<commit_message>
adiciona streamlit_app e parse_cv_to_json
</commit_message>
<xml_diff>
--- a/template/Template_Placeholders_EN.docx
+++ b/template/Template_Placeholders_EN.docx
@@ -142,7 +142,23 @@
           <w:sz w:val="22"/>
           <w:szCs w:val="22"/>
         </w:rPr>
-        <w:t>job</w:t>
+        <w:t>c</w:t>
+      </w:r>
+      <w:r>
+        <w:rPr>
+          <w:rFonts w:ascii="Century Gothic" w:eastAsia="Century Gothic" w:hAnsi="Century Gothic" w:cs="Century Gothic"/>
+          <w:sz w:val="22"/>
+          <w:szCs w:val="22"/>
+        </w:rPr>
+        <w:t>o</w:t>
+      </w:r>
+      <w:r>
+        <w:rPr>
+          <w:rFonts w:ascii="Century Gothic" w:eastAsia="Century Gothic" w:hAnsi="Century Gothic" w:cs="Century Gothic"/>
+          <w:sz w:val="22"/>
+          <w:szCs w:val="22"/>
+        </w:rPr>
+        <w:t>mpany</w:t>
       </w:r>
       <w:proofErr w:type="gramEnd"/>
       <w:r>
@@ -8778,28 +8794,28 @@
 </file>
 
 <file path=customXml/item1.xml><?xml version="1.0" encoding="utf-8"?>
-<b:Sources xmlns:b="http://schemas.openxmlformats.org/officeDocument/2006/bibliography" xmlns="http://schemas.openxmlformats.org/officeDocument/2006/bibliography" SelectedStyle="/APASixthEditionOfficeOnline.xsl" StyleName="APA" Version="6"/>
-</file>
-
-<file path=customXml/item2.xml><?xml version="1.0" encoding="utf-8"?>
 <go:gDocsCustomXmlDataStorage xmlns:go="http://customooxmlschemas.google.com/" xmlns:r="http://schemas.openxmlformats.org/officeDocument/2006/relationships" uri="GoogleDocsCustomDataVersion2">
   <go:docsCustomData xmlns:go="http://customooxmlschemas.google.com/" roundtripDataSignature="AMtx7mgEezfUp8CUFbvmpZH7auNEHwsb4g==">CgMxLjAyCWguMzBqMHpsbDgAciExODZCUHJ6MXhFSzlwM3lSMHgtb0FYXzFpNVVLck1Ka1E=</go:docsCustomData>
 </go:gDocsCustomXmlDataStorage>
 </file>
 
-<file path=customXml/itemProps1.xml><?xml version="1.0" encoding="utf-8"?>
-<ds:datastoreItem xmlns:ds="http://schemas.openxmlformats.org/officeDocument/2006/customXml" ds:itemID="{725EBBCD-54A3-3E43-ABA1-86ABF5C5DDA6}">
-  <ds:schemaRefs>
-    <ds:schemaRef ds:uri="http://schemas.openxmlformats.org/officeDocument/2006/bibliography"/>
-  </ds:schemaRefs>
-</ds:datastoreItem>
+<file path=customXml/item2.xml><?xml version="1.0" encoding="utf-8"?>
+<b:Sources xmlns:b="http://schemas.openxmlformats.org/officeDocument/2006/bibliography" xmlns="http://schemas.openxmlformats.org/officeDocument/2006/bibliography" SelectedStyle="/APASixthEditionOfficeOnline.xsl" StyleName="APA" Version="6"/>
 </file>
 
-<file path=customXml/itemProps2.xml><?xml version="1.0" encoding="utf-8"?>
+<file path=customXml/itemProps1.xml><?xml version="1.0" encoding="utf-8"?>
 <ds:datastoreItem xmlns:ds="http://schemas.openxmlformats.org/officeDocument/2006/customXml" ds:itemID="{11111111-1234-1234-1234-123412341234}">
   <ds:schemaRefs>
     <ds:schemaRef ds:uri="http://customooxmlschemas.google.com/"/>
     <ds:schemaRef ds:uri="http://schemas.openxmlformats.org/officeDocument/2006/relationships"/>
   </ds:schemaRefs>
 </ds:datastoreItem>
+</file>
+
+<file path=customXml/itemProps2.xml><?xml version="1.0" encoding="utf-8"?>
+<ds:datastoreItem xmlns:ds="http://schemas.openxmlformats.org/officeDocument/2006/customXml" ds:itemID="{725EBBCD-54A3-3E43-ABA1-86ABF5C5DDA6}">
+  <ds:schemaRefs>
+    <ds:schemaRef ds:uri="http://schemas.openxmlformats.org/officeDocument/2006/bibliography"/>
+  </ds:schemaRefs>
+</ds:datastoreItem>
 </file>
</xml_diff>

<commit_message>
adding prompt for nationality,acronyms and not consider portuguese4 spacing between blocks and justified text
</commit_message>
<xml_diff>
--- a/template/Template_Placeholders_EN.docx
+++ b/template/Template_Placeholders_EN.docx
@@ -744,61 +744,7 @@
           <w:sz w:val="22"/>
           <w:szCs w:val="22"/>
         </w:rPr>
-        <w:t xml:space="preserve">PROFESSIONAL </w:t>
-      </w:r>
-      <w:r>
-        <w:rPr>
-          <w:rFonts w:ascii="Century Gothic" w:eastAsia="Century Gothic" w:hAnsi="Century Gothic" w:cs="Century Gothic"/>
-          <w:b/>
-          <w:sz w:val="22"/>
-          <w:szCs w:val="22"/>
-        </w:rPr>
-        <w:t>TRAJE</w:t>
-      </w:r>
-      <w:r>
-        <w:rPr>
-          <w:rFonts w:ascii="Century Gothic" w:eastAsia="Century Gothic" w:hAnsi="Century Gothic" w:cs="Century Gothic"/>
-          <w:b/>
-          <w:sz w:val="22"/>
-          <w:szCs w:val="22"/>
-        </w:rPr>
-        <w:t>C</w:t>
-      </w:r>
-      <w:r>
-        <w:rPr>
-          <w:rFonts w:ascii="Century Gothic" w:eastAsia="Century Gothic" w:hAnsi="Century Gothic" w:cs="Century Gothic"/>
-          <w:b/>
-          <w:sz w:val="22"/>
-          <w:szCs w:val="22"/>
-        </w:rPr>
-        <w:t>T</w:t>
-      </w:r>
-      <w:r>
-        <w:rPr>
-          <w:rFonts w:ascii="Century Gothic" w:eastAsia="Century Gothic" w:hAnsi="Century Gothic" w:cs="Century Gothic"/>
-          <w:b/>
-          <w:sz w:val="22"/>
-          <w:szCs w:val="22"/>
-        </w:rPr>
-        <w:t>O</w:t>
-      </w:r>
-      <w:r>
-        <w:rPr>
-          <w:rFonts w:ascii="Century Gothic" w:eastAsia="Century Gothic" w:hAnsi="Century Gothic" w:cs="Century Gothic"/>
-          <w:b/>
-          <w:sz w:val="22"/>
-          <w:szCs w:val="22"/>
-        </w:rPr>
-        <w:t>R</w:t>
-      </w:r>
-      <w:r>
-        <w:rPr>
-          <w:rFonts w:ascii="Century Gothic" w:eastAsia="Century Gothic" w:hAnsi="Century Gothic" w:cs="Century Gothic"/>
-          <w:b/>
-          <w:sz w:val="22"/>
-          <w:szCs w:val="22"/>
-        </w:rPr>
-        <w:t>Y</w:t>
+        <w:t>PROFESSIONAL TRAJECTORY</w:t>
       </w:r>
     </w:p>
     <w:p>
@@ -1200,17 +1146,6 @@
         </w:rPr>
         <w:t xml:space="preserve"> %}</w:t>
       </w:r>
-    </w:p>
-    <w:p>
-      <w:pPr>
-        <w:jc w:val="both"/>
-        <w:rPr>
-          <w:rFonts w:ascii="Century Gothic" w:eastAsia="Century Gothic" w:hAnsi="Century Gothic" w:cs="Century Gothic"/>
-          <w:b/>
-          <w:sz w:val="22"/>
-          <w:szCs w:val="22"/>
-        </w:rPr>
-      </w:pPr>
     </w:p>
     <w:p>
       <w:pPr>
@@ -1522,19 +1457,6 @@
           <w:szCs w:val="22"/>
         </w:rPr>
       </w:pPr>
-    </w:p>
-    <w:p>
-      <w:pPr>
-        <w:autoSpaceDE w:val="0"/>
-        <w:autoSpaceDN w:val="0"/>
-        <w:adjustRightInd w:val="0"/>
-        <w:jc w:val="both"/>
-        <w:rPr>
-          <w:rFonts w:ascii="Century Gothic" w:hAnsi="Century Gothic" w:cs="Century Gothic"/>
-          <w:sz w:val="22"/>
-          <w:szCs w:val="22"/>
-        </w:rPr>
-      </w:pPr>
       <w:r>
         <w:rPr>
           <w:rFonts w:ascii="Century Gothic" w:eastAsia="Century Gothic" w:hAnsi="Century Gothic" w:cs="Century Gothic"/>
@@ -1952,6 +1874,7 @@
           <w:tab w:val="left" w:pos="3480"/>
         </w:tabs>
         <w:spacing w:line="276" w:lineRule="auto"/>
+        <w:jc w:val="both"/>
         <w:rPr>
           <w:rFonts w:ascii="Century Gothic" w:eastAsia="Century Gothic" w:hAnsi="Century Gothic" w:cs="Century Gothic"/>
           <w:bCs/>
@@ -2018,51 +1941,6 @@
           <w:szCs w:val="22"/>
         </w:rPr>
       </w:pPr>
-      <w:r>
-        <w:rPr>
-          <w:rFonts w:ascii="Century Gothic" w:eastAsia="Century Gothic" w:hAnsi="Century Gothic" w:cs="Century Gothic"/>
-          <w:b/>
-          <w:sz w:val="22"/>
-          <w:szCs w:val="22"/>
-        </w:rPr>
-        <w:t xml:space="preserve">BEHAVIORAL </w:t>
-      </w:r>
-      <w:r>
-        <w:rPr>
-          <w:rFonts w:ascii="Century Gothic" w:eastAsia="Century Gothic" w:hAnsi="Century Gothic" w:cs="Century Gothic"/>
-          <w:b/>
-          <w:sz w:val="22"/>
-          <w:szCs w:val="22"/>
-        </w:rPr>
-        <w:t xml:space="preserve">PROFILE </w:t>
-      </w:r>
-      <w:r>
-        <w:rPr>
-          <w:rFonts w:ascii="Century Gothic" w:eastAsia="Century Gothic" w:hAnsi="Century Gothic" w:cs="Century Gothic"/>
-          <w:b/>
-          <w:sz w:val="22"/>
-          <w:szCs w:val="22"/>
-        </w:rPr>
-        <w:t>INDICA</w:t>
-      </w:r>
-      <w:r>
-        <w:rPr>
-          <w:rFonts w:ascii="Century Gothic" w:eastAsia="Century Gothic" w:hAnsi="Century Gothic" w:cs="Century Gothic"/>
-          <w:b/>
-          <w:sz w:val="22"/>
-          <w:szCs w:val="22"/>
-        </w:rPr>
-        <w:t>T</w:t>
-      </w:r>
-      <w:r>
-        <w:rPr>
-          <w:rFonts w:ascii="Century Gothic" w:eastAsia="Century Gothic" w:hAnsi="Century Gothic" w:cs="Century Gothic"/>
-          <w:b/>
-          <w:sz w:val="22"/>
-          <w:szCs w:val="22"/>
-        </w:rPr>
-        <w:t>ORS</w:t>
-      </w:r>
     </w:p>
     <w:p>
       <w:pPr>
@@ -2078,48 +1956,50 @@
           <w:szCs w:val="22"/>
         </w:rPr>
       </w:pPr>
-    </w:p>
-    <w:p>
-      <w:pPr>
-        <w:tabs>
-          <w:tab w:val="left" w:pos="3480"/>
-        </w:tabs>
-        <w:spacing w:line="276" w:lineRule="auto"/>
-        <w:rPr>
-          <w:rFonts w:ascii="Century Gothic" w:eastAsia="Century Gothic" w:hAnsi="Century Gothic" w:cs="Century Gothic"/>
-          <w:bCs/>
-          <w:sz w:val="22"/>
-          <w:szCs w:val="22"/>
-        </w:rPr>
-      </w:pPr>
-      <w:r>
-        <w:rPr>
-          <w:rFonts w:ascii="Century Gothic" w:eastAsia="Century Gothic" w:hAnsi="Century Gothic" w:cs="Century Gothic"/>
-          <w:bCs/>
-          <w:sz w:val="22"/>
-          <w:szCs w:val="22"/>
-        </w:rPr>
-        <w:t>{{</w:t>
-      </w:r>
-      <w:proofErr w:type="spellStart"/>
-      <w:r>
-        <w:rPr>
-          <w:rFonts w:ascii="Century Gothic" w:eastAsia="Century Gothic" w:hAnsi="Century Gothic" w:cs="Century Gothic"/>
-          <w:bCs/>
-          <w:sz w:val="22"/>
-          <w:szCs w:val="22"/>
-        </w:rPr>
-        <w:t>bhv_profile</w:t>
-      </w:r>
-      <w:proofErr w:type="spellEnd"/>
-      <w:r>
-        <w:rPr>
-          <w:rFonts w:ascii="Century Gothic" w:eastAsia="Century Gothic" w:hAnsi="Century Gothic" w:cs="Century Gothic"/>
-          <w:bCs/>
-          <w:sz w:val="22"/>
-          <w:szCs w:val="22"/>
-        </w:rPr>
-        <w:t>}}</w:t>
+      <w:r>
+        <w:rPr>
+          <w:rFonts w:ascii="Century Gothic" w:eastAsia="Century Gothic" w:hAnsi="Century Gothic" w:cs="Century Gothic"/>
+          <w:b/>
+          <w:sz w:val="22"/>
+          <w:szCs w:val="22"/>
+        </w:rPr>
+        <w:t xml:space="preserve">BEHAVIORAL </w:t>
+      </w:r>
+      <w:r>
+        <w:rPr>
+          <w:rFonts w:ascii="Century Gothic" w:eastAsia="Century Gothic" w:hAnsi="Century Gothic" w:cs="Century Gothic"/>
+          <w:b/>
+          <w:sz w:val="22"/>
+          <w:szCs w:val="22"/>
+        </w:rPr>
+        <w:t xml:space="preserve">PROFILE </w:t>
+      </w:r>
+      <w:r>
+        <w:rPr>
+          <w:rFonts w:ascii="Century Gothic" w:eastAsia="Century Gothic" w:hAnsi="Century Gothic" w:cs="Century Gothic"/>
+          <w:b/>
+          <w:sz w:val="22"/>
+          <w:szCs w:val="22"/>
+        </w:rPr>
+        <w:t>INDICA</w:t>
+      </w:r>
+      <w:r>
+        <w:rPr>
+          <w:rFonts w:ascii="Century Gothic" w:eastAsia="Century Gothic" w:hAnsi="Century Gothic" w:cs="Century Gothic"/>
+          <w:b/>
+          <w:sz w:val="22"/>
+          <w:szCs w:val="22"/>
+        </w:rPr>
+        <w:t>T</w:t>
+      </w:r>
+      <w:r>
+        <w:rPr>
+          <w:rFonts w:ascii="Century Gothic" w:eastAsia="Century Gothic" w:hAnsi="Century Gothic" w:cs="Century Gothic"/>
+          <w:b/>
+          <w:sz w:val="22"/>
+          <w:szCs w:val="22"/>
+        </w:rPr>
+        <w:t>ORS</w:t>
       </w:r>
     </w:p>
     <w:p>
@@ -2139,6 +2019,65 @@
     </w:p>
     <w:p>
       <w:pPr>
+        <w:tabs>
+          <w:tab w:val="left" w:pos="3480"/>
+        </w:tabs>
+        <w:spacing w:line="276" w:lineRule="auto"/>
+        <w:jc w:val="both"/>
+        <w:rPr>
+          <w:rFonts w:ascii="Century Gothic" w:eastAsia="Century Gothic" w:hAnsi="Century Gothic" w:cs="Century Gothic"/>
+          <w:bCs/>
+          <w:sz w:val="22"/>
+          <w:szCs w:val="22"/>
+        </w:rPr>
+      </w:pPr>
+      <w:r>
+        <w:rPr>
+          <w:rFonts w:ascii="Century Gothic" w:eastAsia="Century Gothic" w:hAnsi="Century Gothic" w:cs="Century Gothic"/>
+          <w:bCs/>
+          <w:sz w:val="22"/>
+          <w:szCs w:val="22"/>
+        </w:rPr>
+        <w:t>{{</w:t>
+      </w:r>
+      <w:proofErr w:type="spellStart"/>
+      <w:r>
+        <w:rPr>
+          <w:rFonts w:ascii="Century Gothic" w:eastAsia="Century Gothic" w:hAnsi="Century Gothic" w:cs="Century Gothic"/>
+          <w:bCs/>
+          <w:sz w:val="22"/>
+          <w:szCs w:val="22"/>
+        </w:rPr>
+        <w:t>bhv_profile</w:t>
+      </w:r>
+      <w:proofErr w:type="spellEnd"/>
+      <w:r>
+        <w:rPr>
+          <w:rFonts w:ascii="Century Gothic" w:eastAsia="Century Gothic" w:hAnsi="Century Gothic" w:cs="Century Gothic"/>
+          <w:bCs/>
+          <w:sz w:val="22"/>
+          <w:szCs w:val="22"/>
+        </w:rPr>
+        <w:t>}}</w:t>
+      </w:r>
+    </w:p>
+    <w:p>
+      <w:pPr>
+        <w:tabs>
+          <w:tab w:val="left" w:pos="3480"/>
+        </w:tabs>
+        <w:spacing w:line="276" w:lineRule="auto"/>
+        <w:jc w:val="both"/>
+        <w:rPr>
+          <w:rFonts w:ascii="Century Gothic" w:eastAsia="Century Gothic" w:hAnsi="Century Gothic" w:cs="Century Gothic"/>
+          <w:b/>
+          <w:sz w:val="22"/>
+          <w:szCs w:val="22"/>
+        </w:rPr>
+      </w:pPr>
+    </w:p>
+    <w:p>
+      <w:pPr>
         <w:spacing w:line="276" w:lineRule="auto"/>
         <w:rPr>
           <w:rFonts w:ascii="Century Gothic" w:eastAsia="Century Gothic" w:hAnsi="Century Gothic" w:cs="Century Gothic"/>
@@ -2421,7 +2360,6 @@
           <w:sz w:val="22"/>
           <w:szCs w:val="22"/>
         </w:rPr>
-        <w:lastRenderedPageBreak/>
         <w:t xml:space="preserve">{% for job in </w:t>
       </w:r>
       <w:proofErr w:type="spellStart"/>
@@ -2462,6 +2400,7 @@
           <w:sz w:val="22"/>
           <w:szCs w:val="22"/>
         </w:rPr>
+        <w:lastRenderedPageBreak/>
         <w:t xml:space="preserve">{{ </w:t>
       </w:r>
       <w:proofErr w:type="spellStart"/>
@@ -2604,6 +2543,7 @@
         <w:tabs>
           <w:tab w:val="left" w:pos="1134"/>
         </w:tabs>
+        <w:spacing w:line="276" w:lineRule="auto"/>
         <w:ind w:left="510" w:hanging="510"/>
         <w:rPr>
           <w:rFonts w:ascii="Century Gothic" w:eastAsia="Century Gothic" w:hAnsi="Century Gothic" w:cstheme="majorHAnsi"/>
@@ -8311,6 +8251,7 @@
   <w:style w:type="character" w:default="1" w:styleId="DefaultParagraphFont">
     <w:name w:val="Default Paragraph Font"/>
     <w:uiPriority w:val="1"/>
+    <w:semiHidden/>
     <w:unhideWhenUsed/>
   </w:style>
   <w:style w:type="table" w:default="1" w:styleId="TableNormal">
@@ -8897,28 +8838,28 @@
 </file>
 
 <file path=customXml/item1.xml><?xml version="1.0" encoding="utf-8"?>
+<b:Sources xmlns:b="http://schemas.openxmlformats.org/officeDocument/2006/bibliography" xmlns="http://schemas.openxmlformats.org/officeDocument/2006/bibliography" SelectedStyle="/APASixthEditionOfficeOnline.xsl" StyleName="APA" Version="6"/>
+</file>
+
+<file path=customXml/item2.xml><?xml version="1.0" encoding="utf-8"?>
 <go:gDocsCustomXmlDataStorage xmlns:go="http://customooxmlschemas.google.com/" xmlns:r="http://schemas.openxmlformats.org/officeDocument/2006/relationships" uri="GoogleDocsCustomDataVersion2">
   <go:docsCustomData xmlns:go="http://customooxmlschemas.google.com/" roundtripDataSignature="AMtx7mgEezfUp8CUFbvmpZH7auNEHwsb4g==">CgMxLjAyCWguMzBqMHpsbDgAciExODZCUHJ6MXhFSzlwM3lSMHgtb0FYXzFpNVVLck1Ka1E=</go:docsCustomData>
 </go:gDocsCustomXmlDataStorage>
 </file>
 
-<file path=customXml/item2.xml><?xml version="1.0" encoding="utf-8"?>
-<b:Sources xmlns:b="http://schemas.openxmlformats.org/officeDocument/2006/bibliography" xmlns="http://schemas.openxmlformats.org/officeDocument/2006/bibliography" SelectedStyle="/APASixthEditionOfficeOnline.xsl" StyleName="APA" Version="6"/>
+<file path=customXml/itemProps1.xml><?xml version="1.0" encoding="utf-8"?>
+<ds:datastoreItem xmlns:ds="http://schemas.openxmlformats.org/officeDocument/2006/customXml" ds:itemID="{725EBBCD-54A3-3E43-ABA1-86ABF5C5DDA6}">
+  <ds:schemaRefs>
+    <ds:schemaRef ds:uri="http://schemas.openxmlformats.org/officeDocument/2006/bibliography"/>
+  </ds:schemaRefs>
+</ds:datastoreItem>
 </file>
 
-<file path=customXml/itemProps1.xml><?xml version="1.0" encoding="utf-8"?>
+<file path=customXml/itemProps2.xml><?xml version="1.0" encoding="utf-8"?>
 <ds:datastoreItem xmlns:ds="http://schemas.openxmlformats.org/officeDocument/2006/customXml" ds:itemID="{11111111-1234-1234-1234-123412341234}">
   <ds:schemaRefs>
     <ds:schemaRef ds:uri="http://customooxmlschemas.google.com/"/>
     <ds:schemaRef ds:uri="http://schemas.openxmlformats.org/officeDocument/2006/relationships"/>
   </ds:schemaRefs>
 </ds:datastoreItem>
-</file>
-
-<file path=customXml/itemProps2.xml><?xml version="1.0" encoding="utf-8"?>
-<ds:datastoreItem xmlns:ds="http://schemas.openxmlformats.org/officeDocument/2006/customXml" ds:itemID="{725EBBCD-54A3-3E43-ABA1-86ABF5C5DDA6}">
-  <ds:schemaRefs>
-    <ds:schemaRef ds:uri="http://schemas.openxmlformats.org/officeDocument/2006/bibliography"/>
-  </ds:schemaRefs>
-</ds:datastoreItem>
 </file>
</xml_diff>

<commit_message>
correct persistent data/cache verification8
</commit_message>
<xml_diff>
--- a/template/Template_Placeholders_EN.docx
+++ b/template/Template_Placeholders_EN.docx
@@ -32,7 +32,6 @@
           <w:szCs w:val="22"/>
         </w:rPr>
       </w:pPr>
-      <w:proofErr w:type="gramStart"/>
       <w:r>
         <w:rPr>
           <w:rFonts w:ascii="Century Gothic" w:eastAsia="Century Gothic" w:hAnsi="Century Gothic" w:cs="Century Gothic"/>
@@ -41,18 +40,7 @@
           <w:szCs w:val="22"/>
           <w:highlight w:val="yellow"/>
         </w:rPr>
-        <w:t>{{ company</w:t>
-      </w:r>
-      <w:proofErr w:type="gramEnd"/>
-      <w:r>
-        <w:rPr>
-          <w:rFonts w:ascii="Century Gothic" w:eastAsia="Century Gothic" w:hAnsi="Century Gothic" w:cs="Century Gothic"/>
-          <w:b/>
-          <w:sz w:val="22"/>
-          <w:szCs w:val="22"/>
-          <w:highlight w:val="yellow"/>
-        </w:rPr>
-        <w:t xml:space="preserve"> }}</w:t>
+        <w:t>{{ company }}</w:t>
       </w:r>
       <w:r>
         <w:rPr>
@@ -128,7 +116,6 @@
         </w:rPr>
         <w:tab/>
       </w:r>
-      <w:proofErr w:type="gramStart"/>
       <w:r>
         <w:rPr>
           <w:rFonts w:ascii="Century Gothic" w:eastAsia="Century Gothic" w:hAnsi="Century Gothic" w:cs="Century Gothic"/>
@@ -137,7 +124,6 @@
         </w:rPr>
         <w:t xml:space="preserve">{{ </w:t>
       </w:r>
-      <w:proofErr w:type="spellStart"/>
       <w:r>
         <w:rPr>
           <w:rFonts w:ascii="Century Gothic" w:eastAsia="Century Gothic" w:hAnsi="Century Gothic" w:cs="Century Gothic"/>
@@ -162,23 +148,13 @@
         </w:rPr>
         <w:t>mpany</w:t>
       </w:r>
-      <w:proofErr w:type="gramEnd"/>
-      <w:r>
-        <w:rPr>
-          <w:rFonts w:ascii="Century Gothic" w:eastAsia="Century Gothic" w:hAnsi="Century Gothic" w:cs="Century Gothic"/>
-          <w:sz w:val="22"/>
-          <w:szCs w:val="22"/>
-        </w:rPr>
-        <w:t>_title</w:t>
-      </w:r>
-      <w:proofErr w:type="spellEnd"/>
-      <w:r>
-        <w:rPr>
-          <w:rFonts w:ascii="Century Gothic" w:eastAsia="Century Gothic" w:hAnsi="Century Gothic" w:cs="Century Gothic"/>
-          <w:sz w:val="22"/>
-          <w:szCs w:val="22"/>
-        </w:rPr>
-        <w:t xml:space="preserve"> }}</w:t>
+      <w:r>
+        <w:rPr>
+          <w:rFonts w:ascii="Century Gothic" w:eastAsia="Century Gothic" w:hAnsi="Century Gothic" w:cs="Century Gothic"/>
+          <w:sz w:val="22"/>
+          <w:szCs w:val="22"/>
+        </w:rPr>
+        <w:t>_title }}</w:t>
       </w:r>
     </w:p>
     <w:p>
@@ -218,41 +194,13 @@
         </w:rPr>
         <w:tab/>
       </w:r>
-      <w:proofErr w:type="gramStart"/>
-      <w:r>
-        <w:rPr>
-          <w:rFonts w:ascii="Century Gothic" w:eastAsia="Century Gothic" w:hAnsi="Century Gothic" w:cs="Century Gothic"/>
-          <w:sz w:val="22"/>
-          <w:szCs w:val="22"/>
-        </w:rPr>
-        <w:t xml:space="preserve">{{ </w:t>
-      </w:r>
-      <w:proofErr w:type="spellStart"/>
-      <w:r>
-        <w:rPr>
-          <w:rFonts w:ascii="Century Gothic" w:eastAsia="Century Gothic" w:hAnsi="Century Gothic" w:cs="Century Gothic"/>
-          <w:sz w:val="22"/>
-          <w:szCs w:val="22"/>
-        </w:rPr>
-        <w:t>cdd</w:t>
-      </w:r>
-      <w:proofErr w:type="gramEnd"/>
-      <w:r>
-        <w:rPr>
-          <w:rFonts w:ascii="Century Gothic" w:eastAsia="Century Gothic" w:hAnsi="Century Gothic" w:cs="Century Gothic"/>
-          <w:sz w:val="22"/>
-          <w:szCs w:val="22"/>
-        </w:rPr>
-        <w:t>_name</w:t>
-      </w:r>
-      <w:proofErr w:type="spellEnd"/>
-      <w:r>
-        <w:rPr>
-          <w:rFonts w:ascii="Century Gothic" w:eastAsia="Century Gothic" w:hAnsi="Century Gothic" w:cs="Century Gothic"/>
-          <w:sz w:val="22"/>
-          <w:szCs w:val="22"/>
-        </w:rPr>
-        <w:t xml:space="preserve"> }}</w:t>
+      <w:r>
+        <w:rPr>
+          <w:rFonts w:ascii="Century Gothic" w:eastAsia="Century Gothic" w:hAnsi="Century Gothic" w:cs="Century Gothic"/>
+          <w:sz w:val="22"/>
+          <w:szCs w:val="22"/>
+        </w:rPr>
+        <w:t>{{ cdd_name }}</w:t>
       </w:r>
       <w:r>
         <w:rPr>
@@ -329,41 +277,13 @@
         </w:rPr>
         <w:tab/>
       </w:r>
-      <w:proofErr w:type="gramStart"/>
-      <w:r>
-        <w:rPr>
-          <w:rFonts w:ascii="Century Gothic" w:eastAsia="Century Gothic" w:hAnsi="Century Gothic" w:cs="Century Gothic"/>
-          <w:sz w:val="22"/>
-          <w:szCs w:val="22"/>
-        </w:rPr>
-        <w:t xml:space="preserve">{{ </w:t>
-      </w:r>
-      <w:proofErr w:type="spellStart"/>
-      <w:r>
-        <w:rPr>
-          <w:rFonts w:ascii="Century Gothic" w:eastAsia="Century Gothic" w:hAnsi="Century Gothic" w:cs="Century Gothic"/>
-          <w:sz w:val="22"/>
-          <w:szCs w:val="22"/>
-        </w:rPr>
-        <w:t>cdd</w:t>
-      </w:r>
-      <w:proofErr w:type="gramEnd"/>
-      <w:r>
-        <w:rPr>
-          <w:rFonts w:ascii="Century Gothic" w:eastAsia="Century Gothic" w:hAnsi="Century Gothic" w:cs="Century Gothic"/>
-          <w:sz w:val="22"/>
-          <w:szCs w:val="22"/>
-        </w:rPr>
-        <w:t>_city</w:t>
-      </w:r>
-      <w:proofErr w:type="spellEnd"/>
-      <w:r>
-        <w:rPr>
-          <w:rFonts w:ascii="Century Gothic" w:eastAsia="Century Gothic" w:hAnsi="Century Gothic" w:cs="Century Gothic"/>
-          <w:sz w:val="22"/>
-          <w:szCs w:val="22"/>
-        </w:rPr>
-        <w:t xml:space="preserve"> }}</w:t>
+      <w:r>
+        <w:rPr>
+          <w:rFonts w:ascii="Century Gothic" w:eastAsia="Century Gothic" w:hAnsi="Century Gothic" w:cs="Century Gothic"/>
+          <w:sz w:val="22"/>
+          <w:szCs w:val="22"/>
+        </w:rPr>
+        <w:t>{{ cdd_city }}</w:t>
       </w:r>
       <w:r>
         <w:rPr>
@@ -379,25 +299,7 @@
           <w:sz w:val="22"/>
           <w:szCs w:val="22"/>
         </w:rPr>
-        <w:t xml:space="preserve">{{ </w:t>
-      </w:r>
-      <w:proofErr w:type="spellStart"/>
-      <w:r>
-        <w:rPr>
-          <w:rFonts w:ascii="Century Gothic" w:eastAsia="Century Gothic" w:hAnsi="Century Gothic" w:cs="Century Gothic"/>
-          <w:sz w:val="22"/>
-          <w:szCs w:val="22"/>
-        </w:rPr>
-        <w:t>cdd_state</w:t>
-      </w:r>
-      <w:proofErr w:type="spellEnd"/>
-      <w:r>
-        <w:rPr>
-          <w:rFonts w:ascii="Century Gothic" w:eastAsia="Century Gothic" w:hAnsi="Century Gothic" w:cs="Century Gothic"/>
-          <w:sz w:val="22"/>
-          <w:szCs w:val="22"/>
-        </w:rPr>
-        <w:t xml:space="preserve"> }}</w:t>
+        <w:t>{{ cdd_state }}</w:t>
       </w:r>
     </w:p>
     <w:p>
@@ -429,77 +331,13 @@
         </w:rPr>
         <w:tab/>
       </w:r>
-      <w:proofErr w:type="gramStart"/>
-      <w:r>
-        <w:rPr>
-          <w:rFonts w:ascii="Century Gothic" w:eastAsia="Century Gothic" w:hAnsi="Century Gothic" w:cs="Century Gothic"/>
-          <w:sz w:val="22"/>
-          <w:szCs w:val="22"/>
-        </w:rPr>
-        <w:t xml:space="preserve">{{ </w:t>
-      </w:r>
-      <w:proofErr w:type="spellStart"/>
-      <w:r>
-        <w:rPr>
-          <w:rFonts w:ascii="Century Gothic" w:eastAsia="Century Gothic" w:hAnsi="Century Gothic" w:cs="Century Gothic"/>
-          <w:sz w:val="22"/>
-          <w:szCs w:val="22"/>
-        </w:rPr>
-        <w:t>cdd</w:t>
-      </w:r>
-      <w:proofErr w:type="gramEnd"/>
-      <w:r>
-        <w:rPr>
-          <w:rFonts w:ascii="Century Gothic" w:eastAsia="Century Gothic" w:hAnsi="Century Gothic" w:cs="Century Gothic"/>
-          <w:sz w:val="22"/>
-          <w:szCs w:val="22"/>
-        </w:rPr>
-        <w:t>_ddi</w:t>
-      </w:r>
-      <w:proofErr w:type="spellEnd"/>
-      <w:r>
-        <w:rPr>
-          <w:rFonts w:ascii="Century Gothic" w:eastAsia="Century Gothic" w:hAnsi="Century Gothic" w:cs="Century Gothic"/>
-          <w:sz w:val="22"/>
-          <w:szCs w:val="22"/>
-        </w:rPr>
-        <w:t xml:space="preserve"> }} {{ </w:t>
-      </w:r>
-      <w:proofErr w:type="spellStart"/>
-      <w:r>
-        <w:rPr>
-          <w:rFonts w:ascii="Century Gothic" w:eastAsia="Century Gothic" w:hAnsi="Century Gothic" w:cs="Century Gothic"/>
-          <w:sz w:val="22"/>
-          <w:szCs w:val="22"/>
-        </w:rPr>
-        <w:t>cdd_ddd</w:t>
-      </w:r>
-      <w:proofErr w:type="spellEnd"/>
-      <w:r>
-        <w:rPr>
-          <w:rFonts w:ascii="Century Gothic" w:eastAsia="Century Gothic" w:hAnsi="Century Gothic" w:cs="Century Gothic"/>
-          <w:sz w:val="22"/>
-          <w:szCs w:val="22"/>
-        </w:rPr>
-        <w:t xml:space="preserve"> }} {{ </w:t>
-      </w:r>
-      <w:proofErr w:type="spellStart"/>
-      <w:r>
-        <w:rPr>
-          <w:rFonts w:ascii="Century Gothic" w:eastAsia="Century Gothic" w:hAnsi="Century Gothic" w:cs="Century Gothic"/>
-          <w:sz w:val="22"/>
-          <w:szCs w:val="22"/>
-        </w:rPr>
-        <w:t>cdd_cel</w:t>
-      </w:r>
-      <w:proofErr w:type="spellEnd"/>
-      <w:r>
-        <w:rPr>
-          <w:rFonts w:ascii="Century Gothic" w:eastAsia="Century Gothic" w:hAnsi="Century Gothic" w:cs="Century Gothic"/>
-          <w:sz w:val="22"/>
-          <w:szCs w:val="22"/>
-        </w:rPr>
-        <w:t xml:space="preserve"> }}</w:t>
+      <w:r>
+        <w:rPr>
+          <w:rFonts w:ascii="Century Gothic" w:eastAsia="Century Gothic" w:hAnsi="Century Gothic" w:cs="Century Gothic"/>
+          <w:sz w:val="22"/>
+          <w:szCs w:val="22"/>
+        </w:rPr>
+        <w:t>{{ cdd_ddi }} {{ cdd_ddd }} {{ cdd_cel }}</w:t>
       </w:r>
     </w:p>
     <w:p>
@@ -540,27 +378,7 @@
             <w:sz w:val="22"/>
             <w:szCs w:val="22"/>
           </w:rPr>
-          <w:t>{{</w:t>
-        </w:r>
-        <w:proofErr w:type="spellStart"/>
-        <w:r>
-          <w:rPr>
-            <w:rStyle w:val="Hyperlink"/>
-            <w:rFonts w:ascii="Century Gothic" w:hAnsi="Century Gothic"/>
-            <w:sz w:val="22"/>
-            <w:szCs w:val="22"/>
-          </w:rPr>
-          <w:t>cdd_email</w:t>
-        </w:r>
-        <w:proofErr w:type="spellEnd"/>
-        <w:r>
-          <w:rPr>
-            <w:rStyle w:val="Hyperlink"/>
-            <w:rFonts w:ascii="Century Gothic" w:hAnsi="Century Gothic"/>
-            <w:sz w:val="22"/>
-            <w:szCs w:val="22"/>
-          </w:rPr>
-          <w:t>}}</w:t>
+          <w:t>{{cdd_email}}</w:t>
         </w:r>
       </w:hyperlink>
     </w:p>
@@ -585,59 +403,13 @@
         </w:rPr>
         <w:tab/>
       </w:r>
-      <w:proofErr w:type="gramStart"/>
-      <w:r>
-        <w:rPr>
-          <w:rFonts w:ascii="Century Gothic" w:eastAsia="Century Gothic" w:hAnsi="Century Gothic" w:cs="Century Gothic"/>
-          <w:sz w:val="22"/>
-          <w:szCs w:val="22"/>
-        </w:rPr>
-        <w:t xml:space="preserve">{{ </w:t>
-      </w:r>
-      <w:proofErr w:type="spellStart"/>
-      <w:r>
-        <w:rPr>
-          <w:rFonts w:ascii="Century Gothic" w:eastAsia="Century Gothic" w:hAnsi="Century Gothic" w:cs="Century Gothic"/>
-          <w:sz w:val="22"/>
-          <w:szCs w:val="22"/>
-        </w:rPr>
-        <w:t>cdd</w:t>
-      </w:r>
-      <w:proofErr w:type="gramEnd"/>
-      <w:r>
-        <w:rPr>
-          <w:rFonts w:ascii="Century Gothic" w:eastAsia="Century Gothic" w:hAnsi="Century Gothic" w:cs="Century Gothic"/>
-          <w:sz w:val="22"/>
-          <w:szCs w:val="22"/>
-        </w:rPr>
-        <w:t>_nationality</w:t>
-      </w:r>
-      <w:proofErr w:type="spellEnd"/>
-      <w:r>
-        <w:rPr>
-          <w:rFonts w:ascii="Century Gothic" w:eastAsia="Century Gothic" w:hAnsi="Century Gothic" w:cs="Century Gothic"/>
-          <w:sz w:val="22"/>
-          <w:szCs w:val="22"/>
-        </w:rPr>
-        <w:t xml:space="preserve"> }}, {{ </w:t>
-      </w:r>
-      <w:proofErr w:type="spellStart"/>
-      <w:r>
-        <w:rPr>
-          <w:rFonts w:ascii="Century Gothic" w:eastAsia="Century Gothic" w:hAnsi="Century Gothic" w:cs="Century Gothic"/>
-          <w:sz w:val="22"/>
-          <w:szCs w:val="22"/>
-        </w:rPr>
-        <w:t>cdd_age</w:t>
-      </w:r>
-      <w:proofErr w:type="spellEnd"/>
-      <w:r>
-        <w:rPr>
-          <w:rFonts w:ascii="Century Gothic" w:eastAsia="Century Gothic" w:hAnsi="Century Gothic" w:cs="Century Gothic"/>
-          <w:sz w:val="22"/>
-          <w:szCs w:val="22"/>
-        </w:rPr>
-        <w:t xml:space="preserve"> }} </w:t>
+      <w:r>
+        <w:rPr>
+          <w:rFonts w:ascii="Century Gothic" w:eastAsia="Century Gothic" w:hAnsi="Century Gothic" w:cs="Century Gothic"/>
+          <w:sz w:val="22"/>
+          <w:szCs w:val="22"/>
+        </w:rPr>
+        <w:t xml:space="preserve">{{ cdd_nationality }}, {{ cdd_age }} </w:t>
       </w:r>
       <w:r>
         <w:rPr>
@@ -653,25 +425,7 @@
           <w:sz w:val="22"/>
           <w:szCs w:val="22"/>
         </w:rPr>
-        <w:t xml:space="preserve">s, {{ </w:t>
-      </w:r>
-      <w:proofErr w:type="spellStart"/>
-      <w:r>
-        <w:rPr>
-          <w:rFonts w:ascii="Century Gothic" w:eastAsia="Century Gothic" w:hAnsi="Century Gothic" w:cs="Century Gothic"/>
-          <w:sz w:val="22"/>
-          <w:szCs w:val="22"/>
-        </w:rPr>
-        <w:t>cdd_personal</w:t>
-      </w:r>
-      <w:proofErr w:type="spellEnd"/>
-      <w:r>
-        <w:rPr>
-          <w:rFonts w:ascii="Century Gothic" w:eastAsia="Century Gothic" w:hAnsi="Century Gothic" w:cs="Century Gothic"/>
-          <w:sz w:val="22"/>
-          <w:szCs w:val="22"/>
-        </w:rPr>
-        <w:t xml:space="preserve"> }}</w:t>
+        <w:t>s, {{ cdd_personal }}</w:t>
       </w:r>
       <w:r>
         <w:rPr>
@@ -778,27 +532,7 @@
           <w:sz w:val="22"/>
           <w:szCs w:val="22"/>
         </w:rPr>
-        <w:t xml:space="preserve">{% for item in </w:t>
-      </w:r>
-      <w:proofErr w:type="spellStart"/>
-      <w:r>
-        <w:rPr>
-          <w:rFonts w:ascii="Century Gothic" w:eastAsia="Century Gothic" w:hAnsi="Century Gothic" w:cs="Century Gothic"/>
-          <w:bCs/>
-          <w:sz w:val="22"/>
-          <w:szCs w:val="22"/>
-        </w:rPr>
-        <w:t>line_items</w:t>
-      </w:r>
-      <w:proofErr w:type="spellEnd"/>
-      <w:r>
-        <w:rPr>
-          <w:rFonts w:ascii="Century Gothic" w:eastAsia="Century Gothic" w:hAnsi="Century Gothic" w:cs="Century Gothic"/>
-          <w:bCs/>
-          <w:sz w:val="22"/>
-          <w:szCs w:val="22"/>
-        </w:rPr>
-        <w:t xml:space="preserve"> %}</w:t>
+        <w:t>{% for item in line_items %}</w:t>
       </w:r>
     </w:p>
     <w:p>
@@ -814,7 +548,6 @@
           <w:szCs w:val="22"/>
         </w:rPr>
       </w:pPr>
-      <w:proofErr w:type="gramStart"/>
       <w:r>
         <w:rPr>
           <w:rFonts w:ascii="Century Gothic" w:eastAsia="Century Gothic" w:hAnsi="Century Gothic" w:cs="Century Gothic"/>
@@ -822,9 +555,8 @@
           <w:sz w:val="22"/>
           <w:szCs w:val="22"/>
         </w:rPr>
-        <w:t xml:space="preserve">{{ </w:t>
-      </w:r>
-      <w:proofErr w:type="spellStart"/>
+        <w:t>{{ item.cdd_company }}</w:t>
+      </w:r>
       <w:r>
         <w:rPr>
           <w:rFonts w:ascii="Century Gothic" w:eastAsia="Century Gothic" w:hAnsi="Century Gothic" w:cs="Century Gothic"/>
@@ -832,77 +564,8 @@
           <w:sz w:val="22"/>
           <w:szCs w:val="22"/>
         </w:rPr>
-        <w:t>item.cdd</w:t>
-      </w:r>
-      <w:proofErr w:type="gramEnd"/>
-      <w:r>
-        <w:rPr>
-          <w:rFonts w:ascii="Century Gothic" w:eastAsia="Century Gothic" w:hAnsi="Century Gothic" w:cs="Century Gothic"/>
-          <w:bCs/>
-          <w:sz w:val="22"/>
-          <w:szCs w:val="22"/>
-        </w:rPr>
-        <w:t>_company</w:t>
-      </w:r>
-      <w:proofErr w:type="spellEnd"/>
-      <w:r>
-        <w:rPr>
-          <w:rFonts w:ascii="Century Gothic" w:eastAsia="Century Gothic" w:hAnsi="Century Gothic" w:cs="Century Gothic"/>
-          <w:bCs/>
-          <w:sz w:val="22"/>
-          <w:szCs w:val="22"/>
-        </w:rPr>
-        <w:t xml:space="preserve"> }}</w:t>
-      </w:r>
-      <w:r>
-        <w:rPr>
-          <w:rFonts w:ascii="Century Gothic" w:eastAsia="Century Gothic" w:hAnsi="Century Gothic" w:cs="Century Gothic"/>
-          <w:bCs/>
-          <w:sz w:val="22"/>
-          <w:szCs w:val="22"/>
-        </w:rPr>
         <w:tab/>
-        <w:t xml:space="preserve">{{ </w:t>
-      </w:r>
-      <w:proofErr w:type="spellStart"/>
-      <w:r>
-        <w:rPr>
-          <w:rFonts w:ascii="Century Gothic" w:eastAsia="Century Gothic" w:hAnsi="Century Gothic" w:cs="Century Gothic"/>
-          <w:bCs/>
-          <w:sz w:val="22"/>
-          <w:szCs w:val="22"/>
-        </w:rPr>
-        <w:t>item.company_start_date</w:t>
-      </w:r>
-      <w:proofErr w:type="spellEnd"/>
-      <w:r>
-        <w:rPr>
-          <w:rFonts w:ascii="Century Gothic" w:eastAsia="Century Gothic" w:hAnsi="Century Gothic" w:cs="Century Gothic"/>
-          <w:bCs/>
-          <w:sz w:val="22"/>
-          <w:szCs w:val="22"/>
-        </w:rPr>
-        <w:t xml:space="preserve"> }} - {{ </w:t>
-      </w:r>
-      <w:proofErr w:type="spellStart"/>
-      <w:r>
-        <w:rPr>
-          <w:rFonts w:ascii="Century Gothic" w:eastAsia="Century Gothic" w:hAnsi="Century Gothic" w:cs="Century Gothic"/>
-          <w:bCs/>
-          <w:sz w:val="22"/>
-          <w:szCs w:val="22"/>
-        </w:rPr>
-        <w:t>item.company_end_date</w:t>
-      </w:r>
-      <w:proofErr w:type="spellEnd"/>
-      <w:r>
-        <w:rPr>
-          <w:rFonts w:ascii="Century Gothic" w:eastAsia="Century Gothic" w:hAnsi="Century Gothic" w:cs="Century Gothic"/>
-          <w:bCs/>
-          <w:sz w:val="22"/>
-          <w:szCs w:val="22"/>
-        </w:rPr>
-        <w:t xml:space="preserve"> }}</w:t>
+        <w:t>{{ item.company_start_date }} - {{ item.company_end_date }}</w:t>
       </w:r>
     </w:p>
     <w:p>
@@ -940,9 +603,8 @@
           <w:sz w:val="22"/>
           <w:szCs w:val="22"/>
         </w:rPr>
-        <w:t xml:space="preserve">{% for job in </w:t>
-      </w:r>
-      <w:proofErr w:type="spellStart"/>
+        <w:t>{% for job in item.job_posts %}{{ job.job_title }}</w:t>
+      </w:r>
       <w:r>
         <w:rPr>
           <w:rFonts w:ascii="Century Gothic" w:eastAsia="Century Gothic" w:hAnsi="Century Gothic" w:cs="Century Gothic"/>
@@ -950,9 +612,8 @@
           <w:sz w:val="22"/>
           <w:szCs w:val="22"/>
         </w:rPr>
-        <w:t>item.job_posts</w:t>
-      </w:r>
-      <w:proofErr w:type="spellEnd"/>
+        <w:tab/>
+      </w:r>
       <w:r>
         <w:rPr>
           <w:rFonts w:ascii="Century Gothic" w:eastAsia="Century Gothic" w:hAnsi="Century Gothic" w:cs="Century Gothic"/>
@@ -960,105 +621,7 @@
           <w:sz w:val="22"/>
           <w:szCs w:val="22"/>
         </w:rPr>
-        <w:t xml:space="preserve"> </w:t>
-      </w:r>
-      <w:proofErr w:type="gramStart"/>
-      <w:r>
-        <w:rPr>
-          <w:rFonts w:ascii="Century Gothic" w:eastAsia="Century Gothic" w:hAnsi="Century Gothic" w:cs="Century Gothic"/>
-          <w:bCs/>
-          <w:sz w:val="22"/>
-          <w:szCs w:val="22"/>
-        </w:rPr>
-        <w:t>%}{</w:t>
-      </w:r>
-      <w:proofErr w:type="gramEnd"/>
-      <w:r>
-        <w:rPr>
-          <w:rFonts w:ascii="Century Gothic" w:eastAsia="Century Gothic" w:hAnsi="Century Gothic" w:cs="Century Gothic"/>
-          <w:bCs/>
-          <w:sz w:val="22"/>
-          <w:szCs w:val="22"/>
-        </w:rPr>
-        <w:t xml:space="preserve">{ </w:t>
-      </w:r>
-      <w:proofErr w:type="spellStart"/>
-      <w:r>
-        <w:rPr>
-          <w:rFonts w:ascii="Century Gothic" w:eastAsia="Century Gothic" w:hAnsi="Century Gothic" w:cs="Century Gothic"/>
-          <w:bCs/>
-          <w:sz w:val="22"/>
-          <w:szCs w:val="22"/>
-        </w:rPr>
-        <w:t>job.job_title</w:t>
-      </w:r>
-      <w:proofErr w:type="spellEnd"/>
-      <w:r>
-        <w:rPr>
-          <w:rFonts w:ascii="Century Gothic" w:eastAsia="Century Gothic" w:hAnsi="Century Gothic" w:cs="Century Gothic"/>
-          <w:bCs/>
-          <w:sz w:val="22"/>
-          <w:szCs w:val="22"/>
-        </w:rPr>
-        <w:t xml:space="preserve"> }}</w:t>
-      </w:r>
-      <w:r>
-        <w:rPr>
-          <w:rFonts w:ascii="Century Gothic" w:eastAsia="Century Gothic" w:hAnsi="Century Gothic" w:cs="Century Gothic"/>
-          <w:bCs/>
-          <w:sz w:val="22"/>
-          <w:szCs w:val="22"/>
-        </w:rPr>
-        <w:tab/>
-      </w:r>
-      <w:r>
-        <w:rPr>
-          <w:rFonts w:ascii="Century Gothic" w:eastAsia="Century Gothic" w:hAnsi="Century Gothic" w:cs="Century Gothic"/>
-          <w:bCs/>
-          <w:sz w:val="22"/>
-          <w:szCs w:val="22"/>
-        </w:rPr>
-        <w:t xml:space="preserve">{{ </w:t>
-      </w:r>
-      <w:proofErr w:type="spellStart"/>
-      <w:r>
-        <w:rPr>
-          <w:rFonts w:ascii="Century Gothic" w:eastAsia="Century Gothic" w:hAnsi="Century Gothic" w:cs="Century Gothic"/>
-          <w:bCs/>
-          <w:sz w:val="22"/>
-          <w:szCs w:val="22"/>
-        </w:rPr>
-        <w:t>job.start_date</w:t>
-      </w:r>
-      <w:proofErr w:type="spellEnd"/>
-      <w:r>
-        <w:rPr>
-          <w:rFonts w:ascii="Century Gothic" w:eastAsia="Century Gothic" w:hAnsi="Century Gothic" w:cs="Century Gothic"/>
-          <w:bCs/>
-          <w:sz w:val="22"/>
-          <w:szCs w:val="22"/>
-        </w:rPr>
-        <w:t xml:space="preserve"> }} - {{ </w:t>
-      </w:r>
-      <w:proofErr w:type="spellStart"/>
-      <w:r>
-        <w:rPr>
-          <w:rFonts w:ascii="Century Gothic" w:eastAsia="Century Gothic" w:hAnsi="Century Gothic" w:cs="Century Gothic"/>
-          <w:bCs/>
-          <w:sz w:val="22"/>
-          <w:szCs w:val="22"/>
-        </w:rPr>
-        <w:t>job.end_date</w:t>
-      </w:r>
-      <w:proofErr w:type="spellEnd"/>
-      <w:r>
-        <w:rPr>
-          <w:rFonts w:ascii="Century Gothic" w:eastAsia="Century Gothic" w:hAnsi="Century Gothic" w:cs="Century Gothic"/>
-          <w:bCs/>
-          <w:sz w:val="22"/>
-          <w:szCs w:val="22"/>
-        </w:rPr>
-        <w:t xml:space="preserve"> }}</w:t>
+        <w:t>{{ job.start_date }} - {{ job.end_date }}</w:t>
       </w:r>
     </w:p>
     <w:p>
@@ -1081,27 +644,7 @@
           <w:sz w:val="22"/>
           <w:szCs w:val="22"/>
         </w:rPr>
-        <w:t xml:space="preserve">{% </w:t>
-      </w:r>
-      <w:proofErr w:type="spellStart"/>
-      <w:r>
-        <w:rPr>
-          <w:rFonts w:ascii="Century Gothic" w:eastAsia="Century Gothic" w:hAnsi="Century Gothic" w:cs="Century Gothic"/>
-          <w:bCs/>
-          <w:sz w:val="22"/>
-          <w:szCs w:val="22"/>
-        </w:rPr>
-        <w:t>endfor</w:t>
-      </w:r>
-      <w:proofErr w:type="spellEnd"/>
-      <w:r>
-        <w:rPr>
-          <w:rFonts w:ascii="Century Gothic" w:eastAsia="Century Gothic" w:hAnsi="Century Gothic" w:cs="Century Gothic"/>
-          <w:bCs/>
-          <w:sz w:val="22"/>
-          <w:szCs w:val="22"/>
-        </w:rPr>
-        <w:t xml:space="preserve"> %}</w:t>
+        <w:t>{% endfor %}</w:t>
       </w:r>
     </w:p>
     <w:p>
@@ -1124,27 +667,7 @@
           <w:sz w:val="22"/>
           <w:szCs w:val="22"/>
         </w:rPr>
-        <w:t xml:space="preserve">{% </w:t>
-      </w:r>
-      <w:proofErr w:type="spellStart"/>
-      <w:r>
-        <w:rPr>
-          <w:rFonts w:ascii="Century Gothic" w:eastAsia="Century Gothic" w:hAnsi="Century Gothic" w:cs="Century Gothic"/>
-          <w:bCs/>
-          <w:sz w:val="22"/>
-          <w:szCs w:val="22"/>
-        </w:rPr>
-        <w:t>endfor</w:t>
-      </w:r>
-      <w:proofErr w:type="spellEnd"/>
-      <w:r>
-        <w:rPr>
-          <w:rFonts w:ascii="Century Gothic" w:eastAsia="Century Gothic" w:hAnsi="Century Gothic" w:cs="Century Gothic"/>
-          <w:bCs/>
-          <w:sz w:val="22"/>
-          <w:szCs w:val="22"/>
-        </w:rPr>
-        <w:t xml:space="preserve"> %}</w:t>
+        <w:t>{% endfor %}</w:t>
       </w:r>
     </w:p>
     <w:p>
@@ -1208,7 +731,6 @@
         </w:rPr>
         <w:t xml:space="preserve">{% for </w:t>
       </w:r>
-      <w:proofErr w:type="spellStart"/>
       <w:r>
         <w:rPr>
           <w:rFonts w:ascii="Century Gothic" w:eastAsia="Century Gothic" w:hAnsi="Century Gothic" w:cs="Century Gothic"/>
@@ -1217,7 +739,6 @@
         </w:rPr>
         <w:t>acad</w:t>
       </w:r>
-      <w:proofErr w:type="spellEnd"/>
       <w:r>
         <w:rPr>
           <w:rFonts w:ascii="Century Gothic" w:eastAsia="Century Gothic" w:hAnsi="Century Gothic" w:cs="Century Gothic"/>
@@ -1273,8 +794,6 @@
         </w:rPr>
         <w:t>{{</w:t>
       </w:r>
-      <w:proofErr w:type="spellStart"/>
-      <w:proofErr w:type="gramStart"/>
       <w:r>
         <w:rPr>
           <w:rFonts w:ascii="Century Gothic" w:hAnsi="Century Gothic" w:cs="Century Gothic"/>
@@ -1289,25 +808,7 @@
           <w:sz w:val="22"/>
           <w:szCs w:val="22"/>
         </w:rPr>
-        <w:t>academic</w:t>
-      </w:r>
-      <w:proofErr w:type="gramEnd"/>
-      <w:r>
-        <w:rPr>
-          <w:rFonts w:ascii="Century Gothic" w:hAnsi="Century Gothic" w:cs="Century Gothic"/>
-          <w:sz w:val="22"/>
-          <w:szCs w:val="22"/>
-        </w:rPr>
-        <w:t>_course</w:t>
-      </w:r>
-      <w:proofErr w:type="spellEnd"/>
-      <w:r>
-        <w:rPr>
-          <w:rFonts w:ascii="Century Gothic" w:hAnsi="Century Gothic" w:cs="Century Gothic"/>
-          <w:sz w:val="22"/>
-          <w:szCs w:val="22"/>
-        </w:rPr>
-        <w:t>}}</w:t>
+        <w:t>academic_course}}</w:t>
       </w:r>
       <w:r>
         <w:rPr>
@@ -1343,8 +844,6 @@
         </w:rPr>
         <w:t>{{</w:t>
       </w:r>
-      <w:proofErr w:type="spellStart"/>
-      <w:proofErr w:type="gramStart"/>
       <w:r>
         <w:rPr>
           <w:rFonts w:ascii="Century Gothic" w:hAnsi="Century Gothic" w:cs="Century Gothic"/>
@@ -1359,51 +858,15 @@
           <w:sz w:val="22"/>
           <w:szCs w:val="22"/>
         </w:rPr>
-        <w:t>academic</w:t>
-      </w:r>
-      <w:proofErr w:type="gramEnd"/>
+        <w:t>academic_institution}}</w:t>
+      </w:r>
       <w:r>
         <w:rPr>
           <w:rFonts w:ascii="Century Gothic" w:hAnsi="Century Gothic" w:cs="Century Gothic"/>
           <w:sz w:val="22"/>
           <w:szCs w:val="22"/>
         </w:rPr>
-        <w:t>_institution</w:t>
-      </w:r>
-      <w:proofErr w:type="spellEnd"/>
-      <w:r>
-        <w:rPr>
-          <w:rFonts w:ascii="Century Gothic" w:hAnsi="Century Gothic" w:cs="Century Gothic"/>
-          <w:sz w:val="22"/>
-          <w:szCs w:val="22"/>
-        </w:rPr>
-        <w:t>}}</w:t>
-      </w:r>
-      <w:r>
-        <w:rPr>
-          <w:rFonts w:ascii="Century Gothic" w:hAnsi="Century Gothic" w:cs="Century Gothic"/>
-          <w:sz w:val="22"/>
-          <w:szCs w:val="22"/>
-        </w:rPr>
-        <w:t xml:space="preserve"> - {{</w:t>
-      </w:r>
-      <w:proofErr w:type="spellStart"/>
-      <w:r>
-        <w:rPr>
-          <w:rFonts w:ascii="Century Gothic" w:hAnsi="Century Gothic" w:cs="Century Gothic"/>
-          <w:sz w:val="22"/>
-          <w:szCs w:val="22"/>
-        </w:rPr>
-        <w:t>acad.academic_conclusion</w:t>
-      </w:r>
-      <w:proofErr w:type="spellEnd"/>
-      <w:r>
-        <w:rPr>
-          <w:rFonts w:ascii="Century Gothic" w:hAnsi="Century Gothic" w:cs="Century Gothic"/>
-          <w:sz w:val="22"/>
-          <w:szCs w:val="22"/>
-        </w:rPr>
-        <w:t>}}</w:t>
+        <w:t xml:space="preserve"> - {{acad.academic_conclusion}}</w:t>
       </w:r>
     </w:p>
     <w:p>
@@ -1424,25 +887,7 @@
           <w:sz w:val="22"/>
           <w:szCs w:val="22"/>
         </w:rPr>
-        <w:t xml:space="preserve">{% </w:t>
-      </w:r>
-      <w:proofErr w:type="spellStart"/>
-      <w:r>
-        <w:rPr>
-          <w:rFonts w:ascii="Century Gothic" w:hAnsi="Century Gothic" w:cs="Century Gothic"/>
-          <w:sz w:val="22"/>
-          <w:szCs w:val="22"/>
-        </w:rPr>
-        <w:t>endfor</w:t>
-      </w:r>
-      <w:proofErr w:type="spellEnd"/>
-      <w:r>
-        <w:rPr>
-          <w:rFonts w:ascii="Century Gothic" w:hAnsi="Century Gothic" w:cs="Century Gothic"/>
-          <w:sz w:val="22"/>
-          <w:szCs w:val="22"/>
-        </w:rPr>
-        <w:t xml:space="preserve"> %}</w:t>
+        <w:t>{% endfor %}</w:t>
       </w:r>
     </w:p>
     <w:p>
@@ -1545,8 +990,6 @@
         </w:rPr>
         <w:t>{{</w:t>
       </w:r>
-      <w:proofErr w:type="spellStart"/>
-      <w:proofErr w:type="gramStart"/>
       <w:r>
         <w:rPr>
           <w:rFonts w:ascii="Century Gothic" w:eastAsia="Century Gothic" w:hAnsi="Century Gothic" w:cs="Century Gothic"/>
@@ -1563,10 +1006,8 @@
           <w:sz w:val="22"/>
           <w:szCs w:val="22"/>
         </w:rPr>
-        <w:t>language</w:t>
-      </w:r>
-      <w:proofErr w:type="spellEnd"/>
-      <w:proofErr w:type="gramEnd"/>
+        <w:t>language}}</w:t>
+      </w:r>
       <w:r>
         <w:rPr>
           <w:rFonts w:ascii="Century Gothic" w:eastAsia="Century Gothic" w:hAnsi="Century Gothic" w:cs="Century Gothic"/>
@@ -1574,15 +1015,6 @@
           <w:sz w:val="22"/>
           <w:szCs w:val="22"/>
         </w:rPr>
-        <w:t>}}</w:t>
-      </w:r>
-      <w:r>
-        <w:rPr>
-          <w:rFonts w:ascii="Century Gothic" w:eastAsia="Century Gothic" w:hAnsi="Century Gothic" w:cs="Century Gothic"/>
-          <w:b/>
-          <w:sz w:val="22"/>
-          <w:szCs w:val="22"/>
-        </w:rPr>
         <w:tab/>
       </w:r>
       <w:r>
@@ -1592,9 +1024,8 @@
           <w:sz w:val="22"/>
           <w:szCs w:val="22"/>
         </w:rPr>
-        <w:t xml:space="preserve">{{ </w:t>
-      </w:r>
-      <w:proofErr w:type="spellStart"/>
+        <w:t>{{ lang.language_</w:t>
+      </w:r>
       <w:r>
         <w:rPr>
           <w:rFonts w:ascii="Century Gothic" w:eastAsia="Century Gothic" w:hAnsi="Century Gothic" w:cs="Century Gothic"/>
@@ -1602,18 +1033,8 @@
           <w:sz w:val="22"/>
           <w:szCs w:val="22"/>
         </w:rPr>
-        <w:t>lang.language_</w:t>
-      </w:r>
-      <w:r>
-        <w:rPr>
-          <w:rFonts w:ascii="Century Gothic" w:eastAsia="Century Gothic" w:hAnsi="Century Gothic" w:cs="Century Gothic"/>
-          <w:bCs/>
-          <w:sz w:val="22"/>
-          <w:szCs w:val="22"/>
-        </w:rPr>
         <w:t>level</w:t>
       </w:r>
-      <w:proofErr w:type="spellEnd"/>
       <w:r>
         <w:rPr>
           <w:rFonts w:ascii="Century Gothic" w:eastAsia="Century Gothic" w:hAnsi="Century Gothic" w:cs="Century Gothic"/>
@@ -1663,7 +1084,6 @@
         </w:rPr>
         <w:tab/>
       </w:r>
-      <w:proofErr w:type="gramStart"/>
       <w:r>
         <w:rPr>
           <w:rFonts w:ascii="Century Gothic" w:eastAsia="Century Gothic" w:hAnsi="Century Gothic" w:cs="Century Gothic"/>
@@ -1671,37 +1091,7 @@
           <w:sz w:val="22"/>
           <w:szCs w:val="22"/>
         </w:rPr>
-        <w:t xml:space="preserve">{{ </w:t>
-      </w:r>
-      <w:proofErr w:type="spellStart"/>
-      <w:r>
-        <w:rPr>
-          <w:rFonts w:ascii="Century Gothic" w:eastAsia="Century Gothic" w:hAnsi="Century Gothic" w:cs="Century Gothic"/>
-          <w:bCs/>
-          <w:sz w:val="22"/>
-          <w:szCs w:val="22"/>
-        </w:rPr>
-        <w:t>lang</w:t>
-      </w:r>
-      <w:proofErr w:type="gramEnd"/>
-      <w:r>
-        <w:rPr>
-          <w:rFonts w:ascii="Century Gothic" w:eastAsia="Century Gothic" w:hAnsi="Century Gothic" w:cs="Century Gothic"/>
-          <w:bCs/>
-          <w:sz w:val="22"/>
-          <w:szCs w:val="22"/>
-        </w:rPr>
-        <w:t>.level_description</w:t>
-      </w:r>
-      <w:proofErr w:type="spellEnd"/>
-      <w:r>
-        <w:rPr>
-          <w:rFonts w:ascii="Century Gothic" w:eastAsia="Century Gothic" w:hAnsi="Century Gothic" w:cs="Century Gothic"/>
-          <w:bCs/>
-          <w:sz w:val="22"/>
-          <w:szCs w:val="22"/>
-        </w:rPr>
-        <w:t xml:space="preserve"> }}</w:t>
+        <w:t>{{ lang.level_description }}</w:t>
       </w:r>
     </w:p>
     <w:p>
@@ -1739,25 +1129,7 @@
           <w:sz w:val="22"/>
           <w:szCs w:val="22"/>
         </w:rPr>
-        <w:t xml:space="preserve">{% </w:t>
-      </w:r>
-      <w:proofErr w:type="spellStart"/>
-      <w:r>
-        <w:rPr>
-          <w:rFonts w:ascii="Century Gothic" w:hAnsi="Century Gothic" w:cs="Century Gothic"/>
-          <w:sz w:val="22"/>
-          <w:szCs w:val="22"/>
-        </w:rPr>
-        <w:t>endfor</w:t>
-      </w:r>
-      <w:proofErr w:type="spellEnd"/>
-      <w:r>
-        <w:rPr>
-          <w:rFonts w:ascii="Century Gothic" w:hAnsi="Century Gothic" w:cs="Century Gothic"/>
-          <w:sz w:val="22"/>
-          <w:szCs w:val="22"/>
-        </w:rPr>
-        <w:t xml:space="preserve"> %}</w:t>
+        <w:t>{% endfor %}</w:t>
       </w:r>
     </w:p>
     <w:p>
@@ -1889,27 +1261,7 @@
           <w:sz w:val="22"/>
           <w:szCs w:val="22"/>
         </w:rPr>
-        <w:t>{{</w:t>
-      </w:r>
-      <w:proofErr w:type="spellStart"/>
-      <w:r>
-        <w:rPr>
-          <w:rFonts w:ascii="Century Gothic" w:eastAsia="Century Gothic" w:hAnsi="Century Gothic" w:cs="Century Gothic"/>
-          <w:bCs/>
-          <w:sz w:val="22"/>
-          <w:szCs w:val="22"/>
-        </w:rPr>
-        <w:t>abt_background</w:t>
-      </w:r>
-      <w:proofErr w:type="spellEnd"/>
-      <w:r>
-        <w:rPr>
-          <w:rFonts w:ascii="Century Gothic" w:eastAsia="Century Gothic" w:hAnsi="Century Gothic" w:cs="Century Gothic"/>
-          <w:bCs/>
-          <w:sz w:val="22"/>
-          <w:szCs w:val="22"/>
-        </w:rPr>
-        <w:t>}}</w:t>
+        <w:t>{{abt_background}}</w:t>
       </w:r>
     </w:p>
     <w:p>
@@ -2038,27 +1390,7 @@
           <w:sz w:val="22"/>
           <w:szCs w:val="22"/>
         </w:rPr>
-        <w:t>{{</w:t>
-      </w:r>
-      <w:proofErr w:type="spellStart"/>
-      <w:r>
-        <w:rPr>
-          <w:rFonts w:ascii="Century Gothic" w:eastAsia="Century Gothic" w:hAnsi="Century Gothic" w:cs="Century Gothic"/>
-          <w:bCs/>
-          <w:sz w:val="22"/>
-          <w:szCs w:val="22"/>
-        </w:rPr>
-        <w:t>bhv_profile</w:t>
-      </w:r>
-      <w:proofErr w:type="spellEnd"/>
-      <w:r>
-        <w:rPr>
-          <w:rFonts w:ascii="Century Gothic" w:eastAsia="Century Gothic" w:hAnsi="Century Gothic" w:cs="Century Gothic"/>
-          <w:bCs/>
-          <w:sz w:val="22"/>
-          <w:szCs w:val="22"/>
-        </w:rPr>
-        <w:t>}}</w:t>
+        <w:t>{{bhv_profile}}</w:t>
       </w:r>
     </w:p>
     <w:p>
@@ -2146,25 +1478,7 @@
           <w:sz w:val="20"/>
           <w:szCs w:val="20"/>
         </w:rPr>
-        <w:t xml:space="preserve">{% for item in </w:t>
-      </w:r>
-      <w:proofErr w:type="spellStart"/>
-      <w:r>
-        <w:rPr>
-          <w:rFonts w:ascii="Century Gothic" w:eastAsia="Century Gothic" w:hAnsi="Century Gothic" w:cs="Century Gothic"/>
-          <w:sz w:val="20"/>
-          <w:szCs w:val="20"/>
-        </w:rPr>
-        <w:t>line_items</w:t>
-      </w:r>
-      <w:proofErr w:type="spellEnd"/>
-      <w:r>
-        <w:rPr>
-          <w:rFonts w:ascii="Century Gothic" w:eastAsia="Century Gothic" w:hAnsi="Century Gothic" w:cs="Century Gothic"/>
-          <w:sz w:val="20"/>
-          <w:szCs w:val="20"/>
-        </w:rPr>
-        <w:t xml:space="preserve"> %}</w:t>
+        <w:t>{% for item in line_items %}</w:t>
       </w:r>
     </w:p>
     <w:p>
@@ -2181,7 +1495,6 @@
           <w:szCs w:val="22"/>
         </w:rPr>
       </w:pPr>
-      <w:proofErr w:type="gramStart"/>
       <w:r>
         <w:rPr>
           <w:rFonts w:ascii="Century Gothic" w:eastAsia="Century Gothic" w:hAnsi="Century Gothic" w:cs="Century Gothic"/>
@@ -2190,40 +1503,7 @@
           <w:sz w:val="22"/>
           <w:szCs w:val="22"/>
         </w:rPr>
-        <w:t xml:space="preserve">{{ </w:t>
-      </w:r>
-      <w:proofErr w:type="spellStart"/>
-      <w:r>
-        <w:rPr>
-          <w:rFonts w:ascii="Century Gothic" w:eastAsia="Century Gothic" w:hAnsi="Century Gothic" w:cs="Century Gothic"/>
-          <w:b/>
-          <w:bCs/>
-          <w:sz w:val="22"/>
-          <w:szCs w:val="22"/>
-        </w:rPr>
-        <w:t>item.cdd</w:t>
-      </w:r>
-      <w:proofErr w:type="gramEnd"/>
-      <w:r>
-        <w:rPr>
-          <w:rFonts w:ascii="Century Gothic" w:eastAsia="Century Gothic" w:hAnsi="Century Gothic" w:cs="Century Gothic"/>
-          <w:b/>
-          <w:bCs/>
-          <w:sz w:val="22"/>
-          <w:szCs w:val="22"/>
-        </w:rPr>
-        <w:t>_company</w:t>
-      </w:r>
-      <w:proofErr w:type="spellEnd"/>
-      <w:r>
-        <w:rPr>
-          <w:rFonts w:ascii="Century Gothic" w:eastAsia="Century Gothic" w:hAnsi="Century Gothic" w:cs="Century Gothic"/>
-          <w:b/>
-          <w:bCs/>
-          <w:sz w:val="22"/>
-          <w:szCs w:val="22"/>
-        </w:rPr>
-        <w:t xml:space="preserve"> }}</w:t>
+        <w:t>{{ item.cdd_company }}</w:t>
       </w:r>
       <w:r>
         <w:rPr>
@@ -2239,25 +1519,7 @@
           <w:sz w:val="22"/>
           <w:szCs w:val="22"/>
         </w:rPr>
-        <w:t xml:space="preserve">{{ </w:t>
-      </w:r>
-      <w:proofErr w:type="spellStart"/>
-      <w:r>
-        <w:rPr>
-          <w:rFonts w:ascii="Century Gothic" w:eastAsia="Century Gothic" w:hAnsi="Century Gothic" w:cs="Century Gothic"/>
-          <w:sz w:val="22"/>
-          <w:szCs w:val="22"/>
-        </w:rPr>
-        <w:t>item.company_start_date</w:t>
-      </w:r>
-      <w:proofErr w:type="spellEnd"/>
-      <w:r>
-        <w:rPr>
-          <w:rFonts w:ascii="Century Gothic" w:eastAsia="Century Gothic" w:hAnsi="Century Gothic" w:cs="Century Gothic"/>
-          <w:sz w:val="22"/>
-          <w:szCs w:val="22"/>
-        </w:rPr>
-        <w:t xml:space="preserve"> }} </w:t>
+        <w:t xml:space="preserve">{{ item.company_start_date }} </w:t>
       </w:r>
       <w:r>
         <w:rPr>
@@ -2273,25 +1535,7 @@
           <w:sz w:val="22"/>
           <w:szCs w:val="22"/>
         </w:rPr>
-        <w:t xml:space="preserve"> {{ </w:t>
-      </w:r>
-      <w:proofErr w:type="spellStart"/>
-      <w:r>
-        <w:rPr>
-          <w:rFonts w:ascii="Century Gothic" w:eastAsia="Century Gothic" w:hAnsi="Century Gothic" w:cs="Century Gothic"/>
-          <w:sz w:val="22"/>
-          <w:szCs w:val="22"/>
-        </w:rPr>
-        <w:t>item.company_end_date</w:t>
-      </w:r>
-      <w:proofErr w:type="spellEnd"/>
-      <w:r>
-        <w:rPr>
-          <w:rFonts w:ascii="Century Gothic" w:eastAsia="Century Gothic" w:hAnsi="Century Gothic" w:cs="Century Gothic"/>
-          <w:sz w:val="22"/>
-          <w:szCs w:val="22"/>
-        </w:rPr>
-        <w:t xml:space="preserve"> }}</w:t>
+        <w:t xml:space="preserve"> {{ item.company_end_date }}</w:t>
       </w:r>
     </w:p>
     <w:p>
@@ -2305,41 +1549,13 @@
           <w:szCs w:val="20"/>
         </w:rPr>
       </w:pPr>
-      <w:proofErr w:type="gramStart"/>
       <w:r>
         <w:rPr>
           <w:rFonts w:ascii="Century Gothic" w:eastAsia="MS Gothic" w:hAnsi="Century Gothic" w:cs="MS Gothic"/>
           <w:sz w:val="20"/>
           <w:szCs w:val="20"/>
         </w:rPr>
-        <w:t xml:space="preserve">{{ </w:t>
-      </w:r>
-      <w:proofErr w:type="spellStart"/>
-      <w:r>
-        <w:rPr>
-          <w:rFonts w:ascii="Century Gothic" w:eastAsia="MS Gothic" w:hAnsi="Century Gothic" w:cs="MS Gothic"/>
-          <w:sz w:val="20"/>
-          <w:szCs w:val="20"/>
-        </w:rPr>
-        <w:t>item</w:t>
-      </w:r>
-      <w:proofErr w:type="gramEnd"/>
-      <w:r>
-        <w:rPr>
-          <w:rFonts w:ascii="Century Gothic" w:eastAsia="MS Gothic" w:hAnsi="Century Gothic" w:cs="MS Gothic"/>
-          <w:sz w:val="20"/>
-          <w:szCs w:val="20"/>
-        </w:rPr>
-        <w:t>.company_desc</w:t>
-      </w:r>
-      <w:proofErr w:type="spellEnd"/>
-      <w:r>
-        <w:rPr>
-          <w:rFonts w:ascii="Century Gothic" w:eastAsia="MS Gothic" w:hAnsi="Century Gothic" w:cs="MS Gothic"/>
-          <w:sz w:val="20"/>
-          <w:szCs w:val="20"/>
-        </w:rPr>
-        <w:t xml:space="preserve"> }}</w:t>
+        <w:t>{{ item.company_desc }}</w:t>
       </w:r>
     </w:p>
     <w:p>
@@ -2360,25 +1576,7 @@
           <w:sz w:val="22"/>
           <w:szCs w:val="22"/>
         </w:rPr>
-        <w:t xml:space="preserve">{% for job in </w:t>
-      </w:r>
-      <w:proofErr w:type="spellStart"/>
-      <w:r>
-        <w:rPr>
-          <w:rFonts w:ascii="Century Gothic" w:eastAsia="Century Gothic" w:hAnsi="Century Gothic" w:cs="Century Gothic"/>
-          <w:sz w:val="22"/>
-          <w:szCs w:val="22"/>
-        </w:rPr>
-        <w:t>item.job_posts</w:t>
-      </w:r>
-      <w:proofErr w:type="spellEnd"/>
-      <w:r>
-        <w:rPr>
-          <w:rFonts w:ascii="Century Gothic" w:eastAsia="Century Gothic" w:hAnsi="Century Gothic" w:cs="Century Gothic"/>
-          <w:sz w:val="22"/>
-          <w:szCs w:val="22"/>
-        </w:rPr>
-        <w:t xml:space="preserve"> %}</w:t>
+        <w:t>{% for job in item.job_posts %}</w:t>
       </w:r>
     </w:p>
     <w:p>
@@ -2393,7 +1591,6 @@
           <w:szCs w:val="22"/>
         </w:rPr>
       </w:pPr>
-      <w:proofErr w:type="gramStart"/>
       <w:r>
         <w:rPr>
           <w:rFonts w:ascii="Century Gothic" w:eastAsia="Century Gothic" w:hAnsi="Century Gothic" w:cs="Century Gothic"/>
@@ -2401,34 +1598,7 @@
           <w:szCs w:val="22"/>
         </w:rPr>
         <w:lastRenderedPageBreak/>
-        <w:t xml:space="preserve">{{ </w:t>
-      </w:r>
-      <w:proofErr w:type="spellStart"/>
-      <w:r>
-        <w:rPr>
-          <w:rFonts w:ascii="Century Gothic" w:eastAsia="Century Gothic" w:hAnsi="Century Gothic" w:cs="Century Gothic"/>
-          <w:sz w:val="22"/>
-          <w:szCs w:val="22"/>
-        </w:rPr>
-        <w:t>job.job</w:t>
-      </w:r>
-      <w:proofErr w:type="gramEnd"/>
-      <w:r>
-        <w:rPr>
-          <w:rFonts w:ascii="Century Gothic" w:eastAsia="Century Gothic" w:hAnsi="Century Gothic" w:cs="Century Gothic"/>
-          <w:sz w:val="22"/>
-          <w:szCs w:val="22"/>
-        </w:rPr>
-        <w:t>_title</w:t>
-      </w:r>
-      <w:proofErr w:type="spellEnd"/>
-      <w:r>
-        <w:rPr>
-          <w:rFonts w:ascii="Century Gothic" w:eastAsia="Century Gothic" w:hAnsi="Century Gothic" w:cs="Century Gothic"/>
-          <w:sz w:val="22"/>
-          <w:szCs w:val="22"/>
-        </w:rPr>
-        <w:t xml:space="preserve"> }}</w:t>
+        <w:t>{{ job.job_title }}</w:t>
       </w:r>
       <w:r>
         <w:rPr>
@@ -2444,25 +1614,7 @@
           <w:sz w:val="22"/>
           <w:szCs w:val="22"/>
         </w:rPr>
-        <w:t xml:space="preserve">{{ </w:t>
-      </w:r>
-      <w:proofErr w:type="spellStart"/>
-      <w:r>
-        <w:rPr>
-          <w:rFonts w:ascii="Century Gothic" w:eastAsia="Century Gothic" w:hAnsi="Century Gothic" w:cs="Century Gothic"/>
-          <w:sz w:val="22"/>
-          <w:szCs w:val="22"/>
-        </w:rPr>
-        <w:t>job.start_date</w:t>
-      </w:r>
-      <w:proofErr w:type="spellEnd"/>
-      <w:r>
-        <w:rPr>
-          <w:rFonts w:ascii="Century Gothic" w:eastAsia="Century Gothic" w:hAnsi="Century Gothic" w:cs="Century Gothic"/>
-          <w:sz w:val="22"/>
-          <w:szCs w:val="22"/>
-        </w:rPr>
-        <w:t xml:space="preserve"> }}</w:t>
+        <w:t>{{ job.start_date }}</w:t>
       </w:r>
       <w:r>
         <w:rPr>
@@ -2478,25 +1630,7 @@
           <w:sz w:val="22"/>
           <w:szCs w:val="22"/>
         </w:rPr>
-        <w:t xml:space="preserve">– {{ </w:t>
-      </w:r>
-      <w:proofErr w:type="spellStart"/>
-      <w:r>
-        <w:rPr>
-          <w:rFonts w:ascii="Century Gothic" w:eastAsia="Century Gothic" w:hAnsi="Century Gothic" w:cs="Century Gothic"/>
-          <w:sz w:val="22"/>
-          <w:szCs w:val="22"/>
-        </w:rPr>
-        <w:t>job.end_date</w:t>
-      </w:r>
-      <w:proofErr w:type="spellEnd"/>
-      <w:r>
-        <w:rPr>
-          <w:rFonts w:ascii="Century Gothic" w:eastAsia="Century Gothic" w:hAnsi="Century Gothic" w:cs="Century Gothic"/>
-          <w:sz w:val="22"/>
-          <w:szCs w:val="22"/>
-        </w:rPr>
-        <w:t xml:space="preserve"> }}</w:t>
+        <w:t>– {{ job.end_date }}</w:t>
       </w:r>
     </w:p>
     <w:p>
@@ -2517,25 +1651,7 @@
           <w:sz w:val="22"/>
           <w:szCs w:val="22"/>
         </w:rPr>
-        <w:t xml:space="preserve">{% for task in </w:t>
-      </w:r>
-      <w:proofErr w:type="spellStart"/>
-      <w:r>
-        <w:rPr>
-          <w:rFonts w:ascii="Century Gothic" w:eastAsia="Century Gothic" w:hAnsi="Century Gothic" w:cs="Century Gothic"/>
-          <w:sz w:val="22"/>
-          <w:szCs w:val="22"/>
-        </w:rPr>
-        <w:t>job.job_tasks</w:t>
-      </w:r>
-      <w:proofErr w:type="spellEnd"/>
-      <w:r>
-        <w:rPr>
-          <w:rFonts w:ascii="Century Gothic" w:eastAsia="Century Gothic" w:hAnsi="Century Gothic" w:cs="Century Gothic"/>
-          <w:sz w:val="22"/>
-          <w:szCs w:val="22"/>
-        </w:rPr>
-        <w:t xml:space="preserve"> %}</w:t>
+        <w:t>{% for task in job.job_tasks %}</w:t>
       </w:r>
     </w:p>
     <w:p>
@@ -2551,85 +1667,29 @@
           <w:szCs w:val="22"/>
         </w:rPr>
       </w:pPr>
-      <w:proofErr w:type="gramStart"/>
       <w:r>
         <w:rPr>
           <w:rFonts w:ascii="Century Gothic" w:hAnsi="Century Gothic" w:cstheme="majorHAnsi"/>
           <w:sz w:val="22"/>
           <w:szCs w:val="22"/>
         </w:rPr>
-        <w:t xml:space="preserve">{{ </w:t>
-      </w:r>
-      <w:proofErr w:type="spellStart"/>
+        <w:t>{{ loop.index }}.</w:t>
+      </w:r>
       <w:r>
         <w:rPr>
           <w:rFonts w:ascii="Century Gothic" w:hAnsi="Century Gothic" w:cstheme="majorHAnsi"/>
           <w:sz w:val="22"/>
           <w:szCs w:val="22"/>
         </w:rPr>
-        <w:t>loop</w:t>
-      </w:r>
-      <w:proofErr w:type="gramEnd"/>
+        <w:tab/>
+      </w:r>
       <w:r>
         <w:rPr>
           <w:rFonts w:ascii="Century Gothic" w:hAnsi="Century Gothic" w:cstheme="majorHAnsi"/>
           <w:sz w:val="22"/>
           <w:szCs w:val="22"/>
         </w:rPr>
-        <w:t>.index</w:t>
-      </w:r>
-      <w:proofErr w:type="spellEnd"/>
-      <w:r>
-        <w:rPr>
-          <w:rFonts w:ascii="Century Gothic" w:hAnsi="Century Gothic" w:cstheme="majorHAnsi"/>
-          <w:sz w:val="22"/>
-          <w:szCs w:val="22"/>
-        </w:rPr>
-        <w:t xml:space="preserve"> }}.</w:t>
-      </w:r>
-      <w:r>
-        <w:rPr>
-          <w:rFonts w:ascii="Century Gothic" w:hAnsi="Century Gothic" w:cstheme="majorHAnsi"/>
-          <w:sz w:val="22"/>
-          <w:szCs w:val="22"/>
-        </w:rPr>
-        <w:tab/>
-      </w:r>
-      <w:proofErr w:type="gramStart"/>
-      <w:r>
-        <w:rPr>
-          <w:rFonts w:ascii="Century Gothic" w:hAnsi="Century Gothic" w:cstheme="majorHAnsi"/>
-          <w:sz w:val="22"/>
-          <w:szCs w:val="22"/>
-        </w:rPr>
-        <w:t xml:space="preserve">{{ </w:t>
-      </w:r>
-      <w:proofErr w:type="spellStart"/>
-      <w:r>
-        <w:rPr>
-          <w:rFonts w:ascii="Century Gothic" w:hAnsi="Century Gothic" w:cstheme="majorHAnsi"/>
-          <w:sz w:val="22"/>
-          <w:szCs w:val="22"/>
-        </w:rPr>
-        <w:t>task</w:t>
-      </w:r>
-      <w:proofErr w:type="gramEnd"/>
-      <w:r>
-        <w:rPr>
-          <w:rFonts w:ascii="Century Gothic" w:hAnsi="Century Gothic" w:cstheme="majorHAnsi"/>
-          <w:sz w:val="22"/>
-          <w:szCs w:val="22"/>
-        </w:rPr>
-        <w:t>.task</w:t>
-      </w:r>
-      <w:proofErr w:type="spellEnd"/>
-      <w:r>
-        <w:rPr>
-          <w:rFonts w:ascii="Century Gothic" w:hAnsi="Century Gothic" w:cstheme="majorHAnsi"/>
-          <w:sz w:val="22"/>
-          <w:szCs w:val="22"/>
-        </w:rPr>
-        <w:t xml:space="preserve"> }}</w:t>
+        <w:t>{{ task.task }}</w:t>
       </w:r>
       <w:r>
         <w:rPr>
@@ -2658,61 +1718,7 @@
           <w:sz w:val="22"/>
           <w:szCs w:val="22"/>
         </w:rPr>
-        <w:t xml:space="preserve">{% </w:t>
-      </w:r>
-      <w:proofErr w:type="spellStart"/>
-      <w:r>
-        <w:rPr>
-          <w:rFonts w:ascii="Century Gothic" w:eastAsia="Century Gothic" w:hAnsi="Century Gothic" w:cs="Century Gothic"/>
-          <w:sz w:val="22"/>
-          <w:szCs w:val="22"/>
-        </w:rPr>
-        <w:t>endfor</w:t>
-      </w:r>
-      <w:proofErr w:type="spellEnd"/>
-      <w:r>
-        <w:rPr>
-          <w:rFonts w:ascii="Century Gothic" w:eastAsia="Century Gothic" w:hAnsi="Century Gothic" w:cs="Century Gothic"/>
-          <w:sz w:val="22"/>
-          <w:szCs w:val="22"/>
-        </w:rPr>
-        <w:t xml:space="preserve"> </w:t>
-      </w:r>
-      <w:proofErr w:type="gramStart"/>
-      <w:r>
-        <w:rPr>
-          <w:rFonts w:ascii="Century Gothic" w:eastAsia="Century Gothic" w:hAnsi="Century Gothic" w:cs="Century Gothic"/>
-          <w:sz w:val="22"/>
-          <w:szCs w:val="22"/>
-        </w:rPr>
-        <w:t>%}{</w:t>
-      </w:r>
-      <w:proofErr w:type="gramEnd"/>
-      <w:r>
-        <w:rPr>
-          <w:rFonts w:ascii="Century Gothic" w:eastAsia="Century Gothic" w:hAnsi="Century Gothic" w:cs="Century Gothic"/>
-          <w:sz w:val="22"/>
-          <w:szCs w:val="22"/>
-        </w:rPr>
-        <w:t xml:space="preserve">% </w:t>
-      </w:r>
-      <w:proofErr w:type="spellStart"/>
-      <w:r>
-        <w:rPr>
-          <w:rFonts w:ascii="Century Gothic" w:eastAsia="Century Gothic" w:hAnsi="Century Gothic" w:cs="Century Gothic"/>
-          <w:sz w:val="22"/>
-          <w:szCs w:val="22"/>
-        </w:rPr>
-        <w:t>endfor</w:t>
-      </w:r>
-      <w:proofErr w:type="spellEnd"/>
-      <w:r>
-        <w:rPr>
-          <w:rFonts w:ascii="Century Gothic" w:eastAsia="Century Gothic" w:hAnsi="Century Gothic" w:cs="Century Gothic"/>
-          <w:sz w:val="22"/>
-          <w:szCs w:val="22"/>
-        </w:rPr>
-        <w:t xml:space="preserve"> %}</w:t>
+        <w:t>{% endfor %}{% endfor %}</w:t>
       </w:r>
     </w:p>
     <w:p>
@@ -2733,25 +1739,7 @@
           <w:sz w:val="22"/>
           <w:szCs w:val="22"/>
         </w:rPr>
-        <w:t xml:space="preserve">{% </w:t>
-      </w:r>
-      <w:proofErr w:type="spellStart"/>
-      <w:r>
-        <w:rPr>
-          <w:rFonts w:ascii="Century Gothic" w:eastAsia="Century Gothic" w:hAnsi="Century Gothic" w:cs="Century Gothic"/>
-          <w:sz w:val="22"/>
-          <w:szCs w:val="22"/>
-        </w:rPr>
-        <w:t>endfor</w:t>
-      </w:r>
-      <w:proofErr w:type="spellEnd"/>
-      <w:r>
-        <w:rPr>
-          <w:rFonts w:ascii="Century Gothic" w:eastAsia="Century Gothic" w:hAnsi="Century Gothic" w:cs="Century Gothic"/>
-          <w:sz w:val="22"/>
-          <w:szCs w:val="22"/>
-        </w:rPr>
-        <w:t xml:space="preserve"> %}</w:t>
+        <w:t>{% endfor %}</w:t>
       </w:r>
     </w:p>
     <w:p>
@@ -2875,7 +1863,6 @@
         </w:rPr>
         <w:t xml:space="preserve"> </w:t>
       </w:r>
-      <w:proofErr w:type="gramStart"/>
       <w:r>
         <w:rPr>
           <w:rFonts w:ascii="Century Gothic" w:eastAsia="Century Gothic" w:hAnsi="Century Gothic" w:cs="Century Gothic"/>
@@ -2909,7 +1896,6 @@
         </w:rPr>
         <w:t xml:space="preserve"> </w:t>
       </w:r>
-      <w:proofErr w:type="spellStart"/>
       <w:r>
         <w:rPr>
           <w:rFonts w:ascii="Century Gothic" w:eastAsia="Century Gothic" w:hAnsi="Century Gothic" w:cs="Century Gothic"/>
@@ -2919,31 +1905,7 @@
           <w:szCs w:val="22"/>
           <w:highlight w:val="yellow"/>
         </w:rPr>
-        <w:t>last</w:t>
-      </w:r>
-      <w:proofErr w:type="gramEnd"/>
-      <w:r>
-        <w:rPr>
-          <w:rFonts w:ascii="Century Gothic" w:eastAsia="Century Gothic" w:hAnsi="Century Gothic" w:cs="Century Gothic"/>
-          <w:b/>
-          <w:bCs/>
-          <w:sz w:val="22"/>
-          <w:szCs w:val="22"/>
-          <w:highlight w:val="yellow"/>
-        </w:rPr>
-        <w:t>_company</w:t>
-      </w:r>
-      <w:proofErr w:type="spellEnd"/>
-      <w:r>
-        <w:rPr>
-          <w:rFonts w:ascii="Century Gothic" w:eastAsia="Century Gothic" w:hAnsi="Century Gothic" w:cs="Century Gothic"/>
-          <w:b/>
-          <w:bCs/>
-          <w:sz w:val="22"/>
-          <w:szCs w:val="22"/>
-          <w:highlight w:val="yellow"/>
-        </w:rPr>
-        <w:t xml:space="preserve"> }}</w:t>
+        <w:t>last_company }}</w:t>
       </w:r>
       <w:r>
         <w:rPr>
@@ -3004,7 +1966,6 @@
         </w:rPr>
         <w:tab/>
       </w:r>
-      <w:proofErr w:type="gramStart"/>
       <w:r>
         <w:rPr>
           <w:rFonts w:ascii="Century Gothic" w:eastAsia="Century Gothic" w:hAnsi="Century Gothic" w:cs="Century Gothic"/>
@@ -3012,37 +1973,7 @@
           <w:szCs w:val="22"/>
           <w:lang w:val="pt-BR"/>
         </w:rPr>
-        <w:t xml:space="preserve">{{ </w:t>
-      </w:r>
-      <w:proofErr w:type="spellStart"/>
-      <w:r>
-        <w:rPr>
-          <w:rFonts w:ascii="Century Gothic" w:eastAsia="Century Gothic" w:hAnsi="Century Gothic" w:cs="Century Gothic"/>
-          <w:sz w:val="22"/>
-          <w:szCs w:val="22"/>
-          <w:lang w:val="pt-BR"/>
-        </w:rPr>
-        <w:t>job</w:t>
-      </w:r>
-      <w:proofErr w:type="gramEnd"/>
-      <w:r>
-        <w:rPr>
-          <w:rFonts w:ascii="Century Gothic" w:eastAsia="Century Gothic" w:hAnsi="Century Gothic" w:cs="Century Gothic"/>
-          <w:sz w:val="22"/>
-          <w:szCs w:val="22"/>
-          <w:lang w:val="pt-BR"/>
-        </w:rPr>
-        <w:t>_bond</w:t>
-      </w:r>
-      <w:proofErr w:type="spellEnd"/>
-      <w:r>
-        <w:rPr>
-          <w:rFonts w:ascii="Century Gothic" w:eastAsia="Century Gothic" w:hAnsi="Century Gothic" w:cs="Century Gothic"/>
-          <w:sz w:val="22"/>
-          <w:szCs w:val="22"/>
-          <w:lang w:val="pt-BR"/>
-        </w:rPr>
-        <w:t xml:space="preserve"> }}</w:t>
+        <w:t>{{ job_bond }}</w:t>
       </w:r>
       <w:r>
         <w:rPr>
@@ -3089,9 +2020,8 @@
           <w:szCs w:val="22"/>
           <w:lang w:val="pt-BR"/>
         </w:rPr>
-        <w:t xml:space="preserve">onthly </w:t>
-      </w:r>
-      <w:proofErr w:type="spellStart"/>
+        <w:t>onthly Wage</w:t>
+      </w:r>
       <w:r>
         <w:rPr>
           <w:rFonts w:ascii="Century Gothic" w:eastAsia="Century Gothic" w:hAnsi="Century Gothic" w:cs="Century Gothic"/>
@@ -3099,9 +2029,8 @@
           <w:szCs w:val="22"/>
           <w:lang w:val="pt-BR"/>
         </w:rPr>
-        <w:t>Wage</w:t>
-      </w:r>
-      <w:proofErr w:type="spellEnd"/>
+        <w:tab/>
+      </w:r>
       <w:r>
         <w:rPr>
           <w:rFonts w:ascii="Century Gothic" w:eastAsia="Century Gothic" w:hAnsi="Century Gothic" w:cs="Century Gothic"/>
@@ -3109,47 +2038,7 @@
           <w:szCs w:val="22"/>
           <w:lang w:val="pt-BR"/>
         </w:rPr>
-        <w:tab/>
-      </w:r>
-      <w:proofErr w:type="gramStart"/>
-      <w:r>
-        <w:rPr>
-          <w:rFonts w:ascii="Century Gothic" w:eastAsia="Century Gothic" w:hAnsi="Century Gothic" w:cs="Century Gothic"/>
-          <w:sz w:val="22"/>
-          <w:szCs w:val="22"/>
-          <w:lang w:val="pt-BR"/>
-        </w:rPr>
-        <w:t xml:space="preserve">{{ </w:t>
-      </w:r>
-      <w:proofErr w:type="spellStart"/>
-      <w:r>
-        <w:rPr>
-          <w:rFonts w:ascii="Century Gothic" w:eastAsia="Century Gothic" w:hAnsi="Century Gothic" w:cs="Century Gothic"/>
-          <w:sz w:val="22"/>
-          <w:szCs w:val="22"/>
-          <w:lang w:val="pt-BR"/>
-        </w:rPr>
-        <w:t>job</w:t>
-      </w:r>
-      <w:proofErr w:type="gramEnd"/>
-      <w:r>
-        <w:rPr>
-          <w:rFonts w:ascii="Century Gothic" w:eastAsia="Century Gothic" w:hAnsi="Century Gothic" w:cs="Century Gothic"/>
-          <w:sz w:val="22"/>
-          <w:szCs w:val="22"/>
-          <w:lang w:val="pt-BR"/>
-        </w:rPr>
-        <w:t>_wage</w:t>
-      </w:r>
-      <w:proofErr w:type="spellEnd"/>
-      <w:r>
-        <w:rPr>
-          <w:rFonts w:ascii="Century Gothic" w:eastAsia="Century Gothic" w:hAnsi="Century Gothic" w:cs="Century Gothic"/>
-          <w:sz w:val="22"/>
-          <w:szCs w:val="22"/>
-          <w:lang w:val="pt-BR"/>
-        </w:rPr>
-        <w:t xml:space="preserve"> }}</w:t>
+        <w:t>{{ job_wage }}</w:t>
       </w:r>
     </w:p>
     <w:p>
@@ -3225,42 +2114,7 @@
           <w:szCs w:val="22"/>
         </w:rPr>
         <w:tab/>
-      </w:r>
-      <w:proofErr w:type="gramStart"/>
-      <w:r>
-        <w:rPr>
-          <w:rFonts w:ascii="Century Gothic" w:eastAsia="Century Gothic" w:hAnsi="Century Gothic" w:cs="Century Gothic"/>
-          <w:sz w:val="22"/>
-          <w:szCs w:val="22"/>
-        </w:rPr>
-        <w:t xml:space="preserve">{{ </w:t>
-      </w:r>
-      <w:proofErr w:type="spellStart"/>
-      <w:r>
-        <w:rPr>
-          <w:rFonts w:ascii="Century Gothic" w:eastAsia="Century Gothic" w:hAnsi="Century Gothic" w:cs="Century Gothic"/>
-          <w:sz w:val="22"/>
-          <w:szCs w:val="22"/>
-        </w:rPr>
-        <w:t>job</w:t>
-      </w:r>
-      <w:proofErr w:type="gramEnd"/>
-      <w:r>
-        <w:rPr>
-          <w:rFonts w:ascii="Century Gothic" w:eastAsia="Century Gothic" w:hAnsi="Century Gothic" w:cs="Century Gothic"/>
-          <w:sz w:val="22"/>
-          <w:szCs w:val="22"/>
-        </w:rPr>
-        <w:t>_variable</w:t>
-      </w:r>
-      <w:proofErr w:type="spellEnd"/>
-      <w:r>
-        <w:rPr>
-          <w:rFonts w:ascii="Century Gothic" w:eastAsia="Century Gothic" w:hAnsi="Century Gothic" w:cs="Century Gothic"/>
-          <w:sz w:val="22"/>
-          <w:szCs w:val="22"/>
-        </w:rPr>
-        <w:t xml:space="preserve"> }}</w:t>
+        <w:t>{{ job_variable }}</w:t>
       </w:r>
     </w:p>
     <w:p>
@@ -3282,7 +2136,6 @@
           <w:lang w:val="pt-BR"/>
         </w:rPr>
       </w:pPr>
-      <w:proofErr w:type="spellStart"/>
       <w:r>
         <w:rPr>
           <w:rFonts w:ascii="Century Gothic" w:eastAsia="Century Gothic" w:hAnsi="Century Gothic" w:cs="Century Gothic"/>
@@ -3290,9 +2143,8 @@
           <w:szCs w:val="22"/>
           <w:lang w:val="pt-BR"/>
         </w:rPr>
-        <w:t>Meal</w:t>
-      </w:r>
-      <w:proofErr w:type="spellEnd"/>
+        <w:t>Meal Voucher</w:t>
+      </w:r>
       <w:r>
         <w:rPr>
           <w:rFonts w:ascii="Century Gothic" w:eastAsia="Century Gothic" w:hAnsi="Century Gothic" w:cs="Century Gothic"/>
@@ -3300,7 +2152,7 @@
           <w:szCs w:val="22"/>
           <w:lang w:val="pt-BR"/>
         </w:rPr>
-        <w:t xml:space="preserve"> Voucher</w:t>
+        <w:tab/>
       </w:r>
       <w:r>
         <w:rPr>
@@ -3309,47 +2161,7 @@
           <w:szCs w:val="22"/>
           <w:lang w:val="pt-BR"/>
         </w:rPr>
-        <w:tab/>
-      </w:r>
-      <w:proofErr w:type="gramStart"/>
-      <w:r>
-        <w:rPr>
-          <w:rFonts w:ascii="Century Gothic" w:eastAsia="Century Gothic" w:hAnsi="Century Gothic" w:cs="Century Gothic"/>
-          <w:sz w:val="22"/>
-          <w:szCs w:val="22"/>
-          <w:lang w:val="pt-BR"/>
-        </w:rPr>
-        <w:t xml:space="preserve">{{ </w:t>
-      </w:r>
-      <w:proofErr w:type="spellStart"/>
-      <w:r>
-        <w:rPr>
-          <w:rFonts w:ascii="Century Gothic" w:eastAsia="Century Gothic" w:hAnsi="Century Gothic" w:cs="Century Gothic"/>
-          <w:sz w:val="22"/>
-          <w:szCs w:val="22"/>
-          <w:lang w:val="pt-BR"/>
-        </w:rPr>
-        <w:t>job</w:t>
-      </w:r>
-      <w:proofErr w:type="gramEnd"/>
-      <w:r>
-        <w:rPr>
-          <w:rFonts w:ascii="Century Gothic" w:eastAsia="Century Gothic" w:hAnsi="Century Gothic" w:cs="Century Gothic"/>
-          <w:sz w:val="22"/>
-          <w:szCs w:val="22"/>
-          <w:lang w:val="pt-BR"/>
-        </w:rPr>
-        <w:t>_food</w:t>
-      </w:r>
-      <w:proofErr w:type="spellEnd"/>
-      <w:r>
-        <w:rPr>
-          <w:rFonts w:ascii="Century Gothic" w:eastAsia="Century Gothic" w:hAnsi="Century Gothic" w:cs="Century Gothic"/>
-          <w:sz w:val="22"/>
-          <w:szCs w:val="22"/>
-          <w:lang w:val="pt-BR"/>
-        </w:rPr>
-        <w:t xml:space="preserve"> }}</w:t>
+        <w:t>{{ job_food }}</w:t>
       </w:r>
       <w:r>
         <w:rPr>
@@ -3386,9 +2198,8 @@
           <w:szCs w:val="22"/>
           <w:lang w:val="pt-BR"/>
         </w:rPr>
-        <w:t xml:space="preserve">Health </w:t>
-      </w:r>
-      <w:proofErr w:type="spellStart"/>
+        <w:t>Health Care</w:t>
+      </w:r>
       <w:r>
         <w:rPr>
           <w:rFonts w:ascii="Century Gothic" w:eastAsia="Century Gothic" w:hAnsi="Century Gothic" w:cs="Century Gothic"/>
@@ -3396,9 +2207,8 @@
           <w:szCs w:val="22"/>
           <w:lang w:val="pt-BR"/>
         </w:rPr>
-        <w:t>Care</w:t>
-      </w:r>
-      <w:proofErr w:type="spellEnd"/>
+        <w:t xml:space="preserve"> </w:t>
+      </w:r>
       <w:r>
         <w:rPr>
           <w:rFonts w:ascii="Century Gothic" w:eastAsia="Century Gothic" w:hAnsi="Century Gothic" w:cs="Century Gothic"/>
@@ -3406,7 +2216,7 @@
           <w:szCs w:val="22"/>
           <w:lang w:val="pt-BR"/>
         </w:rPr>
-        <w:t xml:space="preserve"> </w:t>
+        <w:tab/>
       </w:r>
       <w:r>
         <w:rPr>
@@ -3415,47 +2225,7 @@
           <w:szCs w:val="22"/>
           <w:lang w:val="pt-BR"/>
         </w:rPr>
-        <w:tab/>
-      </w:r>
-      <w:proofErr w:type="gramStart"/>
-      <w:r>
-        <w:rPr>
-          <w:rFonts w:ascii="Century Gothic" w:eastAsia="Century Gothic" w:hAnsi="Century Gothic" w:cs="Century Gothic"/>
-          <w:sz w:val="22"/>
-          <w:szCs w:val="22"/>
-          <w:lang w:val="pt-BR"/>
-        </w:rPr>
-        <w:t xml:space="preserve">{{ </w:t>
-      </w:r>
-      <w:proofErr w:type="spellStart"/>
-      <w:r>
-        <w:rPr>
-          <w:rFonts w:ascii="Century Gothic" w:eastAsia="Century Gothic" w:hAnsi="Century Gothic" w:cs="Century Gothic"/>
-          <w:sz w:val="22"/>
-          <w:szCs w:val="22"/>
-          <w:lang w:val="pt-BR"/>
-        </w:rPr>
-        <w:t>job</w:t>
-      </w:r>
-      <w:proofErr w:type="gramEnd"/>
-      <w:r>
-        <w:rPr>
-          <w:rFonts w:ascii="Century Gothic" w:eastAsia="Century Gothic" w:hAnsi="Century Gothic" w:cs="Century Gothic"/>
-          <w:sz w:val="22"/>
-          <w:szCs w:val="22"/>
-          <w:lang w:val="pt-BR"/>
-        </w:rPr>
-        <w:t>_health</w:t>
-      </w:r>
-      <w:proofErr w:type="spellEnd"/>
-      <w:r>
-        <w:rPr>
-          <w:rFonts w:ascii="Century Gothic" w:eastAsia="Century Gothic" w:hAnsi="Century Gothic" w:cs="Century Gothic"/>
-          <w:sz w:val="22"/>
-          <w:szCs w:val="22"/>
-          <w:lang w:val="pt-BR"/>
-        </w:rPr>
-        <w:t xml:space="preserve"> }}</w:t>
+        <w:t>{{ job_health }}</w:t>
       </w:r>
       <w:r>
         <w:rPr>
@@ -3491,9 +2261,8 @@
           <w:szCs w:val="22"/>
           <w:lang w:val="pt-BR"/>
         </w:rPr>
-        <w:t xml:space="preserve">Dental </w:t>
-      </w:r>
-      <w:proofErr w:type="spellStart"/>
+        <w:t>Dental Care</w:t>
+      </w:r>
       <w:r>
         <w:rPr>
           <w:rFonts w:ascii="Century Gothic" w:eastAsia="Century Gothic" w:hAnsi="Century Gothic" w:cs="Century Gothic"/>
@@ -3501,9 +2270,8 @@
           <w:szCs w:val="22"/>
           <w:lang w:val="pt-BR"/>
         </w:rPr>
-        <w:t>Care</w:t>
-      </w:r>
-      <w:proofErr w:type="spellEnd"/>
+        <w:tab/>
+      </w:r>
       <w:r>
         <w:rPr>
           <w:rFonts w:ascii="Century Gothic" w:eastAsia="Century Gothic" w:hAnsi="Century Gothic" w:cs="Century Gothic"/>
@@ -3511,47 +2279,7 @@
           <w:szCs w:val="22"/>
           <w:lang w:val="pt-BR"/>
         </w:rPr>
-        <w:tab/>
-      </w:r>
-      <w:proofErr w:type="gramStart"/>
-      <w:r>
-        <w:rPr>
-          <w:rFonts w:ascii="Century Gothic" w:eastAsia="Century Gothic" w:hAnsi="Century Gothic" w:cs="Century Gothic"/>
-          <w:sz w:val="22"/>
-          <w:szCs w:val="22"/>
-          <w:lang w:val="pt-BR"/>
-        </w:rPr>
-        <w:t xml:space="preserve">{{ </w:t>
-      </w:r>
-      <w:proofErr w:type="spellStart"/>
-      <w:r>
-        <w:rPr>
-          <w:rFonts w:ascii="Century Gothic" w:eastAsia="Century Gothic" w:hAnsi="Century Gothic" w:cs="Century Gothic"/>
-          <w:sz w:val="22"/>
-          <w:szCs w:val="22"/>
-          <w:lang w:val="pt-BR"/>
-        </w:rPr>
-        <w:t>job</w:t>
-      </w:r>
-      <w:proofErr w:type="gramEnd"/>
-      <w:r>
-        <w:rPr>
-          <w:rFonts w:ascii="Century Gothic" w:eastAsia="Century Gothic" w:hAnsi="Century Gothic" w:cs="Century Gothic"/>
-          <w:sz w:val="22"/>
-          <w:szCs w:val="22"/>
-          <w:lang w:val="pt-BR"/>
-        </w:rPr>
-        <w:t>_dental</w:t>
-      </w:r>
-      <w:proofErr w:type="spellEnd"/>
-      <w:r>
-        <w:rPr>
-          <w:rFonts w:ascii="Century Gothic" w:eastAsia="Century Gothic" w:hAnsi="Century Gothic" w:cs="Century Gothic"/>
-          <w:sz w:val="22"/>
-          <w:szCs w:val="22"/>
-          <w:lang w:val="pt-BR"/>
-        </w:rPr>
-        <w:t xml:space="preserve"> }}</w:t>
+        <w:t>{{ job_dental }}</w:t>
       </w:r>
       <w:r>
         <w:rPr>
@@ -3588,9 +2316,8 @@
           <w:szCs w:val="22"/>
           <w:lang w:val="pt-BR"/>
         </w:rPr>
-        <w:t xml:space="preserve">Life </w:t>
-      </w:r>
-      <w:proofErr w:type="spellStart"/>
+        <w:t>Life Insurance</w:t>
+      </w:r>
       <w:r>
         <w:rPr>
           <w:rFonts w:ascii="Century Gothic" w:eastAsia="Century Gothic" w:hAnsi="Century Gothic" w:cs="Century Gothic"/>
@@ -3598,9 +2325,8 @@
           <w:szCs w:val="22"/>
           <w:lang w:val="pt-BR"/>
         </w:rPr>
-        <w:t>Insurance</w:t>
-      </w:r>
-      <w:proofErr w:type="spellEnd"/>
+        <w:tab/>
+      </w:r>
       <w:r>
         <w:rPr>
           <w:rFonts w:ascii="Century Gothic" w:eastAsia="Century Gothic" w:hAnsi="Century Gothic" w:cs="Century Gothic"/>
@@ -3608,47 +2334,7 @@
           <w:szCs w:val="22"/>
           <w:lang w:val="pt-BR"/>
         </w:rPr>
-        <w:tab/>
-      </w:r>
-      <w:proofErr w:type="gramStart"/>
-      <w:r>
-        <w:rPr>
-          <w:rFonts w:ascii="Century Gothic" w:eastAsia="Century Gothic" w:hAnsi="Century Gothic" w:cs="Century Gothic"/>
-          <w:sz w:val="22"/>
-          <w:szCs w:val="22"/>
-          <w:lang w:val="pt-BR"/>
-        </w:rPr>
-        <w:t xml:space="preserve">{{ </w:t>
-      </w:r>
-      <w:proofErr w:type="spellStart"/>
-      <w:r>
-        <w:rPr>
-          <w:rFonts w:ascii="Century Gothic" w:eastAsia="Century Gothic" w:hAnsi="Century Gothic" w:cs="Century Gothic"/>
-          <w:sz w:val="22"/>
-          <w:szCs w:val="22"/>
-          <w:lang w:val="pt-BR"/>
-        </w:rPr>
-        <w:t>job</w:t>
-      </w:r>
-      <w:proofErr w:type="gramEnd"/>
-      <w:r>
-        <w:rPr>
-          <w:rFonts w:ascii="Century Gothic" w:eastAsia="Century Gothic" w:hAnsi="Century Gothic" w:cs="Century Gothic"/>
-          <w:sz w:val="22"/>
-          <w:szCs w:val="22"/>
-          <w:lang w:val="pt-BR"/>
-        </w:rPr>
-        <w:t>_life</w:t>
-      </w:r>
-      <w:proofErr w:type="spellEnd"/>
-      <w:r>
-        <w:rPr>
-          <w:rFonts w:ascii="Century Gothic" w:eastAsia="Century Gothic" w:hAnsi="Century Gothic" w:cs="Century Gothic"/>
-          <w:sz w:val="22"/>
-          <w:szCs w:val="22"/>
-          <w:lang w:val="pt-BR"/>
-        </w:rPr>
-        <w:t xml:space="preserve"> }}</w:t>
+        <w:t>{{ job_life }}</w:t>
       </w:r>
       <w:r>
         <w:rPr>
@@ -3686,19 +2372,8 @@
           <w:szCs w:val="22"/>
           <w:lang w:val="pt-BR"/>
         </w:rPr>
-        <w:t xml:space="preserve">Private </w:t>
-      </w:r>
-      <w:proofErr w:type="spellStart"/>
-      <w:r>
-        <w:rPr>
-          <w:rFonts w:ascii="Century Gothic" w:eastAsia="Century Gothic" w:hAnsi="Century Gothic" w:cs="Century Gothic"/>
-          <w:sz w:val="22"/>
-          <w:szCs w:val="22"/>
-          <w:lang w:val="pt-BR"/>
-        </w:rPr>
-        <w:t>Pension</w:t>
-      </w:r>
-      <w:proofErr w:type="spellEnd"/>
+        <w:t>Private Pension</w:t>
+      </w:r>
       <w:r>
         <w:rPr>
           <w:rFonts w:ascii="Century Gothic" w:eastAsia="Century Gothic" w:hAnsi="Century Gothic" w:cs="Century Gothic"/>
@@ -3755,7 +2430,6 @@
         </w:rPr>
         <w:tab/>
       </w:r>
-      <w:proofErr w:type="gramStart"/>
       <w:r>
         <w:rPr>
           <w:rFonts w:ascii="Century Gothic" w:eastAsia="Century Gothic" w:hAnsi="Century Gothic" w:cs="Century Gothic"/>
@@ -3763,37 +2437,7 @@
           <w:szCs w:val="22"/>
           <w:lang w:val="pt-BR"/>
         </w:rPr>
-        <w:t xml:space="preserve">{{ </w:t>
-      </w:r>
-      <w:proofErr w:type="spellStart"/>
-      <w:r>
-        <w:rPr>
-          <w:rFonts w:ascii="Century Gothic" w:eastAsia="Century Gothic" w:hAnsi="Century Gothic" w:cs="Century Gothic"/>
-          <w:sz w:val="22"/>
-          <w:szCs w:val="22"/>
-          <w:lang w:val="pt-BR"/>
-        </w:rPr>
-        <w:t>job</w:t>
-      </w:r>
-      <w:proofErr w:type="gramEnd"/>
-      <w:r>
-        <w:rPr>
-          <w:rFonts w:ascii="Century Gothic" w:eastAsia="Century Gothic" w:hAnsi="Century Gothic" w:cs="Century Gothic"/>
-          <w:sz w:val="22"/>
-          <w:szCs w:val="22"/>
-          <w:lang w:val="pt-BR"/>
-        </w:rPr>
-        <w:t>_others</w:t>
-      </w:r>
-      <w:proofErr w:type="spellEnd"/>
-      <w:r>
-        <w:rPr>
-          <w:rFonts w:ascii="Century Gothic" w:eastAsia="Century Gothic" w:hAnsi="Century Gothic" w:cs="Century Gothic"/>
-          <w:sz w:val="22"/>
-          <w:szCs w:val="22"/>
-          <w:lang w:val="pt-BR"/>
-        </w:rPr>
-        <w:t xml:space="preserve"> }}.</w:t>
+        <w:t>{{ job_others }}.</w:t>
       </w:r>
     </w:p>
     <w:p>
@@ -3835,7 +2479,6 @@
           <w:lang w:val="pt-BR"/>
         </w:rPr>
       </w:pPr>
-      <w:proofErr w:type="spellStart"/>
       <w:r>
         <w:rPr>
           <w:rFonts w:ascii="Century Gothic" w:eastAsia="Century Gothic" w:hAnsi="Century Gothic" w:cs="Century Gothic"/>
@@ -3852,9 +2495,8 @@
           <w:szCs w:val="22"/>
           <w:lang w:val="pt-BR"/>
         </w:rPr>
-        <w:t>y</w:t>
-      </w:r>
-      <w:proofErr w:type="spellEnd"/>
+        <w:t>y Expe</w:t>
+      </w:r>
       <w:r>
         <w:rPr>
           <w:rFonts w:ascii="Century Gothic" w:eastAsia="Century Gothic" w:hAnsi="Century Gothic" w:cs="Century Gothic"/>
@@ -3862,9 +2504,8 @@
           <w:szCs w:val="22"/>
           <w:lang w:val="pt-BR"/>
         </w:rPr>
-        <w:t xml:space="preserve"> </w:t>
-      </w:r>
-      <w:proofErr w:type="spellStart"/>
+        <w:t>c</w:t>
+      </w:r>
       <w:r>
         <w:rPr>
           <w:rFonts w:ascii="Century Gothic" w:eastAsia="Century Gothic" w:hAnsi="Century Gothic" w:cs="Century Gothic"/>
@@ -3872,7 +2513,7 @@
           <w:szCs w:val="22"/>
           <w:lang w:val="pt-BR"/>
         </w:rPr>
-        <w:t>Expe</w:t>
+        <w:t>tation</w:t>
       </w:r>
       <w:r>
         <w:rPr>
@@ -3881,7 +2522,7 @@
           <w:szCs w:val="22"/>
           <w:lang w:val="pt-BR"/>
         </w:rPr>
-        <w:t>c</w:t>
+        <w:t xml:space="preserve">: </w:t>
       </w:r>
       <w:r>
         <w:rPr>
@@ -3890,57 +2531,7 @@
           <w:szCs w:val="22"/>
           <w:lang w:val="pt-BR"/>
         </w:rPr>
-        <w:t>tation</w:t>
-      </w:r>
-      <w:proofErr w:type="spellEnd"/>
-      <w:r>
-        <w:rPr>
-          <w:rFonts w:ascii="Century Gothic" w:eastAsia="Century Gothic" w:hAnsi="Century Gothic" w:cs="Century Gothic"/>
-          <w:sz w:val="22"/>
-          <w:szCs w:val="22"/>
-          <w:lang w:val="pt-BR"/>
-        </w:rPr>
-        <w:t xml:space="preserve">: </w:t>
-      </w:r>
-      <w:proofErr w:type="gramStart"/>
-      <w:r>
-        <w:rPr>
-          <w:rFonts w:ascii="Century Gothic" w:eastAsia="Century Gothic" w:hAnsi="Century Gothic" w:cs="Century Gothic"/>
-          <w:sz w:val="22"/>
-          <w:szCs w:val="22"/>
-          <w:lang w:val="pt-BR"/>
-        </w:rPr>
-        <w:t xml:space="preserve">{{ </w:t>
-      </w:r>
-      <w:proofErr w:type="spellStart"/>
-      <w:r>
-        <w:rPr>
-          <w:rFonts w:ascii="Century Gothic" w:eastAsia="Century Gothic" w:hAnsi="Century Gothic" w:cs="Century Gothic"/>
-          <w:sz w:val="22"/>
-          <w:szCs w:val="22"/>
-          <w:lang w:val="pt-BR"/>
-        </w:rPr>
-        <w:t>job</w:t>
-      </w:r>
-      <w:proofErr w:type="gramEnd"/>
-      <w:r>
-        <w:rPr>
-          <w:rFonts w:ascii="Century Gothic" w:eastAsia="Century Gothic" w:hAnsi="Century Gothic" w:cs="Century Gothic"/>
-          <w:sz w:val="22"/>
-          <w:szCs w:val="22"/>
-          <w:lang w:val="pt-BR"/>
-        </w:rPr>
-        <w:t>_expectation</w:t>
-      </w:r>
-      <w:proofErr w:type="spellEnd"/>
-      <w:r>
-        <w:rPr>
-          <w:rFonts w:ascii="Century Gothic" w:eastAsia="Century Gothic" w:hAnsi="Century Gothic" w:cs="Century Gothic"/>
-          <w:sz w:val="22"/>
-          <w:szCs w:val="22"/>
-          <w:lang w:val="pt-BR"/>
-        </w:rPr>
-        <w:t xml:space="preserve"> }}</w:t>
+        <w:t>{{ job_expectation }}</w:t>
       </w:r>
       <w:r>
         <w:rPr>
@@ -4031,41 +2622,13 @@
         </w:rPr>
         <w:t xml:space="preserve"> Paulo, </w:t>
       </w:r>
-      <w:proofErr w:type="gramStart"/>
-      <w:r>
-        <w:rPr>
-          <w:rFonts w:ascii="Century Gothic" w:eastAsia="Century Gothic" w:hAnsi="Century Gothic" w:cs="Century Gothic"/>
-          <w:sz w:val="22"/>
-          <w:szCs w:val="22"/>
-        </w:rPr>
-        <w:t xml:space="preserve">{{ </w:t>
-      </w:r>
-      <w:proofErr w:type="spellStart"/>
-      <w:r>
-        <w:rPr>
-          <w:rFonts w:ascii="Century Gothic" w:eastAsia="Century Gothic" w:hAnsi="Century Gothic" w:cs="Century Gothic"/>
-          <w:sz w:val="22"/>
-          <w:szCs w:val="22"/>
-        </w:rPr>
-        <w:t>report</w:t>
-      </w:r>
-      <w:proofErr w:type="gramEnd"/>
-      <w:r>
-        <w:rPr>
-          <w:rFonts w:ascii="Century Gothic" w:eastAsia="Century Gothic" w:hAnsi="Century Gothic" w:cs="Century Gothic"/>
-          <w:sz w:val="22"/>
-          <w:szCs w:val="22"/>
-        </w:rPr>
-        <w:t>_date</w:t>
-      </w:r>
-      <w:proofErr w:type="spellEnd"/>
-      <w:r>
-        <w:rPr>
-          <w:rFonts w:ascii="Century Gothic" w:eastAsia="Century Gothic" w:hAnsi="Century Gothic" w:cs="Century Gothic"/>
-          <w:sz w:val="22"/>
-          <w:szCs w:val="22"/>
-        </w:rPr>
-        <w:t xml:space="preserve"> }}</w:t>
+      <w:r>
+        <w:rPr>
+          <w:rFonts w:ascii="Century Gothic" w:eastAsia="Century Gothic" w:hAnsi="Century Gothic" w:cs="Century Gothic"/>
+          <w:sz w:val="22"/>
+          <w:szCs w:val="22"/>
+        </w:rPr>
+        <w:t>{{ report_date }}</w:t>
       </w:r>
       <w:r>
         <w:rPr>
@@ -4142,15 +2705,6 @@
           <w:lang w:val="pt-BR"/>
         </w:rPr>
         <w:t>-</w:t>
-      </w:r>
-      <w:r>
-        <w:rPr>
-          <w:rFonts w:ascii="Century Gothic" w:eastAsia="Century Gothic" w:hAnsi="Century Gothic" w:cs="Century Gothic"/>
-          <w:sz w:val="22"/>
-          <w:szCs w:val="22"/>
-          <w:lang w:val="pt-BR"/>
-        </w:rPr>
-        <w:tab/>
       </w:r>
     </w:p>
     <w:sectPr>
@@ -8838,28 +7392,28 @@
 </file>
 
 <file path=customXml/item1.xml><?xml version="1.0" encoding="utf-8"?>
-<b:Sources xmlns:b="http://schemas.openxmlformats.org/officeDocument/2006/bibliography" xmlns="http://schemas.openxmlformats.org/officeDocument/2006/bibliography" SelectedStyle="/APASixthEditionOfficeOnline.xsl" StyleName="APA" Version="6"/>
-</file>
-
-<file path=customXml/item2.xml><?xml version="1.0" encoding="utf-8"?>
 <go:gDocsCustomXmlDataStorage xmlns:go="http://customooxmlschemas.google.com/" xmlns:r="http://schemas.openxmlformats.org/officeDocument/2006/relationships" uri="GoogleDocsCustomDataVersion2">
   <go:docsCustomData xmlns:go="http://customooxmlschemas.google.com/" roundtripDataSignature="AMtx7mgEezfUp8CUFbvmpZH7auNEHwsb4g==">CgMxLjAyCWguMzBqMHpsbDgAciExODZCUHJ6MXhFSzlwM3lSMHgtb0FYXzFpNVVLck1Ka1E=</go:docsCustomData>
 </go:gDocsCustomXmlDataStorage>
 </file>
 
-<file path=customXml/itemProps1.xml><?xml version="1.0" encoding="utf-8"?>
-<ds:datastoreItem xmlns:ds="http://schemas.openxmlformats.org/officeDocument/2006/customXml" ds:itemID="{725EBBCD-54A3-3E43-ABA1-86ABF5C5DDA6}">
-  <ds:schemaRefs>
-    <ds:schemaRef ds:uri="http://schemas.openxmlformats.org/officeDocument/2006/bibliography"/>
-  </ds:schemaRefs>
-</ds:datastoreItem>
+<file path=customXml/item2.xml><?xml version="1.0" encoding="utf-8"?>
+<b:Sources xmlns:b="http://schemas.openxmlformats.org/officeDocument/2006/bibliography" xmlns="http://schemas.openxmlformats.org/officeDocument/2006/bibliography" SelectedStyle="/APASixthEditionOfficeOnline.xsl" StyleName="APA" Version="6"/>
 </file>
 
-<file path=customXml/itemProps2.xml><?xml version="1.0" encoding="utf-8"?>
+<file path=customXml/itemProps1.xml><?xml version="1.0" encoding="utf-8"?>
 <ds:datastoreItem xmlns:ds="http://schemas.openxmlformats.org/officeDocument/2006/customXml" ds:itemID="{11111111-1234-1234-1234-123412341234}">
   <ds:schemaRefs>
     <ds:schemaRef ds:uri="http://customooxmlschemas.google.com/"/>
     <ds:schemaRef ds:uri="http://schemas.openxmlformats.org/officeDocument/2006/relationships"/>
   </ds:schemaRefs>
 </ds:datastoreItem>
+</file>
+
+<file path=customXml/itemProps2.xml><?xml version="1.0" encoding="utf-8"?>
+<ds:datastoreItem xmlns:ds="http://schemas.openxmlformats.org/officeDocument/2006/customXml" ds:itemID="{725EBBCD-54A3-3E43-ABA1-86ABF5C5DDA6}">
+  <ds:schemaRefs>
+    <ds:schemaRef ds:uri="http://schemas.openxmlformats.org/officeDocument/2006/bibliography"/>
+  </ds:schemaRefs>
+</ds:datastoreItem>
 </file>
</xml_diff>

<commit_message>
permissions change of template files7
</commit_message>
<xml_diff>
--- a/template/Template_Placeholders_EN.docx
+++ b/template/Template_Placeholders_EN.docx
@@ -32,6 +32,7 @@
           <w:szCs w:val="22"/>
         </w:rPr>
       </w:pPr>
+      <w:proofErr w:type="gramStart"/>
       <w:r>
         <w:rPr>
           <w:rFonts w:ascii="Century Gothic" w:eastAsia="Century Gothic" w:hAnsi="Century Gothic" w:cs="Century Gothic"/>
@@ -40,7 +41,18 @@
           <w:szCs w:val="22"/>
           <w:highlight w:val="yellow"/>
         </w:rPr>
-        <w:t>{{ company }}</w:t>
+        <w:t>{{ company</w:t>
+      </w:r>
+      <w:proofErr w:type="gramEnd"/>
+      <w:r>
+        <w:rPr>
+          <w:rFonts w:ascii="Century Gothic" w:eastAsia="Century Gothic" w:hAnsi="Century Gothic" w:cs="Century Gothic"/>
+          <w:b/>
+          <w:sz w:val="22"/>
+          <w:szCs w:val="22"/>
+          <w:highlight w:val="yellow"/>
+        </w:rPr>
+        <w:t xml:space="preserve"> }}</w:t>
       </w:r>
       <w:r>
         <w:rPr>
@@ -116,6 +128,7 @@
         </w:rPr>
         <w:tab/>
       </w:r>
+      <w:proofErr w:type="gramStart"/>
       <w:r>
         <w:rPr>
           <w:rFonts w:ascii="Century Gothic" w:eastAsia="Century Gothic" w:hAnsi="Century Gothic" w:cs="Century Gothic"/>
@@ -124,6 +137,7 @@
         </w:rPr>
         <w:t xml:space="preserve">{{ </w:t>
       </w:r>
+      <w:proofErr w:type="spellStart"/>
       <w:r>
         <w:rPr>
           <w:rFonts w:ascii="Century Gothic" w:eastAsia="Century Gothic" w:hAnsi="Century Gothic" w:cs="Century Gothic"/>
@@ -148,13 +162,23 @@
         </w:rPr>
         <w:t>mpany</w:t>
       </w:r>
-      <w:r>
-        <w:rPr>
-          <w:rFonts w:ascii="Century Gothic" w:eastAsia="Century Gothic" w:hAnsi="Century Gothic" w:cs="Century Gothic"/>
-          <w:sz w:val="22"/>
-          <w:szCs w:val="22"/>
-        </w:rPr>
-        <w:t>_title }}</w:t>
+      <w:proofErr w:type="gramEnd"/>
+      <w:r>
+        <w:rPr>
+          <w:rFonts w:ascii="Century Gothic" w:eastAsia="Century Gothic" w:hAnsi="Century Gothic" w:cs="Century Gothic"/>
+          <w:sz w:val="22"/>
+          <w:szCs w:val="22"/>
+        </w:rPr>
+        <w:t>_title</w:t>
+      </w:r>
+      <w:proofErr w:type="spellEnd"/>
+      <w:r>
+        <w:rPr>
+          <w:rFonts w:ascii="Century Gothic" w:eastAsia="Century Gothic" w:hAnsi="Century Gothic" w:cs="Century Gothic"/>
+          <w:sz w:val="22"/>
+          <w:szCs w:val="22"/>
+        </w:rPr>
+        <w:t xml:space="preserve"> }}</w:t>
       </w:r>
     </w:p>
     <w:p>
@@ -194,13 +218,41 @@
         </w:rPr>
         <w:tab/>
       </w:r>
-      <w:r>
-        <w:rPr>
-          <w:rFonts w:ascii="Century Gothic" w:eastAsia="Century Gothic" w:hAnsi="Century Gothic" w:cs="Century Gothic"/>
-          <w:sz w:val="22"/>
-          <w:szCs w:val="22"/>
-        </w:rPr>
-        <w:t>{{ cdd_name }}</w:t>
+      <w:proofErr w:type="gramStart"/>
+      <w:r>
+        <w:rPr>
+          <w:rFonts w:ascii="Century Gothic" w:eastAsia="Century Gothic" w:hAnsi="Century Gothic" w:cs="Century Gothic"/>
+          <w:sz w:val="22"/>
+          <w:szCs w:val="22"/>
+        </w:rPr>
+        <w:t xml:space="preserve">{{ </w:t>
+      </w:r>
+      <w:proofErr w:type="spellStart"/>
+      <w:r>
+        <w:rPr>
+          <w:rFonts w:ascii="Century Gothic" w:eastAsia="Century Gothic" w:hAnsi="Century Gothic" w:cs="Century Gothic"/>
+          <w:sz w:val="22"/>
+          <w:szCs w:val="22"/>
+        </w:rPr>
+        <w:t>cdd</w:t>
+      </w:r>
+      <w:proofErr w:type="gramEnd"/>
+      <w:r>
+        <w:rPr>
+          <w:rFonts w:ascii="Century Gothic" w:eastAsia="Century Gothic" w:hAnsi="Century Gothic" w:cs="Century Gothic"/>
+          <w:sz w:val="22"/>
+          <w:szCs w:val="22"/>
+        </w:rPr>
+        <w:t>_name</w:t>
+      </w:r>
+      <w:proofErr w:type="spellEnd"/>
+      <w:r>
+        <w:rPr>
+          <w:rFonts w:ascii="Century Gothic" w:eastAsia="Century Gothic" w:hAnsi="Century Gothic" w:cs="Century Gothic"/>
+          <w:sz w:val="22"/>
+          <w:szCs w:val="22"/>
+        </w:rPr>
+        <w:t xml:space="preserve"> }}</w:t>
       </w:r>
       <w:r>
         <w:rPr>
@@ -277,13 +329,41 @@
         </w:rPr>
         <w:tab/>
       </w:r>
-      <w:r>
-        <w:rPr>
-          <w:rFonts w:ascii="Century Gothic" w:eastAsia="Century Gothic" w:hAnsi="Century Gothic" w:cs="Century Gothic"/>
-          <w:sz w:val="22"/>
-          <w:szCs w:val="22"/>
-        </w:rPr>
-        <w:t>{{ cdd_city }}</w:t>
+      <w:proofErr w:type="gramStart"/>
+      <w:r>
+        <w:rPr>
+          <w:rFonts w:ascii="Century Gothic" w:eastAsia="Century Gothic" w:hAnsi="Century Gothic" w:cs="Century Gothic"/>
+          <w:sz w:val="22"/>
+          <w:szCs w:val="22"/>
+        </w:rPr>
+        <w:t xml:space="preserve">{{ </w:t>
+      </w:r>
+      <w:proofErr w:type="spellStart"/>
+      <w:r>
+        <w:rPr>
+          <w:rFonts w:ascii="Century Gothic" w:eastAsia="Century Gothic" w:hAnsi="Century Gothic" w:cs="Century Gothic"/>
+          <w:sz w:val="22"/>
+          <w:szCs w:val="22"/>
+        </w:rPr>
+        <w:t>cdd</w:t>
+      </w:r>
+      <w:proofErr w:type="gramEnd"/>
+      <w:r>
+        <w:rPr>
+          <w:rFonts w:ascii="Century Gothic" w:eastAsia="Century Gothic" w:hAnsi="Century Gothic" w:cs="Century Gothic"/>
+          <w:sz w:val="22"/>
+          <w:szCs w:val="22"/>
+        </w:rPr>
+        <w:t>_city</w:t>
+      </w:r>
+      <w:proofErr w:type="spellEnd"/>
+      <w:r>
+        <w:rPr>
+          <w:rFonts w:ascii="Century Gothic" w:eastAsia="Century Gothic" w:hAnsi="Century Gothic" w:cs="Century Gothic"/>
+          <w:sz w:val="22"/>
+          <w:szCs w:val="22"/>
+        </w:rPr>
+        <w:t xml:space="preserve"> }}</w:t>
       </w:r>
       <w:r>
         <w:rPr>
@@ -299,7 +379,25 @@
           <w:sz w:val="22"/>
           <w:szCs w:val="22"/>
         </w:rPr>
-        <w:t>{{ cdd_state }}</w:t>
+        <w:t xml:space="preserve">{{ </w:t>
+      </w:r>
+      <w:proofErr w:type="spellStart"/>
+      <w:r>
+        <w:rPr>
+          <w:rFonts w:ascii="Century Gothic" w:eastAsia="Century Gothic" w:hAnsi="Century Gothic" w:cs="Century Gothic"/>
+          <w:sz w:val="22"/>
+          <w:szCs w:val="22"/>
+        </w:rPr>
+        <w:t>cdd_state</w:t>
+      </w:r>
+      <w:proofErr w:type="spellEnd"/>
+      <w:r>
+        <w:rPr>
+          <w:rFonts w:ascii="Century Gothic" w:eastAsia="Century Gothic" w:hAnsi="Century Gothic" w:cs="Century Gothic"/>
+          <w:sz w:val="22"/>
+          <w:szCs w:val="22"/>
+        </w:rPr>
+        <w:t xml:space="preserve"> }}</w:t>
       </w:r>
     </w:p>
     <w:p>
@@ -331,13 +429,77 @@
         </w:rPr>
         <w:tab/>
       </w:r>
-      <w:r>
-        <w:rPr>
-          <w:rFonts w:ascii="Century Gothic" w:eastAsia="Century Gothic" w:hAnsi="Century Gothic" w:cs="Century Gothic"/>
-          <w:sz w:val="22"/>
-          <w:szCs w:val="22"/>
-        </w:rPr>
-        <w:t>{{ cdd_ddi }} {{ cdd_ddd }} {{ cdd_cel }}</w:t>
+      <w:proofErr w:type="gramStart"/>
+      <w:r>
+        <w:rPr>
+          <w:rFonts w:ascii="Century Gothic" w:eastAsia="Century Gothic" w:hAnsi="Century Gothic" w:cs="Century Gothic"/>
+          <w:sz w:val="22"/>
+          <w:szCs w:val="22"/>
+        </w:rPr>
+        <w:t xml:space="preserve">{{ </w:t>
+      </w:r>
+      <w:proofErr w:type="spellStart"/>
+      <w:r>
+        <w:rPr>
+          <w:rFonts w:ascii="Century Gothic" w:eastAsia="Century Gothic" w:hAnsi="Century Gothic" w:cs="Century Gothic"/>
+          <w:sz w:val="22"/>
+          <w:szCs w:val="22"/>
+        </w:rPr>
+        <w:t>cdd</w:t>
+      </w:r>
+      <w:proofErr w:type="gramEnd"/>
+      <w:r>
+        <w:rPr>
+          <w:rFonts w:ascii="Century Gothic" w:eastAsia="Century Gothic" w:hAnsi="Century Gothic" w:cs="Century Gothic"/>
+          <w:sz w:val="22"/>
+          <w:szCs w:val="22"/>
+        </w:rPr>
+        <w:t>_ddi</w:t>
+      </w:r>
+      <w:proofErr w:type="spellEnd"/>
+      <w:r>
+        <w:rPr>
+          <w:rFonts w:ascii="Century Gothic" w:eastAsia="Century Gothic" w:hAnsi="Century Gothic" w:cs="Century Gothic"/>
+          <w:sz w:val="22"/>
+          <w:szCs w:val="22"/>
+        </w:rPr>
+        <w:t xml:space="preserve"> }} {{ </w:t>
+      </w:r>
+      <w:proofErr w:type="spellStart"/>
+      <w:r>
+        <w:rPr>
+          <w:rFonts w:ascii="Century Gothic" w:eastAsia="Century Gothic" w:hAnsi="Century Gothic" w:cs="Century Gothic"/>
+          <w:sz w:val="22"/>
+          <w:szCs w:val="22"/>
+        </w:rPr>
+        <w:t>cdd_ddd</w:t>
+      </w:r>
+      <w:proofErr w:type="spellEnd"/>
+      <w:r>
+        <w:rPr>
+          <w:rFonts w:ascii="Century Gothic" w:eastAsia="Century Gothic" w:hAnsi="Century Gothic" w:cs="Century Gothic"/>
+          <w:sz w:val="22"/>
+          <w:szCs w:val="22"/>
+        </w:rPr>
+        <w:t xml:space="preserve"> }} {{ </w:t>
+      </w:r>
+      <w:proofErr w:type="spellStart"/>
+      <w:r>
+        <w:rPr>
+          <w:rFonts w:ascii="Century Gothic" w:eastAsia="Century Gothic" w:hAnsi="Century Gothic" w:cs="Century Gothic"/>
+          <w:sz w:val="22"/>
+          <w:szCs w:val="22"/>
+        </w:rPr>
+        <w:t>cdd_cel</w:t>
+      </w:r>
+      <w:proofErr w:type="spellEnd"/>
+      <w:r>
+        <w:rPr>
+          <w:rFonts w:ascii="Century Gothic" w:eastAsia="Century Gothic" w:hAnsi="Century Gothic" w:cs="Century Gothic"/>
+          <w:sz w:val="22"/>
+          <w:szCs w:val="22"/>
+        </w:rPr>
+        <w:t xml:space="preserve"> }}</w:t>
       </w:r>
     </w:p>
     <w:p>
@@ -378,7 +540,27 @@
             <w:sz w:val="22"/>
             <w:szCs w:val="22"/>
           </w:rPr>
-          <w:t>{{cdd_email}}</w:t>
+          <w:t>{{</w:t>
+        </w:r>
+        <w:proofErr w:type="spellStart"/>
+        <w:r>
+          <w:rPr>
+            <w:rStyle w:val="Hyperlink"/>
+            <w:rFonts w:ascii="Century Gothic" w:hAnsi="Century Gothic"/>
+            <w:sz w:val="22"/>
+            <w:szCs w:val="22"/>
+          </w:rPr>
+          <w:t>cdd_email</w:t>
+        </w:r>
+        <w:proofErr w:type="spellEnd"/>
+        <w:r>
+          <w:rPr>
+            <w:rStyle w:val="Hyperlink"/>
+            <w:rFonts w:ascii="Century Gothic" w:hAnsi="Century Gothic"/>
+            <w:sz w:val="22"/>
+            <w:szCs w:val="22"/>
+          </w:rPr>
+          <w:t>}}</w:t>
         </w:r>
       </w:hyperlink>
     </w:p>
@@ -403,13 +585,59 @@
         </w:rPr>
         <w:tab/>
       </w:r>
-      <w:r>
-        <w:rPr>
-          <w:rFonts w:ascii="Century Gothic" w:eastAsia="Century Gothic" w:hAnsi="Century Gothic" w:cs="Century Gothic"/>
-          <w:sz w:val="22"/>
-          <w:szCs w:val="22"/>
-        </w:rPr>
-        <w:t xml:space="preserve">{{ cdd_nationality }}, {{ cdd_age }} </w:t>
+      <w:proofErr w:type="gramStart"/>
+      <w:r>
+        <w:rPr>
+          <w:rFonts w:ascii="Century Gothic" w:eastAsia="Century Gothic" w:hAnsi="Century Gothic" w:cs="Century Gothic"/>
+          <w:sz w:val="22"/>
+          <w:szCs w:val="22"/>
+        </w:rPr>
+        <w:t xml:space="preserve">{{ </w:t>
+      </w:r>
+      <w:proofErr w:type="spellStart"/>
+      <w:r>
+        <w:rPr>
+          <w:rFonts w:ascii="Century Gothic" w:eastAsia="Century Gothic" w:hAnsi="Century Gothic" w:cs="Century Gothic"/>
+          <w:sz w:val="22"/>
+          <w:szCs w:val="22"/>
+        </w:rPr>
+        <w:t>cdd</w:t>
+      </w:r>
+      <w:proofErr w:type="gramEnd"/>
+      <w:r>
+        <w:rPr>
+          <w:rFonts w:ascii="Century Gothic" w:eastAsia="Century Gothic" w:hAnsi="Century Gothic" w:cs="Century Gothic"/>
+          <w:sz w:val="22"/>
+          <w:szCs w:val="22"/>
+        </w:rPr>
+        <w:t>_nationality</w:t>
+      </w:r>
+      <w:proofErr w:type="spellEnd"/>
+      <w:r>
+        <w:rPr>
+          <w:rFonts w:ascii="Century Gothic" w:eastAsia="Century Gothic" w:hAnsi="Century Gothic" w:cs="Century Gothic"/>
+          <w:sz w:val="22"/>
+          <w:szCs w:val="22"/>
+        </w:rPr>
+        <w:t xml:space="preserve"> }}, {{ </w:t>
+      </w:r>
+      <w:proofErr w:type="spellStart"/>
+      <w:r>
+        <w:rPr>
+          <w:rFonts w:ascii="Century Gothic" w:eastAsia="Century Gothic" w:hAnsi="Century Gothic" w:cs="Century Gothic"/>
+          <w:sz w:val="22"/>
+          <w:szCs w:val="22"/>
+        </w:rPr>
+        <w:t>cdd_age</w:t>
+      </w:r>
+      <w:proofErr w:type="spellEnd"/>
+      <w:r>
+        <w:rPr>
+          <w:rFonts w:ascii="Century Gothic" w:eastAsia="Century Gothic" w:hAnsi="Century Gothic" w:cs="Century Gothic"/>
+          <w:sz w:val="22"/>
+          <w:szCs w:val="22"/>
+        </w:rPr>
+        <w:t xml:space="preserve"> }} </w:t>
       </w:r>
       <w:r>
         <w:rPr>
@@ -425,7 +653,25 @@
           <w:sz w:val="22"/>
           <w:szCs w:val="22"/>
         </w:rPr>
-        <w:t>s, {{ cdd_personal }}</w:t>
+        <w:t xml:space="preserve">s, {{ </w:t>
+      </w:r>
+      <w:proofErr w:type="spellStart"/>
+      <w:r>
+        <w:rPr>
+          <w:rFonts w:ascii="Century Gothic" w:eastAsia="Century Gothic" w:hAnsi="Century Gothic" w:cs="Century Gothic"/>
+          <w:sz w:val="22"/>
+          <w:szCs w:val="22"/>
+        </w:rPr>
+        <w:t>cdd_personal</w:t>
+      </w:r>
+      <w:proofErr w:type="spellEnd"/>
+      <w:r>
+        <w:rPr>
+          <w:rFonts w:ascii="Century Gothic" w:eastAsia="Century Gothic" w:hAnsi="Century Gothic" w:cs="Century Gothic"/>
+          <w:sz w:val="22"/>
+          <w:szCs w:val="22"/>
+        </w:rPr>
+        <w:t xml:space="preserve"> }}</w:t>
       </w:r>
       <w:r>
         <w:rPr>
@@ -532,7 +778,27 @@
           <w:sz w:val="22"/>
           <w:szCs w:val="22"/>
         </w:rPr>
-        <w:t>{% for item in line_items %}</w:t>
+        <w:t xml:space="preserve">{% for item in </w:t>
+      </w:r>
+      <w:proofErr w:type="spellStart"/>
+      <w:r>
+        <w:rPr>
+          <w:rFonts w:ascii="Century Gothic" w:eastAsia="Century Gothic" w:hAnsi="Century Gothic" w:cs="Century Gothic"/>
+          <w:bCs/>
+          <w:sz w:val="22"/>
+          <w:szCs w:val="22"/>
+        </w:rPr>
+        <w:t>line_items</w:t>
+      </w:r>
+      <w:proofErr w:type="spellEnd"/>
+      <w:r>
+        <w:rPr>
+          <w:rFonts w:ascii="Century Gothic" w:eastAsia="Century Gothic" w:hAnsi="Century Gothic" w:cs="Century Gothic"/>
+          <w:bCs/>
+          <w:sz w:val="22"/>
+          <w:szCs w:val="22"/>
+        </w:rPr>
+        <w:t xml:space="preserve"> %}</w:t>
       </w:r>
     </w:p>
     <w:p>
@@ -548,6 +814,7 @@
           <w:szCs w:val="22"/>
         </w:rPr>
       </w:pPr>
+      <w:proofErr w:type="gramStart"/>
       <w:r>
         <w:rPr>
           <w:rFonts w:ascii="Century Gothic" w:eastAsia="Century Gothic" w:hAnsi="Century Gothic" w:cs="Century Gothic"/>
@@ -555,8 +822,9 @@
           <w:sz w:val="22"/>
           <w:szCs w:val="22"/>
         </w:rPr>
-        <w:t>{{ item.cdd_company }}</w:t>
-      </w:r>
+        <w:t xml:space="preserve">{{ </w:t>
+      </w:r>
+      <w:proofErr w:type="spellStart"/>
       <w:r>
         <w:rPr>
           <w:rFonts w:ascii="Century Gothic" w:eastAsia="Century Gothic" w:hAnsi="Century Gothic" w:cs="Century Gothic"/>
@@ -564,8 +832,77 @@
           <w:sz w:val="22"/>
           <w:szCs w:val="22"/>
         </w:rPr>
+        <w:t>item.cdd</w:t>
+      </w:r>
+      <w:proofErr w:type="gramEnd"/>
+      <w:r>
+        <w:rPr>
+          <w:rFonts w:ascii="Century Gothic" w:eastAsia="Century Gothic" w:hAnsi="Century Gothic" w:cs="Century Gothic"/>
+          <w:bCs/>
+          <w:sz w:val="22"/>
+          <w:szCs w:val="22"/>
+        </w:rPr>
+        <w:t>_company</w:t>
+      </w:r>
+      <w:proofErr w:type="spellEnd"/>
+      <w:r>
+        <w:rPr>
+          <w:rFonts w:ascii="Century Gothic" w:eastAsia="Century Gothic" w:hAnsi="Century Gothic" w:cs="Century Gothic"/>
+          <w:bCs/>
+          <w:sz w:val="22"/>
+          <w:szCs w:val="22"/>
+        </w:rPr>
+        <w:t xml:space="preserve"> }}</w:t>
+      </w:r>
+      <w:r>
+        <w:rPr>
+          <w:rFonts w:ascii="Century Gothic" w:eastAsia="Century Gothic" w:hAnsi="Century Gothic" w:cs="Century Gothic"/>
+          <w:bCs/>
+          <w:sz w:val="22"/>
+          <w:szCs w:val="22"/>
+        </w:rPr>
         <w:tab/>
-        <w:t>{{ item.company_start_date }} - {{ item.company_end_date }}</w:t>
+        <w:t xml:space="preserve">{{ </w:t>
+      </w:r>
+      <w:proofErr w:type="spellStart"/>
+      <w:r>
+        <w:rPr>
+          <w:rFonts w:ascii="Century Gothic" w:eastAsia="Century Gothic" w:hAnsi="Century Gothic" w:cs="Century Gothic"/>
+          <w:bCs/>
+          <w:sz w:val="22"/>
+          <w:szCs w:val="22"/>
+        </w:rPr>
+        <w:t>item.company_start_date</w:t>
+      </w:r>
+      <w:proofErr w:type="spellEnd"/>
+      <w:r>
+        <w:rPr>
+          <w:rFonts w:ascii="Century Gothic" w:eastAsia="Century Gothic" w:hAnsi="Century Gothic" w:cs="Century Gothic"/>
+          <w:bCs/>
+          <w:sz w:val="22"/>
+          <w:szCs w:val="22"/>
+        </w:rPr>
+        <w:t xml:space="preserve"> }} - {{ </w:t>
+      </w:r>
+      <w:proofErr w:type="spellStart"/>
+      <w:r>
+        <w:rPr>
+          <w:rFonts w:ascii="Century Gothic" w:eastAsia="Century Gothic" w:hAnsi="Century Gothic" w:cs="Century Gothic"/>
+          <w:bCs/>
+          <w:sz w:val="22"/>
+          <w:szCs w:val="22"/>
+        </w:rPr>
+        <w:t>item.company_end_date</w:t>
+      </w:r>
+      <w:proofErr w:type="spellEnd"/>
+      <w:r>
+        <w:rPr>
+          <w:rFonts w:ascii="Century Gothic" w:eastAsia="Century Gothic" w:hAnsi="Century Gothic" w:cs="Century Gothic"/>
+          <w:bCs/>
+          <w:sz w:val="22"/>
+          <w:szCs w:val="22"/>
+        </w:rPr>
+        <w:t xml:space="preserve"> }}</w:t>
       </w:r>
     </w:p>
     <w:p>
@@ -603,8 +940,9 @@
           <w:sz w:val="22"/>
           <w:szCs w:val="22"/>
         </w:rPr>
-        <w:t>{% for job in item.job_posts %}{{ job.job_title }}</w:t>
-      </w:r>
+        <w:t xml:space="preserve">{% for job in </w:t>
+      </w:r>
+      <w:proofErr w:type="spellStart"/>
       <w:r>
         <w:rPr>
           <w:rFonts w:ascii="Century Gothic" w:eastAsia="Century Gothic" w:hAnsi="Century Gothic" w:cs="Century Gothic"/>
@@ -612,6 +950,54 @@
           <w:sz w:val="22"/>
           <w:szCs w:val="22"/>
         </w:rPr>
+        <w:t>item.job_posts</w:t>
+      </w:r>
+      <w:proofErr w:type="spellEnd"/>
+      <w:r>
+        <w:rPr>
+          <w:rFonts w:ascii="Century Gothic" w:eastAsia="Century Gothic" w:hAnsi="Century Gothic" w:cs="Century Gothic"/>
+          <w:bCs/>
+          <w:sz w:val="22"/>
+          <w:szCs w:val="22"/>
+        </w:rPr>
+        <w:t xml:space="preserve"> %}{{ </w:t>
+      </w:r>
+      <w:proofErr w:type="spellStart"/>
+      <w:r>
+        <w:rPr>
+          <w:rFonts w:ascii="Century Gothic" w:eastAsia="Century Gothic" w:hAnsi="Century Gothic" w:cs="Century Gothic"/>
+          <w:bCs/>
+          <w:sz w:val="22"/>
+          <w:szCs w:val="22"/>
+        </w:rPr>
+        <w:t>job.job_title</w:t>
+      </w:r>
+      <w:proofErr w:type="spellEnd"/>
+      <w:r>
+        <w:rPr>
+          <w:rFonts w:ascii="Century Gothic" w:eastAsia="Century Gothic" w:hAnsi="Century Gothic" w:cs="Century Gothic"/>
+          <w:bCs/>
+          <w:sz w:val="22"/>
+          <w:szCs w:val="22"/>
+        </w:rPr>
+        <w:t xml:space="preserve"> }</w:t>
+      </w:r>
+      <w:r>
+        <w:rPr>
+          <w:rFonts w:ascii="Century Gothic" w:eastAsia="Century Gothic" w:hAnsi="Century Gothic" w:cs="Century Gothic"/>
+          <w:bCs/>
+          <w:sz w:val="22"/>
+          <w:szCs w:val="22"/>
+        </w:rPr>
+        <w:t>}</w:t>
+      </w:r>
+      <w:r>
+        <w:rPr>
+          <w:rFonts w:ascii="Century Gothic" w:eastAsia="Century Gothic" w:hAnsi="Century Gothic" w:cs="Century Gothic"/>
+          <w:bCs/>
+          <w:sz w:val="22"/>
+          <w:szCs w:val="22"/>
+        </w:rPr>
         <w:tab/>
       </w:r>
       <w:r>
@@ -621,7 +1007,47 @@
           <w:sz w:val="22"/>
           <w:szCs w:val="22"/>
         </w:rPr>
-        <w:t>{{ job.start_date }} - {{ job.end_date }}</w:t>
+        <w:t xml:space="preserve">{{ </w:t>
+      </w:r>
+      <w:proofErr w:type="spellStart"/>
+      <w:r>
+        <w:rPr>
+          <w:rFonts w:ascii="Century Gothic" w:eastAsia="Century Gothic" w:hAnsi="Century Gothic" w:cs="Century Gothic"/>
+          <w:bCs/>
+          <w:sz w:val="22"/>
+          <w:szCs w:val="22"/>
+        </w:rPr>
+        <w:t>job.start_date</w:t>
+      </w:r>
+      <w:proofErr w:type="spellEnd"/>
+      <w:r>
+        <w:rPr>
+          <w:rFonts w:ascii="Century Gothic" w:eastAsia="Century Gothic" w:hAnsi="Century Gothic" w:cs="Century Gothic"/>
+          <w:bCs/>
+          <w:sz w:val="22"/>
+          <w:szCs w:val="22"/>
+        </w:rPr>
+        <w:t xml:space="preserve"> }} - {{ </w:t>
+      </w:r>
+      <w:proofErr w:type="spellStart"/>
+      <w:r>
+        <w:rPr>
+          <w:rFonts w:ascii="Century Gothic" w:eastAsia="Century Gothic" w:hAnsi="Century Gothic" w:cs="Century Gothic"/>
+          <w:bCs/>
+          <w:sz w:val="22"/>
+          <w:szCs w:val="22"/>
+        </w:rPr>
+        <w:t>job.end_date</w:t>
+      </w:r>
+      <w:proofErr w:type="spellEnd"/>
+      <w:r>
+        <w:rPr>
+          <w:rFonts w:ascii="Century Gothic" w:eastAsia="Century Gothic" w:hAnsi="Century Gothic" w:cs="Century Gothic"/>
+          <w:bCs/>
+          <w:sz w:val="22"/>
+          <w:szCs w:val="22"/>
+        </w:rPr>
+        <w:t xml:space="preserve"> }}</w:t>
       </w:r>
     </w:p>
     <w:p>
@@ -644,7 +1070,27 @@
           <w:sz w:val="22"/>
           <w:szCs w:val="22"/>
         </w:rPr>
-        <w:t>{% endfor %}</w:t>
+        <w:t xml:space="preserve">{% </w:t>
+      </w:r>
+      <w:proofErr w:type="spellStart"/>
+      <w:r>
+        <w:rPr>
+          <w:rFonts w:ascii="Century Gothic" w:eastAsia="Century Gothic" w:hAnsi="Century Gothic" w:cs="Century Gothic"/>
+          <w:bCs/>
+          <w:sz w:val="22"/>
+          <w:szCs w:val="22"/>
+        </w:rPr>
+        <w:t>endfor</w:t>
+      </w:r>
+      <w:proofErr w:type="spellEnd"/>
+      <w:r>
+        <w:rPr>
+          <w:rFonts w:ascii="Century Gothic" w:eastAsia="Century Gothic" w:hAnsi="Century Gothic" w:cs="Century Gothic"/>
+          <w:bCs/>
+          <w:sz w:val="22"/>
+          <w:szCs w:val="22"/>
+        </w:rPr>
+        <w:t xml:space="preserve"> %}</w:t>
       </w:r>
     </w:p>
     <w:p>
@@ -667,7 +1113,27 @@
           <w:sz w:val="22"/>
           <w:szCs w:val="22"/>
         </w:rPr>
-        <w:t>{% endfor %}</w:t>
+        <w:t xml:space="preserve">{% </w:t>
+      </w:r>
+      <w:proofErr w:type="spellStart"/>
+      <w:r>
+        <w:rPr>
+          <w:rFonts w:ascii="Century Gothic" w:eastAsia="Century Gothic" w:hAnsi="Century Gothic" w:cs="Century Gothic"/>
+          <w:bCs/>
+          <w:sz w:val="22"/>
+          <w:szCs w:val="22"/>
+        </w:rPr>
+        <w:t>endfor</w:t>
+      </w:r>
+      <w:proofErr w:type="spellEnd"/>
+      <w:r>
+        <w:rPr>
+          <w:rFonts w:ascii="Century Gothic" w:eastAsia="Century Gothic" w:hAnsi="Century Gothic" w:cs="Century Gothic"/>
+          <w:bCs/>
+          <w:sz w:val="22"/>
+          <w:szCs w:val="22"/>
+        </w:rPr>
+        <w:t xml:space="preserve"> %}</w:t>
       </w:r>
     </w:p>
     <w:p>
@@ -731,6 +1197,7 @@
         </w:rPr>
         <w:t xml:space="preserve">{% for </w:t>
       </w:r>
+      <w:proofErr w:type="spellStart"/>
       <w:r>
         <w:rPr>
           <w:rFonts w:ascii="Century Gothic" w:eastAsia="Century Gothic" w:hAnsi="Century Gothic" w:cs="Century Gothic"/>
@@ -739,6 +1206,7 @@
         </w:rPr>
         <w:t>acad</w:t>
       </w:r>
+      <w:proofErr w:type="spellEnd"/>
       <w:r>
         <w:rPr>
           <w:rFonts w:ascii="Century Gothic" w:eastAsia="Century Gothic" w:hAnsi="Century Gothic" w:cs="Century Gothic"/>
@@ -794,6 +1262,8 @@
         </w:rPr>
         <w:t>{{</w:t>
       </w:r>
+      <w:proofErr w:type="spellStart"/>
+      <w:proofErr w:type="gramStart"/>
       <w:r>
         <w:rPr>
           <w:rFonts w:ascii="Century Gothic" w:hAnsi="Century Gothic" w:cs="Century Gothic"/>
@@ -808,7 +1278,25 @@
           <w:sz w:val="22"/>
           <w:szCs w:val="22"/>
         </w:rPr>
-        <w:t>academic_course}}</w:t>
+        <w:t>academic</w:t>
+      </w:r>
+      <w:proofErr w:type="gramEnd"/>
+      <w:r>
+        <w:rPr>
+          <w:rFonts w:ascii="Century Gothic" w:hAnsi="Century Gothic" w:cs="Century Gothic"/>
+          <w:sz w:val="22"/>
+          <w:szCs w:val="22"/>
+        </w:rPr>
+        <w:t>_course</w:t>
+      </w:r>
+      <w:proofErr w:type="spellEnd"/>
+      <w:r>
+        <w:rPr>
+          <w:rFonts w:ascii="Century Gothic" w:hAnsi="Century Gothic" w:cs="Century Gothic"/>
+          <w:sz w:val="22"/>
+          <w:szCs w:val="22"/>
+        </w:rPr>
+        <w:t>}}</w:t>
       </w:r>
       <w:r>
         <w:rPr>
@@ -844,6 +1332,8 @@
         </w:rPr>
         <w:t>{{</w:t>
       </w:r>
+      <w:proofErr w:type="spellStart"/>
+      <w:proofErr w:type="gramStart"/>
       <w:r>
         <w:rPr>
           <w:rFonts w:ascii="Century Gothic" w:hAnsi="Century Gothic" w:cs="Century Gothic"/>
@@ -858,15 +1348,51 @@
           <w:sz w:val="22"/>
           <w:szCs w:val="22"/>
         </w:rPr>
-        <w:t>academic_institution}}</w:t>
-      </w:r>
+        <w:t>academic</w:t>
+      </w:r>
+      <w:proofErr w:type="gramEnd"/>
       <w:r>
         <w:rPr>
           <w:rFonts w:ascii="Century Gothic" w:hAnsi="Century Gothic" w:cs="Century Gothic"/>
           <w:sz w:val="22"/>
           <w:szCs w:val="22"/>
         </w:rPr>
-        <w:t xml:space="preserve"> - {{acad.academic_conclusion}}</w:t>
+        <w:t>_institution</w:t>
+      </w:r>
+      <w:proofErr w:type="spellEnd"/>
+      <w:r>
+        <w:rPr>
+          <w:rFonts w:ascii="Century Gothic" w:hAnsi="Century Gothic" w:cs="Century Gothic"/>
+          <w:sz w:val="22"/>
+          <w:szCs w:val="22"/>
+        </w:rPr>
+        <w:t>}}</w:t>
+      </w:r>
+      <w:r>
+        <w:rPr>
+          <w:rFonts w:ascii="Century Gothic" w:hAnsi="Century Gothic" w:cs="Century Gothic"/>
+          <w:sz w:val="22"/>
+          <w:szCs w:val="22"/>
+        </w:rPr>
+        <w:t xml:space="preserve"> - {{</w:t>
+      </w:r>
+      <w:proofErr w:type="spellStart"/>
+      <w:r>
+        <w:rPr>
+          <w:rFonts w:ascii="Century Gothic" w:hAnsi="Century Gothic" w:cs="Century Gothic"/>
+          <w:sz w:val="22"/>
+          <w:szCs w:val="22"/>
+        </w:rPr>
+        <w:t>acad.academic_conclusion</w:t>
+      </w:r>
+      <w:proofErr w:type="spellEnd"/>
+      <w:r>
+        <w:rPr>
+          <w:rFonts w:ascii="Century Gothic" w:hAnsi="Century Gothic" w:cs="Century Gothic"/>
+          <w:sz w:val="22"/>
+          <w:szCs w:val="22"/>
+        </w:rPr>
+        <w:t>}}</w:t>
       </w:r>
     </w:p>
     <w:p>
@@ -887,7 +1413,25 @@
           <w:sz w:val="22"/>
           <w:szCs w:val="22"/>
         </w:rPr>
-        <w:t>{% endfor %}</w:t>
+        <w:t xml:space="preserve">{% </w:t>
+      </w:r>
+      <w:proofErr w:type="spellStart"/>
+      <w:r>
+        <w:rPr>
+          <w:rFonts w:ascii="Century Gothic" w:hAnsi="Century Gothic" w:cs="Century Gothic"/>
+          <w:sz w:val="22"/>
+          <w:szCs w:val="22"/>
+        </w:rPr>
+        <w:t>endfor</w:t>
+      </w:r>
+      <w:proofErr w:type="spellEnd"/>
+      <w:r>
+        <w:rPr>
+          <w:rFonts w:ascii="Century Gothic" w:hAnsi="Century Gothic" w:cs="Century Gothic"/>
+          <w:sz w:val="22"/>
+          <w:szCs w:val="22"/>
+        </w:rPr>
+        <w:t xml:space="preserve"> %}</w:t>
       </w:r>
     </w:p>
     <w:p>
@@ -990,6 +1534,8 @@
         </w:rPr>
         <w:t>{{</w:t>
       </w:r>
+      <w:proofErr w:type="spellStart"/>
+      <w:proofErr w:type="gramStart"/>
       <w:r>
         <w:rPr>
           <w:rFonts w:ascii="Century Gothic" w:eastAsia="Century Gothic" w:hAnsi="Century Gothic" w:cs="Century Gothic"/>
@@ -1006,8 +1552,10 @@
           <w:sz w:val="22"/>
           <w:szCs w:val="22"/>
         </w:rPr>
-        <w:t>language}}</w:t>
-      </w:r>
+        <w:t>language</w:t>
+      </w:r>
+      <w:proofErr w:type="spellEnd"/>
+      <w:proofErr w:type="gramEnd"/>
       <w:r>
         <w:rPr>
           <w:rFonts w:ascii="Century Gothic" w:eastAsia="Century Gothic" w:hAnsi="Century Gothic" w:cs="Century Gothic"/>
@@ -1015,6 +1563,15 @@
           <w:sz w:val="22"/>
           <w:szCs w:val="22"/>
         </w:rPr>
+        <w:t>}}</w:t>
+      </w:r>
+      <w:r>
+        <w:rPr>
+          <w:rFonts w:ascii="Century Gothic" w:eastAsia="Century Gothic" w:hAnsi="Century Gothic" w:cs="Century Gothic"/>
+          <w:b/>
+          <w:sz w:val="22"/>
+          <w:szCs w:val="22"/>
+        </w:rPr>
         <w:tab/>
       </w:r>
       <w:r>
@@ -1024,8 +1581,9 @@
           <w:sz w:val="22"/>
           <w:szCs w:val="22"/>
         </w:rPr>
-        <w:t>{{ lang.language_</w:t>
-      </w:r>
+        <w:t xml:space="preserve">{{ </w:t>
+      </w:r>
+      <w:proofErr w:type="spellStart"/>
       <w:r>
         <w:rPr>
           <w:rFonts w:ascii="Century Gothic" w:eastAsia="Century Gothic" w:hAnsi="Century Gothic" w:cs="Century Gothic"/>
@@ -1033,8 +1591,18 @@
           <w:sz w:val="22"/>
           <w:szCs w:val="22"/>
         </w:rPr>
+        <w:t>lang.language_</w:t>
+      </w:r>
+      <w:r>
+        <w:rPr>
+          <w:rFonts w:ascii="Century Gothic" w:eastAsia="Century Gothic" w:hAnsi="Century Gothic" w:cs="Century Gothic"/>
+          <w:bCs/>
+          <w:sz w:val="22"/>
+          <w:szCs w:val="22"/>
+        </w:rPr>
         <w:t>level</w:t>
       </w:r>
+      <w:proofErr w:type="spellEnd"/>
       <w:r>
         <w:rPr>
           <w:rFonts w:ascii="Century Gothic" w:eastAsia="Century Gothic" w:hAnsi="Century Gothic" w:cs="Century Gothic"/>
@@ -1084,6 +1652,7 @@
         </w:rPr>
         <w:tab/>
       </w:r>
+      <w:proofErr w:type="gramStart"/>
       <w:r>
         <w:rPr>
           <w:rFonts w:ascii="Century Gothic" w:eastAsia="Century Gothic" w:hAnsi="Century Gothic" w:cs="Century Gothic"/>
@@ -1091,7 +1660,37 @@
           <w:sz w:val="22"/>
           <w:szCs w:val="22"/>
         </w:rPr>
-        <w:t>{{ lang.level_description }}</w:t>
+        <w:t xml:space="preserve">{{ </w:t>
+      </w:r>
+      <w:proofErr w:type="spellStart"/>
+      <w:r>
+        <w:rPr>
+          <w:rFonts w:ascii="Century Gothic" w:eastAsia="Century Gothic" w:hAnsi="Century Gothic" w:cs="Century Gothic"/>
+          <w:bCs/>
+          <w:sz w:val="22"/>
+          <w:szCs w:val="22"/>
+        </w:rPr>
+        <w:t>lang</w:t>
+      </w:r>
+      <w:proofErr w:type="gramEnd"/>
+      <w:r>
+        <w:rPr>
+          <w:rFonts w:ascii="Century Gothic" w:eastAsia="Century Gothic" w:hAnsi="Century Gothic" w:cs="Century Gothic"/>
+          <w:bCs/>
+          <w:sz w:val="22"/>
+          <w:szCs w:val="22"/>
+        </w:rPr>
+        <w:t>.level_description</w:t>
+      </w:r>
+      <w:proofErr w:type="spellEnd"/>
+      <w:r>
+        <w:rPr>
+          <w:rFonts w:ascii="Century Gothic" w:eastAsia="Century Gothic" w:hAnsi="Century Gothic" w:cs="Century Gothic"/>
+          <w:bCs/>
+          <w:sz w:val="22"/>
+          <w:szCs w:val="22"/>
+        </w:rPr>
+        <w:t xml:space="preserve"> }}</w:t>
       </w:r>
     </w:p>
     <w:p>
@@ -1129,7 +1728,25 @@
           <w:sz w:val="22"/>
           <w:szCs w:val="22"/>
         </w:rPr>
-        <w:t>{% endfor %}</w:t>
+        <w:t xml:space="preserve">{% </w:t>
+      </w:r>
+      <w:proofErr w:type="spellStart"/>
+      <w:r>
+        <w:rPr>
+          <w:rFonts w:ascii="Century Gothic" w:hAnsi="Century Gothic" w:cs="Century Gothic"/>
+          <w:sz w:val="22"/>
+          <w:szCs w:val="22"/>
+        </w:rPr>
+        <w:t>endfor</w:t>
+      </w:r>
+      <w:proofErr w:type="spellEnd"/>
+      <w:r>
+        <w:rPr>
+          <w:rFonts w:ascii="Century Gothic" w:hAnsi="Century Gothic" w:cs="Century Gothic"/>
+          <w:sz w:val="22"/>
+          <w:szCs w:val="22"/>
+        </w:rPr>
+        <w:t xml:space="preserve"> %}</w:t>
       </w:r>
     </w:p>
     <w:p>
@@ -1261,7 +1878,27 @@
           <w:sz w:val="22"/>
           <w:szCs w:val="22"/>
         </w:rPr>
-        <w:t>{{abt_background}}</w:t>
+        <w:t>{{</w:t>
+      </w:r>
+      <w:proofErr w:type="spellStart"/>
+      <w:r>
+        <w:rPr>
+          <w:rFonts w:ascii="Century Gothic" w:eastAsia="Century Gothic" w:hAnsi="Century Gothic" w:cs="Century Gothic"/>
+          <w:bCs/>
+          <w:sz w:val="22"/>
+          <w:szCs w:val="22"/>
+        </w:rPr>
+        <w:t>abt_background</w:t>
+      </w:r>
+      <w:proofErr w:type="spellEnd"/>
+      <w:r>
+        <w:rPr>
+          <w:rFonts w:ascii="Century Gothic" w:eastAsia="Century Gothic" w:hAnsi="Century Gothic" w:cs="Century Gothic"/>
+          <w:bCs/>
+          <w:sz w:val="22"/>
+          <w:szCs w:val="22"/>
+        </w:rPr>
+        <w:t>}}</w:t>
       </w:r>
     </w:p>
     <w:p>
@@ -1390,7 +2027,27 @@
           <w:sz w:val="22"/>
           <w:szCs w:val="22"/>
         </w:rPr>
-        <w:t>{{bhv_profile}}</w:t>
+        <w:t>{{</w:t>
+      </w:r>
+      <w:proofErr w:type="spellStart"/>
+      <w:r>
+        <w:rPr>
+          <w:rFonts w:ascii="Century Gothic" w:eastAsia="Century Gothic" w:hAnsi="Century Gothic" w:cs="Century Gothic"/>
+          <w:bCs/>
+          <w:sz w:val="22"/>
+          <w:szCs w:val="22"/>
+        </w:rPr>
+        <w:t>bhv_profile</w:t>
+      </w:r>
+      <w:proofErr w:type="spellEnd"/>
+      <w:r>
+        <w:rPr>
+          <w:rFonts w:ascii="Century Gothic" w:eastAsia="Century Gothic" w:hAnsi="Century Gothic" w:cs="Century Gothic"/>
+          <w:bCs/>
+          <w:sz w:val="22"/>
+          <w:szCs w:val="22"/>
+        </w:rPr>
+        <w:t>}}</w:t>
       </w:r>
     </w:p>
     <w:p>
@@ -1478,7 +2135,25 @@
           <w:sz w:val="20"/>
           <w:szCs w:val="20"/>
         </w:rPr>
-        <w:t>{% for item in line_items %}</w:t>
+        <w:t xml:space="preserve">{% for item in </w:t>
+      </w:r>
+      <w:proofErr w:type="spellStart"/>
+      <w:r>
+        <w:rPr>
+          <w:rFonts w:ascii="Century Gothic" w:eastAsia="Century Gothic" w:hAnsi="Century Gothic" w:cs="Century Gothic"/>
+          <w:sz w:val="20"/>
+          <w:szCs w:val="20"/>
+        </w:rPr>
+        <w:t>line_items</w:t>
+      </w:r>
+      <w:proofErr w:type="spellEnd"/>
+      <w:r>
+        <w:rPr>
+          <w:rFonts w:ascii="Century Gothic" w:eastAsia="Century Gothic" w:hAnsi="Century Gothic" w:cs="Century Gothic"/>
+          <w:sz w:val="20"/>
+          <w:szCs w:val="20"/>
+        </w:rPr>
+        <w:t xml:space="preserve"> %}</w:t>
       </w:r>
     </w:p>
     <w:p>
@@ -1495,6 +2170,7 @@
           <w:szCs w:val="22"/>
         </w:rPr>
       </w:pPr>
+      <w:proofErr w:type="gramStart"/>
       <w:r>
         <w:rPr>
           <w:rFonts w:ascii="Century Gothic" w:eastAsia="Century Gothic" w:hAnsi="Century Gothic" w:cs="Century Gothic"/>
@@ -1503,7 +2179,40 @@
           <w:sz w:val="22"/>
           <w:szCs w:val="22"/>
         </w:rPr>
-        <w:t>{{ item.cdd_company }}</w:t>
+        <w:t xml:space="preserve">{{ </w:t>
+      </w:r>
+      <w:proofErr w:type="spellStart"/>
+      <w:r>
+        <w:rPr>
+          <w:rFonts w:ascii="Century Gothic" w:eastAsia="Century Gothic" w:hAnsi="Century Gothic" w:cs="Century Gothic"/>
+          <w:b/>
+          <w:bCs/>
+          <w:sz w:val="22"/>
+          <w:szCs w:val="22"/>
+        </w:rPr>
+        <w:t>item.cdd</w:t>
+      </w:r>
+      <w:proofErr w:type="gramEnd"/>
+      <w:r>
+        <w:rPr>
+          <w:rFonts w:ascii="Century Gothic" w:eastAsia="Century Gothic" w:hAnsi="Century Gothic" w:cs="Century Gothic"/>
+          <w:b/>
+          <w:bCs/>
+          <w:sz w:val="22"/>
+          <w:szCs w:val="22"/>
+        </w:rPr>
+        <w:t>_company</w:t>
+      </w:r>
+      <w:proofErr w:type="spellEnd"/>
+      <w:r>
+        <w:rPr>
+          <w:rFonts w:ascii="Century Gothic" w:eastAsia="Century Gothic" w:hAnsi="Century Gothic" w:cs="Century Gothic"/>
+          <w:b/>
+          <w:bCs/>
+          <w:sz w:val="22"/>
+          <w:szCs w:val="22"/>
+        </w:rPr>
+        <w:t xml:space="preserve"> }}</w:t>
       </w:r>
       <w:r>
         <w:rPr>
@@ -1519,7 +2228,25 @@
           <w:sz w:val="22"/>
           <w:szCs w:val="22"/>
         </w:rPr>
-        <w:t xml:space="preserve">{{ item.company_start_date }} </w:t>
+        <w:t xml:space="preserve">{{ </w:t>
+      </w:r>
+      <w:proofErr w:type="spellStart"/>
+      <w:r>
+        <w:rPr>
+          <w:rFonts w:ascii="Century Gothic" w:eastAsia="Century Gothic" w:hAnsi="Century Gothic" w:cs="Century Gothic"/>
+          <w:sz w:val="22"/>
+          <w:szCs w:val="22"/>
+        </w:rPr>
+        <w:t>item.company_start_date</w:t>
+      </w:r>
+      <w:proofErr w:type="spellEnd"/>
+      <w:r>
+        <w:rPr>
+          <w:rFonts w:ascii="Century Gothic" w:eastAsia="Century Gothic" w:hAnsi="Century Gothic" w:cs="Century Gothic"/>
+          <w:sz w:val="22"/>
+          <w:szCs w:val="22"/>
+        </w:rPr>
+        <w:t xml:space="preserve"> }} </w:t>
       </w:r>
       <w:r>
         <w:rPr>
@@ -1535,7 +2262,25 @@
           <w:sz w:val="22"/>
           <w:szCs w:val="22"/>
         </w:rPr>
-        <w:t xml:space="preserve"> {{ item.company_end_date }}</w:t>
+        <w:t xml:space="preserve"> {{ </w:t>
+      </w:r>
+      <w:proofErr w:type="spellStart"/>
+      <w:r>
+        <w:rPr>
+          <w:rFonts w:ascii="Century Gothic" w:eastAsia="Century Gothic" w:hAnsi="Century Gothic" w:cs="Century Gothic"/>
+          <w:sz w:val="22"/>
+          <w:szCs w:val="22"/>
+        </w:rPr>
+        <w:t>item.company_end_date</w:t>
+      </w:r>
+      <w:proofErr w:type="spellEnd"/>
+      <w:r>
+        <w:rPr>
+          <w:rFonts w:ascii="Century Gothic" w:eastAsia="Century Gothic" w:hAnsi="Century Gothic" w:cs="Century Gothic"/>
+          <w:sz w:val="22"/>
+          <w:szCs w:val="22"/>
+        </w:rPr>
+        <w:t xml:space="preserve"> }}</w:t>
       </w:r>
     </w:p>
     <w:p>
@@ -1549,13 +2294,41 @@
           <w:szCs w:val="20"/>
         </w:rPr>
       </w:pPr>
+      <w:proofErr w:type="gramStart"/>
       <w:r>
         <w:rPr>
           <w:rFonts w:ascii="Century Gothic" w:eastAsia="MS Gothic" w:hAnsi="Century Gothic" w:cs="MS Gothic"/>
           <w:sz w:val="20"/>
           <w:szCs w:val="20"/>
         </w:rPr>
-        <w:t>{{ item.company_desc }}</w:t>
+        <w:t xml:space="preserve">{{ </w:t>
+      </w:r>
+      <w:proofErr w:type="spellStart"/>
+      <w:r>
+        <w:rPr>
+          <w:rFonts w:ascii="Century Gothic" w:eastAsia="MS Gothic" w:hAnsi="Century Gothic" w:cs="MS Gothic"/>
+          <w:sz w:val="20"/>
+          <w:szCs w:val="20"/>
+        </w:rPr>
+        <w:t>item</w:t>
+      </w:r>
+      <w:proofErr w:type="gramEnd"/>
+      <w:r>
+        <w:rPr>
+          <w:rFonts w:ascii="Century Gothic" w:eastAsia="MS Gothic" w:hAnsi="Century Gothic" w:cs="MS Gothic"/>
+          <w:sz w:val="20"/>
+          <w:szCs w:val="20"/>
+        </w:rPr>
+        <w:t>.company_desc</w:t>
+      </w:r>
+      <w:proofErr w:type="spellEnd"/>
+      <w:r>
+        <w:rPr>
+          <w:rFonts w:ascii="Century Gothic" w:eastAsia="MS Gothic" w:hAnsi="Century Gothic" w:cs="MS Gothic"/>
+          <w:sz w:val="20"/>
+          <w:szCs w:val="20"/>
+        </w:rPr>
+        <w:t xml:space="preserve"> }}</w:t>
       </w:r>
     </w:p>
     <w:p>
@@ -1576,7 +2349,25 @@
           <w:sz w:val="22"/>
           <w:szCs w:val="22"/>
         </w:rPr>
-        <w:t>{% for job in item.job_posts %}</w:t>
+        <w:t xml:space="preserve">{% for job in </w:t>
+      </w:r>
+      <w:proofErr w:type="spellStart"/>
+      <w:r>
+        <w:rPr>
+          <w:rFonts w:ascii="Century Gothic" w:eastAsia="Century Gothic" w:hAnsi="Century Gothic" w:cs="Century Gothic"/>
+          <w:sz w:val="22"/>
+          <w:szCs w:val="22"/>
+        </w:rPr>
+        <w:t>item.job_posts</w:t>
+      </w:r>
+      <w:proofErr w:type="spellEnd"/>
+      <w:r>
+        <w:rPr>
+          <w:rFonts w:ascii="Century Gothic" w:eastAsia="Century Gothic" w:hAnsi="Century Gothic" w:cs="Century Gothic"/>
+          <w:sz w:val="22"/>
+          <w:szCs w:val="22"/>
+        </w:rPr>
+        <w:t xml:space="preserve"> %}</w:t>
       </w:r>
     </w:p>
     <w:p>
@@ -1591,6 +2382,7 @@
           <w:szCs w:val="22"/>
         </w:rPr>
       </w:pPr>
+      <w:proofErr w:type="gramStart"/>
       <w:r>
         <w:rPr>
           <w:rFonts w:ascii="Century Gothic" w:eastAsia="Century Gothic" w:hAnsi="Century Gothic" w:cs="Century Gothic"/>
@@ -1598,7 +2390,34 @@
           <w:szCs w:val="22"/>
         </w:rPr>
         <w:lastRenderedPageBreak/>
-        <w:t>{{ job.job_title }}</w:t>
+        <w:t xml:space="preserve">{{ </w:t>
+      </w:r>
+      <w:proofErr w:type="spellStart"/>
+      <w:r>
+        <w:rPr>
+          <w:rFonts w:ascii="Century Gothic" w:eastAsia="Century Gothic" w:hAnsi="Century Gothic" w:cs="Century Gothic"/>
+          <w:sz w:val="22"/>
+          <w:szCs w:val="22"/>
+        </w:rPr>
+        <w:t>job.job</w:t>
+      </w:r>
+      <w:proofErr w:type="gramEnd"/>
+      <w:r>
+        <w:rPr>
+          <w:rFonts w:ascii="Century Gothic" w:eastAsia="Century Gothic" w:hAnsi="Century Gothic" w:cs="Century Gothic"/>
+          <w:sz w:val="22"/>
+          <w:szCs w:val="22"/>
+        </w:rPr>
+        <w:t>_title</w:t>
+      </w:r>
+      <w:proofErr w:type="spellEnd"/>
+      <w:r>
+        <w:rPr>
+          <w:rFonts w:ascii="Century Gothic" w:eastAsia="Century Gothic" w:hAnsi="Century Gothic" w:cs="Century Gothic"/>
+          <w:sz w:val="22"/>
+          <w:szCs w:val="22"/>
+        </w:rPr>
+        <w:t xml:space="preserve"> }}</w:t>
       </w:r>
       <w:r>
         <w:rPr>
@@ -1614,7 +2433,25 @@
           <w:sz w:val="22"/>
           <w:szCs w:val="22"/>
         </w:rPr>
-        <w:t>{{ job.start_date }}</w:t>
+        <w:t xml:space="preserve">{{ </w:t>
+      </w:r>
+      <w:proofErr w:type="spellStart"/>
+      <w:r>
+        <w:rPr>
+          <w:rFonts w:ascii="Century Gothic" w:eastAsia="Century Gothic" w:hAnsi="Century Gothic" w:cs="Century Gothic"/>
+          <w:sz w:val="22"/>
+          <w:szCs w:val="22"/>
+        </w:rPr>
+        <w:t>job.start_date</w:t>
+      </w:r>
+      <w:proofErr w:type="spellEnd"/>
+      <w:r>
+        <w:rPr>
+          <w:rFonts w:ascii="Century Gothic" w:eastAsia="Century Gothic" w:hAnsi="Century Gothic" w:cs="Century Gothic"/>
+          <w:sz w:val="22"/>
+          <w:szCs w:val="22"/>
+        </w:rPr>
+        <w:t xml:space="preserve"> }}</w:t>
       </w:r>
       <w:r>
         <w:rPr>
@@ -1630,7 +2467,25 @@
           <w:sz w:val="22"/>
           <w:szCs w:val="22"/>
         </w:rPr>
-        <w:t>– {{ job.end_date }}</w:t>
+        <w:t xml:space="preserve">– {{ </w:t>
+      </w:r>
+      <w:proofErr w:type="spellStart"/>
+      <w:r>
+        <w:rPr>
+          <w:rFonts w:ascii="Century Gothic" w:eastAsia="Century Gothic" w:hAnsi="Century Gothic" w:cs="Century Gothic"/>
+          <w:sz w:val="22"/>
+          <w:szCs w:val="22"/>
+        </w:rPr>
+        <w:t>job.end_date</w:t>
+      </w:r>
+      <w:proofErr w:type="spellEnd"/>
+      <w:r>
+        <w:rPr>
+          <w:rFonts w:ascii="Century Gothic" w:eastAsia="Century Gothic" w:hAnsi="Century Gothic" w:cs="Century Gothic"/>
+          <w:sz w:val="22"/>
+          <w:szCs w:val="22"/>
+        </w:rPr>
+        <w:t xml:space="preserve"> }}</w:t>
       </w:r>
     </w:p>
     <w:p>
@@ -1651,7 +2506,25 @@
           <w:sz w:val="22"/>
           <w:szCs w:val="22"/>
         </w:rPr>
-        <w:t>{% for task in job.job_tasks %}</w:t>
+        <w:t xml:space="preserve">{% for task in </w:t>
+      </w:r>
+      <w:proofErr w:type="spellStart"/>
+      <w:r>
+        <w:rPr>
+          <w:rFonts w:ascii="Century Gothic" w:eastAsia="Century Gothic" w:hAnsi="Century Gothic" w:cs="Century Gothic"/>
+          <w:sz w:val="22"/>
+          <w:szCs w:val="22"/>
+        </w:rPr>
+        <w:t>job.job_tasks</w:t>
+      </w:r>
+      <w:proofErr w:type="spellEnd"/>
+      <w:r>
+        <w:rPr>
+          <w:rFonts w:ascii="Century Gothic" w:eastAsia="Century Gothic" w:hAnsi="Century Gothic" w:cs="Century Gothic"/>
+          <w:sz w:val="22"/>
+          <w:szCs w:val="22"/>
+        </w:rPr>
+        <w:t xml:space="preserve"> %}</w:t>
       </w:r>
     </w:p>
     <w:p>
@@ -1667,29 +2540,85 @@
           <w:szCs w:val="22"/>
         </w:rPr>
       </w:pPr>
+      <w:proofErr w:type="gramStart"/>
       <w:r>
         <w:rPr>
           <w:rFonts w:ascii="Century Gothic" w:hAnsi="Century Gothic" w:cstheme="majorHAnsi"/>
           <w:sz w:val="22"/>
           <w:szCs w:val="22"/>
         </w:rPr>
-        <w:t>{{ loop.index }}.</w:t>
-      </w:r>
+        <w:t xml:space="preserve">{{ </w:t>
+      </w:r>
+      <w:proofErr w:type="spellStart"/>
       <w:r>
         <w:rPr>
           <w:rFonts w:ascii="Century Gothic" w:hAnsi="Century Gothic" w:cstheme="majorHAnsi"/>
           <w:sz w:val="22"/>
           <w:szCs w:val="22"/>
         </w:rPr>
+        <w:t>loop</w:t>
+      </w:r>
+      <w:proofErr w:type="gramEnd"/>
+      <w:r>
+        <w:rPr>
+          <w:rFonts w:ascii="Century Gothic" w:hAnsi="Century Gothic" w:cstheme="majorHAnsi"/>
+          <w:sz w:val="22"/>
+          <w:szCs w:val="22"/>
+        </w:rPr>
+        <w:t>.index</w:t>
+      </w:r>
+      <w:proofErr w:type="spellEnd"/>
+      <w:r>
+        <w:rPr>
+          <w:rFonts w:ascii="Century Gothic" w:hAnsi="Century Gothic" w:cstheme="majorHAnsi"/>
+          <w:sz w:val="22"/>
+          <w:szCs w:val="22"/>
+        </w:rPr>
+        <w:t xml:space="preserve"> }}.</w:t>
+      </w:r>
+      <w:r>
+        <w:rPr>
+          <w:rFonts w:ascii="Century Gothic" w:hAnsi="Century Gothic" w:cstheme="majorHAnsi"/>
+          <w:sz w:val="22"/>
+          <w:szCs w:val="22"/>
+        </w:rPr>
         <w:tab/>
       </w:r>
+      <w:proofErr w:type="gramStart"/>
       <w:r>
         <w:rPr>
           <w:rFonts w:ascii="Century Gothic" w:hAnsi="Century Gothic" w:cstheme="majorHAnsi"/>
           <w:sz w:val="22"/>
           <w:szCs w:val="22"/>
         </w:rPr>
-        <w:t>{{ task.task }}</w:t>
+        <w:t xml:space="preserve">{{ </w:t>
+      </w:r>
+      <w:proofErr w:type="spellStart"/>
+      <w:r>
+        <w:rPr>
+          <w:rFonts w:ascii="Century Gothic" w:hAnsi="Century Gothic" w:cstheme="majorHAnsi"/>
+          <w:sz w:val="22"/>
+          <w:szCs w:val="22"/>
+        </w:rPr>
+        <w:t>task</w:t>
+      </w:r>
+      <w:proofErr w:type="gramEnd"/>
+      <w:r>
+        <w:rPr>
+          <w:rFonts w:ascii="Century Gothic" w:hAnsi="Century Gothic" w:cstheme="majorHAnsi"/>
+          <w:sz w:val="22"/>
+          <w:szCs w:val="22"/>
+        </w:rPr>
+        <w:t>.task</w:t>
+      </w:r>
+      <w:proofErr w:type="spellEnd"/>
+      <w:r>
+        <w:rPr>
+          <w:rFonts w:ascii="Century Gothic" w:hAnsi="Century Gothic" w:cstheme="majorHAnsi"/>
+          <w:sz w:val="22"/>
+          <w:szCs w:val="22"/>
+        </w:rPr>
+        <w:t xml:space="preserve"> }}</w:t>
       </w:r>
       <w:r>
         <w:rPr>
@@ -1718,7 +2647,61 @@
           <w:sz w:val="22"/>
           <w:szCs w:val="22"/>
         </w:rPr>
-        <w:t>{% endfor %}{% endfor %}</w:t>
+        <w:t xml:space="preserve">{% </w:t>
+      </w:r>
+      <w:proofErr w:type="spellStart"/>
+      <w:r>
+        <w:rPr>
+          <w:rFonts w:ascii="Century Gothic" w:eastAsia="Century Gothic" w:hAnsi="Century Gothic" w:cs="Century Gothic"/>
+          <w:sz w:val="22"/>
+          <w:szCs w:val="22"/>
+        </w:rPr>
+        <w:t>endfor</w:t>
+      </w:r>
+      <w:proofErr w:type="spellEnd"/>
+      <w:r>
+        <w:rPr>
+          <w:rFonts w:ascii="Century Gothic" w:eastAsia="Century Gothic" w:hAnsi="Century Gothic" w:cs="Century Gothic"/>
+          <w:sz w:val="22"/>
+          <w:szCs w:val="22"/>
+        </w:rPr>
+        <w:t xml:space="preserve"> </w:t>
+      </w:r>
+      <w:proofErr w:type="gramStart"/>
+      <w:r>
+        <w:rPr>
+          <w:rFonts w:ascii="Century Gothic" w:eastAsia="Century Gothic" w:hAnsi="Century Gothic" w:cs="Century Gothic"/>
+          <w:sz w:val="22"/>
+          <w:szCs w:val="22"/>
+        </w:rPr>
+        <w:t>%}{</w:t>
+      </w:r>
+      <w:proofErr w:type="gramEnd"/>
+      <w:r>
+        <w:rPr>
+          <w:rFonts w:ascii="Century Gothic" w:eastAsia="Century Gothic" w:hAnsi="Century Gothic" w:cs="Century Gothic"/>
+          <w:sz w:val="22"/>
+          <w:szCs w:val="22"/>
+        </w:rPr>
+        <w:t xml:space="preserve">% </w:t>
+      </w:r>
+      <w:proofErr w:type="spellStart"/>
+      <w:r>
+        <w:rPr>
+          <w:rFonts w:ascii="Century Gothic" w:eastAsia="Century Gothic" w:hAnsi="Century Gothic" w:cs="Century Gothic"/>
+          <w:sz w:val="22"/>
+          <w:szCs w:val="22"/>
+        </w:rPr>
+        <w:t>endfor</w:t>
+      </w:r>
+      <w:proofErr w:type="spellEnd"/>
+      <w:r>
+        <w:rPr>
+          <w:rFonts w:ascii="Century Gothic" w:eastAsia="Century Gothic" w:hAnsi="Century Gothic" w:cs="Century Gothic"/>
+          <w:sz w:val="22"/>
+          <w:szCs w:val="22"/>
+        </w:rPr>
+        <w:t xml:space="preserve"> %}</w:t>
       </w:r>
     </w:p>
     <w:p>
@@ -1739,7 +2722,25 @@
           <w:sz w:val="22"/>
           <w:szCs w:val="22"/>
         </w:rPr>
-        <w:t>{% endfor %}</w:t>
+        <w:t xml:space="preserve">{% </w:t>
+      </w:r>
+      <w:proofErr w:type="spellStart"/>
+      <w:r>
+        <w:rPr>
+          <w:rFonts w:ascii="Century Gothic" w:eastAsia="Century Gothic" w:hAnsi="Century Gothic" w:cs="Century Gothic"/>
+          <w:sz w:val="22"/>
+          <w:szCs w:val="22"/>
+        </w:rPr>
+        <w:t>endfor</w:t>
+      </w:r>
+      <w:proofErr w:type="spellEnd"/>
+      <w:r>
+        <w:rPr>
+          <w:rFonts w:ascii="Century Gothic" w:eastAsia="Century Gothic" w:hAnsi="Century Gothic" w:cs="Century Gothic"/>
+          <w:sz w:val="22"/>
+          <w:szCs w:val="22"/>
+        </w:rPr>
+        <w:t xml:space="preserve"> %}</w:t>
       </w:r>
     </w:p>
     <w:p>
@@ -1863,6 +2864,7 @@
         </w:rPr>
         <w:t xml:space="preserve"> </w:t>
       </w:r>
+      <w:proofErr w:type="gramStart"/>
       <w:r>
         <w:rPr>
           <w:rFonts w:ascii="Century Gothic" w:eastAsia="Century Gothic" w:hAnsi="Century Gothic" w:cs="Century Gothic"/>
@@ -1896,6 +2898,7 @@
         </w:rPr>
         <w:t xml:space="preserve"> </w:t>
       </w:r>
+      <w:proofErr w:type="spellStart"/>
       <w:r>
         <w:rPr>
           <w:rFonts w:ascii="Century Gothic" w:eastAsia="Century Gothic" w:hAnsi="Century Gothic" w:cs="Century Gothic"/>
@@ -1905,7 +2908,31 @@
           <w:szCs w:val="22"/>
           <w:highlight w:val="yellow"/>
         </w:rPr>
-        <w:t>last_company }}</w:t>
+        <w:t>last</w:t>
+      </w:r>
+      <w:proofErr w:type="gramEnd"/>
+      <w:r>
+        <w:rPr>
+          <w:rFonts w:ascii="Century Gothic" w:eastAsia="Century Gothic" w:hAnsi="Century Gothic" w:cs="Century Gothic"/>
+          <w:b/>
+          <w:bCs/>
+          <w:sz w:val="22"/>
+          <w:szCs w:val="22"/>
+          <w:highlight w:val="yellow"/>
+        </w:rPr>
+        <w:t>_company</w:t>
+      </w:r>
+      <w:proofErr w:type="spellEnd"/>
+      <w:r>
+        <w:rPr>
+          <w:rFonts w:ascii="Century Gothic" w:eastAsia="Century Gothic" w:hAnsi="Century Gothic" w:cs="Century Gothic"/>
+          <w:b/>
+          <w:bCs/>
+          <w:sz w:val="22"/>
+          <w:szCs w:val="22"/>
+          <w:highlight w:val="yellow"/>
+        </w:rPr>
+        <w:t xml:space="preserve"> }}</w:t>
       </w:r>
       <w:r>
         <w:rPr>
@@ -1966,6 +2993,7 @@
         </w:rPr>
         <w:tab/>
       </w:r>
+      <w:proofErr w:type="gramStart"/>
       <w:r>
         <w:rPr>
           <w:rFonts w:ascii="Century Gothic" w:eastAsia="Century Gothic" w:hAnsi="Century Gothic" w:cs="Century Gothic"/>
@@ -1973,7 +3001,37 @@
           <w:szCs w:val="22"/>
           <w:lang w:val="pt-BR"/>
         </w:rPr>
-        <w:t>{{ job_bond }}</w:t>
+        <w:t xml:space="preserve">{{ </w:t>
+      </w:r>
+      <w:proofErr w:type="spellStart"/>
+      <w:r>
+        <w:rPr>
+          <w:rFonts w:ascii="Century Gothic" w:eastAsia="Century Gothic" w:hAnsi="Century Gothic" w:cs="Century Gothic"/>
+          <w:sz w:val="22"/>
+          <w:szCs w:val="22"/>
+          <w:lang w:val="pt-BR"/>
+        </w:rPr>
+        <w:t>job</w:t>
+      </w:r>
+      <w:proofErr w:type="gramEnd"/>
+      <w:r>
+        <w:rPr>
+          <w:rFonts w:ascii="Century Gothic" w:eastAsia="Century Gothic" w:hAnsi="Century Gothic" w:cs="Century Gothic"/>
+          <w:sz w:val="22"/>
+          <w:szCs w:val="22"/>
+          <w:lang w:val="pt-BR"/>
+        </w:rPr>
+        <w:t>_bond</w:t>
+      </w:r>
+      <w:proofErr w:type="spellEnd"/>
+      <w:r>
+        <w:rPr>
+          <w:rFonts w:ascii="Century Gothic" w:eastAsia="Century Gothic" w:hAnsi="Century Gothic" w:cs="Century Gothic"/>
+          <w:sz w:val="22"/>
+          <w:szCs w:val="22"/>
+          <w:lang w:val="pt-BR"/>
+        </w:rPr>
+        <w:t xml:space="preserve"> }}</w:t>
       </w:r>
       <w:r>
         <w:rPr>
@@ -2020,8 +3078,9 @@
           <w:szCs w:val="22"/>
           <w:lang w:val="pt-BR"/>
         </w:rPr>
-        <w:t>onthly Wage</w:t>
-      </w:r>
+        <w:t xml:space="preserve">onthly </w:t>
+      </w:r>
+      <w:proofErr w:type="spellStart"/>
       <w:r>
         <w:rPr>
           <w:rFonts w:ascii="Century Gothic" w:eastAsia="Century Gothic" w:hAnsi="Century Gothic" w:cs="Century Gothic"/>
@@ -2029,8 +3088,19 @@
           <w:szCs w:val="22"/>
           <w:lang w:val="pt-BR"/>
         </w:rPr>
+        <w:t>Wage</w:t>
+      </w:r>
+      <w:proofErr w:type="spellEnd"/>
+      <w:r>
+        <w:rPr>
+          <w:rFonts w:ascii="Century Gothic" w:eastAsia="Century Gothic" w:hAnsi="Century Gothic" w:cs="Century Gothic"/>
+          <w:sz w:val="22"/>
+          <w:szCs w:val="22"/>
+          <w:lang w:val="pt-BR"/>
+        </w:rPr>
         <w:tab/>
       </w:r>
+      <w:proofErr w:type="gramStart"/>
       <w:r>
         <w:rPr>
           <w:rFonts w:ascii="Century Gothic" w:eastAsia="Century Gothic" w:hAnsi="Century Gothic" w:cs="Century Gothic"/>
@@ -2038,7 +3108,37 @@
           <w:szCs w:val="22"/>
           <w:lang w:val="pt-BR"/>
         </w:rPr>
-        <w:t>{{ job_wage }}</w:t>
+        <w:t xml:space="preserve">{{ </w:t>
+      </w:r>
+      <w:proofErr w:type="spellStart"/>
+      <w:r>
+        <w:rPr>
+          <w:rFonts w:ascii="Century Gothic" w:eastAsia="Century Gothic" w:hAnsi="Century Gothic" w:cs="Century Gothic"/>
+          <w:sz w:val="22"/>
+          <w:szCs w:val="22"/>
+          <w:lang w:val="pt-BR"/>
+        </w:rPr>
+        <w:t>job</w:t>
+      </w:r>
+      <w:proofErr w:type="gramEnd"/>
+      <w:r>
+        <w:rPr>
+          <w:rFonts w:ascii="Century Gothic" w:eastAsia="Century Gothic" w:hAnsi="Century Gothic" w:cs="Century Gothic"/>
+          <w:sz w:val="22"/>
+          <w:szCs w:val="22"/>
+          <w:lang w:val="pt-BR"/>
+        </w:rPr>
+        <w:t>_wage</w:t>
+      </w:r>
+      <w:proofErr w:type="spellEnd"/>
+      <w:r>
+        <w:rPr>
+          <w:rFonts w:ascii="Century Gothic" w:eastAsia="Century Gothic" w:hAnsi="Century Gothic" w:cs="Century Gothic"/>
+          <w:sz w:val="22"/>
+          <w:szCs w:val="22"/>
+          <w:lang w:val="pt-BR"/>
+        </w:rPr>
+        <w:t xml:space="preserve"> }}</w:t>
       </w:r>
     </w:p>
     <w:p>
@@ -2114,7 +3214,42 @@
           <w:szCs w:val="22"/>
         </w:rPr>
         <w:tab/>
-        <w:t>{{ job_variable }}</w:t>
+      </w:r>
+      <w:proofErr w:type="gramStart"/>
+      <w:r>
+        <w:rPr>
+          <w:rFonts w:ascii="Century Gothic" w:eastAsia="Century Gothic" w:hAnsi="Century Gothic" w:cs="Century Gothic"/>
+          <w:sz w:val="22"/>
+          <w:szCs w:val="22"/>
+        </w:rPr>
+        <w:t xml:space="preserve">{{ </w:t>
+      </w:r>
+      <w:proofErr w:type="spellStart"/>
+      <w:r>
+        <w:rPr>
+          <w:rFonts w:ascii="Century Gothic" w:eastAsia="Century Gothic" w:hAnsi="Century Gothic" w:cs="Century Gothic"/>
+          <w:sz w:val="22"/>
+          <w:szCs w:val="22"/>
+        </w:rPr>
+        <w:t>job</w:t>
+      </w:r>
+      <w:proofErr w:type="gramEnd"/>
+      <w:r>
+        <w:rPr>
+          <w:rFonts w:ascii="Century Gothic" w:eastAsia="Century Gothic" w:hAnsi="Century Gothic" w:cs="Century Gothic"/>
+          <w:sz w:val="22"/>
+          <w:szCs w:val="22"/>
+        </w:rPr>
+        <w:t>_variable</w:t>
+      </w:r>
+      <w:proofErr w:type="spellEnd"/>
+      <w:r>
+        <w:rPr>
+          <w:rFonts w:ascii="Century Gothic" w:eastAsia="Century Gothic" w:hAnsi="Century Gothic" w:cs="Century Gothic"/>
+          <w:sz w:val="22"/>
+          <w:szCs w:val="22"/>
+        </w:rPr>
+        <w:t xml:space="preserve"> }}</w:t>
       </w:r>
     </w:p>
     <w:p>
@@ -2136,6 +3271,7 @@
           <w:lang w:val="pt-BR"/>
         </w:rPr>
       </w:pPr>
+      <w:proofErr w:type="spellStart"/>
       <w:r>
         <w:rPr>
           <w:rFonts w:ascii="Century Gothic" w:eastAsia="Century Gothic" w:hAnsi="Century Gothic" w:cs="Century Gothic"/>
@@ -2143,8 +3279,9 @@
           <w:szCs w:val="22"/>
           <w:lang w:val="pt-BR"/>
         </w:rPr>
-        <w:t>Meal Voucher</w:t>
-      </w:r>
+        <w:t>Meal</w:t>
+      </w:r>
+      <w:proofErr w:type="spellEnd"/>
       <w:r>
         <w:rPr>
           <w:rFonts w:ascii="Century Gothic" w:eastAsia="Century Gothic" w:hAnsi="Century Gothic" w:cs="Century Gothic"/>
@@ -2152,8 +3289,18 @@
           <w:szCs w:val="22"/>
           <w:lang w:val="pt-BR"/>
         </w:rPr>
+        <w:t xml:space="preserve"> Voucher</w:t>
+      </w:r>
+      <w:r>
+        <w:rPr>
+          <w:rFonts w:ascii="Century Gothic" w:eastAsia="Century Gothic" w:hAnsi="Century Gothic" w:cs="Century Gothic"/>
+          <w:sz w:val="22"/>
+          <w:szCs w:val="22"/>
+          <w:lang w:val="pt-BR"/>
+        </w:rPr>
         <w:tab/>
       </w:r>
+      <w:proofErr w:type="gramStart"/>
       <w:r>
         <w:rPr>
           <w:rFonts w:ascii="Century Gothic" w:eastAsia="Century Gothic" w:hAnsi="Century Gothic" w:cs="Century Gothic"/>
@@ -2161,7 +3308,37 @@
           <w:szCs w:val="22"/>
           <w:lang w:val="pt-BR"/>
         </w:rPr>
-        <w:t>{{ job_food }}</w:t>
+        <w:t xml:space="preserve">{{ </w:t>
+      </w:r>
+      <w:proofErr w:type="spellStart"/>
+      <w:r>
+        <w:rPr>
+          <w:rFonts w:ascii="Century Gothic" w:eastAsia="Century Gothic" w:hAnsi="Century Gothic" w:cs="Century Gothic"/>
+          <w:sz w:val="22"/>
+          <w:szCs w:val="22"/>
+          <w:lang w:val="pt-BR"/>
+        </w:rPr>
+        <w:t>job</w:t>
+      </w:r>
+      <w:proofErr w:type="gramEnd"/>
+      <w:r>
+        <w:rPr>
+          <w:rFonts w:ascii="Century Gothic" w:eastAsia="Century Gothic" w:hAnsi="Century Gothic" w:cs="Century Gothic"/>
+          <w:sz w:val="22"/>
+          <w:szCs w:val="22"/>
+          <w:lang w:val="pt-BR"/>
+        </w:rPr>
+        <w:t>_food</w:t>
+      </w:r>
+      <w:proofErr w:type="spellEnd"/>
+      <w:r>
+        <w:rPr>
+          <w:rFonts w:ascii="Century Gothic" w:eastAsia="Century Gothic" w:hAnsi="Century Gothic" w:cs="Century Gothic"/>
+          <w:sz w:val="22"/>
+          <w:szCs w:val="22"/>
+          <w:lang w:val="pt-BR"/>
+        </w:rPr>
+        <w:t xml:space="preserve"> }}</w:t>
       </w:r>
       <w:r>
         <w:rPr>
@@ -2198,8 +3375,9 @@
           <w:szCs w:val="22"/>
           <w:lang w:val="pt-BR"/>
         </w:rPr>
-        <w:t>Health Care</w:t>
-      </w:r>
+        <w:t xml:space="preserve">Health </w:t>
+      </w:r>
+      <w:proofErr w:type="spellStart"/>
       <w:r>
         <w:rPr>
           <w:rFonts w:ascii="Century Gothic" w:eastAsia="Century Gothic" w:hAnsi="Century Gothic" w:cs="Century Gothic"/>
@@ -2207,6 +3385,16 @@
           <w:szCs w:val="22"/>
           <w:lang w:val="pt-BR"/>
         </w:rPr>
+        <w:t>Care</w:t>
+      </w:r>
+      <w:proofErr w:type="spellEnd"/>
+      <w:r>
+        <w:rPr>
+          <w:rFonts w:ascii="Century Gothic" w:eastAsia="Century Gothic" w:hAnsi="Century Gothic" w:cs="Century Gothic"/>
+          <w:sz w:val="22"/>
+          <w:szCs w:val="22"/>
+          <w:lang w:val="pt-BR"/>
+        </w:rPr>
         <w:t xml:space="preserve"> </w:t>
       </w:r>
       <w:r>
@@ -2218,6 +3406,7 @@
         </w:rPr>
         <w:tab/>
       </w:r>
+      <w:proofErr w:type="gramStart"/>
       <w:r>
         <w:rPr>
           <w:rFonts w:ascii="Century Gothic" w:eastAsia="Century Gothic" w:hAnsi="Century Gothic" w:cs="Century Gothic"/>
@@ -2225,7 +3414,37 @@
           <w:szCs w:val="22"/>
           <w:lang w:val="pt-BR"/>
         </w:rPr>
-        <w:t>{{ job_health }}</w:t>
+        <w:t xml:space="preserve">{{ </w:t>
+      </w:r>
+      <w:proofErr w:type="spellStart"/>
+      <w:r>
+        <w:rPr>
+          <w:rFonts w:ascii="Century Gothic" w:eastAsia="Century Gothic" w:hAnsi="Century Gothic" w:cs="Century Gothic"/>
+          <w:sz w:val="22"/>
+          <w:szCs w:val="22"/>
+          <w:lang w:val="pt-BR"/>
+        </w:rPr>
+        <w:t>job</w:t>
+      </w:r>
+      <w:proofErr w:type="gramEnd"/>
+      <w:r>
+        <w:rPr>
+          <w:rFonts w:ascii="Century Gothic" w:eastAsia="Century Gothic" w:hAnsi="Century Gothic" w:cs="Century Gothic"/>
+          <w:sz w:val="22"/>
+          <w:szCs w:val="22"/>
+          <w:lang w:val="pt-BR"/>
+        </w:rPr>
+        <w:t>_health</w:t>
+      </w:r>
+      <w:proofErr w:type="spellEnd"/>
+      <w:r>
+        <w:rPr>
+          <w:rFonts w:ascii="Century Gothic" w:eastAsia="Century Gothic" w:hAnsi="Century Gothic" w:cs="Century Gothic"/>
+          <w:sz w:val="22"/>
+          <w:szCs w:val="22"/>
+          <w:lang w:val="pt-BR"/>
+        </w:rPr>
+        <w:t xml:space="preserve"> }}</w:t>
       </w:r>
       <w:r>
         <w:rPr>
@@ -2261,8 +3480,9 @@
           <w:szCs w:val="22"/>
           <w:lang w:val="pt-BR"/>
         </w:rPr>
-        <w:t>Dental Care</w:t>
-      </w:r>
+        <w:t xml:space="preserve">Dental </w:t>
+      </w:r>
+      <w:proofErr w:type="spellStart"/>
       <w:r>
         <w:rPr>
           <w:rFonts w:ascii="Century Gothic" w:eastAsia="Century Gothic" w:hAnsi="Century Gothic" w:cs="Century Gothic"/>
@@ -2270,8 +3490,19 @@
           <w:szCs w:val="22"/>
           <w:lang w:val="pt-BR"/>
         </w:rPr>
+        <w:t>Care</w:t>
+      </w:r>
+      <w:proofErr w:type="spellEnd"/>
+      <w:r>
+        <w:rPr>
+          <w:rFonts w:ascii="Century Gothic" w:eastAsia="Century Gothic" w:hAnsi="Century Gothic" w:cs="Century Gothic"/>
+          <w:sz w:val="22"/>
+          <w:szCs w:val="22"/>
+          <w:lang w:val="pt-BR"/>
+        </w:rPr>
         <w:tab/>
       </w:r>
+      <w:proofErr w:type="gramStart"/>
       <w:r>
         <w:rPr>
           <w:rFonts w:ascii="Century Gothic" w:eastAsia="Century Gothic" w:hAnsi="Century Gothic" w:cs="Century Gothic"/>
@@ -2279,7 +3510,37 @@
           <w:szCs w:val="22"/>
           <w:lang w:val="pt-BR"/>
         </w:rPr>
-        <w:t>{{ job_dental }}</w:t>
+        <w:t xml:space="preserve">{{ </w:t>
+      </w:r>
+      <w:proofErr w:type="spellStart"/>
+      <w:r>
+        <w:rPr>
+          <w:rFonts w:ascii="Century Gothic" w:eastAsia="Century Gothic" w:hAnsi="Century Gothic" w:cs="Century Gothic"/>
+          <w:sz w:val="22"/>
+          <w:szCs w:val="22"/>
+          <w:lang w:val="pt-BR"/>
+        </w:rPr>
+        <w:t>job</w:t>
+      </w:r>
+      <w:proofErr w:type="gramEnd"/>
+      <w:r>
+        <w:rPr>
+          <w:rFonts w:ascii="Century Gothic" w:eastAsia="Century Gothic" w:hAnsi="Century Gothic" w:cs="Century Gothic"/>
+          <w:sz w:val="22"/>
+          <w:szCs w:val="22"/>
+          <w:lang w:val="pt-BR"/>
+        </w:rPr>
+        <w:t>_dental</w:t>
+      </w:r>
+      <w:proofErr w:type="spellEnd"/>
+      <w:r>
+        <w:rPr>
+          <w:rFonts w:ascii="Century Gothic" w:eastAsia="Century Gothic" w:hAnsi="Century Gothic" w:cs="Century Gothic"/>
+          <w:sz w:val="22"/>
+          <w:szCs w:val="22"/>
+          <w:lang w:val="pt-BR"/>
+        </w:rPr>
+        <w:t xml:space="preserve"> }}</w:t>
       </w:r>
       <w:r>
         <w:rPr>
@@ -2316,8 +3577,9 @@
           <w:szCs w:val="22"/>
           <w:lang w:val="pt-BR"/>
         </w:rPr>
-        <w:t>Life Insurance</w:t>
-      </w:r>
+        <w:t xml:space="preserve">Life </w:t>
+      </w:r>
+      <w:proofErr w:type="spellStart"/>
       <w:r>
         <w:rPr>
           <w:rFonts w:ascii="Century Gothic" w:eastAsia="Century Gothic" w:hAnsi="Century Gothic" w:cs="Century Gothic"/>
@@ -2325,8 +3587,19 @@
           <w:szCs w:val="22"/>
           <w:lang w:val="pt-BR"/>
         </w:rPr>
+        <w:t>Insurance</w:t>
+      </w:r>
+      <w:proofErr w:type="spellEnd"/>
+      <w:r>
+        <w:rPr>
+          <w:rFonts w:ascii="Century Gothic" w:eastAsia="Century Gothic" w:hAnsi="Century Gothic" w:cs="Century Gothic"/>
+          <w:sz w:val="22"/>
+          <w:szCs w:val="22"/>
+          <w:lang w:val="pt-BR"/>
+        </w:rPr>
         <w:tab/>
       </w:r>
+      <w:proofErr w:type="gramStart"/>
       <w:r>
         <w:rPr>
           <w:rFonts w:ascii="Century Gothic" w:eastAsia="Century Gothic" w:hAnsi="Century Gothic" w:cs="Century Gothic"/>
@@ -2334,7 +3607,37 @@
           <w:szCs w:val="22"/>
           <w:lang w:val="pt-BR"/>
         </w:rPr>
-        <w:t>{{ job_life }}</w:t>
+        <w:t xml:space="preserve">{{ </w:t>
+      </w:r>
+      <w:proofErr w:type="spellStart"/>
+      <w:r>
+        <w:rPr>
+          <w:rFonts w:ascii="Century Gothic" w:eastAsia="Century Gothic" w:hAnsi="Century Gothic" w:cs="Century Gothic"/>
+          <w:sz w:val="22"/>
+          <w:szCs w:val="22"/>
+          <w:lang w:val="pt-BR"/>
+        </w:rPr>
+        <w:t>job</w:t>
+      </w:r>
+      <w:proofErr w:type="gramEnd"/>
+      <w:r>
+        <w:rPr>
+          <w:rFonts w:ascii="Century Gothic" w:eastAsia="Century Gothic" w:hAnsi="Century Gothic" w:cs="Century Gothic"/>
+          <w:sz w:val="22"/>
+          <w:szCs w:val="22"/>
+          <w:lang w:val="pt-BR"/>
+        </w:rPr>
+        <w:t>_life</w:t>
+      </w:r>
+      <w:proofErr w:type="spellEnd"/>
+      <w:r>
+        <w:rPr>
+          <w:rFonts w:ascii="Century Gothic" w:eastAsia="Century Gothic" w:hAnsi="Century Gothic" w:cs="Century Gothic"/>
+          <w:sz w:val="22"/>
+          <w:szCs w:val="22"/>
+          <w:lang w:val="pt-BR"/>
+        </w:rPr>
+        <w:t xml:space="preserve"> }}</w:t>
       </w:r>
       <w:r>
         <w:rPr>
@@ -2372,8 +3675,19 @@
           <w:szCs w:val="22"/>
           <w:lang w:val="pt-BR"/>
         </w:rPr>
-        <w:t>Private Pension</w:t>
-      </w:r>
+        <w:t xml:space="preserve">Private </w:t>
+      </w:r>
+      <w:proofErr w:type="spellStart"/>
+      <w:r>
+        <w:rPr>
+          <w:rFonts w:ascii="Century Gothic" w:eastAsia="Century Gothic" w:hAnsi="Century Gothic" w:cs="Century Gothic"/>
+          <w:sz w:val="22"/>
+          <w:szCs w:val="22"/>
+          <w:lang w:val="pt-BR"/>
+        </w:rPr>
+        <w:t>Pension</w:t>
+      </w:r>
+      <w:proofErr w:type="spellEnd"/>
       <w:r>
         <w:rPr>
           <w:rFonts w:ascii="Century Gothic" w:eastAsia="Century Gothic" w:hAnsi="Century Gothic" w:cs="Century Gothic"/>
@@ -2430,6 +3744,7 @@
         </w:rPr>
         <w:tab/>
       </w:r>
+      <w:proofErr w:type="gramStart"/>
       <w:r>
         <w:rPr>
           <w:rFonts w:ascii="Century Gothic" w:eastAsia="Century Gothic" w:hAnsi="Century Gothic" w:cs="Century Gothic"/>
@@ -2437,7 +3752,37 @@
           <w:szCs w:val="22"/>
           <w:lang w:val="pt-BR"/>
         </w:rPr>
-        <w:t>{{ job_others }}.</w:t>
+        <w:t xml:space="preserve">{{ </w:t>
+      </w:r>
+      <w:proofErr w:type="spellStart"/>
+      <w:r>
+        <w:rPr>
+          <w:rFonts w:ascii="Century Gothic" w:eastAsia="Century Gothic" w:hAnsi="Century Gothic" w:cs="Century Gothic"/>
+          <w:sz w:val="22"/>
+          <w:szCs w:val="22"/>
+          <w:lang w:val="pt-BR"/>
+        </w:rPr>
+        <w:t>job</w:t>
+      </w:r>
+      <w:proofErr w:type="gramEnd"/>
+      <w:r>
+        <w:rPr>
+          <w:rFonts w:ascii="Century Gothic" w:eastAsia="Century Gothic" w:hAnsi="Century Gothic" w:cs="Century Gothic"/>
+          <w:sz w:val="22"/>
+          <w:szCs w:val="22"/>
+          <w:lang w:val="pt-BR"/>
+        </w:rPr>
+        <w:t>_others</w:t>
+      </w:r>
+      <w:proofErr w:type="spellEnd"/>
+      <w:r>
+        <w:rPr>
+          <w:rFonts w:ascii="Century Gothic" w:eastAsia="Century Gothic" w:hAnsi="Century Gothic" w:cs="Century Gothic"/>
+          <w:sz w:val="22"/>
+          <w:szCs w:val="22"/>
+          <w:lang w:val="pt-BR"/>
+        </w:rPr>
+        <w:t xml:space="preserve"> }}.</w:t>
       </w:r>
     </w:p>
     <w:p>
@@ -2479,6 +3824,7 @@
           <w:lang w:val="pt-BR"/>
         </w:rPr>
       </w:pPr>
+      <w:proofErr w:type="spellStart"/>
       <w:r>
         <w:rPr>
           <w:rFonts w:ascii="Century Gothic" w:eastAsia="Century Gothic" w:hAnsi="Century Gothic" w:cs="Century Gothic"/>
@@ -2495,8 +3841,9 @@
           <w:szCs w:val="22"/>
           <w:lang w:val="pt-BR"/>
         </w:rPr>
-        <w:t>y Expe</w:t>
-      </w:r>
+        <w:t>y</w:t>
+      </w:r>
+      <w:proofErr w:type="spellEnd"/>
       <w:r>
         <w:rPr>
           <w:rFonts w:ascii="Century Gothic" w:eastAsia="Century Gothic" w:hAnsi="Century Gothic" w:cs="Century Gothic"/>
@@ -2504,6 +3851,25 @@
           <w:szCs w:val="22"/>
           <w:lang w:val="pt-BR"/>
         </w:rPr>
+        <w:t xml:space="preserve"> </w:t>
+      </w:r>
+      <w:proofErr w:type="spellStart"/>
+      <w:r>
+        <w:rPr>
+          <w:rFonts w:ascii="Century Gothic" w:eastAsia="Century Gothic" w:hAnsi="Century Gothic" w:cs="Century Gothic"/>
+          <w:sz w:val="22"/>
+          <w:szCs w:val="22"/>
+          <w:lang w:val="pt-BR"/>
+        </w:rPr>
+        <w:t>Expe</w:t>
+      </w:r>
+      <w:r>
+        <w:rPr>
+          <w:rFonts w:ascii="Century Gothic" w:eastAsia="Century Gothic" w:hAnsi="Century Gothic" w:cs="Century Gothic"/>
+          <w:sz w:val="22"/>
+          <w:szCs w:val="22"/>
+          <w:lang w:val="pt-BR"/>
+        </w:rPr>
         <w:t>c</w:t>
       </w:r>
       <w:r>
@@ -2515,6 +3881,7 @@
         </w:rPr>
         <w:t>tation</w:t>
       </w:r>
+      <w:proofErr w:type="spellEnd"/>
       <w:r>
         <w:rPr>
           <w:rFonts w:ascii="Century Gothic" w:eastAsia="Century Gothic" w:hAnsi="Century Gothic" w:cs="Century Gothic"/>
@@ -2524,6 +3891,7 @@
         </w:rPr>
         <w:t xml:space="preserve">: </w:t>
       </w:r>
+      <w:proofErr w:type="gramStart"/>
       <w:r>
         <w:rPr>
           <w:rFonts w:ascii="Century Gothic" w:eastAsia="Century Gothic" w:hAnsi="Century Gothic" w:cs="Century Gothic"/>
@@ -2531,7 +3899,37 @@
           <w:szCs w:val="22"/>
           <w:lang w:val="pt-BR"/>
         </w:rPr>
-        <w:t>{{ job_expectation }}</w:t>
+        <w:t xml:space="preserve">{{ </w:t>
+      </w:r>
+      <w:proofErr w:type="spellStart"/>
+      <w:r>
+        <w:rPr>
+          <w:rFonts w:ascii="Century Gothic" w:eastAsia="Century Gothic" w:hAnsi="Century Gothic" w:cs="Century Gothic"/>
+          <w:sz w:val="22"/>
+          <w:szCs w:val="22"/>
+          <w:lang w:val="pt-BR"/>
+        </w:rPr>
+        <w:t>job</w:t>
+      </w:r>
+      <w:proofErr w:type="gramEnd"/>
+      <w:r>
+        <w:rPr>
+          <w:rFonts w:ascii="Century Gothic" w:eastAsia="Century Gothic" w:hAnsi="Century Gothic" w:cs="Century Gothic"/>
+          <w:sz w:val="22"/>
+          <w:szCs w:val="22"/>
+          <w:lang w:val="pt-BR"/>
+        </w:rPr>
+        <w:t>_expectation</w:t>
+      </w:r>
+      <w:proofErr w:type="spellEnd"/>
+      <w:r>
+        <w:rPr>
+          <w:rFonts w:ascii="Century Gothic" w:eastAsia="Century Gothic" w:hAnsi="Century Gothic" w:cs="Century Gothic"/>
+          <w:sz w:val="22"/>
+          <w:szCs w:val="22"/>
+          <w:lang w:val="pt-BR"/>
+        </w:rPr>
+        <w:t xml:space="preserve"> }}</w:t>
       </w:r>
       <w:r>
         <w:rPr>
@@ -2622,13 +4020,41 @@
         </w:rPr>
         <w:t xml:space="preserve"> Paulo, </w:t>
       </w:r>
-      <w:r>
-        <w:rPr>
-          <w:rFonts w:ascii="Century Gothic" w:eastAsia="Century Gothic" w:hAnsi="Century Gothic" w:cs="Century Gothic"/>
-          <w:sz w:val="22"/>
-          <w:szCs w:val="22"/>
-        </w:rPr>
-        <w:t>{{ report_date }}</w:t>
+      <w:proofErr w:type="gramStart"/>
+      <w:r>
+        <w:rPr>
+          <w:rFonts w:ascii="Century Gothic" w:eastAsia="Century Gothic" w:hAnsi="Century Gothic" w:cs="Century Gothic"/>
+          <w:sz w:val="22"/>
+          <w:szCs w:val="22"/>
+        </w:rPr>
+        <w:t xml:space="preserve">{{ </w:t>
+      </w:r>
+      <w:proofErr w:type="spellStart"/>
+      <w:r>
+        <w:rPr>
+          <w:rFonts w:ascii="Century Gothic" w:eastAsia="Century Gothic" w:hAnsi="Century Gothic" w:cs="Century Gothic"/>
+          <w:sz w:val="22"/>
+          <w:szCs w:val="22"/>
+        </w:rPr>
+        <w:t>report</w:t>
+      </w:r>
+      <w:proofErr w:type="gramEnd"/>
+      <w:r>
+        <w:rPr>
+          <w:rFonts w:ascii="Century Gothic" w:eastAsia="Century Gothic" w:hAnsi="Century Gothic" w:cs="Century Gothic"/>
+          <w:sz w:val="22"/>
+          <w:szCs w:val="22"/>
+        </w:rPr>
+        <w:t>_date</w:t>
+      </w:r>
+      <w:proofErr w:type="spellEnd"/>
+      <w:r>
+        <w:rPr>
+          <w:rFonts w:ascii="Century Gothic" w:eastAsia="Century Gothic" w:hAnsi="Century Gothic" w:cs="Century Gothic"/>
+          <w:sz w:val="22"/>
+          <w:szCs w:val="22"/>
+        </w:rPr>
+        <w:t xml:space="preserve"> }}</w:t>
       </w:r>
       <w:r>
         <w:rPr>
@@ -2782,6 +4208,7 @@
       </w:rPr>
       <w:t xml:space="preserve"> </w:t>
     </w:r>
+    <w:proofErr w:type="spellStart"/>
     <w:r>
       <w:rPr>
         <w:rFonts w:ascii="Century Gothic" w:eastAsia="Century Gothic" w:hAnsi="Century Gothic" w:cs="Century Gothic"/>
@@ -2791,6 +4218,7 @@
       </w:rPr>
       <w:t>floor</w:t>
     </w:r>
+    <w:proofErr w:type="spellEnd"/>
     <w:r>
       <w:rPr>
         <w:rFonts w:ascii="Century Gothic" w:eastAsia="Century Gothic" w:hAnsi="Century Gothic" w:cs="Century Gothic"/>
@@ -2843,8 +4271,9 @@
         <w:szCs w:val="16"/>
         <w:lang w:val="pt-BR"/>
       </w:rPr>
-      <w:t>01419-913 - S</w:t>
+      <w:t xml:space="preserve">01419-913 - </w:t>
     </w:r>
+    <w:proofErr w:type="spellStart"/>
     <w:r>
       <w:rPr>
         <w:rFonts w:ascii="Century Gothic" w:eastAsia="Century Gothic" w:hAnsi="Century Gothic" w:cs="Century Gothic"/>
@@ -2852,7 +4281,7 @@
         <w:szCs w:val="16"/>
         <w:lang w:val="pt-BR"/>
       </w:rPr>
-      <w:t>a</w:t>
+      <w:t>S</w:t>
     </w:r>
     <w:r>
       <w:rPr>
@@ -2861,7 +4290,26 @@
         <w:szCs w:val="16"/>
         <w:lang w:val="pt-BR"/>
       </w:rPr>
-      <w:t xml:space="preserve">o Paulo, SP </w:t>
+      <w:t>a</w:t>
+    </w:r>
+    <w:r>
+      <w:rPr>
+        <w:rFonts w:ascii="Century Gothic" w:eastAsia="Century Gothic" w:hAnsi="Century Gothic" w:cs="Century Gothic"/>
+        <w:sz w:val="16"/>
+        <w:szCs w:val="16"/>
+        <w:lang w:val="pt-BR"/>
+      </w:rPr>
+      <w:t>o</w:t>
+    </w:r>
+    <w:proofErr w:type="spellEnd"/>
+    <w:r>
+      <w:rPr>
+        <w:rFonts w:ascii="Century Gothic" w:eastAsia="Century Gothic" w:hAnsi="Century Gothic" w:cs="Century Gothic"/>
+        <w:sz w:val="16"/>
+        <w:szCs w:val="16"/>
+        <w:lang w:val="pt-BR"/>
+      </w:rPr>
+      <w:t xml:space="preserve"> Paulo, SP </w:t>
     </w:r>
   </w:p>
   <w:p>
@@ -7392,28 +8840,28 @@
 </file>
 
 <file path=customXml/item1.xml><?xml version="1.0" encoding="utf-8"?>
+<b:Sources xmlns:b="http://schemas.openxmlformats.org/officeDocument/2006/bibliography" xmlns="http://schemas.openxmlformats.org/officeDocument/2006/bibliography" SelectedStyle="/APASixthEditionOfficeOnline.xsl" StyleName="APA" Version="6"/>
+</file>
+
+<file path=customXml/item2.xml><?xml version="1.0" encoding="utf-8"?>
 <go:gDocsCustomXmlDataStorage xmlns:go="http://customooxmlschemas.google.com/" xmlns:r="http://schemas.openxmlformats.org/officeDocument/2006/relationships" uri="GoogleDocsCustomDataVersion2">
   <go:docsCustomData xmlns:go="http://customooxmlschemas.google.com/" roundtripDataSignature="AMtx7mgEezfUp8CUFbvmpZH7auNEHwsb4g==">CgMxLjAyCWguMzBqMHpsbDgAciExODZCUHJ6MXhFSzlwM3lSMHgtb0FYXzFpNVVLck1Ka1E=</go:docsCustomData>
 </go:gDocsCustomXmlDataStorage>
 </file>
 
-<file path=customXml/item2.xml><?xml version="1.0" encoding="utf-8"?>
-<b:Sources xmlns:b="http://schemas.openxmlformats.org/officeDocument/2006/bibliography" xmlns="http://schemas.openxmlformats.org/officeDocument/2006/bibliography" SelectedStyle="/APASixthEditionOfficeOnline.xsl" StyleName="APA" Version="6"/>
+<file path=customXml/itemProps1.xml><?xml version="1.0" encoding="utf-8"?>
+<ds:datastoreItem xmlns:ds="http://schemas.openxmlformats.org/officeDocument/2006/customXml" ds:itemID="{725EBBCD-54A3-3E43-ABA1-86ABF5C5DDA6}">
+  <ds:schemaRefs>
+    <ds:schemaRef ds:uri="http://schemas.openxmlformats.org/officeDocument/2006/bibliography"/>
+  </ds:schemaRefs>
+</ds:datastoreItem>
 </file>
 
-<file path=customXml/itemProps1.xml><?xml version="1.0" encoding="utf-8"?>
+<file path=customXml/itemProps2.xml><?xml version="1.0" encoding="utf-8"?>
 <ds:datastoreItem xmlns:ds="http://schemas.openxmlformats.org/officeDocument/2006/customXml" ds:itemID="{11111111-1234-1234-1234-123412341234}">
   <ds:schemaRefs>
     <ds:schemaRef ds:uri="http://customooxmlschemas.google.com/"/>
     <ds:schemaRef ds:uri="http://schemas.openxmlformats.org/officeDocument/2006/relationships"/>
   </ds:schemaRefs>
 </ds:datastoreItem>
-</file>
-
-<file path=customXml/itemProps2.xml><?xml version="1.0" encoding="utf-8"?>
-<ds:datastoreItem xmlns:ds="http://schemas.openxmlformats.org/officeDocument/2006/customXml" ds:itemID="{725EBBCD-54A3-3E43-ABA1-86ABF5C5DDA6}">
-  <ds:schemaRefs>
-    <ds:schemaRef ds:uri="http://schemas.openxmlformats.org/officeDocument/2006/bibliography"/>
-  </ds:schemaRefs>
-</ds:datastoreItem>
 </file>
</xml_diff>

<commit_message>
Force update all files2
</commit_message>
<xml_diff>
--- a/template/Template_Placeholders_EN.docx
+++ b/template/Template_Placeholders_EN.docx
@@ -533,6 +533,7 @@
         <w:tab/>
       </w:r>
       <w:hyperlink r:id="rId9" w:history="1">
+        <w:proofErr w:type="gramStart"/>
         <w:r>
           <w:rPr>
             <w:rStyle w:val="Hyperlink"/>
@@ -550,9 +551,46 @@
             <w:sz w:val="22"/>
             <w:szCs w:val="22"/>
           </w:rPr>
-          <w:t>cdd_email</w:t>
+          <w:t xml:space="preserve"> </w:t>
+        </w:r>
+        <w:r>
+          <w:rPr>
+            <w:rStyle w:val="Hyperlink"/>
+            <w:rFonts w:ascii="Century Gothic" w:hAnsi="Century Gothic"/>
+            <w:sz w:val="22"/>
+            <w:szCs w:val="22"/>
+          </w:rPr>
+          <w:t>cdd</w:t>
+        </w:r>
+        <w:proofErr w:type="gramEnd"/>
+        <w:r>
+          <w:rPr>
+            <w:rStyle w:val="Hyperlink"/>
+            <w:rFonts w:ascii="Century Gothic" w:hAnsi="Century Gothic"/>
+            <w:sz w:val="22"/>
+            <w:szCs w:val="22"/>
+          </w:rPr>
+          <w:t>_emai</w:t>
         </w:r>
         <w:proofErr w:type="spellEnd"/>
+        <w:r>
+          <w:rPr>
+            <w:rStyle w:val="Hyperlink"/>
+            <w:rFonts w:ascii="Century Gothic" w:hAnsi="Century Gothic"/>
+            <w:sz w:val="22"/>
+            <w:szCs w:val="22"/>
+          </w:rPr>
+          <w:t>l</w:t>
+        </w:r>
+        <w:r>
+          <w:rPr>
+            <w:rStyle w:val="Hyperlink"/>
+            <w:rFonts w:ascii="Century Gothic" w:hAnsi="Century Gothic"/>
+            <w:sz w:val="22"/>
+            <w:szCs w:val="22"/>
+          </w:rPr>
+          <w:t xml:space="preserve"> </w:t>
+        </w:r>
         <w:r>
           <w:rPr>
             <w:rStyle w:val="Hyperlink"/>
@@ -1254,6 +1292,7 @@
           <w:szCs w:val="22"/>
         </w:rPr>
       </w:pPr>
+      <w:proofErr w:type="gramStart"/>
       <w:r>
         <w:rPr>
           <w:rFonts w:ascii="Century Gothic" w:hAnsi="Century Gothic" w:cs="Century Gothic"/>
@@ -1262,34 +1301,49 @@
         </w:rPr>
         <w:t>{{</w:t>
       </w:r>
+      <w:r>
+        <w:rPr>
+          <w:rFonts w:ascii="Century Gothic" w:hAnsi="Century Gothic" w:cs="Century Gothic"/>
+          <w:sz w:val="22"/>
+          <w:szCs w:val="22"/>
+        </w:rPr>
+        <w:t xml:space="preserve"> </w:t>
+      </w:r>
       <w:proofErr w:type="spellStart"/>
-      <w:proofErr w:type="gramStart"/>
       <w:r>
         <w:rPr>
           <w:rFonts w:ascii="Century Gothic" w:hAnsi="Century Gothic" w:cs="Century Gothic"/>
           <w:sz w:val="22"/>
           <w:szCs w:val="22"/>
         </w:rPr>
-        <w:t>acad.</w:t>
-      </w:r>
+        <w:t>acad</w:t>
+      </w:r>
+      <w:proofErr w:type="gramEnd"/>
       <w:r>
         <w:rPr>
           <w:rFonts w:ascii="Century Gothic" w:hAnsi="Century Gothic" w:cs="Century Gothic"/>
           <w:sz w:val="22"/>
           <w:szCs w:val="22"/>
         </w:rPr>
-        <w:t>academic</w:t>
-      </w:r>
-      <w:proofErr w:type="gramEnd"/>
+        <w:t>.</w:t>
+      </w:r>
       <w:r>
         <w:rPr>
           <w:rFonts w:ascii="Century Gothic" w:hAnsi="Century Gothic" w:cs="Century Gothic"/>
           <w:sz w:val="22"/>
           <w:szCs w:val="22"/>
         </w:rPr>
-        <w:t>_course</w:t>
+        <w:t>academic_course</w:t>
       </w:r>
       <w:proofErr w:type="spellEnd"/>
+      <w:r>
+        <w:rPr>
+          <w:rFonts w:ascii="Century Gothic" w:hAnsi="Century Gothic" w:cs="Century Gothic"/>
+          <w:sz w:val="22"/>
+          <w:szCs w:val="22"/>
+        </w:rPr>
+        <w:t xml:space="preserve"> </w:t>
+      </w:r>
       <w:r>
         <w:rPr>
           <w:rFonts w:ascii="Century Gothic" w:hAnsi="Century Gothic" w:cs="Century Gothic"/>
@@ -1324,6 +1378,7 @@
           <w:szCs w:val="22"/>
         </w:rPr>
       </w:pPr>
+      <w:proofErr w:type="gramStart"/>
       <w:r>
         <w:rPr>
           <w:rFonts w:ascii="Century Gothic" w:hAnsi="Century Gothic" w:cs="Century Gothic"/>
@@ -1332,32 +1387,39 @@
         </w:rPr>
         <w:t>{{</w:t>
       </w:r>
+      <w:r>
+        <w:rPr>
+          <w:rFonts w:ascii="Century Gothic" w:hAnsi="Century Gothic" w:cs="Century Gothic"/>
+          <w:sz w:val="22"/>
+          <w:szCs w:val="22"/>
+        </w:rPr>
+        <w:t xml:space="preserve"> </w:t>
+      </w:r>
       <w:proofErr w:type="spellStart"/>
-      <w:proofErr w:type="gramStart"/>
       <w:r>
         <w:rPr>
           <w:rFonts w:ascii="Century Gothic" w:hAnsi="Century Gothic" w:cs="Century Gothic"/>
           <w:sz w:val="22"/>
           <w:szCs w:val="22"/>
         </w:rPr>
-        <w:t>acad.</w:t>
-      </w:r>
+        <w:t>acad</w:t>
+      </w:r>
+      <w:proofErr w:type="gramEnd"/>
       <w:r>
         <w:rPr>
           <w:rFonts w:ascii="Century Gothic" w:hAnsi="Century Gothic" w:cs="Century Gothic"/>
           <w:sz w:val="22"/>
           <w:szCs w:val="22"/>
         </w:rPr>
-        <w:t>academic</w:t>
-      </w:r>
-      <w:proofErr w:type="gramEnd"/>
+        <w:t>.</w:t>
+      </w:r>
       <w:r>
         <w:rPr>
           <w:rFonts w:ascii="Century Gothic" w:hAnsi="Century Gothic" w:cs="Century Gothic"/>
           <w:sz w:val="22"/>
           <w:szCs w:val="22"/>
         </w:rPr>
-        <w:t>_institution</w:t>
+        <w:t>academic_institution</w:t>
       </w:r>
       <w:proofErr w:type="spellEnd"/>
       <w:r>
@@ -1366,6 +1428,14 @@
           <w:sz w:val="22"/>
           <w:szCs w:val="22"/>
         </w:rPr>
+        <w:t xml:space="preserve"> </w:t>
+      </w:r>
+      <w:r>
+        <w:rPr>
+          <w:rFonts w:ascii="Century Gothic" w:hAnsi="Century Gothic" w:cs="Century Gothic"/>
+          <w:sz w:val="22"/>
+          <w:szCs w:val="22"/>
+        </w:rPr>
         <w:t>}}</w:t>
       </w:r>
       <w:r>
@@ -1376,6 +1446,14 @@
         </w:rPr>
         <w:t xml:space="preserve"> - {{</w:t>
       </w:r>
+      <w:r>
+        <w:rPr>
+          <w:rFonts w:ascii="Century Gothic" w:hAnsi="Century Gothic" w:cs="Century Gothic"/>
+          <w:sz w:val="22"/>
+          <w:szCs w:val="22"/>
+        </w:rPr>
+        <w:t xml:space="preserve"> </w:t>
+      </w:r>
       <w:proofErr w:type="spellStart"/>
       <w:r>
         <w:rPr>
@@ -1386,6 +1464,14 @@
         <w:t>acad.academic_conclusion</w:t>
       </w:r>
       <w:proofErr w:type="spellEnd"/>
+      <w:r>
+        <w:rPr>
+          <w:rFonts w:ascii="Century Gothic" w:hAnsi="Century Gothic" w:cs="Century Gothic"/>
+          <w:sz w:val="22"/>
+          <w:szCs w:val="22"/>
+        </w:rPr>
+        <w:t xml:space="preserve"> </w:t>
+      </w:r>
       <w:r>
         <w:rPr>
           <w:rFonts w:ascii="Century Gothic" w:hAnsi="Century Gothic" w:cs="Century Gothic"/>
@@ -1525,6 +1611,7 @@
         </w:rPr>
         <w:t xml:space="preserve"> - </w:t>
       </w:r>
+      <w:proofErr w:type="gramStart"/>
       <w:r>
         <w:rPr>
           <w:rFonts w:ascii="Century Gothic" w:eastAsia="Century Gothic" w:hAnsi="Century Gothic" w:cs="Century Gothic"/>
@@ -1534,8 +1621,16 @@
         </w:rPr>
         <w:t>{{</w:t>
       </w:r>
+      <w:r>
+        <w:rPr>
+          <w:rFonts w:ascii="Century Gothic" w:eastAsia="Century Gothic" w:hAnsi="Century Gothic" w:cs="Century Gothic"/>
+          <w:b/>
+          <w:sz w:val="22"/>
+          <w:szCs w:val="22"/>
+        </w:rPr>
+        <w:t xml:space="preserve"> </w:t>
+      </w:r>
       <w:proofErr w:type="spellStart"/>
-      <w:proofErr w:type="gramStart"/>
       <w:r>
         <w:rPr>
           <w:rFonts w:ascii="Century Gothic" w:eastAsia="Century Gothic" w:hAnsi="Century Gothic" w:cs="Century Gothic"/>
@@ -1543,8 +1638,9 @@
           <w:sz w:val="22"/>
           <w:szCs w:val="22"/>
         </w:rPr>
-        <w:t>lang.</w:t>
-      </w:r>
+        <w:t>lang</w:t>
+      </w:r>
+      <w:proofErr w:type="gramEnd"/>
       <w:r>
         <w:rPr>
           <w:rFonts w:ascii="Century Gothic" w:eastAsia="Century Gothic" w:hAnsi="Century Gothic" w:cs="Century Gothic"/>
@@ -1552,10 +1648,27 @@
           <w:sz w:val="22"/>
           <w:szCs w:val="22"/>
         </w:rPr>
+        <w:t>.</w:t>
+      </w:r>
+      <w:r>
+        <w:rPr>
+          <w:rFonts w:ascii="Century Gothic" w:eastAsia="Century Gothic" w:hAnsi="Century Gothic" w:cs="Century Gothic"/>
+          <w:b/>
+          <w:sz w:val="22"/>
+          <w:szCs w:val="22"/>
+        </w:rPr>
         <w:t>language</w:t>
       </w:r>
       <w:proofErr w:type="spellEnd"/>
-      <w:proofErr w:type="gramEnd"/>
+      <w:r>
+        <w:rPr>
+          <w:rFonts w:ascii="Century Gothic" w:eastAsia="Century Gothic" w:hAnsi="Century Gothic" w:cs="Century Gothic"/>
+          <w:b/>
+          <w:sz w:val="22"/>
+          <w:szCs w:val="22"/>
+        </w:rPr>
+        <w:t xml:space="preserve"> </w:t>
+      </w:r>
       <w:r>
         <w:rPr>
           <w:rFonts w:ascii="Century Gothic" w:eastAsia="Century Gothic" w:hAnsi="Century Gothic" w:cs="Century Gothic"/>
@@ -1871,6 +1984,7 @@
           <w:szCs w:val="22"/>
         </w:rPr>
       </w:pPr>
+      <w:proofErr w:type="gramStart"/>
       <w:r>
         <w:rPr>
           <w:rFonts w:ascii="Century Gothic" w:eastAsia="Century Gothic" w:hAnsi="Century Gothic" w:cs="Century Gothic"/>
@@ -1880,6 +1994,15 @@
         </w:rPr>
         <w:t>{{</w:t>
       </w:r>
+      <w:r>
+        <w:rPr>
+          <w:rFonts w:ascii="Century Gothic" w:eastAsia="Century Gothic" w:hAnsi="Century Gothic" w:cs="Century Gothic"/>
+          <w:bCs/>
+          <w:sz w:val="22"/>
+          <w:szCs w:val="22"/>
+        </w:rPr>
+        <w:t xml:space="preserve"> </w:t>
+      </w:r>
       <w:proofErr w:type="spellStart"/>
       <w:r>
         <w:rPr>
@@ -1888,9 +2011,28 @@
           <w:sz w:val="22"/>
           <w:szCs w:val="22"/>
         </w:rPr>
-        <w:t>abt_background</w:t>
+        <w:t>abt</w:t>
+      </w:r>
+      <w:proofErr w:type="gramEnd"/>
+      <w:r>
+        <w:rPr>
+          <w:rFonts w:ascii="Century Gothic" w:eastAsia="Century Gothic" w:hAnsi="Century Gothic" w:cs="Century Gothic"/>
+          <w:bCs/>
+          <w:sz w:val="22"/>
+          <w:szCs w:val="22"/>
+        </w:rPr>
+        <w:t>_background</w:t>
       </w:r>
       <w:proofErr w:type="spellEnd"/>
+      <w:r>
+        <w:rPr>
+          <w:rFonts w:ascii="Century Gothic" w:eastAsia="Century Gothic" w:hAnsi="Century Gothic" w:cs="Century Gothic"/>
+          <w:bCs/>
+          <w:sz w:val="22"/>
+          <w:szCs w:val="22"/>
+        </w:rPr>
+        <w:t xml:space="preserve"> </w:t>
+      </w:r>
       <w:r>
         <w:rPr>
           <w:rFonts w:ascii="Century Gothic" w:eastAsia="Century Gothic" w:hAnsi="Century Gothic" w:cs="Century Gothic"/>
@@ -2020,6 +2162,7 @@
           <w:szCs w:val="22"/>
         </w:rPr>
       </w:pPr>
+      <w:proofErr w:type="gramStart"/>
       <w:r>
         <w:rPr>
           <w:rFonts w:ascii="Century Gothic" w:eastAsia="Century Gothic" w:hAnsi="Century Gothic" w:cs="Century Gothic"/>
@@ -2029,6 +2172,15 @@
         </w:rPr>
         <w:t>{{</w:t>
       </w:r>
+      <w:r>
+        <w:rPr>
+          <w:rFonts w:ascii="Century Gothic" w:eastAsia="Century Gothic" w:hAnsi="Century Gothic" w:cs="Century Gothic"/>
+          <w:bCs/>
+          <w:sz w:val="22"/>
+          <w:szCs w:val="22"/>
+        </w:rPr>
+        <w:t xml:space="preserve"> </w:t>
+      </w:r>
       <w:proofErr w:type="spellStart"/>
       <w:r>
         <w:rPr>
@@ -2037,9 +2189,28 @@
           <w:sz w:val="22"/>
           <w:szCs w:val="22"/>
         </w:rPr>
-        <w:t>bhv_profile</w:t>
+        <w:t>bhv</w:t>
+      </w:r>
+      <w:proofErr w:type="gramEnd"/>
+      <w:r>
+        <w:rPr>
+          <w:rFonts w:ascii="Century Gothic" w:eastAsia="Century Gothic" w:hAnsi="Century Gothic" w:cs="Century Gothic"/>
+          <w:bCs/>
+          <w:sz w:val="22"/>
+          <w:szCs w:val="22"/>
+        </w:rPr>
+        <w:t>_profile</w:t>
       </w:r>
       <w:proofErr w:type="spellEnd"/>
+      <w:r>
+        <w:rPr>
+          <w:rFonts w:ascii="Century Gothic" w:eastAsia="Century Gothic" w:hAnsi="Century Gothic" w:cs="Century Gothic"/>
+          <w:bCs/>
+          <w:sz w:val="22"/>
+          <w:szCs w:val="22"/>
+        </w:rPr>
+        <w:t xml:space="preserve"> </w:t>
+      </w:r>
       <w:r>
         <w:rPr>
           <w:rFonts w:ascii="Century Gothic" w:eastAsia="Century Gothic" w:hAnsi="Century Gothic" w:cs="Century Gothic"/>
@@ -2170,7 +2341,6 @@
           <w:szCs w:val="22"/>
         </w:rPr>
       </w:pPr>
-      <w:proofErr w:type="gramStart"/>
       <w:r>
         <w:rPr>
           <w:rFonts w:ascii="Century Gothic" w:eastAsia="Century Gothic" w:hAnsi="Century Gothic" w:cs="Century Gothic"/>
@@ -2190,18 +2360,7 @@
           <w:sz w:val="22"/>
           <w:szCs w:val="22"/>
         </w:rPr>
-        <w:t>item.cdd</w:t>
-      </w:r>
-      <w:proofErr w:type="gramEnd"/>
-      <w:r>
-        <w:rPr>
-          <w:rFonts w:ascii="Century Gothic" w:eastAsia="Century Gothic" w:hAnsi="Century Gothic" w:cs="Century Gothic"/>
-          <w:b/>
-          <w:bCs/>
-          <w:sz w:val="22"/>
-          <w:szCs w:val="22"/>
-        </w:rPr>
-        <w:t>_company</w:t>
+        <w:t>item.cdd_company</w:t>
       </w:r>
       <w:proofErr w:type="spellEnd"/>
       <w:r>
@@ -8840,28 +8999,28 @@
 </file>
 
 <file path=customXml/item1.xml><?xml version="1.0" encoding="utf-8"?>
-<b:Sources xmlns:b="http://schemas.openxmlformats.org/officeDocument/2006/bibliography" xmlns="http://schemas.openxmlformats.org/officeDocument/2006/bibliography" SelectedStyle="/APASixthEditionOfficeOnline.xsl" StyleName="APA" Version="6"/>
-</file>
-
-<file path=customXml/item2.xml><?xml version="1.0" encoding="utf-8"?>
 <go:gDocsCustomXmlDataStorage xmlns:go="http://customooxmlschemas.google.com/" xmlns:r="http://schemas.openxmlformats.org/officeDocument/2006/relationships" uri="GoogleDocsCustomDataVersion2">
   <go:docsCustomData xmlns:go="http://customooxmlschemas.google.com/" roundtripDataSignature="AMtx7mgEezfUp8CUFbvmpZH7auNEHwsb4g==">CgMxLjAyCWguMzBqMHpsbDgAciExODZCUHJ6MXhFSzlwM3lSMHgtb0FYXzFpNVVLck1Ka1E=</go:docsCustomData>
 </go:gDocsCustomXmlDataStorage>
 </file>
 
-<file path=customXml/itemProps1.xml><?xml version="1.0" encoding="utf-8"?>
-<ds:datastoreItem xmlns:ds="http://schemas.openxmlformats.org/officeDocument/2006/customXml" ds:itemID="{725EBBCD-54A3-3E43-ABA1-86ABF5C5DDA6}">
-  <ds:schemaRefs>
-    <ds:schemaRef ds:uri="http://schemas.openxmlformats.org/officeDocument/2006/bibliography"/>
-  </ds:schemaRefs>
-</ds:datastoreItem>
+<file path=customXml/item2.xml><?xml version="1.0" encoding="utf-8"?>
+<b:Sources xmlns:b="http://schemas.openxmlformats.org/officeDocument/2006/bibliography" xmlns="http://schemas.openxmlformats.org/officeDocument/2006/bibliography" SelectedStyle="/APASixthEditionOfficeOnline.xsl" StyleName="APA" Version="6"/>
 </file>
 
-<file path=customXml/itemProps2.xml><?xml version="1.0" encoding="utf-8"?>
+<file path=customXml/itemProps1.xml><?xml version="1.0" encoding="utf-8"?>
 <ds:datastoreItem xmlns:ds="http://schemas.openxmlformats.org/officeDocument/2006/customXml" ds:itemID="{11111111-1234-1234-1234-123412341234}">
   <ds:schemaRefs>
     <ds:schemaRef ds:uri="http://customooxmlschemas.google.com/"/>
     <ds:schemaRef ds:uri="http://schemas.openxmlformats.org/officeDocument/2006/relationships"/>
   </ds:schemaRefs>
 </ds:datastoreItem>
+</file>
+
+<file path=customXml/itemProps2.xml><?xml version="1.0" encoding="utf-8"?>
+<ds:datastoreItem xmlns:ds="http://schemas.openxmlformats.org/officeDocument/2006/customXml" ds:itemID="{725EBBCD-54A3-3E43-ABA1-86ABF5C5DDA6}">
+  <ds:schemaRefs>
+    <ds:schemaRef ds:uri="http://schemas.openxmlformats.org/officeDocument/2006/bibliography"/>
+  </ds:schemaRefs>
+</ds:datastoreItem>
 </file>
</xml_diff>

<commit_message>
Force update all files5
</commit_message>
<xml_diff>
--- a/template/Template_Placeholders_EN.docx
+++ b/template/Template_Placeholders_EN.docx
@@ -32,7 +32,6 @@
           <w:szCs w:val="22"/>
         </w:rPr>
       </w:pPr>
-      <w:proofErr w:type="gramStart"/>
       <w:r>
         <w:rPr>
           <w:rFonts w:ascii="Century Gothic" w:eastAsia="Century Gothic" w:hAnsi="Century Gothic" w:cs="Century Gothic"/>
@@ -41,18 +40,7 @@
           <w:szCs w:val="22"/>
           <w:highlight w:val="yellow"/>
         </w:rPr>
-        <w:t>{{ company</w:t>
-      </w:r>
-      <w:proofErr w:type="gramEnd"/>
-      <w:r>
-        <w:rPr>
-          <w:rFonts w:ascii="Century Gothic" w:eastAsia="Century Gothic" w:hAnsi="Century Gothic" w:cs="Century Gothic"/>
-          <w:b/>
-          <w:sz w:val="22"/>
-          <w:szCs w:val="22"/>
-          <w:highlight w:val="yellow"/>
-        </w:rPr>
-        <w:t xml:space="preserve"> }}</w:t>
+        <w:t>{{ company }}</w:t>
       </w:r>
       <w:r>
         <w:rPr>
@@ -128,7 +116,6 @@
         </w:rPr>
         <w:tab/>
       </w:r>
-      <w:proofErr w:type="gramStart"/>
       <w:r>
         <w:rPr>
           <w:rFonts w:ascii="Century Gothic" w:eastAsia="Century Gothic" w:hAnsi="Century Gothic" w:cs="Century Gothic"/>
@@ -162,7 +149,6 @@
         </w:rPr>
         <w:t>mpany</w:t>
       </w:r>
-      <w:proofErr w:type="gramEnd"/>
       <w:r>
         <w:rPr>
           <w:rFonts w:ascii="Century Gothic" w:eastAsia="Century Gothic" w:hAnsi="Century Gothic" w:cs="Century Gothic"/>
@@ -218,7 +204,6 @@
         </w:rPr>
         <w:tab/>
       </w:r>
-      <w:proofErr w:type="gramStart"/>
       <w:r>
         <w:rPr>
           <w:rFonts w:ascii="Century Gothic" w:eastAsia="Century Gothic" w:hAnsi="Century Gothic" w:cs="Century Gothic"/>
@@ -234,16 +219,7 @@
           <w:sz w:val="22"/>
           <w:szCs w:val="22"/>
         </w:rPr>
-        <w:t>cdd</w:t>
-      </w:r>
-      <w:proofErr w:type="gramEnd"/>
-      <w:r>
-        <w:rPr>
-          <w:rFonts w:ascii="Century Gothic" w:eastAsia="Century Gothic" w:hAnsi="Century Gothic" w:cs="Century Gothic"/>
-          <w:sz w:val="22"/>
-          <w:szCs w:val="22"/>
-        </w:rPr>
-        <w:t>_name</w:t>
+        <w:t>cdd_name</w:t>
       </w:r>
       <w:proofErr w:type="spellEnd"/>
       <w:r>
@@ -329,7 +305,6 @@
         </w:rPr>
         <w:tab/>
       </w:r>
-      <w:proofErr w:type="gramStart"/>
       <w:r>
         <w:rPr>
           <w:rFonts w:ascii="Century Gothic" w:eastAsia="Century Gothic" w:hAnsi="Century Gothic" w:cs="Century Gothic"/>
@@ -345,16 +320,7 @@
           <w:sz w:val="22"/>
           <w:szCs w:val="22"/>
         </w:rPr>
-        <w:t>cdd</w:t>
-      </w:r>
-      <w:proofErr w:type="gramEnd"/>
-      <w:r>
-        <w:rPr>
-          <w:rFonts w:ascii="Century Gothic" w:eastAsia="Century Gothic" w:hAnsi="Century Gothic" w:cs="Century Gothic"/>
-          <w:sz w:val="22"/>
-          <w:szCs w:val="22"/>
-        </w:rPr>
-        <w:t>_city</w:t>
+        <w:t>cdd_city</w:t>
       </w:r>
       <w:proofErr w:type="spellEnd"/>
       <w:r>
@@ -429,7 +395,6 @@
         </w:rPr>
         <w:tab/>
       </w:r>
-      <w:proofErr w:type="gramStart"/>
       <w:r>
         <w:rPr>
           <w:rFonts w:ascii="Century Gothic" w:eastAsia="Century Gothic" w:hAnsi="Century Gothic" w:cs="Century Gothic"/>
@@ -445,16 +410,7 @@
           <w:sz w:val="22"/>
           <w:szCs w:val="22"/>
         </w:rPr>
-        <w:t>cdd</w:t>
-      </w:r>
-      <w:proofErr w:type="gramEnd"/>
-      <w:r>
-        <w:rPr>
-          <w:rFonts w:ascii="Century Gothic" w:eastAsia="Century Gothic" w:hAnsi="Century Gothic" w:cs="Century Gothic"/>
-          <w:sz w:val="22"/>
-          <w:szCs w:val="22"/>
-        </w:rPr>
-        <w:t>_ddi</w:t>
+        <w:t>cdd_ddi</w:t>
       </w:r>
       <w:proofErr w:type="spellEnd"/>
       <w:r>
@@ -533,7 +489,6 @@
         <w:tab/>
       </w:r>
       <w:hyperlink r:id="rId9" w:history="1">
-        <w:proofErr w:type="gramStart"/>
         <w:r>
           <w:rPr>
             <w:rStyle w:val="Hyperlink"/>
@@ -543,7 +498,6 @@
           </w:rPr>
           <w:t>{{</w:t>
         </w:r>
-        <w:proofErr w:type="spellStart"/>
         <w:r>
           <w:rPr>
             <w:rStyle w:val="Hyperlink"/>
@@ -553,6 +507,7 @@
           </w:rPr>
           <w:t xml:space="preserve"> </w:t>
         </w:r>
+        <w:proofErr w:type="spellStart"/>
         <w:r>
           <w:rPr>
             <w:rStyle w:val="Hyperlink"/>
@@ -560,28 +515,9 @@
             <w:sz w:val="22"/>
             <w:szCs w:val="22"/>
           </w:rPr>
-          <w:t>cdd</w:t>
-        </w:r>
-        <w:proofErr w:type="gramEnd"/>
-        <w:r>
-          <w:rPr>
-            <w:rStyle w:val="Hyperlink"/>
-            <w:rFonts w:ascii="Century Gothic" w:hAnsi="Century Gothic"/>
-            <w:sz w:val="22"/>
-            <w:szCs w:val="22"/>
-          </w:rPr>
-          <w:t>_emai</w:t>
+          <w:t>cdd_email</w:t>
         </w:r>
         <w:proofErr w:type="spellEnd"/>
-        <w:r>
-          <w:rPr>
-            <w:rStyle w:val="Hyperlink"/>
-            <w:rFonts w:ascii="Century Gothic" w:hAnsi="Century Gothic"/>
-            <w:sz w:val="22"/>
-            <w:szCs w:val="22"/>
-          </w:rPr>
-          <w:t>l</w:t>
-        </w:r>
         <w:r>
           <w:rPr>
             <w:rStyle w:val="Hyperlink"/>
@@ -623,7 +559,6 @@
         </w:rPr>
         <w:tab/>
       </w:r>
-      <w:proofErr w:type="gramStart"/>
       <w:r>
         <w:rPr>
           <w:rFonts w:ascii="Century Gothic" w:eastAsia="Century Gothic" w:hAnsi="Century Gothic" w:cs="Century Gothic"/>
@@ -639,16 +574,7 @@
           <w:sz w:val="22"/>
           <w:szCs w:val="22"/>
         </w:rPr>
-        <w:t>cdd</w:t>
-      </w:r>
-      <w:proofErr w:type="gramEnd"/>
-      <w:r>
-        <w:rPr>
-          <w:rFonts w:ascii="Century Gothic" w:eastAsia="Century Gothic" w:hAnsi="Century Gothic" w:cs="Century Gothic"/>
-          <w:sz w:val="22"/>
-          <w:szCs w:val="22"/>
-        </w:rPr>
-        <w:t>_nationality</w:t>
+        <w:t>cdd_nationality</w:t>
       </w:r>
       <w:proofErr w:type="spellEnd"/>
       <w:r>
@@ -756,3511 +682,6 @@
     </w:p>
     <w:p>
       <w:pPr>
-        <w:jc w:val="both"/>
-        <w:rPr>
-          <w:rFonts w:ascii="Century Gothic" w:eastAsia="Century Gothic" w:hAnsi="Century Gothic" w:cs="Century Gothic"/>
-          <w:b/>
-          <w:sz w:val="22"/>
-          <w:szCs w:val="22"/>
-        </w:rPr>
-      </w:pPr>
-    </w:p>
-    <w:p>
-      <w:pPr>
-        <w:jc w:val="both"/>
-        <w:rPr>
-          <w:rFonts w:ascii="Century Gothic" w:eastAsia="Century Gothic" w:hAnsi="Century Gothic" w:cs="Century Gothic"/>
-          <w:b/>
-          <w:sz w:val="22"/>
-          <w:szCs w:val="22"/>
-        </w:rPr>
-      </w:pPr>
-      <w:r>
-        <w:rPr>
-          <w:rFonts w:ascii="Century Gothic" w:eastAsia="Century Gothic" w:hAnsi="Century Gothic" w:cs="Century Gothic"/>
-          <w:b/>
-          <w:sz w:val="22"/>
-          <w:szCs w:val="22"/>
-        </w:rPr>
-        <w:t>PROFESSIONAL TRAJECTORY</w:t>
-      </w:r>
-    </w:p>
-    <w:p>
-      <w:pPr>
-        <w:jc w:val="both"/>
-        <w:rPr>
-          <w:rFonts w:ascii="Century Gothic" w:eastAsia="Century Gothic" w:hAnsi="Century Gothic" w:cs="Century Gothic"/>
-          <w:b/>
-          <w:sz w:val="22"/>
-          <w:szCs w:val="22"/>
-        </w:rPr>
-      </w:pPr>
-    </w:p>
-    <w:p>
-      <w:pPr>
-        <w:tabs>
-          <w:tab w:val="right" w:pos="9922"/>
-        </w:tabs>
-        <w:jc w:val="both"/>
-        <w:rPr>
-          <w:rFonts w:ascii="Century Gothic" w:eastAsia="Century Gothic" w:hAnsi="Century Gothic" w:cs="Century Gothic"/>
-          <w:bCs/>
-          <w:sz w:val="22"/>
-          <w:szCs w:val="22"/>
-        </w:rPr>
-      </w:pPr>
-      <w:r>
-        <w:rPr>
-          <w:rFonts w:ascii="Century Gothic" w:eastAsia="Century Gothic" w:hAnsi="Century Gothic" w:cs="Century Gothic"/>
-          <w:bCs/>
-          <w:sz w:val="22"/>
-          <w:szCs w:val="22"/>
-        </w:rPr>
-        <w:t xml:space="preserve">{% for item in </w:t>
-      </w:r>
-      <w:proofErr w:type="spellStart"/>
-      <w:r>
-        <w:rPr>
-          <w:rFonts w:ascii="Century Gothic" w:eastAsia="Century Gothic" w:hAnsi="Century Gothic" w:cs="Century Gothic"/>
-          <w:bCs/>
-          <w:sz w:val="22"/>
-          <w:szCs w:val="22"/>
-        </w:rPr>
-        <w:t>line_items</w:t>
-      </w:r>
-      <w:proofErr w:type="spellEnd"/>
-      <w:r>
-        <w:rPr>
-          <w:rFonts w:ascii="Century Gothic" w:eastAsia="Century Gothic" w:hAnsi="Century Gothic" w:cs="Century Gothic"/>
-          <w:bCs/>
-          <w:sz w:val="22"/>
-          <w:szCs w:val="22"/>
-        </w:rPr>
-        <w:t xml:space="preserve"> %}</w:t>
-      </w:r>
-    </w:p>
-    <w:p>
-      <w:pPr>
-        <w:tabs>
-          <w:tab w:val="right" w:pos="9922"/>
-        </w:tabs>
-        <w:jc w:val="both"/>
-        <w:rPr>
-          <w:rFonts w:ascii="Century Gothic" w:eastAsia="Century Gothic" w:hAnsi="Century Gothic" w:cs="Century Gothic"/>
-          <w:bCs/>
-          <w:sz w:val="22"/>
-          <w:szCs w:val="22"/>
-        </w:rPr>
-      </w:pPr>
-      <w:proofErr w:type="gramStart"/>
-      <w:r>
-        <w:rPr>
-          <w:rFonts w:ascii="Century Gothic" w:eastAsia="Century Gothic" w:hAnsi="Century Gothic" w:cs="Century Gothic"/>
-          <w:bCs/>
-          <w:sz w:val="22"/>
-          <w:szCs w:val="22"/>
-        </w:rPr>
-        <w:t xml:space="preserve">{{ </w:t>
-      </w:r>
-      <w:proofErr w:type="spellStart"/>
-      <w:r>
-        <w:rPr>
-          <w:rFonts w:ascii="Century Gothic" w:eastAsia="Century Gothic" w:hAnsi="Century Gothic" w:cs="Century Gothic"/>
-          <w:bCs/>
-          <w:sz w:val="22"/>
-          <w:szCs w:val="22"/>
-        </w:rPr>
-        <w:t>item.cdd</w:t>
-      </w:r>
-      <w:proofErr w:type="gramEnd"/>
-      <w:r>
-        <w:rPr>
-          <w:rFonts w:ascii="Century Gothic" w:eastAsia="Century Gothic" w:hAnsi="Century Gothic" w:cs="Century Gothic"/>
-          <w:bCs/>
-          <w:sz w:val="22"/>
-          <w:szCs w:val="22"/>
-        </w:rPr>
-        <w:t>_company</w:t>
-      </w:r>
-      <w:proofErr w:type="spellEnd"/>
-      <w:r>
-        <w:rPr>
-          <w:rFonts w:ascii="Century Gothic" w:eastAsia="Century Gothic" w:hAnsi="Century Gothic" w:cs="Century Gothic"/>
-          <w:bCs/>
-          <w:sz w:val="22"/>
-          <w:szCs w:val="22"/>
-        </w:rPr>
-        <w:t xml:space="preserve"> }}</w:t>
-      </w:r>
-      <w:r>
-        <w:rPr>
-          <w:rFonts w:ascii="Century Gothic" w:eastAsia="Century Gothic" w:hAnsi="Century Gothic" w:cs="Century Gothic"/>
-          <w:bCs/>
-          <w:sz w:val="22"/>
-          <w:szCs w:val="22"/>
-        </w:rPr>
-        <w:tab/>
-        <w:t xml:space="preserve">{{ </w:t>
-      </w:r>
-      <w:proofErr w:type="spellStart"/>
-      <w:r>
-        <w:rPr>
-          <w:rFonts w:ascii="Century Gothic" w:eastAsia="Century Gothic" w:hAnsi="Century Gothic" w:cs="Century Gothic"/>
-          <w:bCs/>
-          <w:sz w:val="22"/>
-          <w:szCs w:val="22"/>
-        </w:rPr>
-        <w:t>item.company_start_date</w:t>
-      </w:r>
-      <w:proofErr w:type="spellEnd"/>
-      <w:r>
-        <w:rPr>
-          <w:rFonts w:ascii="Century Gothic" w:eastAsia="Century Gothic" w:hAnsi="Century Gothic" w:cs="Century Gothic"/>
-          <w:bCs/>
-          <w:sz w:val="22"/>
-          <w:szCs w:val="22"/>
-        </w:rPr>
-        <w:t xml:space="preserve"> }} - {{ </w:t>
-      </w:r>
-      <w:proofErr w:type="spellStart"/>
-      <w:r>
-        <w:rPr>
-          <w:rFonts w:ascii="Century Gothic" w:eastAsia="Century Gothic" w:hAnsi="Century Gothic" w:cs="Century Gothic"/>
-          <w:bCs/>
-          <w:sz w:val="22"/>
-          <w:szCs w:val="22"/>
-        </w:rPr>
-        <w:t>item.company_end_date</w:t>
-      </w:r>
-      <w:proofErr w:type="spellEnd"/>
-      <w:r>
-        <w:rPr>
-          <w:rFonts w:ascii="Century Gothic" w:eastAsia="Century Gothic" w:hAnsi="Century Gothic" w:cs="Century Gothic"/>
-          <w:bCs/>
-          <w:sz w:val="22"/>
-          <w:szCs w:val="22"/>
-        </w:rPr>
-        <w:t xml:space="preserve"> }}</w:t>
-      </w:r>
-    </w:p>
-    <w:p>
-      <w:pPr>
-        <w:tabs>
-          <w:tab w:val="right" w:pos="9922"/>
-        </w:tabs>
-        <w:spacing w:line="120" w:lineRule="auto"/>
-        <w:jc w:val="both"/>
-        <w:rPr>
-          <w:rFonts w:ascii="Century Gothic" w:eastAsia="Century Gothic" w:hAnsi="Century Gothic" w:cs="Century Gothic"/>
-          <w:bCs/>
-          <w:sz w:val="22"/>
-          <w:szCs w:val="22"/>
-        </w:rPr>
-      </w:pPr>
-    </w:p>
-    <w:p>
-      <w:pPr>
-        <w:tabs>
-          <w:tab w:val="left" w:pos="5670"/>
-        </w:tabs>
-        <w:jc w:val="both"/>
-        <w:rPr>
-          <w:rFonts w:ascii="Century Gothic" w:eastAsia="Century Gothic" w:hAnsi="Century Gothic" w:cs="Century Gothic"/>
-          <w:bCs/>
-          <w:sz w:val="22"/>
-          <w:szCs w:val="22"/>
-        </w:rPr>
-      </w:pPr>
-      <w:r>
-        <w:rPr>
-          <w:rFonts w:ascii="Century Gothic" w:eastAsia="Century Gothic" w:hAnsi="Century Gothic" w:cs="Century Gothic"/>
-          <w:bCs/>
-          <w:sz w:val="22"/>
-          <w:szCs w:val="22"/>
-        </w:rPr>
-        <w:t xml:space="preserve">{% for job in </w:t>
-      </w:r>
-      <w:proofErr w:type="spellStart"/>
-      <w:r>
-        <w:rPr>
-          <w:rFonts w:ascii="Century Gothic" w:eastAsia="Century Gothic" w:hAnsi="Century Gothic" w:cs="Century Gothic"/>
-          <w:bCs/>
-          <w:sz w:val="22"/>
-          <w:szCs w:val="22"/>
-        </w:rPr>
-        <w:t>item.job_posts</w:t>
-      </w:r>
-      <w:proofErr w:type="spellEnd"/>
-      <w:r>
-        <w:rPr>
-          <w:rFonts w:ascii="Century Gothic" w:eastAsia="Century Gothic" w:hAnsi="Century Gothic" w:cs="Century Gothic"/>
-          <w:bCs/>
-          <w:sz w:val="22"/>
-          <w:szCs w:val="22"/>
-        </w:rPr>
-        <w:t xml:space="preserve"> %}{{ </w:t>
-      </w:r>
-      <w:proofErr w:type="spellStart"/>
-      <w:r>
-        <w:rPr>
-          <w:rFonts w:ascii="Century Gothic" w:eastAsia="Century Gothic" w:hAnsi="Century Gothic" w:cs="Century Gothic"/>
-          <w:bCs/>
-          <w:sz w:val="22"/>
-          <w:szCs w:val="22"/>
-        </w:rPr>
-        <w:t>job.job_title</w:t>
-      </w:r>
-      <w:proofErr w:type="spellEnd"/>
-      <w:r>
-        <w:rPr>
-          <w:rFonts w:ascii="Century Gothic" w:eastAsia="Century Gothic" w:hAnsi="Century Gothic" w:cs="Century Gothic"/>
-          <w:bCs/>
-          <w:sz w:val="22"/>
-          <w:szCs w:val="22"/>
-        </w:rPr>
-        <w:t xml:space="preserve"> }</w:t>
-      </w:r>
-      <w:r>
-        <w:rPr>
-          <w:rFonts w:ascii="Century Gothic" w:eastAsia="Century Gothic" w:hAnsi="Century Gothic" w:cs="Century Gothic"/>
-          <w:bCs/>
-          <w:sz w:val="22"/>
-          <w:szCs w:val="22"/>
-        </w:rPr>
-        <w:t>}</w:t>
-      </w:r>
-      <w:r>
-        <w:rPr>
-          <w:rFonts w:ascii="Century Gothic" w:eastAsia="Century Gothic" w:hAnsi="Century Gothic" w:cs="Century Gothic"/>
-          <w:bCs/>
-          <w:sz w:val="22"/>
-          <w:szCs w:val="22"/>
-        </w:rPr>
-        <w:tab/>
-      </w:r>
-      <w:r>
-        <w:rPr>
-          <w:rFonts w:ascii="Century Gothic" w:eastAsia="Century Gothic" w:hAnsi="Century Gothic" w:cs="Century Gothic"/>
-          <w:bCs/>
-          <w:sz w:val="22"/>
-          <w:szCs w:val="22"/>
-        </w:rPr>
-        <w:t xml:space="preserve">{{ </w:t>
-      </w:r>
-      <w:proofErr w:type="spellStart"/>
-      <w:r>
-        <w:rPr>
-          <w:rFonts w:ascii="Century Gothic" w:eastAsia="Century Gothic" w:hAnsi="Century Gothic" w:cs="Century Gothic"/>
-          <w:bCs/>
-          <w:sz w:val="22"/>
-          <w:szCs w:val="22"/>
-        </w:rPr>
-        <w:t>job.start_date</w:t>
-      </w:r>
-      <w:proofErr w:type="spellEnd"/>
-      <w:r>
-        <w:rPr>
-          <w:rFonts w:ascii="Century Gothic" w:eastAsia="Century Gothic" w:hAnsi="Century Gothic" w:cs="Century Gothic"/>
-          <w:bCs/>
-          <w:sz w:val="22"/>
-          <w:szCs w:val="22"/>
-        </w:rPr>
-        <w:t xml:space="preserve"> }} - {{ </w:t>
-      </w:r>
-      <w:proofErr w:type="spellStart"/>
-      <w:r>
-        <w:rPr>
-          <w:rFonts w:ascii="Century Gothic" w:eastAsia="Century Gothic" w:hAnsi="Century Gothic" w:cs="Century Gothic"/>
-          <w:bCs/>
-          <w:sz w:val="22"/>
-          <w:szCs w:val="22"/>
-        </w:rPr>
-        <w:t>job.end_date</w:t>
-      </w:r>
-      <w:proofErr w:type="spellEnd"/>
-      <w:r>
-        <w:rPr>
-          <w:rFonts w:ascii="Century Gothic" w:eastAsia="Century Gothic" w:hAnsi="Century Gothic" w:cs="Century Gothic"/>
-          <w:bCs/>
-          <w:sz w:val="22"/>
-          <w:szCs w:val="22"/>
-        </w:rPr>
-        <w:t xml:space="preserve"> }}</w:t>
-      </w:r>
-    </w:p>
-    <w:p>
-      <w:pPr>
-        <w:tabs>
-          <w:tab w:val="left" w:pos="5670"/>
-        </w:tabs>
-        <w:jc w:val="both"/>
-        <w:rPr>
-          <w:rFonts w:ascii="Century Gothic" w:eastAsia="Century Gothic" w:hAnsi="Century Gothic" w:cs="Century Gothic"/>
-          <w:bCs/>
-          <w:sz w:val="22"/>
-          <w:szCs w:val="22"/>
-        </w:rPr>
-      </w:pPr>
-      <w:r>
-        <w:rPr>
-          <w:rFonts w:ascii="Century Gothic" w:eastAsia="Century Gothic" w:hAnsi="Century Gothic" w:cs="Century Gothic"/>
-          <w:bCs/>
-          <w:sz w:val="22"/>
-          <w:szCs w:val="22"/>
-        </w:rPr>
-        <w:t xml:space="preserve">{% </w:t>
-      </w:r>
-      <w:proofErr w:type="spellStart"/>
-      <w:r>
-        <w:rPr>
-          <w:rFonts w:ascii="Century Gothic" w:eastAsia="Century Gothic" w:hAnsi="Century Gothic" w:cs="Century Gothic"/>
-          <w:bCs/>
-          <w:sz w:val="22"/>
-          <w:szCs w:val="22"/>
-        </w:rPr>
-        <w:t>endfor</w:t>
-      </w:r>
-      <w:proofErr w:type="spellEnd"/>
-      <w:r>
-        <w:rPr>
-          <w:rFonts w:ascii="Century Gothic" w:eastAsia="Century Gothic" w:hAnsi="Century Gothic" w:cs="Century Gothic"/>
-          <w:bCs/>
-          <w:sz w:val="22"/>
-          <w:szCs w:val="22"/>
-        </w:rPr>
-        <w:t xml:space="preserve"> %}</w:t>
-      </w:r>
-    </w:p>
-    <w:p>
-      <w:pPr>
-        <w:tabs>
-          <w:tab w:val="left" w:pos="5670"/>
-        </w:tabs>
-        <w:jc w:val="both"/>
-        <w:rPr>
-          <w:rFonts w:ascii="Century Gothic" w:eastAsia="Century Gothic" w:hAnsi="Century Gothic" w:cs="Century Gothic"/>
-          <w:bCs/>
-          <w:sz w:val="22"/>
-          <w:szCs w:val="22"/>
-        </w:rPr>
-      </w:pPr>
-      <w:r>
-        <w:rPr>
-          <w:rFonts w:ascii="Century Gothic" w:eastAsia="Century Gothic" w:hAnsi="Century Gothic" w:cs="Century Gothic"/>
-          <w:bCs/>
-          <w:sz w:val="22"/>
-          <w:szCs w:val="22"/>
-        </w:rPr>
-        <w:t xml:space="preserve">{% </w:t>
-      </w:r>
-      <w:proofErr w:type="spellStart"/>
-      <w:r>
-        <w:rPr>
-          <w:rFonts w:ascii="Century Gothic" w:eastAsia="Century Gothic" w:hAnsi="Century Gothic" w:cs="Century Gothic"/>
-          <w:bCs/>
-          <w:sz w:val="22"/>
-          <w:szCs w:val="22"/>
-        </w:rPr>
-        <w:t>endfor</w:t>
-      </w:r>
-      <w:proofErr w:type="spellEnd"/>
-      <w:r>
-        <w:rPr>
-          <w:rFonts w:ascii="Century Gothic" w:eastAsia="Century Gothic" w:hAnsi="Century Gothic" w:cs="Century Gothic"/>
-          <w:bCs/>
-          <w:sz w:val="22"/>
-          <w:szCs w:val="22"/>
-        </w:rPr>
-        <w:t xml:space="preserve"> %}</w:t>
-      </w:r>
-    </w:p>
-    <w:p>
-      <w:pPr>
-        <w:autoSpaceDE w:val="0"/>
-        <w:autoSpaceDN w:val="0"/>
-        <w:adjustRightInd w:val="0"/>
-        <w:jc w:val="both"/>
-        <w:rPr>
-          <w:rFonts w:ascii="Century Gothic" w:eastAsia="Century Gothic" w:hAnsi="Century Gothic" w:cs="Century Gothic"/>
-          <w:b/>
-          <w:sz w:val="22"/>
-          <w:szCs w:val="22"/>
-        </w:rPr>
-      </w:pPr>
-      <w:r>
-        <w:rPr>
-          <w:rFonts w:ascii="Century Gothic" w:eastAsia="Century Gothic" w:hAnsi="Century Gothic" w:cs="Century Gothic"/>
-          <w:b/>
-          <w:sz w:val="22"/>
-          <w:szCs w:val="22"/>
-        </w:rPr>
-        <w:t>ACADEMIC B</w:t>
-      </w:r>
-      <w:r>
-        <w:rPr>
-          <w:rFonts w:ascii="Century Gothic" w:eastAsia="Century Gothic" w:hAnsi="Century Gothic" w:cs="Century Gothic"/>
-          <w:b/>
-          <w:sz w:val="22"/>
-          <w:szCs w:val="22"/>
-        </w:rPr>
-        <w:t>A</w:t>
-      </w:r>
-      <w:r>
-        <w:rPr>
-          <w:rFonts w:ascii="Century Gothic" w:eastAsia="Century Gothic" w:hAnsi="Century Gothic" w:cs="Century Gothic"/>
-          <w:b/>
-          <w:sz w:val="22"/>
-          <w:szCs w:val="22"/>
-        </w:rPr>
-        <w:t>CKGROUND</w:t>
-      </w:r>
-    </w:p>
-    <w:p>
-      <w:pPr>
-        <w:autoSpaceDE w:val="0"/>
-        <w:autoSpaceDN w:val="0"/>
-        <w:adjustRightInd w:val="0"/>
-        <w:jc w:val="both"/>
-        <w:rPr>
-          <w:rFonts w:ascii="Century Gothic" w:hAnsi="Century Gothic" w:cs="Century Gothic"/>
-          <w:sz w:val="22"/>
-          <w:szCs w:val="22"/>
-        </w:rPr>
-      </w:pPr>
-      <w:r>
-        <w:rPr>
-          <w:rFonts w:ascii="Century Gothic" w:eastAsia="Century Gothic" w:hAnsi="Century Gothic" w:cs="Century Gothic"/>
-          <w:sz w:val="22"/>
-          <w:szCs w:val="22"/>
-        </w:rPr>
-        <w:t xml:space="preserve">{% for </w:t>
-      </w:r>
-      <w:proofErr w:type="spellStart"/>
-      <w:r>
-        <w:rPr>
-          <w:rFonts w:ascii="Century Gothic" w:eastAsia="Century Gothic" w:hAnsi="Century Gothic" w:cs="Century Gothic"/>
-          <w:sz w:val="22"/>
-          <w:szCs w:val="22"/>
-        </w:rPr>
-        <w:t>acad</w:t>
-      </w:r>
-      <w:proofErr w:type="spellEnd"/>
-      <w:r>
-        <w:rPr>
-          <w:rFonts w:ascii="Century Gothic" w:eastAsia="Century Gothic" w:hAnsi="Century Gothic" w:cs="Century Gothic"/>
-          <w:sz w:val="22"/>
-          <w:szCs w:val="22"/>
-        </w:rPr>
-        <w:t xml:space="preserve"> in academic</w:t>
-      </w:r>
-      <w:r>
-        <w:rPr>
-          <w:rFonts w:ascii="Century Gothic" w:eastAsia="Century Gothic" w:hAnsi="Century Gothic" w:cs="Century Gothic"/>
-          <w:sz w:val="22"/>
-          <w:szCs w:val="22"/>
-        </w:rPr>
-        <w:t>s</w:t>
-      </w:r>
-      <w:r>
-        <w:rPr>
-          <w:rFonts w:ascii="Century Gothic" w:eastAsia="Century Gothic" w:hAnsi="Century Gothic" w:cs="Century Gothic"/>
-          <w:sz w:val="22"/>
-          <w:szCs w:val="22"/>
-        </w:rPr>
-        <w:t xml:space="preserve"> %}</w:t>
-      </w:r>
-    </w:p>
-    <w:p>
-      <w:pPr>
-        <w:pStyle w:val="ListParagraph"/>
-        <w:numPr>
-          <w:ilvl w:val="0"/>
-          <w:numId w:val="23"/>
-        </w:numPr>
-        <w:tabs>
-          <w:tab w:val="left" w:pos="3480"/>
-        </w:tabs>
-        <w:autoSpaceDE w:val="0"/>
-        <w:autoSpaceDN w:val="0"/>
-        <w:adjustRightInd w:val="0"/>
-        <w:spacing w:line="276" w:lineRule="auto"/>
-        <w:ind w:left="567" w:right="-1" w:hanging="567"/>
-        <w:jc w:val="both"/>
-        <w:rPr>
-          <w:rFonts w:ascii="Century Gothic" w:hAnsi="Century Gothic" w:cs="Century Gothic"/>
-          <w:sz w:val="22"/>
-          <w:szCs w:val="22"/>
-        </w:rPr>
-      </w:pPr>
-      <w:proofErr w:type="gramStart"/>
-      <w:r>
-        <w:rPr>
-          <w:rFonts w:ascii="Century Gothic" w:hAnsi="Century Gothic" w:cs="Century Gothic"/>
-          <w:sz w:val="22"/>
-          <w:szCs w:val="22"/>
-        </w:rPr>
-        <w:t>{{</w:t>
-      </w:r>
-      <w:r>
-        <w:rPr>
-          <w:rFonts w:ascii="Century Gothic" w:hAnsi="Century Gothic" w:cs="Century Gothic"/>
-          <w:sz w:val="22"/>
-          <w:szCs w:val="22"/>
-        </w:rPr>
-        <w:t xml:space="preserve"> </w:t>
-      </w:r>
-      <w:proofErr w:type="spellStart"/>
-      <w:r>
-        <w:rPr>
-          <w:rFonts w:ascii="Century Gothic" w:hAnsi="Century Gothic" w:cs="Century Gothic"/>
-          <w:sz w:val="22"/>
-          <w:szCs w:val="22"/>
-        </w:rPr>
-        <w:t>acad</w:t>
-      </w:r>
-      <w:proofErr w:type="gramEnd"/>
-      <w:r>
-        <w:rPr>
-          <w:rFonts w:ascii="Century Gothic" w:hAnsi="Century Gothic" w:cs="Century Gothic"/>
-          <w:sz w:val="22"/>
-          <w:szCs w:val="22"/>
-        </w:rPr>
-        <w:t>.</w:t>
-      </w:r>
-      <w:r>
-        <w:rPr>
-          <w:rFonts w:ascii="Century Gothic" w:hAnsi="Century Gothic" w:cs="Century Gothic"/>
-          <w:sz w:val="22"/>
-          <w:szCs w:val="22"/>
-        </w:rPr>
-        <w:t>academic_course</w:t>
-      </w:r>
-      <w:proofErr w:type="spellEnd"/>
-      <w:r>
-        <w:rPr>
-          <w:rFonts w:ascii="Century Gothic" w:hAnsi="Century Gothic" w:cs="Century Gothic"/>
-          <w:sz w:val="22"/>
-          <w:szCs w:val="22"/>
-        </w:rPr>
-        <w:t xml:space="preserve"> </w:t>
-      </w:r>
-      <w:r>
-        <w:rPr>
-          <w:rFonts w:ascii="Century Gothic" w:hAnsi="Century Gothic" w:cs="Century Gothic"/>
-          <w:sz w:val="22"/>
-          <w:szCs w:val="22"/>
-        </w:rPr>
-        <w:t>}}</w:t>
-      </w:r>
-      <w:r>
-        <w:rPr>
-          <w:rFonts w:ascii="Century Gothic" w:hAnsi="Century Gothic" w:cs="Century Gothic"/>
-          <w:sz w:val="22"/>
-          <w:szCs w:val="22"/>
-        </w:rPr>
-        <w:t xml:space="preserve"> </w:t>
-      </w:r>
-    </w:p>
-    <w:p>
-      <w:pPr>
-        <w:tabs>
-          <w:tab w:val="left" w:pos="3480"/>
-        </w:tabs>
-        <w:autoSpaceDE w:val="0"/>
-        <w:autoSpaceDN w:val="0"/>
-        <w:adjustRightInd w:val="0"/>
-        <w:spacing w:line="276" w:lineRule="auto"/>
-        <w:ind w:left="567" w:right="-1"/>
-        <w:jc w:val="both"/>
-        <w:rPr>
-          <w:rFonts w:ascii="Century Gothic" w:hAnsi="Century Gothic" w:cs="Century Gothic"/>
-          <w:sz w:val="22"/>
-          <w:szCs w:val="22"/>
-        </w:rPr>
-      </w:pPr>
-      <w:proofErr w:type="gramStart"/>
-      <w:r>
-        <w:rPr>
-          <w:rFonts w:ascii="Century Gothic" w:hAnsi="Century Gothic" w:cs="Century Gothic"/>
-          <w:sz w:val="22"/>
-          <w:szCs w:val="22"/>
-        </w:rPr>
-        <w:t>{{</w:t>
-      </w:r>
-      <w:r>
-        <w:rPr>
-          <w:rFonts w:ascii="Century Gothic" w:hAnsi="Century Gothic" w:cs="Century Gothic"/>
-          <w:sz w:val="22"/>
-          <w:szCs w:val="22"/>
-        </w:rPr>
-        <w:t xml:space="preserve"> </w:t>
-      </w:r>
-      <w:proofErr w:type="spellStart"/>
-      <w:r>
-        <w:rPr>
-          <w:rFonts w:ascii="Century Gothic" w:hAnsi="Century Gothic" w:cs="Century Gothic"/>
-          <w:sz w:val="22"/>
-          <w:szCs w:val="22"/>
-        </w:rPr>
-        <w:t>acad</w:t>
-      </w:r>
-      <w:proofErr w:type="gramEnd"/>
-      <w:r>
-        <w:rPr>
-          <w:rFonts w:ascii="Century Gothic" w:hAnsi="Century Gothic" w:cs="Century Gothic"/>
-          <w:sz w:val="22"/>
-          <w:szCs w:val="22"/>
-        </w:rPr>
-        <w:t>.</w:t>
-      </w:r>
-      <w:r>
-        <w:rPr>
-          <w:rFonts w:ascii="Century Gothic" w:hAnsi="Century Gothic" w:cs="Century Gothic"/>
-          <w:sz w:val="22"/>
-          <w:szCs w:val="22"/>
-        </w:rPr>
-        <w:t>academic_institution</w:t>
-      </w:r>
-      <w:proofErr w:type="spellEnd"/>
-      <w:r>
-        <w:rPr>
-          <w:rFonts w:ascii="Century Gothic" w:hAnsi="Century Gothic" w:cs="Century Gothic"/>
-          <w:sz w:val="22"/>
-          <w:szCs w:val="22"/>
-        </w:rPr>
-        <w:t xml:space="preserve"> </w:t>
-      </w:r>
-      <w:r>
-        <w:rPr>
-          <w:rFonts w:ascii="Century Gothic" w:hAnsi="Century Gothic" w:cs="Century Gothic"/>
-          <w:sz w:val="22"/>
-          <w:szCs w:val="22"/>
-        </w:rPr>
-        <w:t>}}</w:t>
-      </w:r>
-      <w:r>
-        <w:rPr>
-          <w:rFonts w:ascii="Century Gothic" w:hAnsi="Century Gothic" w:cs="Century Gothic"/>
-          <w:sz w:val="22"/>
-          <w:szCs w:val="22"/>
-        </w:rPr>
-        <w:t xml:space="preserve"> - {{</w:t>
-      </w:r>
-      <w:r>
-        <w:rPr>
-          <w:rFonts w:ascii="Century Gothic" w:hAnsi="Century Gothic" w:cs="Century Gothic"/>
-          <w:sz w:val="22"/>
-          <w:szCs w:val="22"/>
-        </w:rPr>
-        <w:t xml:space="preserve"> </w:t>
-      </w:r>
-      <w:proofErr w:type="spellStart"/>
-      <w:r>
-        <w:rPr>
-          <w:rFonts w:ascii="Century Gothic" w:hAnsi="Century Gothic" w:cs="Century Gothic"/>
-          <w:sz w:val="22"/>
-          <w:szCs w:val="22"/>
-        </w:rPr>
-        <w:t>acad.academic_conclusion</w:t>
-      </w:r>
-      <w:proofErr w:type="spellEnd"/>
-      <w:r>
-        <w:rPr>
-          <w:rFonts w:ascii="Century Gothic" w:hAnsi="Century Gothic" w:cs="Century Gothic"/>
-          <w:sz w:val="22"/>
-          <w:szCs w:val="22"/>
-        </w:rPr>
-        <w:t xml:space="preserve"> </w:t>
-      </w:r>
-      <w:r>
-        <w:rPr>
-          <w:rFonts w:ascii="Century Gothic" w:hAnsi="Century Gothic" w:cs="Century Gothic"/>
-          <w:sz w:val="22"/>
-          <w:szCs w:val="22"/>
-        </w:rPr>
-        <w:t>}}</w:t>
-      </w:r>
-    </w:p>
-    <w:p>
-      <w:pPr>
-        <w:autoSpaceDE w:val="0"/>
-        <w:autoSpaceDN w:val="0"/>
-        <w:adjustRightInd w:val="0"/>
-        <w:jc w:val="both"/>
-        <w:rPr>
-          <w:rFonts w:ascii="Century Gothic" w:hAnsi="Century Gothic" w:cs="Century Gothic"/>
-          <w:sz w:val="22"/>
-          <w:szCs w:val="22"/>
-        </w:rPr>
-      </w:pPr>
-      <w:r>
-        <w:rPr>
-          <w:rFonts w:ascii="Century Gothic" w:hAnsi="Century Gothic" w:cs="Century Gothic"/>
-          <w:sz w:val="22"/>
-          <w:szCs w:val="22"/>
-        </w:rPr>
-        <w:t xml:space="preserve">{% </w:t>
-      </w:r>
-      <w:proofErr w:type="spellStart"/>
-      <w:r>
-        <w:rPr>
-          <w:rFonts w:ascii="Century Gothic" w:hAnsi="Century Gothic" w:cs="Century Gothic"/>
-          <w:sz w:val="22"/>
-          <w:szCs w:val="22"/>
-        </w:rPr>
-        <w:t>endfor</w:t>
-      </w:r>
-      <w:proofErr w:type="spellEnd"/>
-      <w:r>
-        <w:rPr>
-          <w:rFonts w:ascii="Century Gothic" w:hAnsi="Century Gothic" w:cs="Century Gothic"/>
-          <w:sz w:val="22"/>
-          <w:szCs w:val="22"/>
-        </w:rPr>
-        <w:t xml:space="preserve"> %}</w:t>
-      </w:r>
-    </w:p>
-    <w:p>
-      <w:pPr>
-        <w:autoSpaceDE w:val="0"/>
-        <w:autoSpaceDN w:val="0"/>
-        <w:adjustRightInd w:val="0"/>
-        <w:jc w:val="both"/>
-        <w:rPr>
-          <w:rFonts w:ascii="Century Gothic" w:hAnsi="Century Gothic" w:cs="Century Gothic"/>
-          <w:sz w:val="22"/>
-          <w:szCs w:val="22"/>
-        </w:rPr>
-      </w:pPr>
-      <w:r>
-        <w:rPr>
-          <w:rFonts w:ascii="Century Gothic" w:eastAsia="Century Gothic" w:hAnsi="Century Gothic" w:cs="Century Gothic"/>
-          <w:b/>
-          <w:sz w:val="22"/>
-          <w:szCs w:val="22"/>
-        </w:rPr>
-        <w:t xml:space="preserve">{% for </w:t>
-      </w:r>
-      <w:r>
-        <w:rPr>
-          <w:rFonts w:ascii="Century Gothic" w:eastAsia="Century Gothic" w:hAnsi="Century Gothic" w:cs="Century Gothic"/>
-          <w:b/>
-          <w:sz w:val="22"/>
-          <w:szCs w:val="22"/>
-        </w:rPr>
-        <w:t>lang</w:t>
-      </w:r>
-      <w:r>
-        <w:rPr>
-          <w:rFonts w:ascii="Century Gothic" w:eastAsia="Century Gothic" w:hAnsi="Century Gothic" w:cs="Century Gothic"/>
-          <w:b/>
-          <w:sz w:val="22"/>
-          <w:szCs w:val="22"/>
-        </w:rPr>
-        <w:t xml:space="preserve"> in </w:t>
-      </w:r>
-      <w:r>
-        <w:rPr>
-          <w:rFonts w:ascii="Century Gothic" w:eastAsia="Century Gothic" w:hAnsi="Century Gothic" w:cs="Century Gothic"/>
-          <w:b/>
-          <w:sz w:val="22"/>
-          <w:szCs w:val="22"/>
-        </w:rPr>
-        <w:t>language</w:t>
-      </w:r>
-      <w:r>
-        <w:rPr>
-          <w:rFonts w:ascii="Century Gothic" w:eastAsia="Century Gothic" w:hAnsi="Century Gothic" w:cs="Century Gothic"/>
-          <w:b/>
-          <w:sz w:val="22"/>
-          <w:szCs w:val="22"/>
-        </w:rPr>
-        <w:t>s %}</w:t>
-      </w:r>
-    </w:p>
-    <w:p>
-      <w:pPr>
-        <w:tabs>
-          <w:tab w:val="left" w:pos="3402"/>
-        </w:tabs>
-        <w:autoSpaceDE w:val="0"/>
-        <w:autoSpaceDN w:val="0"/>
-        <w:adjustRightInd w:val="0"/>
-        <w:jc w:val="both"/>
-        <w:rPr>
-          <w:rFonts w:ascii="Century Gothic" w:hAnsi="Century Gothic" w:cs="Century Gothic"/>
-          <w:sz w:val="22"/>
-          <w:szCs w:val="22"/>
-        </w:rPr>
-      </w:pPr>
-      <w:r>
-        <w:rPr>
-          <w:rFonts w:ascii="Century Gothic" w:eastAsia="Century Gothic" w:hAnsi="Century Gothic" w:cs="Century Gothic"/>
-          <w:b/>
-          <w:sz w:val="22"/>
-          <w:szCs w:val="22"/>
-        </w:rPr>
-        <w:t>FOREIGN LANGUAGE</w:t>
-      </w:r>
-      <w:r>
-        <w:rPr>
-          <w:rFonts w:ascii="Century Gothic" w:eastAsia="Century Gothic" w:hAnsi="Century Gothic" w:cs="Century Gothic"/>
-          <w:b/>
-          <w:sz w:val="22"/>
-          <w:szCs w:val="22"/>
-        </w:rPr>
-        <w:t xml:space="preserve"> - </w:t>
-      </w:r>
-      <w:proofErr w:type="gramStart"/>
-      <w:r>
-        <w:rPr>
-          <w:rFonts w:ascii="Century Gothic" w:eastAsia="Century Gothic" w:hAnsi="Century Gothic" w:cs="Century Gothic"/>
-          <w:b/>
-          <w:sz w:val="22"/>
-          <w:szCs w:val="22"/>
-        </w:rPr>
-        <w:t>{{</w:t>
-      </w:r>
-      <w:r>
-        <w:rPr>
-          <w:rFonts w:ascii="Century Gothic" w:eastAsia="Century Gothic" w:hAnsi="Century Gothic" w:cs="Century Gothic"/>
-          <w:b/>
-          <w:sz w:val="22"/>
-          <w:szCs w:val="22"/>
-        </w:rPr>
-        <w:t xml:space="preserve"> </w:t>
-      </w:r>
-      <w:proofErr w:type="spellStart"/>
-      <w:r>
-        <w:rPr>
-          <w:rFonts w:ascii="Century Gothic" w:eastAsia="Century Gothic" w:hAnsi="Century Gothic" w:cs="Century Gothic"/>
-          <w:b/>
-          <w:sz w:val="22"/>
-          <w:szCs w:val="22"/>
-        </w:rPr>
-        <w:t>lang</w:t>
-      </w:r>
-      <w:proofErr w:type="gramEnd"/>
-      <w:r>
-        <w:rPr>
-          <w:rFonts w:ascii="Century Gothic" w:eastAsia="Century Gothic" w:hAnsi="Century Gothic" w:cs="Century Gothic"/>
-          <w:b/>
-          <w:sz w:val="22"/>
-          <w:szCs w:val="22"/>
-        </w:rPr>
-        <w:t>.</w:t>
-      </w:r>
-      <w:r>
-        <w:rPr>
-          <w:rFonts w:ascii="Century Gothic" w:eastAsia="Century Gothic" w:hAnsi="Century Gothic" w:cs="Century Gothic"/>
-          <w:b/>
-          <w:sz w:val="22"/>
-          <w:szCs w:val="22"/>
-        </w:rPr>
-        <w:t>language</w:t>
-      </w:r>
-      <w:proofErr w:type="spellEnd"/>
-      <w:r>
-        <w:rPr>
-          <w:rFonts w:ascii="Century Gothic" w:eastAsia="Century Gothic" w:hAnsi="Century Gothic" w:cs="Century Gothic"/>
-          <w:b/>
-          <w:sz w:val="22"/>
-          <w:szCs w:val="22"/>
-        </w:rPr>
-        <w:t xml:space="preserve"> </w:t>
-      </w:r>
-      <w:r>
-        <w:rPr>
-          <w:rFonts w:ascii="Century Gothic" w:eastAsia="Century Gothic" w:hAnsi="Century Gothic" w:cs="Century Gothic"/>
-          <w:b/>
-          <w:sz w:val="22"/>
-          <w:szCs w:val="22"/>
-        </w:rPr>
-        <w:t>}}</w:t>
-      </w:r>
-      <w:r>
-        <w:rPr>
-          <w:rFonts w:ascii="Century Gothic" w:eastAsia="Century Gothic" w:hAnsi="Century Gothic" w:cs="Century Gothic"/>
-          <w:b/>
-          <w:sz w:val="22"/>
-          <w:szCs w:val="22"/>
-        </w:rPr>
-        <w:tab/>
-      </w:r>
-      <w:r>
-        <w:rPr>
-          <w:rFonts w:ascii="Century Gothic" w:eastAsia="Century Gothic" w:hAnsi="Century Gothic" w:cs="Century Gothic"/>
-          <w:bCs/>
-          <w:sz w:val="22"/>
-          <w:szCs w:val="22"/>
-        </w:rPr>
-        <w:t xml:space="preserve">{{ </w:t>
-      </w:r>
-      <w:proofErr w:type="spellStart"/>
-      <w:r>
-        <w:rPr>
-          <w:rFonts w:ascii="Century Gothic" w:eastAsia="Century Gothic" w:hAnsi="Century Gothic" w:cs="Century Gothic"/>
-          <w:bCs/>
-          <w:sz w:val="22"/>
-          <w:szCs w:val="22"/>
-        </w:rPr>
-        <w:t>lang.language_</w:t>
-      </w:r>
-      <w:r>
-        <w:rPr>
-          <w:rFonts w:ascii="Century Gothic" w:eastAsia="Century Gothic" w:hAnsi="Century Gothic" w:cs="Century Gothic"/>
-          <w:bCs/>
-          <w:sz w:val="22"/>
-          <w:szCs w:val="22"/>
-        </w:rPr>
-        <w:t>level</w:t>
-      </w:r>
-      <w:proofErr w:type="spellEnd"/>
-      <w:r>
-        <w:rPr>
-          <w:rFonts w:ascii="Century Gothic" w:eastAsia="Century Gothic" w:hAnsi="Century Gothic" w:cs="Century Gothic"/>
-          <w:bCs/>
-          <w:sz w:val="22"/>
-          <w:szCs w:val="22"/>
-        </w:rPr>
-        <w:t xml:space="preserve"> }}</w:t>
-      </w:r>
-    </w:p>
-    <w:p>
-      <w:pPr>
-        <w:tabs>
-          <w:tab w:val="left" w:pos="3480"/>
-        </w:tabs>
-        <w:spacing w:line="276" w:lineRule="auto"/>
-        <w:jc w:val="both"/>
-        <w:rPr>
-          <w:rFonts w:ascii="Century Gothic" w:eastAsia="Century Gothic" w:hAnsi="Century Gothic" w:cs="Century Gothic"/>
-          <w:b/>
-          <w:sz w:val="22"/>
-          <w:szCs w:val="22"/>
-        </w:rPr>
-      </w:pPr>
-    </w:p>
-    <w:p>
-      <w:pPr>
-        <w:tabs>
-          <w:tab w:val="left" w:pos="3402"/>
-        </w:tabs>
-        <w:spacing w:line="276" w:lineRule="auto"/>
-        <w:ind w:left="3402" w:hanging="3402"/>
-        <w:jc w:val="both"/>
-        <w:rPr>
-          <w:rFonts w:ascii="Century Gothic" w:eastAsia="Century Gothic" w:hAnsi="Century Gothic" w:cs="Century Gothic"/>
-          <w:bCs/>
-          <w:sz w:val="22"/>
-          <w:szCs w:val="22"/>
-        </w:rPr>
-      </w:pPr>
-      <w:r>
-        <w:rPr>
-          <w:rFonts w:ascii="Century Gothic" w:eastAsia="Century Gothic" w:hAnsi="Century Gothic" w:cs="Century Gothic"/>
-          <w:b/>
-          <w:sz w:val="22"/>
-          <w:szCs w:val="22"/>
-        </w:rPr>
-        <w:tab/>
-      </w:r>
-      <w:proofErr w:type="gramStart"/>
-      <w:r>
-        <w:rPr>
-          <w:rFonts w:ascii="Century Gothic" w:eastAsia="Century Gothic" w:hAnsi="Century Gothic" w:cs="Century Gothic"/>
-          <w:bCs/>
-          <w:sz w:val="22"/>
-          <w:szCs w:val="22"/>
-        </w:rPr>
-        <w:t xml:space="preserve">{{ </w:t>
-      </w:r>
-      <w:proofErr w:type="spellStart"/>
-      <w:r>
-        <w:rPr>
-          <w:rFonts w:ascii="Century Gothic" w:eastAsia="Century Gothic" w:hAnsi="Century Gothic" w:cs="Century Gothic"/>
-          <w:bCs/>
-          <w:sz w:val="22"/>
-          <w:szCs w:val="22"/>
-        </w:rPr>
-        <w:t>lang</w:t>
-      </w:r>
-      <w:proofErr w:type="gramEnd"/>
-      <w:r>
-        <w:rPr>
-          <w:rFonts w:ascii="Century Gothic" w:eastAsia="Century Gothic" w:hAnsi="Century Gothic" w:cs="Century Gothic"/>
-          <w:bCs/>
-          <w:sz w:val="22"/>
-          <w:szCs w:val="22"/>
-        </w:rPr>
-        <w:t>.level_description</w:t>
-      </w:r>
-      <w:proofErr w:type="spellEnd"/>
-      <w:r>
-        <w:rPr>
-          <w:rFonts w:ascii="Century Gothic" w:eastAsia="Century Gothic" w:hAnsi="Century Gothic" w:cs="Century Gothic"/>
-          <w:bCs/>
-          <w:sz w:val="22"/>
-          <w:szCs w:val="22"/>
-        </w:rPr>
-        <w:t xml:space="preserve"> }}</w:t>
-      </w:r>
-    </w:p>
-    <w:p>
-      <w:pPr>
-        <w:tabs>
-          <w:tab w:val="left" w:pos="3480"/>
-        </w:tabs>
-        <w:spacing w:line="276" w:lineRule="auto"/>
-        <w:jc w:val="both"/>
-        <w:rPr>
-          <w:rFonts w:ascii="Century Gothic" w:eastAsia="Century Gothic" w:hAnsi="Century Gothic" w:cs="Century Gothic"/>
-          <w:b/>
-          <w:sz w:val="22"/>
-          <w:szCs w:val="22"/>
-        </w:rPr>
-      </w:pPr>
-    </w:p>
-    <w:p>
-      <w:pPr>
-        <w:tabs>
-          <w:tab w:val="left" w:pos="3480"/>
-        </w:tabs>
-        <w:spacing w:line="276" w:lineRule="auto"/>
-        <w:jc w:val="both"/>
-        <w:rPr>
-          <w:rFonts w:ascii="Century Gothic" w:eastAsia="Century Gothic" w:hAnsi="Century Gothic" w:cs="Century Gothic"/>
-          <w:b/>
-          <w:sz w:val="22"/>
-          <w:szCs w:val="22"/>
-        </w:rPr>
-      </w:pPr>
-      <w:r>
-        <w:rPr>
-          <w:rFonts w:ascii="Century Gothic" w:hAnsi="Century Gothic" w:cs="Century Gothic"/>
-          <w:sz w:val="22"/>
-          <w:szCs w:val="22"/>
-        </w:rPr>
-        <w:t xml:space="preserve">{% </w:t>
-      </w:r>
-      <w:proofErr w:type="spellStart"/>
-      <w:r>
-        <w:rPr>
-          <w:rFonts w:ascii="Century Gothic" w:hAnsi="Century Gothic" w:cs="Century Gothic"/>
-          <w:sz w:val="22"/>
-          <w:szCs w:val="22"/>
-        </w:rPr>
-        <w:t>endfor</w:t>
-      </w:r>
-      <w:proofErr w:type="spellEnd"/>
-      <w:r>
-        <w:rPr>
-          <w:rFonts w:ascii="Century Gothic" w:hAnsi="Century Gothic" w:cs="Century Gothic"/>
-          <w:sz w:val="22"/>
-          <w:szCs w:val="22"/>
-        </w:rPr>
-        <w:t xml:space="preserve"> %}</w:t>
-      </w:r>
-    </w:p>
-    <w:p>
-      <w:pPr>
-        <w:tabs>
-          <w:tab w:val="left" w:pos="3480"/>
-        </w:tabs>
-        <w:spacing w:line="276" w:lineRule="auto"/>
-        <w:jc w:val="both"/>
-        <w:rPr>
-          <w:rFonts w:ascii="Century Gothic" w:eastAsia="Century Gothic" w:hAnsi="Century Gothic" w:cs="Century Gothic"/>
-          <w:b/>
-          <w:sz w:val="22"/>
-          <w:szCs w:val="22"/>
-        </w:rPr>
-      </w:pPr>
-    </w:p>
-    <w:p>
-      <w:pPr>
-        <w:tabs>
-          <w:tab w:val="left" w:pos="3480"/>
-        </w:tabs>
-        <w:spacing w:line="276" w:lineRule="auto"/>
-        <w:jc w:val="both"/>
-        <w:rPr>
-          <w:rFonts w:ascii="Century Gothic" w:eastAsia="Century Gothic" w:hAnsi="Century Gothic" w:cs="Century Gothic"/>
-          <w:b/>
-          <w:sz w:val="22"/>
-          <w:szCs w:val="22"/>
-        </w:rPr>
-      </w:pPr>
-      <w:r>
-        <w:rPr>
-          <w:rFonts w:ascii="Century Gothic" w:eastAsia="Century Gothic" w:hAnsi="Century Gothic" w:cs="Century Gothic"/>
-          <w:b/>
-          <w:sz w:val="22"/>
-          <w:szCs w:val="22"/>
-        </w:rPr>
-        <w:t>CO</w:t>
-      </w:r>
-      <w:r>
-        <w:rPr>
-          <w:rFonts w:ascii="Century Gothic" w:eastAsia="Century Gothic" w:hAnsi="Century Gothic" w:cs="Century Gothic"/>
-          <w:b/>
-          <w:sz w:val="22"/>
-          <w:szCs w:val="22"/>
-        </w:rPr>
-        <w:t>N</w:t>
-      </w:r>
-      <w:r>
-        <w:rPr>
-          <w:rFonts w:ascii="Century Gothic" w:eastAsia="Century Gothic" w:hAnsi="Century Gothic" w:cs="Century Gothic"/>
-          <w:b/>
-          <w:sz w:val="22"/>
-          <w:szCs w:val="22"/>
-        </w:rPr>
-        <w:t>CLUS</w:t>
-      </w:r>
-      <w:r>
-        <w:rPr>
-          <w:rFonts w:ascii="Century Gothic" w:eastAsia="Century Gothic" w:hAnsi="Century Gothic" w:cs="Century Gothic"/>
-          <w:b/>
-          <w:sz w:val="22"/>
-          <w:szCs w:val="22"/>
-        </w:rPr>
-        <w:t>I</w:t>
-      </w:r>
-      <w:r>
-        <w:rPr>
-          <w:rFonts w:ascii="Century Gothic" w:eastAsia="Century Gothic" w:hAnsi="Century Gothic" w:cs="Century Gothic"/>
-          <w:b/>
-          <w:sz w:val="22"/>
-          <w:szCs w:val="22"/>
-        </w:rPr>
-        <w:t>O</w:t>
-      </w:r>
-      <w:r>
-        <w:rPr>
-          <w:rFonts w:ascii="Century Gothic" w:eastAsia="Century Gothic" w:hAnsi="Century Gothic" w:cs="Century Gothic"/>
-          <w:b/>
-          <w:sz w:val="22"/>
-          <w:szCs w:val="22"/>
-        </w:rPr>
-        <w:t>NS ON THE PROFESSIONAL</w:t>
-      </w:r>
-      <w:r>
-        <w:rPr>
-          <w:rFonts w:ascii="Century Gothic" w:eastAsia="Century Gothic" w:hAnsi="Century Gothic" w:cs="Century Gothic"/>
-          <w:b/>
-          <w:sz w:val="22"/>
-          <w:szCs w:val="22"/>
-        </w:rPr>
-        <w:t xml:space="preserve"> BACKGROUND</w:t>
-      </w:r>
-    </w:p>
-    <w:p>
-      <w:pPr>
-        <w:tabs>
-          <w:tab w:val="left" w:pos="3480"/>
-        </w:tabs>
-        <w:spacing w:line="276" w:lineRule="auto"/>
-        <w:jc w:val="both"/>
-        <w:rPr>
-          <w:rFonts w:ascii="Century Gothic" w:eastAsia="Century Gothic" w:hAnsi="Century Gothic" w:cs="Century Gothic"/>
-          <w:b/>
-          <w:sz w:val="22"/>
-          <w:szCs w:val="22"/>
-        </w:rPr>
-      </w:pPr>
-    </w:p>
-    <w:p>
-      <w:pPr>
-        <w:tabs>
-          <w:tab w:val="left" w:pos="3480"/>
-        </w:tabs>
-        <w:spacing w:line="276" w:lineRule="auto"/>
-        <w:jc w:val="both"/>
-        <w:rPr>
-          <w:rFonts w:ascii="Century Gothic" w:eastAsia="Century Gothic" w:hAnsi="Century Gothic" w:cs="Century Gothic"/>
-          <w:bCs/>
-          <w:sz w:val="22"/>
-          <w:szCs w:val="22"/>
-        </w:rPr>
-      </w:pPr>
-      <w:proofErr w:type="gramStart"/>
-      <w:r>
-        <w:rPr>
-          <w:rFonts w:ascii="Century Gothic" w:eastAsia="Century Gothic" w:hAnsi="Century Gothic" w:cs="Century Gothic"/>
-          <w:bCs/>
-          <w:sz w:val="22"/>
-          <w:szCs w:val="22"/>
-        </w:rPr>
-        <w:t>{{</w:t>
-      </w:r>
-      <w:r>
-        <w:rPr>
-          <w:rFonts w:ascii="Century Gothic" w:eastAsia="Century Gothic" w:hAnsi="Century Gothic" w:cs="Century Gothic"/>
-          <w:bCs/>
-          <w:sz w:val="22"/>
-          <w:szCs w:val="22"/>
-        </w:rPr>
-        <w:t xml:space="preserve"> </w:t>
-      </w:r>
-      <w:proofErr w:type="spellStart"/>
-      <w:r>
-        <w:rPr>
-          <w:rFonts w:ascii="Century Gothic" w:eastAsia="Century Gothic" w:hAnsi="Century Gothic" w:cs="Century Gothic"/>
-          <w:bCs/>
-          <w:sz w:val="22"/>
-          <w:szCs w:val="22"/>
-        </w:rPr>
-        <w:t>abt</w:t>
-      </w:r>
-      <w:proofErr w:type="gramEnd"/>
-      <w:r>
-        <w:rPr>
-          <w:rFonts w:ascii="Century Gothic" w:eastAsia="Century Gothic" w:hAnsi="Century Gothic" w:cs="Century Gothic"/>
-          <w:bCs/>
-          <w:sz w:val="22"/>
-          <w:szCs w:val="22"/>
-        </w:rPr>
-        <w:t>_background</w:t>
-      </w:r>
-      <w:proofErr w:type="spellEnd"/>
-      <w:r>
-        <w:rPr>
-          <w:rFonts w:ascii="Century Gothic" w:eastAsia="Century Gothic" w:hAnsi="Century Gothic" w:cs="Century Gothic"/>
-          <w:bCs/>
-          <w:sz w:val="22"/>
-          <w:szCs w:val="22"/>
-        </w:rPr>
-        <w:t xml:space="preserve"> </w:t>
-      </w:r>
-      <w:r>
-        <w:rPr>
-          <w:rFonts w:ascii="Century Gothic" w:eastAsia="Century Gothic" w:hAnsi="Century Gothic" w:cs="Century Gothic"/>
-          <w:bCs/>
-          <w:sz w:val="22"/>
-          <w:szCs w:val="22"/>
-        </w:rPr>
-        <w:t>}}</w:t>
-      </w:r>
-    </w:p>
-    <w:p>
-      <w:pPr>
-        <w:tabs>
-          <w:tab w:val="left" w:pos="3480"/>
-        </w:tabs>
-        <w:spacing w:line="276" w:lineRule="auto"/>
-        <w:jc w:val="both"/>
-        <w:rPr>
-          <w:rFonts w:ascii="Century Gothic" w:eastAsia="Century Gothic" w:hAnsi="Century Gothic" w:cs="Century Gothic"/>
-          <w:b/>
-          <w:sz w:val="22"/>
-          <w:szCs w:val="22"/>
-        </w:rPr>
-      </w:pPr>
-    </w:p>
-    <w:p>
-      <w:pPr>
-        <w:tabs>
-          <w:tab w:val="left" w:pos="3480"/>
-        </w:tabs>
-        <w:spacing w:line="276" w:lineRule="auto"/>
-        <w:jc w:val="both"/>
-        <w:rPr>
-          <w:rFonts w:ascii="Century Gothic" w:eastAsia="Century Gothic" w:hAnsi="Century Gothic" w:cs="Century Gothic"/>
-          <w:b/>
-          <w:sz w:val="22"/>
-          <w:szCs w:val="22"/>
-        </w:rPr>
-      </w:pPr>
-    </w:p>
-    <w:p>
-      <w:pPr>
-        <w:tabs>
-          <w:tab w:val="left" w:pos="3480"/>
-        </w:tabs>
-        <w:spacing w:line="276" w:lineRule="auto"/>
-        <w:jc w:val="both"/>
-        <w:rPr>
-          <w:rFonts w:ascii="Century Gothic" w:eastAsia="Century Gothic" w:hAnsi="Century Gothic" w:cs="Century Gothic"/>
-          <w:b/>
-          <w:sz w:val="22"/>
-          <w:szCs w:val="22"/>
-        </w:rPr>
-      </w:pPr>
-      <w:r>
-        <w:rPr>
-          <w:rFonts w:ascii="Century Gothic" w:eastAsia="Century Gothic" w:hAnsi="Century Gothic" w:cs="Century Gothic"/>
-          <w:b/>
-          <w:sz w:val="22"/>
-          <w:szCs w:val="22"/>
-        </w:rPr>
-        <w:t xml:space="preserve">BEHAVIORAL </w:t>
-      </w:r>
-      <w:r>
-        <w:rPr>
-          <w:rFonts w:ascii="Century Gothic" w:eastAsia="Century Gothic" w:hAnsi="Century Gothic" w:cs="Century Gothic"/>
-          <w:b/>
-          <w:sz w:val="22"/>
-          <w:szCs w:val="22"/>
-        </w:rPr>
-        <w:t xml:space="preserve">PROFILE </w:t>
-      </w:r>
-      <w:r>
-        <w:rPr>
-          <w:rFonts w:ascii="Century Gothic" w:eastAsia="Century Gothic" w:hAnsi="Century Gothic" w:cs="Century Gothic"/>
-          <w:b/>
-          <w:sz w:val="22"/>
-          <w:szCs w:val="22"/>
-        </w:rPr>
-        <w:t>INDICA</w:t>
-      </w:r>
-      <w:r>
-        <w:rPr>
-          <w:rFonts w:ascii="Century Gothic" w:eastAsia="Century Gothic" w:hAnsi="Century Gothic" w:cs="Century Gothic"/>
-          <w:b/>
-          <w:sz w:val="22"/>
-          <w:szCs w:val="22"/>
-        </w:rPr>
-        <w:t>T</w:t>
-      </w:r>
-      <w:r>
-        <w:rPr>
-          <w:rFonts w:ascii="Century Gothic" w:eastAsia="Century Gothic" w:hAnsi="Century Gothic" w:cs="Century Gothic"/>
-          <w:b/>
-          <w:sz w:val="22"/>
-          <w:szCs w:val="22"/>
-        </w:rPr>
-        <w:t>ORS</w:t>
-      </w:r>
-    </w:p>
-    <w:p>
-      <w:pPr>
-        <w:tabs>
-          <w:tab w:val="left" w:pos="3480"/>
-        </w:tabs>
-        <w:spacing w:line="276" w:lineRule="auto"/>
-        <w:jc w:val="both"/>
-        <w:rPr>
-          <w:rFonts w:ascii="Century Gothic" w:eastAsia="Century Gothic" w:hAnsi="Century Gothic" w:cs="Century Gothic"/>
-          <w:b/>
-          <w:sz w:val="22"/>
-          <w:szCs w:val="22"/>
-        </w:rPr>
-      </w:pPr>
-    </w:p>
-    <w:p>
-      <w:pPr>
-        <w:tabs>
-          <w:tab w:val="left" w:pos="3480"/>
-        </w:tabs>
-        <w:spacing w:line="276" w:lineRule="auto"/>
-        <w:jc w:val="both"/>
-        <w:rPr>
-          <w:rFonts w:ascii="Century Gothic" w:eastAsia="Century Gothic" w:hAnsi="Century Gothic" w:cs="Century Gothic"/>
-          <w:bCs/>
-          <w:sz w:val="22"/>
-          <w:szCs w:val="22"/>
-        </w:rPr>
-      </w:pPr>
-      <w:proofErr w:type="gramStart"/>
-      <w:r>
-        <w:rPr>
-          <w:rFonts w:ascii="Century Gothic" w:eastAsia="Century Gothic" w:hAnsi="Century Gothic" w:cs="Century Gothic"/>
-          <w:bCs/>
-          <w:sz w:val="22"/>
-          <w:szCs w:val="22"/>
-        </w:rPr>
-        <w:t>{{</w:t>
-      </w:r>
-      <w:r>
-        <w:rPr>
-          <w:rFonts w:ascii="Century Gothic" w:eastAsia="Century Gothic" w:hAnsi="Century Gothic" w:cs="Century Gothic"/>
-          <w:bCs/>
-          <w:sz w:val="22"/>
-          <w:szCs w:val="22"/>
-        </w:rPr>
-        <w:t xml:space="preserve"> </w:t>
-      </w:r>
-      <w:proofErr w:type="spellStart"/>
-      <w:r>
-        <w:rPr>
-          <w:rFonts w:ascii="Century Gothic" w:eastAsia="Century Gothic" w:hAnsi="Century Gothic" w:cs="Century Gothic"/>
-          <w:bCs/>
-          <w:sz w:val="22"/>
-          <w:szCs w:val="22"/>
-        </w:rPr>
-        <w:t>bhv</w:t>
-      </w:r>
-      <w:proofErr w:type="gramEnd"/>
-      <w:r>
-        <w:rPr>
-          <w:rFonts w:ascii="Century Gothic" w:eastAsia="Century Gothic" w:hAnsi="Century Gothic" w:cs="Century Gothic"/>
-          <w:bCs/>
-          <w:sz w:val="22"/>
-          <w:szCs w:val="22"/>
-        </w:rPr>
-        <w:t>_profile</w:t>
-      </w:r>
-      <w:proofErr w:type="spellEnd"/>
-      <w:r>
-        <w:rPr>
-          <w:rFonts w:ascii="Century Gothic" w:eastAsia="Century Gothic" w:hAnsi="Century Gothic" w:cs="Century Gothic"/>
-          <w:bCs/>
-          <w:sz w:val="22"/>
-          <w:szCs w:val="22"/>
-        </w:rPr>
-        <w:t xml:space="preserve"> </w:t>
-      </w:r>
-      <w:r>
-        <w:rPr>
-          <w:rFonts w:ascii="Century Gothic" w:eastAsia="Century Gothic" w:hAnsi="Century Gothic" w:cs="Century Gothic"/>
-          <w:bCs/>
-          <w:sz w:val="22"/>
-          <w:szCs w:val="22"/>
-        </w:rPr>
-        <w:t>}}</w:t>
-      </w:r>
-    </w:p>
-    <w:p>
-      <w:pPr>
-        <w:tabs>
-          <w:tab w:val="left" w:pos="3480"/>
-        </w:tabs>
-        <w:spacing w:line="276" w:lineRule="auto"/>
-        <w:jc w:val="both"/>
-        <w:rPr>
-          <w:rFonts w:ascii="Century Gothic" w:eastAsia="Century Gothic" w:hAnsi="Century Gothic" w:cs="Century Gothic"/>
-          <w:b/>
-          <w:sz w:val="22"/>
-          <w:szCs w:val="22"/>
-        </w:rPr>
-      </w:pPr>
-    </w:p>
-    <w:p>
-      <w:pPr>
-        <w:spacing w:line="276" w:lineRule="auto"/>
-        <w:rPr>
-          <w:rFonts w:ascii="Century Gothic" w:eastAsia="Century Gothic" w:hAnsi="Century Gothic" w:cs="Century Gothic"/>
-          <w:b/>
-          <w:sz w:val="20"/>
-          <w:szCs w:val="20"/>
-        </w:rPr>
-      </w:pPr>
-      <w:r>
-        <w:rPr>
-          <w:rFonts w:ascii="Century Gothic" w:eastAsia="Century Gothic" w:hAnsi="Century Gothic" w:cs="Century Gothic"/>
-          <w:b/>
-          <w:sz w:val="22"/>
-          <w:szCs w:val="22"/>
-        </w:rPr>
-        <w:t>PROF</w:t>
-      </w:r>
-      <w:r>
-        <w:rPr>
-          <w:rFonts w:ascii="Century Gothic" w:eastAsia="Century Gothic" w:hAnsi="Century Gothic" w:cs="Century Gothic"/>
-          <w:b/>
-          <w:sz w:val="22"/>
-          <w:szCs w:val="22"/>
-        </w:rPr>
-        <w:t>E</w:t>
-      </w:r>
-      <w:r>
-        <w:rPr>
-          <w:rFonts w:ascii="Century Gothic" w:eastAsia="Century Gothic" w:hAnsi="Century Gothic" w:cs="Century Gothic"/>
-          <w:b/>
-          <w:sz w:val="22"/>
-          <w:szCs w:val="22"/>
-        </w:rPr>
-        <w:t>SSIONA</w:t>
-      </w:r>
-      <w:r>
-        <w:rPr>
-          <w:rFonts w:ascii="Century Gothic" w:eastAsia="Century Gothic" w:hAnsi="Century Gothic" w:cs="Century Gothic"/>
-          <w:b/>
-          <w:sz w:val="22"/>
-          <w:szCs w:val="22"/>
-        </w:rPr>
-        <w:t>L EXPERIENCE</w:t>
-      </w:r>
-      <w:r>
-        <w:rPr>
-          <w:rFonts w:ascii="Century Gothic" w:eastAsia="Century Gothic" w:hAnsi="Century Gothic" w:cs="Century Gothic"/>
-          <w:b/>
-          <w:sz w:val="22"/>
-          <w:szCs w:val="22"/>
-        </w:rPr>
-        <w:t>S</w:t>
-      </w:r>
-      <w:r>
-        <w:rPr>
-          <w:rFonts w:ascii="Century Gothic" w:eastAsia="Century Gothic" w:hAnsi="Century Gothic" w:cs="Century Gothic"/>
-          <w:b/>
-          <w:sz w:val="22"/>
-          <w:szCs w:val="22"/>
-        </w:rPr>
-        <w:br/>
-      </w:r>
-      <w:r>
-        <w:rPr>
-          <w:rFonts w:ascii="Century Gothic" w:eastAsia="Century Gothic" w:hAnsi="Century Gothic" w:cs="Century Gothic"/>
-          <w:sz w:val="20"/>
-          <w:szCs w:val="20"/>
-        </w:rPr>
-        <w:t xml:space="preserve">{% for item in </w:t>
-      </w:r>
-      <w:proofErr w:type="spellStart"/>
-      <w:r>
-        <w:rPr>
-          <w:rFonts w:ascii="Century Gothic" w:eastAsia="Century Gothic" w:hAnsi="Century Gothic" w:cs="Century Gothic"/>
-          <w:sz w:val="20"/>
-          <w:szCs w:val="20"/>
-        </w:rPr>
-        <w:t>line_items</w:t>
-      </w:r>
-      <w:proofErr w:type="spellEnd"/>
-      <w:r>
-        <w:rPr>
-          <w:rFonts w:ascii="Century Gothic" w:eastAsia="Century Gothic" w:hAnsi="Century Gothic" w:cs="Century Gothic"/>
-          <w:sz w:val="20"/>
-          <w:szCs w:val="20"/>
-        </w:rPr>
-        <w:t xml:space="preserve"> %}</w:t>
-      </w:r>
-    </w:p>
-    <w:p>
-      <w:pPr>
-        <w:tabs>
-          <w:tab w:val="left" w:pos="7938"/>
-        </w:tabs>
-        <w:spacing w:line="276" w:lineRule="auto"/>
-        <w:rPr>
-          <w:rFonts w:ascii="Century Gothic" w:eastAsia="Century Gothic" w:hAnsi="Century Gothic" w:cs="Century Gothic"/>
-          <w:b/>
-          <w:bCs/>
-          <w:sz w:val="22"/>
-          <w:szCs w:val="22"/>
-        </w:rPr>
-      </w:pPr>
-      <w:r>
-        <w:rPr>
-          <w:rFonts w:ascii="Century Gothic" w:eastAsia="Century Gothic" w:hAnsi="Century Gothic" w:cs="Century Gothic"/>
-          <w:b/>
-          <w:bCs/>
-          <w:sz w:val="22"/>
-          <w:szCs w:val="22"/>
-        </w:rPr>
-        <w:t xml:space="preserve">{{ </w:t>
-      </w:r>
-      <w:proofErr w:type="spellStart"/>
-      <w:r>
-        <w:rPr>
-          <w:rFonts w:ascii="Century Gothic" w:eastAsia="Century Gothic" w:hAnsi="Century Gothic" w:cs="Century Gothic"/>
-          <w:b/>
-          <w:bCs/>
-          <w:sz w:val="22"/>
-          <w:szCs w:val="22"/>
-        </w:rPr>
-        <w:t>item.cdd_company</w:t>
-      </w:r>
-      <w:proofErr w:type="spellEnd"/>
-      <w:r>
-        <w:rPr>
-          <w:rFonts w:ascii="Century Gothic" w:eastAsia="Century Gothic" w:hAnsi="Century Gothic" w:cs="Century Gothic"/>
-          <w:b/>
-          <w:bCs/>
-          <w:sz w:val="22"/>
-          <w:szCs w:val="22"/>
-        </w:rPr>
-        <w:t xml:space="preserve"> }}</w:t>
-      </w:r>
-      <w:r>
-        <w:rPr>
-          <w:rFonts w:ascii="Century Gothic" w:eastAsia="Century Gothic" w:hAnsi="Century Gothic" w:cs="Century Gothic"/>
-          <w:sz w:val="22"/>
-          <w:szCs w:val="22"/>
-        </w:rPr>
-        <w:tab/>
-      </w:r>
-      <w:r>
-        <w:rPr>
-          <w:rFonts w:ascii="Century Gothic" w:eastAsia="Century Gothic" w:hAnsi="Century Gothic" w:cs="Century Gothic"/>
-          <w:sz w:val="22"/>
-          <w:szCs w:val="22"/>
-        </w:rPr>
-        <w:t xml:space="preserve">{{ </w:t>
-      </w:r>
-      <w:proofErr w:type="spellStart"/>
-      <w:r>
-        <w:rPr>
-          <w:rFonts w:ascii="Century Gothic" w:eastAsia="Century Gothic" w:hAnsi="Century Gothic" w:cs="Century Gothic"/>
-          <w:sz w:val="22"/>
-          <w:szCs w:val="22"/>
-        </w:rPr>
-        <w:t>item.company_start_date</w:t>
-      </w:r>
-      <w:proofErr w:type="spellEnd"/>
-      <w:r>
-        <w:rPr>
-          <w:rFonts w:ascii="Century Gothic" w:eastAsia="Century Gothic" w:hAnsi="Century Gothic" w:cs="Century Gothic"/>
-          <w:sz w:val="22"/>
-          <w:szCs w:val="22"/>
-        </w:rPr>
-        <w:t xml:space="preserve"> }} </w:t>
-      </w:r>
-      <w:r>
-        <w:rPr>
-          <w:rFonts w:ascii="Century Gothic" w:eastAsia="Century Gothic" w:hAnsi="Century Gothic" w:cs="Century Gothic"/>
-          <w:sz w:val="22"/>
-          <w:szCs w:val="22"/>
-        </w:rPr>
-        <w:t>-</w:t>
-      </w:r>
-      <w:r>
-        <w:rPr>
-          <w:rFonts w:ascii="Century Gothic" w:eastAsia="Century Gothic" w:hAnsi="Century Gothic" w:cs="Century Gothic"/>
-          <w:sz w:val="22"/>
-          <w:szCs w:val="22"/>
-        </w:rPr>
-        <w:t xml:space="preserve"> {{ </w:t>
-      </w:r>
-      <w:proofErr w:type="spellStart"/>
-      <w:r>
-        <w:rPr>
-          <w:rFonts w:ascii="Century Gothic" w:eastAsia="Century Gothic" w:hAnsi="Century Gothic" w:cs="Century Gothic"/>
-          <w:sz w:val="22"/>
-          <w:szCs w:val="22"/>
-        </w:rPr>
-        <w:t>item.company_end_date</w:t>
-      </w:r>
-      <w:proofErr w:type="spellEnd"/>
-      <w:r>
-        <w:rPr>
-          <w:rFonts w:ascii="Century Gothic" w:eastAsia="Century Gothic" w:hAnsi="Century Gothic" w:cs="Century Gothic"/>
-          <w:sz w:val="22"/>
-          <w:szCs w:val="22"/>
-        </w:rPr>
-        <w:t xml:space="preserve"> }}</w:t>
-      </w:r>
-    </w:p>
-    <w:p>
-      <w:pPr>
-        <w:tabs>
-          <w:tab w:val="left" w:pos="7938"/>
-        </w:tabs>
-        <w:rPr>
-          <w:rFonts w:ascii="Century Gothic" w:eastAsia="MS Gothic" w:hAnsi="Century Gothic" w:cs="MS Gothic"/>
-          <w:sz w:val="20"/>
-          <w:szCs w:val="20"/>
-        </w:rPr>
-      </w:pPr>
-      <w:proofErr w:type="gramStart"/>
-      <w:r>
-        <w:rPr>
-          <w:rFonts w:ascii="Century Gothic" w:eastAsia="MS Gothic" w:hAnsi="Century Gothic" w:cs="MS Gothic"/>
-          <w:sz w:val="20"/>
-          <w:szCs w:val="20"/>
-        </w:rPr>
-        <w:t xml:space="preserve">{{ </w:t>
-      </w:r>
-      <w:proofErr w:type="spellStart"/>
-      <w:r>
-        <w:rPr>
-          <w:rFonts w:ascii="Century Gothic" w:eastAsia="MS Gothic" w:hAnsi="Century Gothic" w:cs="MS Gothic"/>
-          <w:sz w:val="20"/>
-          <w:szCs w:val="20"/>
-        </w:rPr>
-        <w:t>item</w:t>
-      </w:r>
-      <w:proofErr w:type="gramEnd"/>
-      <w:r>
-        <w:rPr>
-          <w:rFonts w:ascii="Century Gothic" w:eastAsia="MS Gothic" w:hAnsi="Century Gothic" w:cs="MS Gothic"/>
-          <w:sz w:val="20"/>
-          <w:szCs w:val="20"/>
-        </w:rPr>
-        <w:t>.company_desc</w:t>
-      </w:r>
-      <w:proofErr w:type="spellEnd"/>
-      <w:r>
-        <w:rPr>
-          <w:rFonts w:ascii="Century Gothic" w:eastAsia="MS Gothic" w:hAnsi="Century Gothic" w:cs="MS Gothic"/>
-          <w:sz w:val="20"/>
-          <w:szCs w:val="20"/>
-        </w:rPr>
-        <w:t xml:space="preserve"> }}</w:t>
-      </w:r>
-    </w:p>
-    <w:p>
-      <w:pPr>
-        <w:tabs>
-          <w:tab w:val="left" w:pos="3480"/>
-        </w:tabs>
-        <w:jc w:val="both"/>
-        <w:rPr>
-          <w:rFonts w:ascii="Century Gothic" w:eastAsia="Century Gothic" w:hAnsi="Century Gothic" w:cs="Century Gothic"/>
-          <w:sz w:val="22"/>
-          <w:szCs w:val="22"/>
-        </w:rPr>
-      </w:pPr>
-      <w:r>
-        <w:rPr>
-          <w:rFonts w:ascii="Century Gothic" w:eastAsia="Century Gothic" w:hAnsi="Century Gothic" w:cs="Century Gothic"/>
-          <w:sz w:val="22"/>
-          <w:szCs w:val="22"/>
-        </w:rPr>
-        <w:t xml:space="preserve">{% for job in </w:t>
-      </w:r>
-      <w:proofErr w:type="spellStart"/>
-      <w:r>
-        <w:rPr>
-          <w:rFonts w:ascii="Century Gothic" w:eastAsia="Century Gothic" w:hAnsi="Century Gothic" w:cs="Century Gothic"/>
-          <w:sz w:val="22"/>
-          <w:szCs w:val="22"/>
-        </w:rPr>
-        <w:t>item.job_posts</w:t>
-      </w:r>
-      <w:proofErr w:type="spellEnd"/>
-      <w:r>
-        <w:rPr>
-          <w:rFonts w:ascii="Century Gothic" w:eastAsia="Century Gothic" w:hAnsi="Century Gothic" w:cs="Century Gothic"/>
-          <w:sz w:val="22"/>
-          <w:szCs w:val="22"/>
-        </w:rPr>
-        <w:t xml:space="preserve"> %}</w:t>
-      </w:r>
-    </w:p>
-    <w:p>
-      <w:pPr>
-        <w:tabs>
-          <w:tab w:val="left" w:pos="5670"/>
-        </w:tabs>
-        <w:jc w:val="both"/>
-        <w:rPr>
-          <w:rFonts w:ascii="Century Gothic" w:eastAsia="Century Gothic" w:hAnsi="Century Gothic" w:cs="Century Gothic"/>
-          <w:sz w:val="22"/>
-          <w:szCs w:val="22"/>
-        </w:rPr>
-      </w:pPr>
-      <w:proofErr w:type="gramStart"/>
-      <w:r>
-        <w:rPr>
-          <w:rFonts w:ascii="Century Gothic" w:eastAsia="Century Gothic" w:hAnsi="Century Gothic" w:cs="Century Gothic"/>
-          <w:sz w:val="22"/>
-          <w:szCs w:val="22"/>
-        </w:rPr>
-        <w:lastRenderedPageBreak/>
-        <w:t xml:space="preserve">{{ </w:t>
-      </w:r>
-      <w:proofErr w:type="spellStart"/>
-      <w:r>
-        <w:rPr>
-          <w:rFonts w:ascii="Century Gothic" w:eastAsia="Century Gothic" w:hAnsi="Century Gothic" w:cs="Century Gothic"/>
-          <w:sz w:val="22"/>
-          <w:szCs w:val="22"/>
-        </w:rPr>
-        <w:t>job.job</w:t>
-      </w:r>
-      <w:proofErr w:type="gramEnd"/>
-      <w:r>
-        <w:rPr>
-          <w:rFonts w:ascii="Century Gothic" w:eastAsia="Century Gothic" w:hAnsi="Century Gothic" w:cs="Century Gothic"/>
-          <w:sz w:val="22"/>
-          <w:szCs w:val="22"/>
-        </w:rPr>
-        <w:t>_title</w:t>
-      </w:r>
-      <w:proofErr w:type="spellEnd"/>
-      <w:r>
-        <w:rPr>
-          <w:rFonts w:ascii="Century Gothic" w:eastAsia="Century Gothic" w:hAnsi="Century Gothic" w:cs="Century Gothic"/>
-          <w:sz w:val="22"/>
-          <w:szCs w:val="22"/>
-        </w:rPr>
-        <w:t xml:space="preserve"> }}</w:t>
-      </w:r>
-      <w:r>
-        <w:rPr>
-          <w:rFonts w:ascii="Century Gothic" w:eastAsia="Century Gothic" w:hAnsi="Century Gothic" w:cs="Century Gothic"/>
-          <w:sz w:val="22"/>
-          <w:szCs w:val="22"/>
-        </w:rPr>
-        <w:tab/>
-      </w:r>
-      <w:r>
-        <w:rPr>
-          <w:rFonts w:ascii="Century Gothic" w:eastAsia="Century Gothic" w:hAnsi="Century Gothic" w:cs="Century Gothic"/>
-          <w:sz w:val="22"/>
-          <w:szCs w:val="22"/>
-        </w:rPr>
-        <w:t xml:space="preserve">{{ </w:t>
-      </w:r>
-      <w:proofErr w:type="spellStart"/>
-      <w:r>
-        <w:rPr>
-          <w:rFonts w:ascii="Century Gothic" w:eastAsia="Century Gothic" w:hAnsi="Century Gothic" w:cs="Century Gothic"/>
-          <w:sz w:val="22"/>
-          <w:szCs w:val="22"/>
-        </w:rPr>
-        <w:t>job.start_date</w:t>
-      </w:r>
-      <w:proofErr w:type="spellEnd"/>
-      <w:r>
-        <w:rPr>
-          <w:rFonts w:ascii="Century Gothic" w:eastAsia="Century Gothic" w:hAnsi="Century Gothic" w:cs="Century Gothic"/>
-          <w:sz w:val="22"/>
-          <w:szCs w:val="22"/>
-        </w:rPr>
-        <w:t xml:space="preserve"> }}</w:t>
-      </w:r>
-      <w:r>
-        <w:rPr>
-          <w:rFonts w:ascii="Century Gothic" w:eastAsia="Century Gothic" w:hAnsi="Century Gothic" w:cs="Century Gothic"/>
-          <w:sz w:val="22"/>
-          <w:szCs w:val="22"/>
-        </w:rPr>
-        <w:t xml:space="preserve"> </w:t>
-      </w:r>
-      <w:r>
-        <w:rPr>
-          <w:rFonts w:ascii="Century Gothic" w:eastAsia="Century Gothic" w:hAnsi="Century Gothic" w:cs="Century Gothic"/>
-          <w:sz w:val="22"/>
-          <w:szCs w:val="22"/>
-        </w:rPr>
-        <w:t xml:space="preserve">– {{ </w:t>
-      </w:r>
-      <w:proofErr w:type="spellStart"/>
-      <w:r>
-        <w:rPr>
-          <w:rFonts w:ascii="Century Gothic" w:eastAsia="Century Gothic" w:hAnsi="Century Gothic" w:cs="Century Gothic"/>
-          <w:sz w:val="22"/>
-          <w:szCs w:val="22"/>
-        </w:rPr>
-        <w:t>job.end_date</w:t>
-      </w:r>
-      <w:proofErr w:type="spellEnd"/>
-      <w:r>
-        <w:rPr>
-          <w:rFonts w:ascii="Century Gothic" w:eastAsia="Century Gothic" w:hAnsi="Century Gothic" w:cs="Century Gothic"/>
-          <w:sz w:val="22"/>
-          <w:szCs w:val="22"/>
-        </w:rPr>
-        <w:t xml:space="preserve"> }}</w:t>
-      </w:r>
-    </w:p>
-    <w:p>
-      <w:pPr>
-        <w:tabs>
-          <w:tab w:val="left" w:pos="3480"/>
-        </w:tabs>
-        <w:jc w:val="both"/>
-        <w:rPr>
-          <w:rFonts w:ascii="Century Gothic" w:eastAsia="Century Gothic" w:hAnsi="Century Gothic" w:cs="Century Gothic"/>
-          <w:sz w:val="22"/>
-          <w:szCs w:val="22"/>
-        </w:rPr>
-      </w:pPr>
-      <w:r>
-        <w:rPr>
-          <w:rFonts w:ascii="Century Gothic" w:eastAsia="Century Gothic" w:hAnsi="Century Gothic" w:cs="Century Gothic"/>
-          <w:sz w:val="22"/>
-          <w:szCs w:val="22"/>
-        </w:rPr>
-        <w:t xml:space="preserve">{% for task in </w:t>
-      </w:r>
-      <w:proofErr w:type="spellStart"/>
-      <w:r>
-        <w:rPr>
-          <w:rFonts w:ascii="Century Gothic" w:eastAsia="Century Gothic" w:hAnsi="Century Gothic" w:cs="Century Gothic"/>
-          <w:sz w:val="22"/>
-          <w:szCs w:val="22"/>
-        </w:rPr>
-        <w:t>job.job_tasks</w:t>
-      </w:r>
-      <w:proofErr w:type="spellEnd"/>
-      <w:r>
-        <w:rPr>
-          <w:rFonts w:ascii="Century Gothic" w:eastAsia="Century Gothic" w:hAnsi="Century Gothic" w:cs="Century Gothic"/>
-          <w:sz w:val="22"/>
-          <w:szCs w:val="22"/>
-        </w:rPr>
-        <w:t xml:space="preserve"> %}</w:t>
-      </w:r>
-    </w:p>
-    <w:p>
-      <w:pPr>
-        <w:tabs>
-          <w:tab w:val="left" w:pos="1134"/>
-        </w:tabs>
-        <w:spacing w:line="276" w:lineRule="auto"/>
-        <w:ind w:left="510" w:hanging="510"/>
-        <w:rPr>
-          <w:rFonts w:ascii="Century Gothic" w:eastAsia="Century Gothic" w:hAnsi="Century Gothic" w:cstheme="majorHAnsi"/>
-          <w:sz w:val="22"/>
-          <w:szCs w:val="22"/>
-        </w:rPr>
-      </w:pPr>
-      <w:proofErr w:type="gramStart"/>
-      <w:r>
-        <w:rPr>
-          <w:rFonts w:ascii="Century Gothic" w:hAnsi="Century Gothic" w:cstheme="majorHAnsi"/>
-          <w:sz w:val="22"/>
-          <w:szCs w:val="22"/>
-        </w:rPr>
-        <w:t xml:space="preserve">{{ </w:t>
-      </w:r>
-      <w:proofErr w:type="spellStart"/>
-      <w:r>
-        <w:rPr>
-          <w:rFonts w:ascii="Century Gothic" w:hAnsi="Century Gothic" w:cstheme="majorHAnsi"/>
-          <w:sz w:val="22"/>
-          <w:szCs w:val="22"/>
-        </w:rPr>
-        <w:t>loop</w:t>
-      </w:r>
-      <w:proofErr w:type="gramEnd"/>
-      <w:r>
-        <w:rPr>
-          <w:rFonts w:ascii="Century Gothic" w:hAnsi="Century Gothic" w:cstheme="majorHAnsi"/>
-          <w:sz w:val="22"/>
-          <w:szCs w:val="22"/>
-        </w:rPr>
-        <w:t>.index</w:t>
-      </w:r>
-      <w:proofErr w:type="spellEnd"/>
-      <w:r>
-        <w:rPr>
-          <w:rFonts w:ascii="Century Gothic" w:hAnsi="Century Gothic" w:cstheme="majorHAnsi"/>
-          <w:sz w:val="22"/>
-          <w:szCs w:val="22"/>
-        </w:rPr>
-        <w:t xml:space="preserve"> }}.</w:t>
-      </w:r>
-      <w:r>
-        <w:rPr>
-          <w:rFonts w:ascii="Century Gothic" w:hAnsi="Century Gothic" w:cstheme="majorHAnsi"/>
-          <w:sz w:val="22"/>
-          <w:szCs w:val="22"/>
-        </w:rPr>
-        <w:tab/>
-      </w:r>
-      <w:proofErr w:type="gramStart"/>
-      <w:r>
-        <w:rPr>
-          <w:rFonts w:ascii="Century Gothic" w:hAnsi="Century Gothic" w:cstheme="majorHAnsi"/>
-          <w:sz w:val="22"/>
-          <w:szCs w:val="22"/>
-        </w:rPr>
-        <w:t xml:space="preserve">{{ </w:t>
-      </w:r>
-      <w:proofErr w:type="spellStart"/>
-      <w:r>
-        <w:rPr>
-          <w:rFonts w:ascii="Century Gothic" w:hAnsi="Century Gothic" w:cstheme="majorHAnsi"/>
-          <w:sz w:val="22"/>
-          <w:szCs w:val="22"/>
-        </w:rPr>
-        <w:t>task</w:t>
-      </w:r>
-      <w:proofErr w:type="gramEnd"/>
-      <w:r>
-        <w:rPr>
-          <w:rFonts w:ascii="Century Gothic" w:hAnsi="Century Gothic" w:cstheme="majorHAnsi"/>
-          <w:sz w:val="22"/>
-          <w:szCs w:val="22"/>
-        </w:rPr>
-        <w:t>.task</w:t>
-      </w:r>
-      <w:proofErr w:type="spellEnd"/>
-      <w:r>
-        <w:rPr>
-          <w:rFonts w:ascii="Century Gothic" w:hAnsi="Century Gothic" w:cstheme="majorHAnsi"/>
-          <w:sz w:val="22"/>
-          <w:szCs w:val="22"/>
-        </w:rPr>
-        <w:t xml:space="preserve"> }}</w:t>
-      </w:r>
-      <w:r>
-        <w:rPr>
-          <w:rFonts w:ascii="Century Gothic" w:hAnsi="Century Gothic" w:cstheme="majorHAnsi"/>
-          <w:sz w:val="22"/>
-          <w:szCs w:val="22"/>
-        </w:rPr>
-        <w:t>.</w:t>
-      </w:r>
-    </w:p>
-    <w:p>
-      <w:pPr>
-        <w:tabs>
-          <w:tab w:val="left" w:pos="567"/>
-        </w:tabs>
-        <w:jc w:val="both"/>
-        <w:rPr>
-          <w:rFonts w:ascii="Century Gothic" w:eastAsia="Century Gothic" w:hAnsi="Century Gothic" w:cs="Century Gothic"/>
-          <w:sz w:val="22"/>
-          <w:szCs w:val="22"/>
-        </w:rPr>
-      </w:pPr>
-      <w:r>
-        <w:rPr>
-          <w:rFonts w:ascii="Century Gothic" w:eastAsia="Century Gothic" w:hAnsi="Century Gothic" w:cs="Century Gothic"/>
-          <w:sz w:val="22"/>
-          <w:szCs w:val="22"/>
-        </w:rPr>
-        <w:t xml:space="preserve">{% </w:t>
-      </w:r>
-      <w:proofErr w:type="spellStart"/>
-      <w:r>
-        <w:rPr>
-          <w:rFonts w:ascii="Century Gothic" w:eastAsia="Century Gothic" w:hAnsi="Century Gothic" w:cs="Century Gothic"/>
-          <w:sz w:val="22"/>
-          <w:szCs w:val="22"/>
-        </w:rPr>
-        <w:t>endfor</w:t>
-      </w:r>
-      <w:proofErr w:type="spellEnd"/>
-      <w:r>
-        <w:rPr>
-          <w:rFonts w:ascii="Century Gothic" w:eastAsia="Century Gothic" w:hAnsi="Century Gothic" w:cs="Century Gothic"/>
-          <w:sz w:val="22"/>
-          <w:szCs w:val="22"/>
-        </w:rPr>
-        <w:t xml:space="preserve"> </w:t>
-      </w:r>
-      <w:proofErr w:type="gramStart"/>
-      <w:r>
-        <w:rPr>
-          <w:rFonts w:ascii="Century Gothic" w:eastAsia="Century Gothic" w:hAnsi="Century Gothic" w:cs="Century Gothic"/>
-          <w:sz w:val="22"/>
-          <w:szCs w:val="22"/>
-        </w:rPr>
-        <w:t>%}{</w:t>
-      </w:r>
-      <w:proofErr w:type="gramEnd"/>
-      <w:r>
-        <w:rPr>
-          <w:rFonts w:ascii="Century Gothic" w:eastAsia="Century Gothic" w:hAnsi="Century Gothic" w:cs="Century Gothic"/>
-          <w:sz w:val="22"/>
-          <w:szCs w:val="22"/>
-        </w:rPr>
-        <w:t xml:space="preserve">% </w:t>
-      </w:r>
-      <w:proofErr w:type="spellStart"/>
-      <w:r>
-        <w:rPr>
-          <w:rFonts w:ascii="Century Gothic" w:eastAsia="Century Gothic" w:hAnsi="Century Gothic" w:cs="Century Gothic"/>
-          <w:sz w:val="22"/>
-          <w:szCs w:val="22"/>
-        </w:rPr>
-        <w:t>endfor</w:t>
-      </w:r>
-      <w:proofErr w:type="spellEnd"/>
-      <w:r>
-        <w:rPr>
-          <w:rFonts w:ascii="Century Gothic" w:eastAsia="Century Gothic" w:hAnsi="Century Gothic" w:cs="Century Gothic"/>
-          <w:sz w:val="22"/>
-          <w:szCs w:val="22"/>
-        </w:rPr>
-        <w:t xml:space="preserve"> %}</w:t>
-      </w:r>
-    </w:p>
-    <w:p>
-      <w:pPr>
-        <w:tabs>
-          <w:tab w:val="left" w:pos="567"/>
-        </w:tabs>
-        <w:jc w:val="both"/>
-        <w:rPr>
-          <w:rFonts w:ascii="Century Gothic" w:eastAsia="Century Gothic" w:hAnsi="Century Gothic" w:cs="Century Gothic"/>
-          <w:sz w:val="22"/>
-          <w:szCs w:val="22"/>
-        </w:rPr>
-      </w:pPr>
-      <w:r>
-        <w:rPr>
-          <w:rFonts w:ascii="Century Gothic" w:eastAsia="Century Gothic" w:hAnsi="Century Gothic" w:cs="Century Gothic"/>
-          <w:sz w:val="22"/>
-          <w:szCs w:val="22"/>
-        </w:rPr>
-        <w:t xml:space="preserve">{% </w:t>
-      </w:r>
-      <w:proofErr w:type="spellStart"/>
-      <w:r>
-        <w:rPr>
-          <w:rFonts w:ascii="Century Gothic" w:eastAsia="Century Gothic" w:hAnsi="Century Gothic" w:cs="Century Gothic"/>
-          <w:sz w:val="22"/>
-          <w:szCs w:val="22"/>
-        </w:rPr>
-        <w:t>endfor</w:t>
-      </w:r>
-      <w:proofErr w:type="spellEnd"/>
-      <w:r>
-        <w:rPr>
-          <w:rFonts w:ascii="Century Gothic" w:eastAsia="Century Gothic" w:hAnsi="Century Gothic" w:cs="Century Gothic"/>
-          <w:sz w:val="22"/>
-          <w:szCs w:val="22"/>
-        </w:rPr>
-        <w:t xml:space="preserve"> %}</w:t>
-      </w:r>
-    </w:p>
-    <w:p>
-      <w:pPr>
-        <w:tabs>
-          <w:tab w:val="left" w:pos="3480"/>
-        </w:tabs>
-        <w:spacing w:line="276" w:lineRule="auto"/>
-        <w:jc w:val="both"/>
-        <w:rPr>
-          <w:rFonts w:ascii="Century Gothic" w:eastAsia="Century Gothic" w:hAnsi="Century Gothic" w:cs="Century Gothic"/>
-          <w:b/>
-          <w:sz w:val="22"/>
-          <w:szCs w:val="22"/>
-        </w:rPr>
-      </w:pPr>
-    </w:p>
-    <w:p>
-      <w:pPr>
-        <w:tabs>
-          <w:tab w:val="left" w:pos="3480"/>
-        </w:tabs>
-        <w:spacing w:line="276" w:lineRule="auto"/>
-        <w:jc w:val="both"/>
-        <w:rPr>
-          <w:rFonts w:ascii="Century Gothic" w:eastAsia="Century Gothic" w:hAnsi="Century Gothic" w:cs="Century Gothic"/>
-          <w:color w:val="000000"/>
-          <w:sz w:val="20"/>
-          <w:szCs w:val="20"/>
-          <w:highlight w:val="white"/>
-        </w:rPr>
-      </w:pPr>
-      <w:r>
-        <w:rPr>
-          <w:rFonts w:ascii="Century Gothic" w:eastAsia="Century Gothic" w:hAnsi="Century Gothic" w:cs="Century Gothic"/>
-          <w:b/>
-          <w:sz w:val="22"/>
-          <w:szCs w:val="22"/>
-        </w:rPr>
-        <w:t>CO</w:t>
-      </w:r>
-      <w:r>
-        <w:rPr>
-          <w:rFonts w:ascii="Century Gothic" w:eastAsia="Century Gothic" w:hAnsi="Century Gothic" w:cs="Century Gothic"/>
-          <w:b/>
-          <w:sz w:val="22"/>
-          <w:szCs w:val="22"/>
-        </w:rPr>
-        <w:t>M</w:t>
-      </w:r>
-      <w:r>
-        <w:rPr>
-          <w:rFonts w:ascii="Century Gothic" w:eastAsia="Century Gothic" w:hAnsi="Century Gothic" w:cs="Century Gothic"/>
-          <w:b/>
-          <w:sz w:val="22"/>
-          <w:szCs w:val="22"/>
-        </w:rPr>
-        <w:t>PENSATION PACKAGE</w:t>
-      </w:r>
-    </w:p>
-    <w:p>
-      <w:pPr>
-        <w:spacing w:line="276" w:lineRule="auto"/>
-        <w:jc w:val="both"/>
-        <w:rPr>
-          <w:rFonts w:ascii="Century Gothic" w:eastAsia="Century Gothic" w:hAnsi="Century Gothic" w:cs="Century Gothic"/>
-          <w:sz w:val="20"/>
-          <w:szCs w:val="20"/>
-        </w:rPr>
-      </w:pPr>
-    </w:p>
-    <w:p>
-      <w:pPr>
-        <w:spacing w:line="276" w:lineRule="auto"/>
-        <w:jc w:val="both"/>
-        <w:rPr>
-          <w:rFonts w:ascii="Century Gothic" w:eastAsia="Century Gothic" w:hAnsi="Century Gothic" w:cs="Century Gothic"/>
-          <w:b/>
-          <w:bCs/>
-          <w:sz w:val="22"/>
-          <w:szCs w:val="22"/>
-        </w:rPr>
-      </w:pPr>
-      <w:r>
-        <w:rPr>
-          <w:rFonts w:ascii="Century Gothic" w:eastAsia="Century Gothic" w:hAnsi="Century Gothic" w:cs="Century Gothic"/>
-          <w:sz w:val="22"/>
-          <w:szCs w:val="22"/>
-        </w:rPr>
-        <w:t>For reference, the current compensation p</w:t>
-      </w:r>
-      <w:r>
-        <w:rPr>
-          <w:rFonts w:ascii="Century Gothic" w:eastAsia="Century Gothic" w:hAnsi="Century Gothic" w:cs="Century Gothic"/>
-          <w:sz w:val="22"/>
-          <w:szCs w:val="22"/>
-        </w:rPr>
-        <w:t>a</w:t>
-      </w:r>
-      <w:r>
-        <w:rPr>
-          <w:rFonts w:ascii="Century Gothic" w:eastAsia="Century Gothic" w:hAnsi="Century Gothic" w:cs="Century Gothic"/>
-          <w:sz w:val="22"/>
-          <w:szCs w:val="22"/>
-        </w:rPr>
-        <w:t xml:space="preserve">ckage </w:t>
-      </w:r>
-      <w:r>
-        <w:rPr>
-          <w:rFonts w:ascii="Century Gothic" w:eastAsia="Century Gothic" w:hAnsi="Century Gothic" w:cs="Century Gothic"/>
-          <w:sz w:val="22"/>
-          <w:szCs w:val="22"/>
-        </w:rPr>
-        <w:t>at</w:t>
-      </w:r>
-      <w:r>
-        <w:rPr>
-          <w:rFonts w:ascii="Century Gothic" w:eastAsia="Century Gothic" w:hAnsi="Century Gothic" w:cs="Century Gothic"/>
-          <w:sz w:val="22"/>
-          <w:szCs w:val="22"/>
-        </w:rPr>
-        <w:t xml:space="preserve"> </w:t>
-      </w:r>
-      <w:proofErr w:type="gramStart"/>
-      <w:r>
-        <w:rPr>
-          <w:rFonts w:ascii="Century Gothic" w:eastAsia="Century Gothic" w:hAnsi="Century Gothic" w:cs="Century Gothic"/>
-          <w:b/>
-          <w:bCs/>
-          <w:sz w:val="22"/>
-          <w:szCs w:val="22"/>
-          <w:highlight w:val="yellow"/>
-        </w:rPr>
-        <w:t>{</w:t>
-      </w:r>
-      <w:r>
-        <w:rPr>
-          <w:rFonts w:ascii="Century Gothic" w:eastAsia="Century Gothic" w:hAnsi="Century Gothic" w:cs="Century Gothic"/>
-          <w:b/>
-          <w:bCs/>
-          <w:sz w:val="22"/>
-          <w:szCs w:val="22"/>
-          <w:highlight w:val="yellow"/>
-        </w:rPr>
-        <w:t>{</w:t>
-      </w:r>
-      <w:r>
-        <w:rPr>
-          <w:rFonts w:ascii="Century Gothic" w:eastAsia="Century Gothic" w:hAnsi="Century Gothic" w:cs="Century Gothic"/>
-          <w:b/>
-          <w:bCs/>
-          <w:sz w:val="22"/>
-          <w:szCs w:val="22"/>
-          <w:highlight w:val="yellow"/>
-        </w:rPr>
-        <w:t xml:space="preserve"> </w:t>
-      </w:r>
-      <w:proofErr w:type="spellStart"/>
-      <w:r>
-        <w:rPr>
-          <w:rFonts w:ascii="Century Gothic" w:eastAsia="Century Gothic" w:hAnsi="Century Gothic" w:cs="Century Gothic"/>
-          <w:b/>
-          <w:bCs/>
-          <w:sz w:val="22"/>
-          <w:szCs w:val="22"/>
-          <w:highlight w:val="yellow"/>
-        </w:rPr>
-        <w:t>last</w:t>
-      </w:r>
-      <w:proofErr w:type="gramEnd"/>
-      <w:r>
-        <w:rPr>
-          <w:rFonts w:ascii="Century Gothic" w:eastAsia="Century Gothic" w:hAnsi="Century Gothic" w:cs="Century Gothic"/>
-          <w:b/>
-          <w:bCs/>
-          <w:sz w:val="22"/>
-          <w:szCs w:val="22"/>
-          <w:highlight w:val="yellow"/>
-        </w:rPr>
-        <w:t>_company</w:t>
-      </w:r>
-      <w:proofErr w:type="spellEnd"/>
-      <w:r>
-        <w:rPr>
-          <w:rFonts w:ascii="Century Gothic" w:eastAsia="Century Gothic" w:hAnsi="Century Gothic" w:cs="Century Gothic"/>
-          <w:b/>
-          <w:bCs/>
-          <w:sz w:val="22"/>
-          <w:szCs w:val="22"/>
-          <w:highlight w:val="yellow"/>
-        </w:rPr>
-        <w:t xml:space="preserve"> }}</w:t>
-      </w:r>
-      <w:r>
-        <w:rPr>
-          <w:rFonts w:ascii="Century Gothic" w:eastAsia="Century Gothic" w:hAnsi="Century Gothic" w:cs="Century Gothic"/>
-          <w:b/>
-          <w:bCs/>
-          <w:sz w:val="22"/>
-          <w:szCs w:val="22"/>
-        </w:rPr>
-        <w:t xml:space="preserve">: </w:t>
-      </w:r>
-    </w:p>
-    <w:p>
-      <w:pPr>
-        <w:spacing w:line="276" w:lineRule="auto"/>
-        <w:jc w:val="both"/>
-        <w:rPr>
-          <w:rFonts w:ascii="Century Gothic" w:eastAsia="Century Gothic" w:hAnsi="Century Gothic" w:cs="Century Gothic"/>
-          <w:color w:val="FF0000"/>
-          <w:sz w:val="22"/>
-          <w:szCs w:val="22"/>
-        </w:rPr>
-      </w:pPr>
-    </w:p>
-    <w:p>
-      <w:pPr>
-        <w:numPr>
-          <w:ilvl w:val="0"/>
-          <w:numId w:val="37"/>
-        </w:numPr>
-        <w:tabs>
-          <w:tab w:val="left" w:pos="3544"/>
-        </w:tabs>
-        <w:spacing w:line="276" w:lineRule="auto"/>
-        <w:ind w:left="284"/>
-        <w:jc w:val="both"/>
-        <w:rPr>
-          <w:rFonts w:ascii="Century Gothic" w:eastAsia="Century Gothic" w:hAnsi="Century Gothic" w:cs="Century Gothic"/>
-          <w:sz w:val="22"/>
-          <w:szCs w:val="22"/>
-          <w:lang w:val="pt-BR"/>
-        </w:rPr>
-      </w:pPr>
-      <w:r>
-        <w:rPr>
-          <w:rFonts w:ascii="Century Gothic" w:eastAsia="Century Gothic" w:hAnsi="Century Gothic" w:cs="Century Gothic"/>
-          <w:sz w:val="22"/>
-          <w:szCs w:val="22"/>
-        </w:rPr>
-        <w:t>Employment Bond</w:t>
-      </w:r>
-      <w:r>
-        <w:rPr>
-          <w:rFonts w:ascii="Century Gothic" w:eastAsia="Century Gothic" w:hAnsi="Century Gothic" w:cs="Century Gothic"/>
-          <w:sz w:val="22"/>
-          <w:szCs w:val="22"/>
-          <w:lang w:val="pt-BR"/>
-        </w:rPr>
-        <w:tab/>
-      </w:r>
-      <w:proofErr w:type="gramStart"/>
-      <w:r>
-        <w:rPr>
-          <w:rFonts w:ascii="Century Gothic" w:eastAsia="Century Gothic" w:hAnsi="Century Gothic" w:cs="Century Gothic"/>
-          <w:sz w:val="22"/>
-          <w:szCs w:val="22"/>
-          <w:lang w:val="pt-BR"/>
-        </w:rPr>
-        <w:t xml:space="preserve">{{ </w:t>
-      </w:r>
-      <w:proofErr w:type="spellStart"/>
-      <w:r>
-        <w:rPr>
-          <w:rFonts w:ascii="Century Gothic" w:eastAsia="Century Gothic" w:hAnsi="Century Gothic" w:cs="Century Gothic"/>
-          <w:sz w:val="22"/>
-          <w:szCs w:val="22"/>
-          <w:lang w:val="pt-BR"/>
-        </w:rPr>
-        <w:t>job</w:t>
-      </w:r>
-      <w:proofErr w:type="gramEnd"/>
-      <w:r>
-        <w:rPr>
-          <w:rFonts w:ascii="Century Gothic" w:eastAsia="Century Gothic" w:hAnsi="Century Gothic" w:cs="Century Gothic"/>
-          <w:sz w:val="22"/>
-          <w:szCs w:val="22"/>
-          <w:lang w:val="pt-BR"/>
-        </w:rPr>
-        <w:t>_bond</w:t>
-      </w:r>
-      <w:proofErr w:type="spellEnd"/>
-      <w:r>
-        <w:rPr>
-          <w:rFonts w:ascii="Century Gothic" w:eastAsia="Century Gothic" w:hAnsi="Century Gothic" w:cs="Century Gothic"/>
-          <w:sz w:val="22"/>
-          <w:szCs w:val="22"/>
-          <w:lang w:val="pt-BR"/>
-        </w:rPr>
-        <w:t xml:space="preserve"> }}</w:t>
-      </w:r>
-      <w:r>
-        <w:rPr>
-          <w:rFonts w:ascii="Century Gothic" w:eastAsia="Century Gothic" w:hAnsi="Century Gothic" w:cs="Century Gothic"/>
-          <w:sz w:val="22"/>
-          <w:szCs w:val="22"/>
-          <w:lang w:val="pt-BR"/>
-        </w:rPr>
-        <w:t>.</w:t>
-      </w:r>
-    </w:p>
-    <w:p>
-      <w:pPr>
-        <w:numPr>
-          <w:ilvl w:val="0"/>
-          <w:numId w:val="37"/>
-        </w:numPr>
-        <w:tabs>
-          <w:tab w:val="left" w:pos="3544"/>
-        </w:tabs>
-        <w:spacing w:line="276" w:lineRule="auto"/>
-        <w:ind w:left="284"/>
-        <w:jc w:val="both"/>
-        <w:rPr>
-          <w:rFonts w:ascii="Century Gothic" w:eastAsia="Century Gothic" w:hAnsi="Century Gothic" w:cs="Century Gothic"/>
-          <w:sz w:val="22"/>
-          <w:szCs w:val="22"/>
-          <w:lang w:val="pt-BR"/>
-        </w:rPr>
-      </w:pPr>
-      <w:r>
-        <w:rPr>
-          <w:rFonts w:ascii="Century Gothic" w:eastAsia="Century Gothic" w:hAnsi="Century Gothic" w:cs="Century Gothic"/>
-          <w:sz w:val="22"/>
-          <w:szCs w:val="22"/>
-          <w:lang w:val="pt-BR"/>
-        </w:rPr>
-        <w:t>M</w:t>
-      </w:r>
-      <w:r>
-        <w:rPr>
-          <w:rFonts w:ascii="Century Gothic" w:eastAsia="Century Gothic" w:hAnsi="Century Gothic" w:cs="Century Gothic"/>
-          <w:sz w:val="22"/>
-          <w:szCs w:val="22"/>
-          <w:lang w:val="pt-BR"/>
-        </w:rPr>
-        <w:t xml:space="preserve">onthly </w:t>
-      </w:r>
-      <w:proofErr w:type="spellStart"/>
-      <w:r>
-        <w:rPr>
-          <w:rFonts w:ascii="Century Gothic" w:eastAsia="Century Gothic" w:hAnsi="Century Gothic" w:cs="Century Gothic"/>
-          <w:sz w:val="22"/>
-          <w:szCs w:val="22"/>
-          <w:lang w:val="pt-BR"/>
-        </w:rPr>
-        <w:t>Wage</w:t>
-      </w:r>
-      <w:proofErr w:type="spellEnd"/>
-      <w:r>
-        <w:rPr>
-          <w:rFonts w:ascii="Century Gothic" w:eastAsia="Century Gothic" w:hAnsi="Century Gothic" w:cs="Century Gothic"/>
-          <w:sz w:val="22"/>
-          <w:szCs w:val="22"/>
-          <w:lang w:val="pt-BR"/>
-        </w:rPr>
-        <w:tab/>
-      </w:r>
-      <w:proofErr w:type="gramStart"/>
-      <w:r>
-        <w:rPr>
-          <w:rFonts w:ascii="Century Gothic" w:eastAsia="Century Gothic" w:hAnsi="Century Gothic" w:cs="Century Gothic"/>
-          <w:sz w:val="22"/>
-          <w:szCs w:val="22"/>
-          <w:lang w:val="pt-BR"/>
-        </w:rPr>
-        <w:t xml:space="preserve">{{ </w:t>
-      </w:r>
-      <w:proofErr w:type="spellStart"/>
-      <w:r>
-        <w:rPr>
-          <w:rFonts w:ascii="Century Gothic" w:eastAsia="Century Gothic" w:hAnsi="Century Gothic" w:cs="Century Gothic"/>
-          <w:sz w:val="22"/>
-          <w:szCs w:val="22"/>
-          <w:lang w:val="pt-BR"/>
-        </w:rPr>
-        <w:t>job</w:t>
-      </w:r>
-      <w:proofErr w:type="gramEnd"/>
-      <w:r>
-        <w:rPr>
-          <w:rFonts w:ascii="Century Gothic" w:eastAsia="Century Gothic" w:hAnsi="Century Gothic" w:cs="Century Gothic"/>
-          <w:sz w:val="22"/>
-          <w:szCs w:val="22"/>
-          <w:lang w:val="pt-BR"/>
-        </w:rPr>
-        <w:t>_wage</w:t>
-      </w:r>
-      <w:proofErr w:type="spellEnd"/>
-      <w:r>
-        <w:rPr>
-          <w:rFonts w:ascii="Century Gothic" w:eastAsia="Century Gothic" w:hAnsi="Century Gothic" w:cs="Century Gothic"/>
-          <w:sz w:val="22"/>
-          <w:szCs w:val="22"/>
-          <w:lang w:val="pt-BR"/>
-        </w:rPr>
-        <w:t xml:space="preserve"> }}</w:t>
-      </w:r>
-    </w:p>
-    <w:p>
-      <w:pPr>
-        <w:numPr>
-          <w:ilvl w:val="0"/>
-          <w:numId w:val="37"/>
-        </w:numPr>
-        <w:tabs>
-          <w:tab w:val="left" w:pos="3544"/>
-        </w:tabs>
-        <w:spacing w:line="276" w:lineRule="auto"/>
-        <w:ind w:left="284"/>
-        <w:jc w:val="both"/>
-        <w:rPr>
-          <w:rFonts w:ascii="Century Gothic" w:eastAsia="Century Gothic" w:hAnsi="Century Gothic" w:cs="Century Gothic"/>
-          <w:sz w:val="22"/>
-          <w:szCs w:val="22"/>
-        </w:rPr>
-      </w:pPr>
-      <w:r>
-        <w:rPr>
-          <w:rFonts w:ascii="Century Gothic" w:eastAsia="Century Gothic" w:hAnsi="Century Gothic" w:cs="Century Gothic"/>
-          <w:sz w:val="22"/>
-          <w:szCs w:val="22"/>
-        </w:rPr>
-        <w:t>PLR/PPR o</w:t>
-      </w:r>
-      <w:r>
-        <w:rPr>
-          <w:rFonts w:ascii="Century Gothic" w:eastAsia="Century Gothic" w:hAnsi="Century Gothic" w:cs="Century Gothic"/>
-          <w:sz w:val="22"/>
-          <w:szCs w:val="22"/>
-        </w:rPr>
-        <w:t>r</w:t>
-      </w:r>
-      <w:r>
-        <w:rPr>
-          <w:rFonts w:ascii="Century Gothic" w:eastAsia="Century Gothic" w:hAnsi="Century Gothic" w:cs="Century Gothic"/>
-          <w:sz w:val="22"/>
-          <w:szCs w:val="22"/>
-        </w:rPr>
-        <w:t xml:space="preserve"> A</w:t>
-      </w:r>
-      <w:r>
-        <w:rPr>
-          <w:rFonts w:ascii="Century Gothic" w:eastAsia="Century Gothic" w:hAnsi="Century Gothic" w:cs="Century Gothic"/>
-          <w:sz w:val="22"/>
-          <w:szCs w:val="22"/>
-        </w:rPr>
-        <w:t>n</w:t>
-      </w:r>
-      <w:r>
-        <w:rPr>
-          <w:rFonts w:ascii="Century Gothic" w:eastAsia="Century Gothic" w:hAnsi="Century Gothic" w:cs="Century Gothic"/>
-          <w:sz w:val="22"/>
-          <w:szCs w:val="22"/>
-        </w:rPr>
-        <w:t>nual</w:t>
-      </w:r>
-      <w:r>
-        <w:rPr>
-          <w:rFonts w:ascii="Century Gothic" w:eastAsia="Century Gothic" w:hAnsi="Century Gothic" w:cs="Century Gothic"/>
-          <w:sz w:val="22"/>
-          <w:szCs w:val="22"/>
-        </w:rPr>
-        <w:t xml:space="preserve"> Bonus</w:t>
-      </w:r>
-      <w:r>
-        <w:rPr>
-          <w:rFonts w:ascii="Century Gothic" w:eastAsia="Century Gothic" w:hAnsi="Century Gothic" w:cs="Century Gothic"/>
-          <w:sz w:val="22"/>
-          <w:szCs w:val="22"/>
-        </w:rPr>
-        <w:tab/>
-      </w:r>
-      <w:proofErr w:type="gramStart"/>
-      <w:r>
-        <w:rPr>
-          <w:rFonts w:ascii="Century Gothic" w:eastAsia="Century Gothic" w:hAnsi="Century Gothic" w:cs="Century Gothic"/>
-          <w:sz w:val="22"/>
-          <w:szCs w:val="22"/>
-        </w:rPr>
-        <w:t xml:space="preserve">{{ </w:t>
-      </w:r>
-      <w:proofErr w:type="spellStart"/>
-      <w:r>
-        <w:rPr>
-          <w:rFonts w:ascii="Century Gothic" w:eastAsia="Century Gothic" w:hAnsi="Century Gothic" w:cs="Century Gothic"/>
-          <w:sz w:val="22"/>
-          <w:szCs w:val="22"/>
-        </w:rPr>
-        <w:t>job</w:t>
-      </w:r>
-      <w:proofErr w:type="gramEnd"/>
-      <w:r>
-        <w:rPr>
-          <w:rFonts w:ascii="Century Gothic" w:eastAsia="Century Gothic" w:hAnsi="Century Gothic" w:cs="Century Gothic"/>
-          <w:sz w:val="22"/>
-          <w:szCs w:val="22"/>
-        </w:rPr>
-        <w:t>_variable</w:t>
-      </w:r>
-      <w:proofErr w:type="spellEnd"/>
-      <w:r>
-        <w:rPr>
-          <w:rFonts w:ascii="Century Gothic" w:eastAsia="Century Gothic" w:hAnsi="Century Gothic" w:cs="Century Gothic"/>
-          <w:sz w:val="22"/>
-          <w:szCs w:val="22"/>
-        </w:rPr>
-        <w:t xml:space="preserve"> }}</w:t>
-      </w:r>
-    </w:p>
-    <w:p>
-      <w:pPr>
-        <w:numPr>
-          <w:ilvl w:val="0"/>
-          <w:numId w:val="37"/>
-        </w:numPr>
-        <w:tabs>
-          <w:tab w:val="left" w:pos="3544"/>
-        </w:tabs>
-        <w:spacing w:line="276" w:lineRule="auto"/>
-        <w:ind w:left="284"/>
-        <w:jc w:val="both"/>
-        <w:rPr>
-          <w:rFonts w:ascii="Century Gothic" w:eastAsia="Century Gothic" w:hAnsi="Century Gothic" w:cs="Century Gothic"/>
-          <w:sz w:val="22"/>
-          <w:szCs w:val="22"/>
-          <w:lang w:val="pt-BR"/>
-        </w:rPr>
-      </w:pPr>
-      <w:proofErr w:type="spellStart"/>
-      <w:r>
-        <w:rPr>
-          <w:rFonts w:ascii="Century Gothic" w:eastAsia="Century Gothic" w:hAnsi="Century Gothic" w:cs="Century Gothic"/>
-          <w:sz w:val="22"/>
-          <w:szCs w:val="22"/>
-          <w:lang w:val="pt-BR"/>
-        </w:rPr>
-        <w:t>Meal</w:t>
-      </w:r>
-      <w:proofErr w:type="spellEnd"/>
-      <w:r>
-        <w:rPr>
-          <w:rFonts w:ascii="Century Gothic" w:eastAsia="Century Gothic" w:hAnsi="Century Gothic" w:cs="Century Gothic"/>
-          <w:sz w:val="22"/>
-          <w:szCs w:val="22"/>
-          <w:lang w:val="pt-BR"/>
-        </w:rPr>
-        <w:t xml:space="preserve"> Voucher</w:t>
-      </w:r>
-      <w:r>
-        <w:rPr>
-          <w:rFonts w:ascii="Century Gothic" w:eastAsia="Century Gothic" w:hAnsi="Century Gothic" w:cs="Century Gothic"/>
-          <w:sz w:val="22"/>
-          <w:szCs w:val="22"/>
-          <w:lang w:val="pt-BR"/>
-        </w:rPr>
-        <w:tab/>
-      </w:r>
-      <w:proofErr w:type="gramStart"/>
-      <w:r>
-        <w:rPr>
-          <w:rFonts w:ascii="Century Gothic" w:eastAsia="Century Gothic" w:hAnsi="Century Gothic" w:cs="Century Gothic"/>
-          <w:sz w:val="22"/>
-          <w:szCs w:val="22"/>
-          <w:lang w:val="pt-BR"/>
-        </w:rPr>
-        <w:t xml:space="preserve">{{ </w:t>
-      </w:r>
-      <w:proofErr w:type="spellStart"/>
-      <w:r>
-        <w:rPr>
-          <w:rFonts w:ascii="Century Gothic" w:eastAsia="Century Gothic" w:hAnsi="Century Gothic" w:cs="Century Gothic"/>
-          <w:sz w:val="22"/>
-          <w:szCs w:val="22"/>
-          <w:lang w:val="pt-BR"/>
-        </w:rPr>
-        <w:t>job</w:t>
-      </w:r>
-      <w:proofErr w:type="gramEnd"/>
-      <w:r>
-        <w:rPr>
-          <w:rFonts w:ascii="Century Gothic" w:eastAsia="Century Gothic" w:hAnsi="Century Gothic" w:cs="Century Gothic"/>
-          <w:sz w:val="22"/>
-          <w:szCs w:val="22"/>
-          <w:lang w:val="pt-BR"/>
-        </w:rPr>
-        <w:t>_food</w:t>
-      </w:r>
-      <w:proofErr w:type="spellEnd"/>
-      <w:r>
-        <w:rPr>
-          <w:rFonts w:ascii="Century Gothic" w:eastAsia="Century Gothic" w:hAnsi="Century Gothic" w:cs="Century Gothic"/>
-          <w:sz w:val="22"/>
-          <w:szCs w:val="22"/>
-          <w:lang w:val="pt-BR"/>
-        </w:rPr>
-        <w:t xml:space="preserve"> }}</w:t>
-      </w:r>
-      <w:r>
-        <w:rPr>
-          <w:rFonts w:ascii="Century Gothic" w:eastAsia="Century Gothic" w:hAnsi="Century Gothic" w:cs="Century Gothic"/>
-          <w:sz w:val="22"/>
-          <w:szCs w:val="22"/>
-          <w:lang w:val="pt-BR"/>
-        </w:rPr>
-        <w:t>.</w:t>
-      </w:r>
-    </w:p>
-    <w:p>
-      <w:pPr>
-        <w:numPr>
-          <w:ilvl w:val="0"/>
-          <w:numId w:val="37"/>
-        </w:numPr>
-        <w:tabs>
-          <w:tab w:val="left" w:pos="3544"/>
-        </w:tabs>
-        <w:spacing w:line="276" w:lineRule="auto"/>
-        <w:ind w:left="284"/>
-        <w:jc w:val="both"/>
-        <w:rPr>
-          <w:rFonts w:ascii="Century Gothic" w:eastAsia="Century Gothic" w:hAnsi="Century Gothic" w:cs="Century Gothic"/>
-          <w:sz w:val="22"/>
-          <w:szCs w:val="22"/>
-        </w:rPr>
-      </w:pPr>
-      <w:r>
-        <w:rPr>
-          <w:rFonts w:ascii="Century Gothic" w:eastAsia="Century Gothic" w:hAnsi="Century Gothic" w:cs="Century Gothic"/>
-          <w:sz w:val="22"/>
-          <w:szCs w:val="22"/>
-          <w:lang w:val="pt-BR"/>
-        </w:rPr>
-        <w:t xml:space="preserve">Health </w:t>
-      </w:r>
-      <w:proofErr w:type="spellStart"/>
-      <w:r>
-        <w:rPr>
-          <w:rFonts w:ascii="Century Gothic" w:eastAsia="Century Gothic" w:hAnsi="Century Gothic" w:cs="Century Gothic"/>
-          <w:sz w:val="22"/>
-          <w:szCs w:val="22"/>
-          <w:lang w:val="pt-BR"/>
-        </w:rPr>
-        <w:t>Care</w:t>
-      </w:r>
-      <w:proofErr w:type="spellEnd"/>
-      <w:r>
-        <w:rPr>
-          <w:rFonts w:ascii="Century Gothic" w:eastAsia="Century Gothic" w:hAnsi="Century Gothic" w:cs="Century Gothic"/>
-          <w:sz w:val="22"/>
-          <w:szCs w:val="22"/>
-          <w:lang w:val="pt-BR"/>
-        </w:rPr>
-        <w:t xml:space="preserve"> </w:t>
-      </w:r>
-      <w:r>
-        <w:rPr>
-          <w:rFonts w:ascii="Century Gothic" w:eastAsia="Century Gothic" w:hAnsi="Century Gothic" w:cs="Century Gothic"/>
-          <w:sz w:val="22"/>
-          <w:szCs w:val="22"/>
-          <w:lang w:val="pt-BR"/>
-        </w:rPr>
-        <w:tab/>
-      </w:r>
-      <w:proofErr w:type="gramStart"/>
-      <w:r>
-        <w:rPr>
-          <w:rFonts w:ascii="Century Gothic" w:eastAsia="Century Gothic" w:hAnsi="Century Gothic" w:cs="Century Gothic"/>
-          <w:sz w:val="22"/>
-          <w:szCs w:val="22"/>
-          <w:lang w:val="pt-BR"/>
-        </w:rPr>
-        <w:t xml:space="preserve">{{ </w:t>
-      </w:r>
-      <w:proofErr w:type="spellStart"/>
-      <w:r>
-        <w:rPr>
-          <w:rFonts w:ascii="Century Gothic" w:eastAsia="Century Gothic" w:hAnsi="Century Gothic" w:cs="Century Gothic"/>
-          <w:sz w:val="22"/>
-          <w:szCs w:val="22"/>
-          <w:lang w:val="pt-BR"/>
-        </w:rPr>
-        <w:t>job</w:t>
-      </w:r>
-      <w:proofErr w:type="gramEnd"/>
-      <w:r>
-        <w:rPr>
-          <w:rFonts w:ascii="Century Gothic" w:eastAsia="Century Gothic" w:hAnsi="Century Gothic" w:cs="Century Gothic"/>
-          <w:sz w:val="22"/>
-          <w:szCs w:val="22"/>
-          <w:lang w:val="pt-BR"/>
-        </w:rPr>
-        <w:t>_health</w:t>
-      </w:r>
-      <w:proofErr w:type="spellEnd"/>
-      <w:r>
-        <w:rPr>
-          <w:rFonts w:ascii="Century Gothic" w:eastAsia="Century Gothic" w:hAnsi="Century Gothic" w:cs="Century Gothic"/>
-          <w:sz w:val="22"/>
-          <w:szCs w:val="22"/>
-          <w:lang w:val="pt-BR"/>
-        </w:rPr>
-        <w:t xml:space="preserve"> }}</w:t>
-      </w:r>
-      <w:r>
-        <w:rPr>
-          <w:rFonts w:ascii="Century Gothic" w:eastAsia="Century Gothic" w:hAnsi="Century Gothic" w:cs="Century Gothic"/>
-          <w:sz w:val="22"/>
-          <w:szCs w:val="22"/>
-        </w:rPr>
-        <w:t>.</w:t>
-      </w:r>
-    </w:p>
-    <w:p>
-      <w:pPr>
-        <w:numPr>
-          <w:ilvl w:val="0"/>
-          <w:numId w:val="37"/>
-        </w:numPr>
-        <w:tabs>
-          <w:tab w:val="left" w:pos="3544"/>
-        </w:tabs>
-        <w:spacing w:line="276" w:lineRule="auto"/>
-        <w:ind w:left="284"/>
-        <w:jc w:val="both"/>
-        <w:rPr>
-          <w:rFonts w:ascii="Century Gothic" w:eastAsia="Century Gothic" w:hAnsi="Century Gothic" w:cs="Century Gothic"/>
-          <w:sz w:val="22"/>
-          <w:szCs w:val="22"/>
-        </w:rPr>
-      </w:pPr>
-      <w:r>
-        <w:rPr>
-          <w:rFonts w:ascii="Century Gothic" w:eastAsia="Century Gothic" w:hAnsi="Century Gothic" w:cs="Century Gothic"/>
-          <w:sz w:val="22"/>
-          <w:szCs w:val="22"/>
-          <w:lang w:val="pt-BR"/>
-        </w:rPr>
-        <w:t xml:space="preserve">Dental </w:t>
-      </w:r>
-      <w:proofErr w:type="spellStart"/>
-      <w:r>
-        <w:rPr>
-          <w:rFonts w:ascii="Century Gothic" w:eastAsia="Century Gothic" w:hAnsi="Century Gothic" w:cs="Century Gothic"/>
-          <w:sz w:val="22"/>
-          <w:szCs w:val="22"/>
-          <w:lang w:val="pt-BR"/>
-        </w:rPr>
-        <w:t>Care</w:t>
-      </w:r>
-      <w:proofErr w:type="spellEnd"/>
-      <w:r>
-        <w:rPr>
-          <w:rFonts w:ascii="Century Gothic" w:eastAsia="Century Gothic" w:hAnsi="Century Gothic" w:cs="Century Gothic"/>
-          <w:sz w:val="22"/>
-          <w:szCs w:val="22"/>
-          <w:lang w:val="pt-BR"/>
-        </w:rPr>
-        <w:tab/>
-      </w:r>
-      <w:proofErr w:type="gramStart"/>
-      <w:r>
-        <w:rPr>
-          <w:rFonts w:ascii="Century Gothic" w:eastAsia="Century Gothic" w:hAnsi="Century Gothic" w:cs="Century Gothic"/>
-          <w:sz w:val="22"/>
-          <w:szCs w:val="22"/>
-          <w:lang w:val="pt-BR"/>
-        </w:rPr>
-        <w:t xml:space="preserve">{{ </w:t>
-      </w:r>
-      <w:proofErr w:type="spellStart"/>
-      <w:r>
-        <w:rPr>
-          <w:rFonts w:ascii="Century Gothic" w:eastAsia="Century Gothic" w:hAnsi="Century Gothic" w:cs="Century Gothic"/>
-          <w:sz w:val="22"/>
-          <w:szCs w:val="22"/>
-          <w:lang w:val="pt-BR"/>
-        </w:rPr>
-        <w:t>job</w:t>
-      </w:r>
-      <w:proofErr w:type="gramEnd"/>
-      <w:r>
-        <w:rPr>
-          <w:rFonts w:ascii="Century Gothic" w:eastAsia="Century Gothic" w:hAnsi="Century Gothic" w:cs="Century Gothic"/>
-          <w:sz w:val="22"/>
-          <w:szCs w:val="22"/>
-          <w:lang w:val="pt-BR"/>
-        </w:rPr>
-        <w:t>_dental</w:t>
-      </w:r>
-      <w:proofErr w:type="spellEnd"/>
-      <w:r>
-        <w:rPr>
-          <w:rFonts w:ascii="Century Gothic" w:eastAsia="Century Gothic" w:hAnsi="Century Gothic" w:cs="Century Gothic"/>
-          <w:sz w:val="22"/>
-          <w:szCs w:val="22"/>
-          <w:lang w:val="pt-BR"/>
-        </w:rPr>
-        <w:t xml:space="preserve"> }}</w:t>
-      </w:r>
-      <w:r>
-        <w:rPr>
-          <w:rFonts w:ascii="Century Gothic" w:eastAsia="Century Gothic" w:hAnsi="Century Gothic" w:cs="Century Gothic"/>
-          <w:sz w:val="22"/>
-          <w:szCs w:val="22"/>
-        </w:rPr>
-        <w:t>.</w:t>
-      </w:r>
-    </w:p>
-    <w:p>
-      <w:pPr>
-        <w:numPr>
-          <w:ilvl w:val="0"/>
-          <w:numId w:val="37"/>
-        </w:numPr>
-        <w:tabs>
-          <w:tab w:val="left" w:pos="3544"/>
-        </w:tabs>
-        <w:spacing w:line="276" w:lineRule="auto"/>
-        <w:ind w:left="284"/>
-        <w:jc w:val="both"/>
-        <w:rPr>
-          <w:rFonts w:ascii="Century Gothic" w:eastAsia="Century Gothic" w:hAnsi="Century Gothic" w:cs="Century Gothic"/>
-          <w:sz w:val="22"/>
-          <w:szCs w:val="22"/>
-          <w:lang w:val="pt-BR"/>
-        </w:rPr>
-      </w:pPr>
-      <w:r>
-        <w:rPr>
-          <w:rFonts w:ascii="Century Gothic" w:eastAsia="Century Gothic" w:hAnsi="Century Gothic" w:cs="Century Gothic"/>
-          <w:sz w:val="22"/>
-          <w:szCs w:val="22"/>
-          <w:lang w:val="pt-BR"/>
-        </w:rPr>
-        <w:t xml:space="preserve">Life </w:t>
-      </w:r>
-      <w:proofErr w:type="spellStart"/>
-      <w:r>
-        <w:rPr>
-          <w:rFonts w:ascii="Century Gothic" w:eastAsia="Century Gothic" w:hAnsi="Century Gothic" w:cs="Century Gothic"/>
-          <w:sz w:val="22"/>
-          <w:szCs w:val="22"/>
-          <w:lang w:val="pt-BR"/>
-        </w:rPr>
-        <w:t>Insurance</w:t>
-      </w:r>
-      <w:proofErr w:type="spellEnd"/>
-      <w:r>
-        <w:rPr>
-          <w:rFonts w:ascii="Century Gothic" w:eastAsia="Century Gothic" w:hAnsi="Century Gothic" w:cs="Century Gothic"/>
-          <w:sz w:val="22"/>
-          <w:szCs w:val="22"/>
-          <w:lang w:val="pt-BR"/>
-        </w:rPr>
-        <w:tab/>
-      </w:r>
-      <w:proofErr w:type="gramStart"/>
-      <w:r>
-        <w:rPr>
-          <w:rFonts w:ascii="Century Gothic" w:eastAsia="Century Gothic" w:hAnsi="Century Gothic" w:cs="Century Gothic"/>
-          <w:sz w:val="22"/>
-          <w:szCs w:val="22"/>
-          <w:lang w:val="pt-BR"/>
-        </w:rPr>
-        <w:t xml:space="preserve">{{ </w:t>
-      </w:r>
-      <w:proofErr w:type="spellStart"/>
-      <w:r>
-        <w:rPr>
-          <w:rFonts w:ascii="Century Gothic" w:eastAsia="Century Gothic" w:hAnsi="Century Gothic" w:cs="Century Gothic"/>
-          <w:sz w:val="22"/>
-          <w:szCs w:val="22"/>
-          <w:lang w:val="pt-BR"/>
-        </w:rPr>
-        <w:t>job</w:t>
-      </w:r>
-      <w:proofErr w:type="gramEnd"/>
-      <w:r>
-        <w:rPr>
-          <w:rFonts w:ascii="Century Gothic" w:eastAsia="Century Gothic" w:hAnsi="Century Gothic" w:cs="Century Gothic"/>
-          <w:sz w:val="22"/>
-          <w:szCs w:val="22"/>
-          <w:lang w:val="pt-BR"/>
-        </w:rPr>
-        <w:t>_life</w:t>
-      </w:r>
-      <w:proofErr w:type="spellEnd"/>
-      <w:r>
-        <w:rPr>
-          <w:rFonts w:ascii="Century Gothic" w:eastAsia="Century Gothic" w:hAnsi="Century Gothic" w:cs="Century Gothic"/>
-          <w:sz w:val="22"/>
-          <w:szCs w:val="22"/>
-          <w:lang w:val="pt-BR"/>
-        </w:rPr>
-        <w:t xml:space="preserve"> }}</w:t>
-      </w:r>
-      <w:r>
-        <w:rPr>
-          <w:rFonts w:ascii="Century Gothic" w:eastAsia="Century Gothic" w:hAnsi="Century Gothic" w:cs="Century Gothic"/>
-          <w:sz w:val="22"/>
-          <w:szCs w:val="22"/>
-          <w:lang w:val="pt-BR"/>
-        </w:rPr>
-        <w:t>.</w:t>
-      </w:r>
-    </w:p>
-    <w:p>
-      <w:pPr>
-        <w:numPr>
-          <w:ilvl w:val="0"/>
-          <w:numId w:val="37"/>
-        </w:numPr>
-        <w:tabs>
-          <w:tab w:val="left" w:pos="3544"/>
-        </w:tabs>
-        <w:spacing w:line="276" w:lineRule="auto"/>
-        <w:ind w:left="284"/>
-        <w:jc w:val="both"/>
-        <w:rPr>
-          <w:rFonts w:ascii="Century Gothic" w:eastAsia="Century Gothic" w:hAnsi="Century Gothic" w:cs="Century Gothic"/>
-          <w:sz w:val="22"/>
-          <w:szCs w:val="22"/>
-          <w:lang w:val="pt-BR"/>
-        </w:rPr>
-      </w:pPr>
-      <w:r>
-        <w:rPr>
-          <w:rFonts w:ascii="Century Gothic" w:eastAsia="Century Gothic" w:hAnsi="Century Gothic" w:cs="Century Gothic"/>
-          <w:sz w:val="22"/>
-          <w:szCs w:val="22"/>
-          <w:lang w:val="pt-BR"/>
-        </w:rPr>
-        <w:t xml:space="preserve">Private </w:t>
-      </w:r>
-      <w:proofErr w:type="spellStart"/>
-      <w:r>
-        <w:rPr>
-          <w:rFonts w:ascii="Century Gothic" w:eastAsia="Century Gothic" w:hAnsi="Century Gothic" w:cs="Century Gothic"/>
-          <w:sz w:val="22"/>
-          <w:szCs w:val="22"/>
-          <w:lang w:val="pt-BR"/>
-        </w:rPr>
-        <w:t>Pension</w:t>
-      </w:r>
-      <w:proofErr w:type="spellEnd"/>
-      <w:r>
-        <w:rPr>
-          <w:rFonts w:ascii="Century Gothic" w:eastAsia="Century Gothic" w:hAnsi="Century Gothic" w:cs="Century Gothic"/>
-          <w:sz w:val="22"/>
-          <w:szCs w:val="22"/>
-          <w:lang w:val="pt-BR"/>
-        </w:rPr>
-        <w:tab/>
-      </w:r>
-    </w:p>
-    <w:p>
-      <w:pPr>
-        <w:numPr>
-          <w:ilvl w:val="0"/>
-          <w:numId w:val="37"/>
-        </w:numPr>
-        <w:tabs>
-          <w:tab w:val="left" w:pos="3544"/>
-        </w:tabs>
-        <w:spacing w:line="276" w:lineRule="auto"/>
-        <w:ind w:left="284"/>
-        <w:jc w:val="both"/>
-        <w:rPr>
-          <w:rFonts w:ascii="Century Gothic" w:eastAsia="Century Gothic" w:hAnsi="Century Gothic" w:cs="Century Gothic"/>
-          <w:sz w:val="22"/>
-          <w:szCs w:val="22"/>
-          <w:lang w:val="pt-BR"/>
-        </w:rPr>
-      </w:pPr>
-      <w:r>
-        <w:rPr>
-          <w:rFonts w:ascii="Century Gothic" w:eastAsia="Century Gothic" w:hAnsi="Century Gothic" w:cs="Century Gothic"/>
-          <w:sz w:val="22"/>
-          <w:szCs w:val="22"/>
-          <w:lang w:val="pt-BR"/>
-        </w:rPr>
-        <w:t>O</w:t>
-      </w:r>
-      <w:r>
-        <w:rPr>
-          <w:rFonts w:ascii="Century Gothic" w:eastAsia="Century Gothic" w:hAnsi="Century Gothic" w:cs="Century Gothic"/>
-          <w:sz w:val="22"/>
-          <w:szCs w:val="22"/>
-          <w:lang w:val="pt-BR"/>
-        </w:rPr>
-        <w:t>ther</w:t>
-      </w:r>
-      <w:r>
-        <w:rPr>
-          <w:rFonts w:ascii="Century Gothic" w:eastAsia="Century Gothic" w:hAnsi="Century Gothic" w:cs="Century Gothic"/>
-          <w:sz w:val="22"/>
-          <w:szCs w:val="22"/>
-          <w:lang w:val="pt-BR"/>
-        </w:rPr>
-        <w:tab/>
-      </w:r>
-      <w:proofErr w:type="gramStart"/>
-      <w:r>
-        <w:rPr>
-          <w:rFonts w:ascii="Century Gothic" w:eastAsia="Century Gothic" w:hAnsi="Century Gothic" w:cs="Century Gothic"/>
-          <w:sz w:val="22"/>
-          <w:szCs w:val="22"/>
-          <w:lang w:val="pt-BR"/>
-        </w:rPr>
-        <w:t xml:space="preserve">{{ </w:t>
-      </w:r>
-      <w:proofErr w:type="spellStart"/>
-      <w:r>
-        <w:rPr>
-          <w:rFonts w:ascii="Century Gothic" w:eastAsia="Century Gothic" w:hAnsi="Century Gothic" w:cs="Century Gothic"/>
-          <w:sz w:val="22"/>
-          <w:szCs w:val="22"/>
-          <w:lang w:val="pt-BR"/>
-        </w:rPr>
-        <w:t>job</w:t>
-      </w:r>
-      <w:proofErr w:type="gramEnd"/>
-      <w:r>
-        <w:rPr>
-          <w:rFonts w:ascii="Century Gothic" w:eastAsia="Century Gothic" w:hAnsi="Century Gothic" w:cs="Century Gothic"/>
-          <w:sz w:val="22"/>
-          <w:szCs w:val="22"/>
-          <w:lang w:val="pt-BR"/>
-        </w:rPr>
-        <w:t>_others</w:t>
-      </w:r>
-      <w:proofErr w:type="spellEnd"/>
-      <w:r>
-        <w:rPr>
-          <w:rFonts w:ascii="Century Gothic" w:eastAsia="Century Gothic" w:hAnsi="Century Gothic" w:cs="Century Gothic"/>
-          <w:sz w:val="22"/>
-          <w:szCs w:val="22"/>
-          <w:lang w:val="pt-BR"/>
-        </w:rPr>
-        <w:t xml:space="preserve"> }}.</w:t>
-      </w:r>
-    </w:p>
-    <w:p>
-      <w:pPr>
-        <w:spacing w:line="276" w:lineRule="auto"/>
-        <w:jc w:val="both"/>
-        <w:rPr>
-          <w:rFonts w:ascii="Century Gothic" w:eastAsia="Century Gothic" w:hAnsi="Century Gothic" w:cs="Century Gothic"/>
-          <w:color w:val="FF0000"/>
-          <w:sz w:val="22"/>
-          <w:szCs w:val="22"/>
-          <w:lang w:val="pt-BR"/>
-        </w:rPr>
-      </w:pPr>
-    </w:p>
-    <w:p>
-      <w:pPr>
-        <w:tabs>
-          <w:tab w:val="left" w:pos="2835"/>
-        </w:tabs>
-        <w:spacing w:line="276" w:lineRule="auto"/>
-        <w:jc w:val="both"/>
-        <w:rPr>
-          <w:rFonts w:ascii="Century Gothic" w:eastAsia="Century Gothic" w:hAnsi="Century Gothic" w:cs="Century Gothic"/>
-          <w:sz w:val="22"/>
-          <w:szCs w:val="22"/>
-          <w:lang w:val="pt-BR"/>
-        </w:rPr>
-      </w:pPr>
-    </w:p>
-    <w:p>
-      <w:pPr>
-        <w:spacing w:line="276" w:lineRule="auto"/>
-        <w:jc w:val="both"/>
-        <w:rPr>
-          <w:rFonts w:ascii="Century Gothic" w:eastAsia="Century Gothic" w:hAnsi="Century Gothic" w:cs="Century Gothic"/>
-          <w:sz w:val="22"/>
-          <w:szCs w:val="22"/>
-          <w:lang w:val="pt-BR"/>
-        </w:rPr>
-      </w:pPr>
-      <w:proofErr w:type="spellStart"/>
-      <w:r>
-        <w:rPr>
-          <w:rFonts w:ascii="Century Gothic" w:eastAsia="Century Gothic" w:hAnsi="Century Gothic" w:cs="Century Gothic"/>
-          <w:sz w:val="22"/>
-          <w:szCs w:val="22"/>
-          <w:lang w:val="pt-BR"/>
-        </w:rPr>
-        <w:t>Salar</w:t>
-      </w:r>
-      <w:r>
-        <w:rPr>
-          <w:rFonts w:ascii="Century Gothic" w:eastAsia="Century Gothic" w:hAnsi="Century Gothic" w:cs="Century Gothic"/>
-          <w:sz w:val="22"/>
-          <w:szCs w:val="22"/>
-          <w:lang w:val="pt-BR"/>
-        </w:rPr>
-        <w:t>y</w:t>
-      </w:r>
-      <w:proofErr w:type="spellEnd"/>
-      <w:r>
-        <w:rPr>
-          <w:rFonts w:ascii="Century Gothic" w:eastAsia="Century Gothic" w:hAnsi="Century Gothic" w:cs="Century Gothic"/>
-          <w:sz w:val="22"/>
-          <w:szCs w:val="22"/>
-          <w:lang w:val="pt-BR"/>
-        </w:rPr>
-        <w:t xml:space="preserve"> </w:t>
-      </w:r>
-      <w:proofErr w:type="spellStart"/>
-      <w:r>
-        <w:rPr>
-          <w:rFonts w:ascii="Century Gothic" w:eastAsia="Century Gothic" w:hAnsi="Century Gothic" w:cs="Century Gothic"/>
-          <w:sz w:val="22"/>
-          <w:szCs w:val="22"/>
-          <w:lang w:val="pt-BR"/>
-        </w:rPr>
-        <w:t>Expe</w:t>
-      </w:r>
-      <w:r>
-        <w:rPr>
-          <w:rFonts w:ascii="Century Gothic" w:eastAsia="Century Gothic" w:hAnsi="Century Gothic" w:cs="Century Gothic"/>
-          <w:sz w:val="22"/>
-          <w:szCs w:val="22"/>
-          <w:lang w:val="pt-BR"/>
-        </w:rPr>
-        <w:t>c</w:t>
-      </w:r>
-      <w:r>
-        <w:rPr>
-          <w:rFonts w:ascii="Century Gothic" w:eastAsia="Century Gothic" w:hAnsi="Century Gothic" w:cs="Century Gothic"/>
-          <w:sz w:val="22"/>
-          <w:szCs w:val="22"/>
-          <w:lang w:val="pt-BR"/>
-        </w:rPr>
-        <w:t>tation</w:t>
-      </w:r>
-      <w:proofErr w:type="spellEnd"/>
-      <w:r>
-        <w:rPr>
-          <w:rFonts w:ascii="Century Gothic" w:eastAsia="Century Gothic" w:hAnsi="Century Gothic" w:cs="Century Gothic"/>
-          <w:sz w:val="22"/>
-          <w:szCs w:val="22"/>
-          <w:lang w:val="pt-BR"/>
-        </w:rPr>
-        <w:t xml:space="preserve">: </w:t>
-      </w:r>
-      <w:proofErr w:type="gramStart"/>
-      <w:r>
-        <w:rPr>
-          <w:rFonts w:ascii="Century Gothic" w:eastAsia="Century Gothic" w:hAnsi="Century Gothic" w:cs="Century Gothic"/>
-          <w:sz w:val="22"/>
-          <w:szCs w:val="22"/>
-          <w:lang w:val="pt-BR"/>
-        </w:rPr>
-        <w:t xml:space="preserve">{{ </w:t>
-      </w:r>
-      <w:proofErr w:type="spellStart"/>
-      <w:r>
-        <w:rPr>
-          <w:rFonts w:ascii="Century Gothic" w:eastAsia="Century Gothic" w:hAnsi="Century Gothic" w:cs="Century Gothic"/>
-          <w:sz w:val="22"/>
-          <w:szCs w:val="22"/>
-          <w:lang w:val="pt-BR"/>
-        </w:rPr>
-        <w:t>job</w:t>
-      </w:r>
-      <w:proofErr w:type="gramEnd"/>
-      <w:r>
-        <w:rPr>
-          <w:rFonts w:ascii="Century Gothic" w:eastAsia="Century Gothic" w:hAnsi="Century Gothic" w:cs="Century Gothic"/>
-          <w:sz w:val="22"/>
-          <w:szCs w:val="22"/>
-          <w:lang w:val="pt-BR"/>
-        </w:rPr>
-        <w:t>_expectation</w:t>
-      </w:r>
-      <w:proofErr w:type="spellEnd"/>
-      <w:r>
-        <w:rPr>
-          <w:rFonts w:ascii="Century Gothic" w:eastAsia="Century Gothic" w:hAnsi="Century Gothic" w:cs="Century Gothic"/>
-          <w:sz w:val="22"/>
-          <w:szCs w:val="22"/>
-          <w:lang w:val="pt-BR"/>
-        </w:rPr>
-        <w:t xml:space="preserve"> }}</w:t>
-      </w:r>
-      <w:r>
-        <w:rPr>
-          <w:rFonts w:ascii="Century Gothic" w:eastAsia="Century Gothic" w:hAnsi="Century Gothic" w:cs="Century Gothic"/>
-          <w:sz w:val="22"/>
-          <w:szCs w:val="22"/>
-          <w:lang w:val="pt-BR"/>
-        </w:rPr>
-        <w:t>.</w:t>
-      </w:r>
-    </w:p>
-    <w:p>
-      <w:pPr>
-        <w:spacing w:line="276" w:lineRule="auto"/>
-        <w:jc w:val="both"/>
-        <w:rPr>
-          <w:rFonts w:ascii="Century Gothic" w:eastAsia="Century Gothic" w:hAnsi="Century Gothic" w:cs="Century Gothic"/>
-          <w:color w:val="FF0000"/>
-          <w:sz w:val="20"/>
-          <w:szCs w:val="20"/>
-          <w:lang w:val="pt-BR"/>
-        </w:rPr>
-      </w:pPr>
-    </w:p>
-    <w:p>
-      <w:pPr>
-        <w:spacing w:line="276" w:lineRule="auto"/>
-        <w:jc w:val="both"/>
-        <w:rPr>
-          <w:rFonts w:ascii="Century Gothic" w:eastAsia="Century Gothic" w:hAnsi="Century Gothic" w:cs="Century Gothic"/>
-          <w:sz w:val="20"/>
-          <w:szCs w:val="20"/>
-          <w:lang w:val="pt-BR"/>
-        </w:rPr>
-      </w:pPr>
-    </w:p>
-    <w:p>
-      <w:pPr>
-        <w:spacing w:line="276" w:lineRule="auto"/>
-        <w:jc w:val="both"/>
-        <w:rPr>
-          <w:rFonts w:ascii="Century Gothic" w:eastAsia="Century Gothic" w:hAnsi="Century Gothic" w:cs="Century Gothic"/>
-          <w:sz w:val="20"/>
-          <w:szCs w:val="20"/>
-          <w:lang w:val="pt-BR"/>
-        </w:rPr>
-      </w:pPr>
-    </w:p>
-    <w:p>
-      <w:pPr>
-        <w:spacing w:line="276" w:lineRule="auto"/>
-        <w:jc w:val="both"/>
-        <w:rPr>
-          <w:rFonts w:ascii="Century Gothic" w:eastAsia="Century Gothic" w:hAnsi="Century Gothic" w:cs="Century Gothic"/>
-          <w:sz w:val="22"/>
-          <w:szCs w:val="22"/>
-        </w:rPr>
-      </w:pPr>
-      <w:r>
-        <w:rPr>
-          <w:rFonts w:ascii="Century Gothic" w:eastAsia="Century Gothic" w:hAnsi="Century Gothic" w:cs="Century Gothic"/>
-          <w:sz w:val="22"/>
-          <w:szCs w:val="22"/>
-        </w:rPr>
-        <w:t>S</w:t>
-      </w:r>
-      <w:r>
-        <w:rPr>
-          <w:rFonts w:ascii="Century Gothic" w:eastAsia="Century Gothic" w:hAnsi="Century Gothic" w:cs="Century Gothic"/>
-          <w:sz w:val="22"/>
-          <w:szCs w:val="22"/>
-        </w:rPr>
-        <w:t>ã</w:t>
-      </w:r>
-      <w:r>
-        <w:rPr>
-          <w:rFonts w:ascii="Century Gothic" w:eastAsia="Century Gothic" w:hAnsi="Century Gothic" w:cs="Century Gothic"/>
-          <w:sz w:val="22"/>
-          <w:szCs w:val="22"/>
-        </w:rPr>
-        <w:t>o</w:t>
-      </w:r>
-      <w:r>
-        <w:rPr>
-          <w:rFonts w:ascii="Century Gothic" w:eastAsia="Century Gothic" w:hAnsi="Century Gothic" w:cs="Century Gothic"/>
-          <w:sz w:val="22"/>
-          <w:szCs w:val="22"/>
-        </w:rPr>
-        <w:t xml:space="preserve"> Paulo, </w:t>
-      </w:r>
-      <w:proofErr w:type="gramStart"/>
-      <w:r>
-        <w:rPr>
-          <w:rFonts w:ascii="Century Gothic" w:eastAsia="Century Gothic" w:hAnsi="Century Gothic" w:cs="Century Gothic"/>
-          <w:sz w:val="22"/>
-          <w:szCs w:val="22"/>
-        </w:rPr>
-        <w:t xml:space="preserve">{{ </w:t>
-      </w:r>
-      <w:proofErr w:type="spellStart"/>
-      <w:r>
-        <w:rPr>
-          <w:rFonts w:ascii="Century Gothic" w:eastAsia="Century Gothic" w:hAnsi="Century Gothic" w:cs="Century Gothic"/>
-          <w:sz w:val="22"/>
-          <w:szCs w:val="22"/>
-        </w:rPr>
-        <w:t>report</w:t>
-      </w:r>
-      <w:proofErr w:type="gramEnd"/>
-      <w:r>
-        <w:rPr>
-          <w:rFonts w:ascii="Century Gothic" w:eastAsia="Century Gothic" w:hAnsi="Century Gothic" w:cs="Century Gothic"/>
-          <w:sz w:val="22"/>
-          <w:szCs w:val="22"/>
-        </w:rPr>
-        <w:t>_date</w:t>
-      </w:r>
-      <w:proofErr w:type="spellEnd"/>
-      <w:r>
-        <w:rPr>
-          <w:rFonts w:ascii="Century Gothic" w:eastAsia="Century Gothic" w:hAnsi="Century Gothic" w:cs="Century Gothic"/>
-          <w:sz w:val="22"/>
-          <w:szCs w:val="22"/>
-        </w:rPr>
-        <w:t xml:space="preserve"> }}</w:t>
-      </w:r>
-      <w:r>
-        <w:rPr>
-          <w:rFonts w:ascii="Century Gothic" w:eastAsia="Century Gothic" w:hAnsi="Century Gothic" w:cs="Century Gothic"/>
-          <w:sz w:val="22"/>
-          <w:szCs w:val="22"/>
-        </w:rPr>
-        <w:t>.</w:t>
-      </w:r>
-    </w:p>
-    <w:p>
-      <w:pPr>
-        <w:spacing w:line="276" w:lineRule="auto"/>
-        <w:jc w:val="both"/>
-        <w:rPr>
-          <w:rFonts w:ascii="Century Gothic" w:eastAsia="Century Gothic" w:hAnsi="Century Gothic" w:cs="Century Gothic"/>
-          <w:sz w:val="22"/>
-          <w:szCs w:val="22"/>
-        </w:rPr>
-      </w:pPr>
-      <w:r>
-        <w:rPr>
-          <w:rFonts w:ascii="Century Gothic" w:eastAsia="Century Gothic" w:hAnsi="Century Gothic" w:cs="Century Gothic"/>
-          <w:sz w:val="22"/>
-          <w:szCs w:val="22"/>
-        </w:rPr>
-        <w:t>By</w:t>
-      </w:r>
-      <w:r>
-        <w:rPr>
-          <w:rFonts w:ascii="Century Gothic" w:eastAsia="Century Gothic" w:hAnsi="Century Gothic" w:cs="Century Gothic"/>
-          <w:sz w:val="22"/>
-          <w:szCs w:val="22"/>
-        </w:rPr>
-        <w:t xml:space="preserve">: </w:t>
-      </w:r>
-      <w:r>
-        <w:rPr>
-          <w:rFonts w:ascii="Century Gothic" w:eastAsia="Century Gothic" w:hAnsi="Century Gothic" w:cs="Century Gothic"/>
-          <w:sz w:val="22"/>
-          <w:szCs w:val="22"/>
-        </w:rPr>
-        <w:t>Consultant</w:t>
-      </w:r>
-    </w:p>
-    <w:p>
-      <w:pPr>
         <w:tabs>
           <w:tab w:val="left" w:pos="1046"/>
         </w:tabs>
@@ -4273,24 +694,6 @@
           <w:lang w:val="pt-BR"/>
         </w:rPr>
       </w:pPr>
-      <w:r>
-        <w:rPr>
-          <w:rFonts w:ascii="Century Gothic" w:eastAsia="Century Gothic" w:hAnsi="Century Gothic" w:cs="Century Gothic"/>
-          <w:sz w:val="22"/>
-          <w:szCs w:val="22"/>
-          <w:lang w:val="pt-BR"/>
-        </w:rPr>
-        <w:t xml:space="preserve">Rev.: </w:t>
-      </w:r>
-      <w:r>
-        <w:rPr>
-          <w:rFonts w:ascii="Century Gothic" w:eastAsia="Century Gothic" w:hAnsi="Century Gothic" w:cs="Century Gothic"/>
-          <w:sz w:val="22"/>
-          <w:szCs w:val="22"/>
-          <w:lang w:val="pt-BR"/>
-        </w:rPr>
-        <w:t>-</w:t>
-      </w:r>
     </w:p>
     <w:sectPr>
       <w:headerReference w:type="default" r:id="rId10"/>
@@ -8999,28 +5402,28 @@
 </file>
 
 <file path=customXml/item1.xml><?xml version="1.0" encoding="utf-8"?>
+<b:Sources xmlns:b="http://schemas.openxmlformats.org/officeDocument/2006/bibliography" xmlns="http://schemas.openxmlformats.org/officeDocument/2006/bibliography" SelectedStyle="/APASixthEditionOfficeOnline.xsl" StyleName="APA" Version="6"/>
+</file>
+
+<file path=customXml/item2.xml><?xml version="1.0" encoding="utf-8"?>
 <go:gDocsCustomXmlDataStorage xmlns:go="http://customooxmlschemas.google.com/" xmlns:r="http://schemas.openxmlformats.org/officeDocument/2006/relationships" uri="GoogleDocsCustomDataVersion2">
   <go:docsCustomData xmlns:go="http://customooxmlschemas.google.com/" roundtripDataSignature="AMtx7mgEezfUp8CUFbvmpZH7auNEHwsb4g==">CgMxLjAyCWguMzBqMHpsbDgAciExODZCUHJ6MXhFSzlwM3lSMHgtb0FYXzFpNVVLck1Ka1E=</go:docsCustomData>
 </go:gDocsCustomXmlDataStorage>
 </file>
 
-<file path=customXml/item2.xml><?xml version="1.0" encoding="utf-8"?>
-<b:Sources xmlns:b="http://schemas.openxmlformats.org/officeDocument/2006/bibliography" xmlns="http://schemas.openxmlformats.org/officeDocument/2006/bibliography" SelectedStyle="/APASixthEditionOfficeOnline.xsl" StyleName="APA" Version="6"/>
+<file path=customXml/itemProps1.xml><?xml version="1.0" encoding="utf-8"?>
+<ds:datastoreItem xmlns:ds="http://schemas.openxmlformats.org/officeDocument/2006/customXml" ds:itemID="{725EBBCD-54A3-3E43-ABA1-86ABF5C5DDA6}">
+  <ds:schemaRefs>
+    <ds:schemaRef ds:uri="http://schemas.openxmlformats.org/officeDocument/2006/bibliography"/>
+  </ds:schemaRefs>
+</ds:datastoreItem>
 </file>
 
-<file path=customXml/itemProps1.xml><?xml version="1.0" encoding="utf-8"?>
+<file path=customXml/itemProps2.xml><?xml version="1.0" encoding="utf-8"?>
 <ds:datastoreItem xmlns:ds="http://schemas.openxmlformats.org/officeDocument/2006/customXml" ds:itemID="{11111111-1234-1234-1234-123412341234}">
   <ds:schemaRefs>
     <ds:schemaRef ds:uri="http://customooxmlschemas.google.com/"/>
     <ds:schemaRef ds:uri="http://schemas.openxmlformats.org/officeDocument/2006/relationships"/>
   </ds:schemaRefs>
 </ds:datastoreItem>
-</file>
-
-<file path=customXml/itemProps2.xml><?xml version="1.0" encoding="utf-8"?>
-<ds:datastoreItem xmlns:ds="http://schemas.openxmlformats.org/officeDocument/2006/customXml" ds:itemID="{725EBBCD-54A3-3E43-ABA1-86ABF5C5DDA6}">
-  <ds:schemaRefs>
-    <ds:schemaRef ds:uri="http://schemas.openxmlformats.org/officeDocument/2006/bibliography"/>
-  </ds:schemaRefs>
-</ds:datastoreItem>
 </file>
</xml_diff>